<commit_message>
Updated Log, Added zombie model with AI and a Ragdoll, Added impact effects for rifle, Started making level 1, put files in lfs
</commit_message>
<xml_diff>
--- a/Documents/Logboek.docx
+++ b/Documents/Logboek.docx
@@ -10,7 +10,6 @@
           <w:szCs w:val="56"/>
         </w:rPr>
       </w:pPr>
-      <w:bookmarkStart w:id="0" w:name="_GoBack"/>
       <w:r>
         <w:rPr>
           <w:sz w:val="56"/>
@@ -38,40 +37,33 @@
           <w:sz w:val="24"/>
           <w:szCs w:val="24"/>
         </w:rPr>
+        <w:t xml:space="preserve"> </w:t>
+      </w:r>
+      <w:r>
+        <w:rPr>
+          <w:color w:val="7F7F7F" w:themeColor="text1" w:themeTint="80"/>
+        </w:rPr>
+        <w:t>(</w:t>
+      </w:r>
+      <w:r>
+        <w:rPr>
+          <w:color w:val="7F7F7F" w:themeColor="text1" w:themeTint="80"/>
+        </w:rPr>
+        <w:t>uploaded 10/31</w:t>
+      </w:r>
+      <w:r>
+        <w:rPr>
+          <w:color w:val="7F7F7F" w:themeColor="text1" w:themeTint="80"/>
+        </w:rPr>
+        <w:t>/2022)</w:t>
+      </w:r>
+      <w:r>
+        <w:rPr>
+          <w:sz w:val="24"/>
+          <w:szCs w:val="24"/>
+        </w:rPr>
         <w:br/>
-        <w:t xml:space="preserve">Vandaag wou ik het begin van het tutorial level maken en alvast een </w:t>
-      </w:r>
-      <w:proofErr w:type="spellStart"/>
-      <w:r>
-        <w:rPr>
-          <w:sz w:val="24"/>
-          <w:szCs w:val="24"/>
-        </w:rPr>
-        <w:t>character</w:t>
-      </w:r>
-      <w:proofErr w:type="spellEnd"/>
-      <w:r>
-        <w:rPr>
-          <w:sz w:val="24"/>
-          <w:szCs w:val="24"/>
-        </w:rPr>
-        <w:t xml:space="preserve"> hebben die kon lopen en bewegen. Het tutorial level ging redelijk soepel en heb al snel wat in elkaar kunnen zetten met de </w:t>
-      </w:r>
-      <w:proofErr w:type="spellStart"/>
-      <w:r>
-        <w:rPr>
-          <w:sz w:val="24"/>
-          <w:szCs w:val="24"/>
-        </w:rPr>
-        <w:t>prefabs</w:t>
-      </w:r>
-      <w:proofErr w:type="spellEnd"/>
-      <w:r>
-        <w:rPr>
-          <w:sz w:val="24"/>
-          <w:szCs w:val="24"/>
-        </w:rPr>
-        <w:t xml:space="preserve"> van </w:t>
+        <w:t xml:space="preserve">Vandaag wou ik het begin van het tutorial level maken en alvast een character hebben die kon lopen en bewegen. Het tutorial level ging redelijk soepel en heb al snel wat in elkaar kunnen zetten met de prefabs van </w:t>
       </w:r>
       <w:hyperlink r:id="rId4" w:history="1">
         <w:r>
@@ -80,41 +72,15 @@
             <w:sz w:val="24"/>
             <w:szCs w:val="24"/>
           </w:rPr>
-          <w:t xml:space="preserve">Studio </w:t>
+          <w:t>Studio Billion</w:t>
         </w:r>
-        <w:proofErr w:type="spellStart"/>
-        <w:r>
-          <w:rPr>
-            <w:rStyle w:val="Hyperlink"/>
-            <w:sz w:val="24"/>
-            <w:szCs w:val="24"/>
-          </w:rPr>
-          <w:t>Billion</w:t>
-        </w:r>
-        <w:proofErr w:type="spellEnd"/>
       </w:hyperlink>
       <w:r>
         <w:rPr>
           <w:sz w:val="24"/>
           <w:szCs w:val="24"/>
         </w:rPr>
-        <w:t xml:space="preserve">. Later had ik besloten om toch wat meer te doen aan de </w:t>
-      </w:r>
-      <w:proofErr w:type="spellStart"/>
-      <w:r>
-        <w:rPr>
-          <w:sz w:val="24"/>
-          <w:szCs w:val="24"/>
-        </w:rPr>
-        <w:t>character</w:t>
-      </w:r>
-      <w:proofErr w:type="spellEnd"/>
-      <w:r>
-        <w:rPr>
-          <w:sz w:val="24"/>
-          <w:szCs w:val="24"/>
-        </w:rPr>
-        <w:t xml:space="preserve"> en hem gelijk al een model en loop animaties te geven. </w:t>
+        <w:t xml:space="preserve">. Later had ik besloten om toch wat meer te doen aan de character en hem gelijk al een model en loop animaties te geven. </w:t>
       </w:r>
     </w:p>
     <w:p>
@@ -137,23 +103,7 @@
           <w:sz w:val="24"/>
           <w:szCs w:val="24"/>
         </w:rPr>
-        <w:t xml:space="preserve">Uiteindelijke had ik alles in </w:t>
-      </w:r>
-      <w:proofErr w:type="spellStart"/>
-      <w:r>
-        <w:rPr>
-          <w:sz w:val="24"/>
-          <w:szCs w:val="24"/>
-        </w:rPr>
-        <w:t>Unity</w:t>
-      </w:r>
-      <w:proofErr w:type="spellEnd"/>
-      <w:r>
-        <w:rPr>
-          <w:sz w:val="24"/>
-          <w:szCs w:val="24"/>
-        </w:rPr>
-        <w:t xml:space="preserve"> gezet en aan elkaar </w:t>
+        <w:t xml:space="preserve">Uiteindelijke had ik alles in Unity gezet en aan elkaar </w:t>
       </w:r>
       <w:r>
         <w:rPr>
@@ -167,39 +117,7 @@
           <w:sz w:val="24"/>
           <w:szCs w:val="24"/>
         </w:rPr>
-        <w:t xml:space="preserve"> alleen lukte me het niet om de start rotatie van het hoofd van de </w:t>
-      </w:r>
-      <w:proofErr w:type="spellStart"/>
-      <w:r>
-        <w:rPr>
-          <w:sz w:val="24"/>
-          <w:szCs w:val="24"/>
-        </w:rPr>
-        <w:t>player</w:t>
-      </w:r>
-      <w:proofErr w:type="spellEnd"/>
-      <w:r>
-        <w:rPr>
-          <w:sz w:val="24"/>
-          <w:szCs w:val="24"/>
-        </w:rPr>
-        <w:t xml:space="preserve"> aan te passen. Dit kwam door dit stukje code wat automatisch het </w:t>
-      </w:r>
-      <w:proofErr w:type="spellStart"/>
-      <w:r>
-        <w:rPr>
-          <w:sz w:val="24"/>
-          <w:szCs w:val="24"/>
-        </w:rPr>
-        <w:t>character</w:t>
-      </w:r>
-      <w:proofErr w:type="spellEnd"/>
-      <w:r>
-        <w:rPr>
-          <w:sz w:val="24"/>
-          <w:szCs w:val="24"/>
-        </w:rPr>
-        <w:t xml:space="preserve"> naar voren laat kijken: </w:t>
+        <w:t xml:space="preserve"> alleen lukte me het niet om de start rotatie van het hoofd van de player aan te passen. Dit kwam door dit stukje code wat automatisch het character naar voren laat kijken: </w:t>
       </w:r>
     </w:p>
     <w:p>
@@ -222,7 +140,6 @@
         </w:rPr>
         <w:t xml:space="preserve">        </w:t>
       </w:r>
-      <w:proofErr w:type="spellStart"/>
       <w:r>
         <w:rPr>
           <w:rFonts w:ascii="Consolas" w:eastAsia="Times New Roman" w:hAnsi="Consolas" w:cs="Times New Roman"/>
@@ -250,7 +167,6 @@
         </w:rPr>
         <w:t>localRotation</w:t>
       </w:r>
-      <w:proofErr w:type="spellEnd"/>
       <w:r>
         <w:rPr>
           <w:rFonts w:ascii="Consolas" w:eastAsia="Times New Roman" w:hAnsi="Consolas" w:cs="Times New Roman"/>
@@ -260,7 +176,6 @@
         </w:rPr>
         <w:t xml:space="preserve"> = </w:t>
       </w:r>
-      <w:proofErr w:type="spellStart"/>
       <w:r>
         <w:rPr>
           <w:rFonts w:ascii="Consolas" w:eastAsia="Times New Roman" w:hAnsi="Consolas" w:cs="Times New Roman"/>
@@ -288,7 +203,6 @@
         </w:rPr>
         <w:t>Euler</w:t>
       </w:r>
-      <w:proofErr w:type="spellEnd"/>
       <w:r>
         <w:rPr>
           <w:rFonts w:ascii="Consolas" w:eastAsia="Times New Roman" w:hAnsi="Consolas" w:cs="Times New Roman"/>
@@ -298,7 +212,6 @@
         </w:rPr>
         <w:t>(</w:t>
       </w:r>
-      <w:proofErr w:type="spellStart"/>
       <w:r>
         <w:rPr>
           <w:rFonts w:ascii="Consolas" w:eastAsia="Times New Roman" w:hAnsi="Consolas" w:cs="Times New Roman"/>
@@ -308,7 +221,6 @@
         </w:rPr>
         <w:t>xRotation</w:t>
       </w:r>
-      <w:proofErr w:type="spellEnd"/>
       <w:r>
         <w:rPr>
           <w:rFonts w:ascii="Consolas" w:eastAsia="Times New Roman" w:hAnsi="Consolas" w:cs="Times New Roman"/>
@@ -378,7 +290,6 @@
         <w:t xml:space="preserve">Dit was nodig omdat in de animaties die ik wou gebruiken van </w:t>
       </w:r>
       <w:hyperlink r:id="rId5" w:history="1">
-        <w:proofErr w:type="spellStart"/>
         <w:r>
           <w:rPr>
             <w:rStyle w:val="Hyperlink"/>
@@ -387,46 +298,13 @@
           </w:rPr>
           <w:t>mixamo</w:t>
         </w:r>
-        <w:proofErr w:type="spellEnd"/>
       </w:hyperlink>
       <w:r>
         <w:rPr>
           <w:sz w:val="24"/>
           <w:szCs w:val="24"/>
         </w:rPr>
-        <w:t xml:space="preserve"> het hoofd van de </w:t>
-      </w:r>
-      <w:proofErr w:type="spellStart"/>
-      <w:r>
-        <w:rPr>
-          <w:sz w:val="24"/>
-          <w:szCs w:val="24"/>
-        </w:rPr>
-        <w:t>character</w:t>
-      </w:r>
-      <w:proofErr w:type="spellEnd"/>
-      <w:r>
-        <w:rPr>
-          <w:sz w:val="24"/>
-          <w:szCs w:val="24"/>
-        </w:rPr>
-        <w:t xml:space="preserve"> naar links was gedraaid. Uiteindelijk was het me niet gelukt dus heb ik een capsule als </w:t>
-      </w:r>
-      <w:proofErr w:type="spellStart"/>
-      <w:r>
-        <w:rPr>
-          <w:sz w:val="24"/>
-          <w:szCs w:val="24"/>
-        </w:rPr>
-        <w:t>player</w:t>
-      </w:r>
-      <w:proofErr w:type="spellEnd"/>
-      <w:r>
-        <w:rPr>
-          <w:sz w:val="24"/>
-          <w:szCs w:val="24"/>
-        </w:rPr>
-        <w:t xml:space="preserve"> body gebruikt met daar aan een prefab van </w:t>
+        <w:t xml:space="preserve"> het hoofd van de character naar links was gedraaid. Uiteindelijk was het me niet gelukt dus heb ik een capsule als player body gebruikt met daar aan een prefab van </w:t>
       </w:r>
       <w:hyperlink r:id="rId6" w:history="1">
         <w:r>
@@ -443,46 +321,14 @@
           <w:sz w:val="24"/>
           <w:szCs w:val="24"/>
         </w:rPr>
-        <w:t xml:space="preserve"> van twee armen met  een </w:t>
-      </w:r>
-      <w:proofErr w:type="spellStart"/>
-      <w:r>
-        <w:rPr>
-          <w:sz w:val="24"/>
-          <w:szCs w:val="24"/>
-        </w:rPr>
-        <w:t>rifle</w:t>
-      </w:r>
-      <w:proofErr w:type="spellEnd"/>
-      <w:r>
-        <w:rPr>
-          <w:sz w:val="24"/>
-          <w:szCs w:val="24"/>
-        </w:rPr>
-        <w:t>.</w:t>
-      </w:r>
-      <w:r>
-        <w:rPr>
-          <w:sz w:val="24"/>
-          <w:szCs w:val="24"/>
-        </w:rPr>
-        <w:t xml:space="preserve"> Ik wil later nog een keer proberen een </w:t>
-      </w:r>
-      <w:proofErr w:type="spellStart"/>
-      <w:r>
-        <w:rPr>
-          <w:sz w:val="24"/>
-          <w:szCs w:val="24"/>
-        </w:rPr>
-        <w:t>player</w:t>
-      </w:r>
-      <w:proofErr w:type="spellEnd"/>
-      <w:r>
-        <w:rPr>
-          <w:sz w:val="24"/>
-          <w:szCs w:val="24"/>
-        </w:rPr>
-        <w:t xml:space="preserve"> model toe te voegen.</w:t>
+        <w:t xml:space="preserve"> van twee armen met  een rifle.</w:t>
+      </w:r>
+      <w:r>
+        <w:rPr>
+          <w:sz w:val="24"/>
+          <w:szCs w:val="24"/>
+        </w:rPr>
+        <w:t xml:space="preserve"> Ik wil later nog een keer proberen een player model toe te voegen.</w:t>
       </w:r>
     </w:p>
     <w:p>
@@ -494,6 +340,40 @@
       </w:pPr>
     </w:p>
     <w:p>
+      <w:r>
+        <w:rPr>
+          <w:sz w:val="24"/>
+          <w:szCs w:val="24"/>
+        </w:rPr>
+        <w:t>11/1/2022</w:t>
+      </w:r>
+      <w:r>
+        <w:rPr>
+          <w:sz w:val="24"/>
+          <w:szCs w:val="24"/>
+        </w:rPr>
+        <w:t xml:space="preserve"> </w:t>
+      </w:r>
+      <w:r>
+        <w:rPr>
+          <w:color w:val="7F7F7F" w:themeColor="text1" w:themeTint="80"/>
+        </w:rPr>
+        <w:t>(</w:t>
+      </w:r>
+      <w:r>
+        <w:rPr>
+          <w:color w:val="7F7F7F" w:themeColor="text1" w:themeTint="80"/>
+        </w:rPr>
+        <w:t>uploaded 11/2</w:t>
+      </w:r>
+      <w:r>
+        <w:rPr>
+          <w:color w:val="7F7F7F" w:themeColor="text1" w:themeTint="80"/>
+        </w:rPr>
+        <w:t>/2022)</w:t>
+      </w:r>
+    </w:p>
+    <w:p>
       <w:pPr>
         <w:rPr>
           <w:sz w:val="24"/>
@@ -505,54 +385,7 @@
           <w:sz w:val="24"/>
           <w:szCs w:val="24"/>
         </w:rPr>
-        <w:t>11/1/2022</w:t>
-      </w:r>
-    </w:p>
-    <w:p>
-      <w:pPr>
-        <w:rPr>
-          <w:sz w:val="24"/>
-          <w:szCs w:val="24"/>
-        </w:rPr>
-      </w:pPr>
-      <w:r>
-        <w:rPr>
-          <w:sz w:val="24"/>
-          <w:szCs w:val="24"/>
-        </w:rPr>
-        <w:t xml:space="preserve">Mijn doel voor vandaag was om de </w:t>
-      </w:r>
-      <w:proofErr w:type="spellStart"/>
-      <w:r>
-        <w:rPr>
-          <w:sz w:val="24"/>
-          <w:szCs w:val="24"/>
-        </w:rPr>
-        <w:t>movement</w:t>
-      </w:r>
-      <w:proofErr w:type="spellEnd"/>
-      <w:r>
-        <w:rPr>
-          <w:sz w:val="24"/>
-          <w:szCs w:val="24"/>
-        </w:rPr>
-        <w:t xml:space="preserve"> animaties van de </w:t>
-      </w:r>
-      <w:proofErr w:type="spellStart"/>
-      <w:r>
-        <w:rPr>
-          <w:sz w:val="24"/>
-          <w:szCs w:val="24"/>
-        </w:rPr>
-        <w:t>player</w:t>
-      </w:r>
-      <w:proofErr w:type="spellEnd"/>
-      <w:r>
-        <w:rPr>
-          <w:sz w:val="24"/>
-          <w:szCs w:val="24"/>
-        </w:rPr>
-        <w:t xml:space="preserve"> op orde te hebben. Ik wou dit eerst doen doormiddel van de individuele animaties te pakken en stuk voor stuk af te spelen:</w:t>
+        <w:t>Mijn doel voor vandaag was om de movement animaties van de player op orde te hebben. Ik wou dit eerst doen doormiddel van de individuele animaties te pakken en stuk voor stuk af te spelen:</w:t>
       </w:r>
     </w:p>
     <w:p>
@@ -568,7 +401,6 @@
           <w:lang w:val="nl-NL"/>
         </w:rPr>
       </w:pPr>
-      <w:proofErr w:type="spellStart"/>
       <w:r>
         <w:rPr>
           <w:rFonts w:ascii="Consolas" w:hAnsi="Consolas"/>
@@ -577,9 +409,21 @@
           <w:szCs w:val="23"/>
           <w:lang w:val="nl-NL"/>
         </w:rPr>
-        <w:t>Anim</w:t>
-      </w:r>
-      <w:proofErr w:type="spellEnd"/>
+        <w:t>Anim = gameObject.GetComponent&lt;</w:t>
+      </w:r>
+      <w:hyperlink r:id="rId7" w:history="1">
+        <w:r>
+          <w:rPr>
+            <w:rStyle w:val="Hyperlink"/>
+            <w:rFonts w:ascii="Consolas" w:hAnsi="Consolas"/>
+            <w:color w:val="B83C82"/>
+            <w:sz w:val="23"/>
+            <w:szCs w:val="23"/>
+            <w:lang w:val="nl-NL"/>
+          </w:rPr>
+          <w:t>Animation</w:t>
+        </w:r>
+      </w:hyperlink>
       <w:r>
         <w:rPr>
           <w:rFonts w:ascii="Consolas" w:hAnsi="Consolas"/>
@@ -588,9 +432,8 @@
           <w:szCs w:val="23"/>
           <w:lang w:val="nl-NL"/>
         </w:rPr>
-        <w:t xml:space="preserve"> = </w:t>
-      </w:r>
-      <w:proofErr w:type="spellStart"/>
+        <w:t>&gt;();</w:t>
+      </w:r>
       <w:r>
         <w:rPr>
           <w:rFonts w:ascii="Consolas" w:hAnsi="Consolas"/>
@@ -599,113 +442,8 @@
           <w:szCs w:val="23"/>
           <w:lang w:val="nl-NL"/>
         </w:rPr>
-        <w:t>gameObject.GetComponent</w:t>
-      </w:r>
-      <w:proofErr w:type="spellEnd"/>
-      <w:r>
-        <w:rPr>
-          <w:rFonts w:ascii="Consolas" w:hAnsi="Consolas"/>
-          <w:color w:val="CCCCCC"/>
-          <w:sz w:val="23"/>
-          <w:szCs w:val="23"/>
-          <w:lang w:val="nl-NL"/>
-        </w:rPr>
-        <w:t>&lt;</w:t>
-      </w:r>
-      <w:proofErr w:type="spellStart"/>
-      <w:r>
-        <w:rPr>
-          <w:rFonts w:ascii="Consolas" w:hAnsi="Consolas"/>
-          <w:color w:val="CCCCCC"/>
-          <w:sz w:val="23"/>
-          <w:szCs w:val="23"/>
-          <w:lang w:val="nl-NL"/>
-        </w:rPr>
-        <w:fldChar w:fldCharType="begin"/>
-      </w:r>
-      <w:r>
-        <w:rPr>
-          <w:rFonts w:ascii="Consolas" w:hAnsi="Consolas"/>
-          <w:color w:val="CCCCCC"/>
-          <w:sz w:val="23"/>
-          <w:szCs w:val="23"/>
-          <w:lang w:val="nl-NL"/>
-        </w:rPr>
-        <w:instrText xml:space="preserve"> HYPERLINK "https://docs.unity3d.com/ScriptReference/Animation.html" </w:instrText>
-      </w:r>
-      <w:r>
-        <w:rPr>
-          <w:rFonts w:ascii="Consolas" w:hAnsi="Consolas"/>
-          <w:color w:val="CCCCCC"/>
-          <w:sz w:val="23"/>
-          <w:szCs w:val="23"/>
-          <w:lang w:val="nl-NL"/>
-        </w:rPr>
-        <w:fldChar w:fldCharType="separate"/>
-      </w:r>
-      <w:r>
-        <w:rPr>
-          <w:rStyle w:val="Hyperlink"/>
-          <w:rFonts w:ascii="Consolas" w:hAnsi="Consolas"/>
-          <w:color w:val="B83C82"/>
-          <w:sz w:val="23"/>
-          <w:szCs w:val="23"/>
-          <w:lang w:val="nl-NL"/>
-        </w:rPr>
-        <w:t>Animation</w:t>
-      </w:r>
-      <w:proofErr w:type="spellEnd"/>
-      <w:r>
-        <w:rPr>
-          <w:rFonts w:ascii="Consolas" w:hAnsi="Consolas"/>
-          <w:color w:val="CCCCCC"/>
-          <w:sz w:val="23"/>
-          <w:szCs w:val="23"/>
-          <w:lang w:val="nl-NL"/>
-        </w:rPr>
-        <w:fldChar w:fldCharType="end"/>
-      </w:r>
-      <w:r>
-        <w:rPr>
-          <w:rFonts w:ascii="Consolas" w:hAnsi="Consolas"/>
-          <w:color w:val="CCCCCC"/>
-          <w:sz w:val="23"/>
-          <w:szCs w:val="23"/>
-          <w:lang w:val="nl-NL"/>
-        </w:rPr>
-        <w:t>&gt;();</w:t>
-      </w:r>
-      <w:r>
-        <w:rPr>
-          <w:rFonts w:ascii="Consolas" w:hAnsi="Consolas"/>
-          <w:color w:val="CCCCCC"/>
-          <w:sz w:val="23"/>
-          <w:szCs w:val="23"/>
-          <w:lang w:val="nl-NL"/>
-        </w:rPr>
         <w:br/>
-      </w:r>
-      <w:proofErr w:type="spellStart"/>
-      <w:r>
-        <w:rPr>
-          <w:rFonts w:ascii="Consolas" w:hAnsi="Consolas"/>
-          <w:color w:val="CCCCCC"/>
-          <w:sz w:val="23"/>
-          <w:szCs w:val="23"/>
-          <w:lang w:val="nl-NL"/>
-        </w:rPr>
-        <w:t>Anim.Play</w:t>
-      </w:r>
-      <w:proofErr w:type="spellEnd"/>
-      <w:r>
-        <w:rPr>
-          <w:rFonts w:ascii="Consolas" w:hAnsi="Consolas"/>
-          <w:color w:val="CCCCCC"/>
-          <w:sz w:val="23"/>
-          <w:szCs w:val="23"/>
-          <w:lang w:val="nl-NL"/>
-        </w:rPr>
-        <w:t>();</w:t>
+        <w:t>Anim.Play();</w:t>
       </w:r>
     </w:p>
     <w:p>
@@ -736,32 +474,11 @@
       </w:r>
       <w:r>
         <w:br/>
-        <w:t>-</w:t>
-      </w:r>
-      <w:proofErr w:type="spellStart"/>
-      <w:r>
-        <w:t>Lean</w:t>
-      </w:r>
-      <w:proofErr w:type="spellEnd"/>
-      <w:r>
-        <w:t xml:space="preserve"> </w:t>
-      </w:r>
-      <w:proofErr w:type="spellStart"/>
-      <w:r>
-        <w:t>Left</w:t>
-      </w:r>
-      <w:proofErr w:type="spellEnd"/>
+        <w:t>-Lean Left</w:t>
+      </w:r>
       <w:r>
         <w:br/>
-        <w:t>-</w:t>
-      </w:r>
-      <w:proofErr w:type="spellStart"/>
-      <w:r>
-        <w:t>Lean</w:t>
-      </w:r>
-      <w:proofErr w:type="spellEnd"/>
-      <w:r>
-        <w:t xml:space="preserve"> Right</w:t>
+        <w:t>-Lean Right</w:t>
       </w:r>
       <w:r>
         <w:br/>
@@ -769,114 +486,32 @@
       </w:r>
       <w:r>
         <w:br/>
-        <w:t>-</w:t>
-      </w:r>
-      <w:proofErr w:type="spellStart"/>
-      <w:r>
-        <w:t>Idle</w:t>
-      </w:r>
-      <w:proofErr w:type="spellEnd"/>
+        <w:t>-Idle</w:t>
+      </w:r>
       <w:r>
         <w:br/>
-        <w:t>-</w:t>
-      </w:r>
-      <w:proofErr w:type="spellStart"/>
-      <w:r>
-        <w:t>Shoot</w:t>
-      </w:r>
-      <w:proofErr w:type="spellEnd"/>
+        <w:t>-Shoot</w:t>
+      </w:r>
       <w:r>
         <w:br/>
       </w:r>
       <w:r>
         <w:lastRenderedPageBreak/>
-        <w:t>-</w:t>
-      </w:r>
-      <w:proofErr w:type="spellStart"/>
-      <w:r>
-        <w:t>Aim</w:t>
-      </w:r>
-      <w:proofErr w:type="spellEnd"/>
-      <w:r>
-        <w:t xml:space="preserve"> down </w:t>
-      </w:r>
-      <w:proofErr w:type="spellStart"/>
-      <w:r>
-        <w:t>sight</w:t>
-      </w:r>
-      <w:proofErr w:type="spellEnd"/>
-      <w:r>
-        <w:t xml:space="preserve"> (ADS)</w:t>
+        <w:t>-Aim down sight (ADS)</w:t>
       </w:r>
       <w:r>
         <w:br/>
-        <w:t>-</w:t>
-      </w:r>
-      <w:proofErr w:type="spellStart"/>
-      <w:r>
-        <w:t>Shoot</w:t>
-      </w:r>
-      <w:proofErr w:type="spellEnd"/>
-      <w:r>
-        <w:t xml:space="preserve"> </w:t>
-      </w:r>
-      <w:proofErr w:type="spellStart"/>
-      <w:r>
-        <w:t>Aim</w:t>
-      </w:r>
-      <w:proofErr w:type="spellEnd"/>
-      <w:r>
-        <w:t xml:space="preserve"> down </w:t>
-      </w:r>
-      <w:proofErr w:type="spellStart"/>
-      <w:r>
-        <w:t>sight</w:t>
-      </w:r>
-      <w:proofErr w:type="spellEnd"/>
-      <w:r>
-        <w:t xml:space="preserve"> (</w:t>
-      </w:r>
-      <w:proofErr w:type="spellStart"/>
-      <w:r>
-        <w:t>Shoot</w:t>
-      </w:r>
-      <w:proofErr w:type="spellEnd"/>
-      <w:r>
-        <w:t xml:space="preserve"> ADS)</w:t>
-      </w:r>
-    </w:p>
-    <w:p>
-      <w:r>
-        <w:t xml:space="preserve">In die toekomst wil ik nog een </w:t>
-      </w:r>
-      <w:proofErr w:type="spellStart"/>
-      <w:r>
-        <w:t>crouch</w:t>
-      </w:r>
-      <w:proofErr w:type="spellEnd"/>
-      <w:r>
-        <w:t xml:space="preserve"> animatie toevoegen, aangezien het nu niet soepel overloopt. Ik heb ook een </w:t>
-      </w:r>
-      <w:proofErr w:type="spellStart"/>
-      <w:r>
-        <w:t>muzzleflash</w:t>
-      </w:r>
-      <w:proofErr w:type="spellEnd"/>
-      <w:r>
-        <w:t xml:space="preserve"> aan het wap</w:t>
-      </w:r>
-      <w:r>
-        <w:t xml:space="preserve">en van de </w:t>
-      </w:r>
-      <w:proofErr w:type="spellStart"/>
-      <w:r>
-        <w:t>player</w:t>
-      </w:r>
-      <w:proofErr w:type="spellEnd"/>
-      <w:r>
-        <w:t xml:space="preserve"> toegevoegd. Ik heb hiervoor de asset van </w:t>
-      </w:r>
-      <w:hyperlink r:id="rId7" w:history="1">
+        <w:t>-Shoot Aim down sight (Shoot ADS)</w:t>
+      </w:r>
+    </w:p>
+    <w:p>
+      <w:r>
+        <w:t>In die toekomst wil ik nog een crouch animatie toevoegen, aangezien het nu niet soepel overloopt. Ik heb ook een muzzleflash aan het wap</w:t>
+      </w:r>
+      <w:r>
+        <w:t xml:space="preserve">en van de player toegevoegd. Ik heb hiervoor de asset van </w:t>
+      </w:r>
+      <w:hyperlink r:id="rId8" w:history="1">
         <w:r>
           <w:rPr>
             <w:rStyle w:val="Hyperlink"/>
@@ -893,42 +528,366 @@
       <w:r>
         <w:t xml:space="preserve"> heb ik ook een schiet geluid van </w:t>
       </w:r>
-      <w:hyperlink r:id="rId8" w:history="1">
-        <w:proofErr w:type="spellStart"/>
+      <w:hyperlink r:id="rId9" w:history="1">
         <w:r>
           <w:rPr>
             <w:rStyle w:val="Hyperlink"/>
           </w:rPr>
-          <w:t>Into</w:t>
+          <w:t>Into The Void Sound Design</w:t>
         </w:r>
-        <w:proofErr w:type="spellEnd"/>
+      </w:hyperlink>
+      <w:r>
+        <w:t>.</w:t>
+      </w:r>
+    </w:p>
+    <w:p>
+      <w:r>
+        <w:t xml:space="preserve">Het wapen schiet ook al Raycast maar deze </w:t>
+      </w:r>
+      <w:r>
+        <w:t>heeft</w:t>
+      </w:r>
+      <w:r>
+        <w:t xml:space="preserve"> echter nog niks</w:t>
+      </w:r>
+      <w:r>
+        <w:t xml:space="preserve"> in de functie staan</w:t>
+      </w:r>
+      <w:r>
+        <w:t xml:space="preserve">. Hiervoor heb ik de </w:t>
+      </w:r>
+      <w:hyperlink r:id="rId10" w:history="1">
         <w:r>
           <w:rPr>
             <w:rStyle w:val="Hyperlink"/>
           </w:rPr>
-          <w:t xml:space="preserve"> The </w:t>
+          <w:t>tutorial</w:t>
         </w:r>
-        <w:proofErr w:type="spellStart"/>
+      </w:hyperlink>
+      <w:r>
+        <w:t xml:space="preserve"> van Brackeys gebruikt. </w:t>
+      </w:r>
+    </w:p>
+    <w:p/>
+    <w:p/>
+    <w:p>
+      <w:r>
+        <w:t>11/3/2022</w:t>
+      </w:r>
+      <w:r>
+        <w:t xml:space="preserve"> </w:t>
+      </w:r>
+      <w:r>
+        <w:rPr>
+          <w:color w:val="7F7F7F" w:themeColor="text1" w:themeTint="80"/>
+        </w:rPr>
+        <w:t>(uploaded 11/4/2022)</w:t>
+      </w:r>
+    </w:p>
+    <w:p>
+      <w:r>
+        <w:t xml:space="preserve">Vandaag Heb een hoop voortgang gemaakt. Ik heb om te beginnen de zombie prefab gemaakt en toegevoegd aan een nieuwe test scene. Voor nu hebben de zombies maar 1 animatie en ze doen nog geen damage. Ze kunnen echter wel al naar de player toe lopen doormiddel van </w:t>
+      </w:r>
+      <w:r>
+        <w:rPr>
+          <w:b/>
+        </w:rPr>
+        <w:t>Path Finding</w:t>
+      </w:r>
+      <w:r>
+        <w:t xml:space="preserve">. Hiernaast heb ik ook al code toegevoegd die er voor </w:t>
+      </w:r>
+      <w:r>
+        <w:t>zorgt</w:t>
+      </w:r>
+      <w:r>
+        <w:t xml:space="preserve"> dat de zombie een geluid maakt die uit word gekozen uit een array, en na een random hoeveelheid seconden word afgespeeld.</w:t>
+      </w:r>
+      <w:r>
+        <w:t xml:space="preserve"> Deze staat echter nog uit gecomment. Ik heb hiervoor de asset van </w:t>
+      </w:r>
+      <w:hyperlink r:id="rId11" w:history="1">
         <w:r>
           <w:rPr>
             <w:rStyle w:val="Hyperlink"/>
           </w:rPr>
-          <w:t>Void</w:t>
+          <w:t>Idia Softwarec LCC</w:t>
         </w:r>
-        <w:proofErr w:type="spellEnd"/>
+      </w:hyperlink>
+      <w:r>
+        <w:t xml:space="preserve"> gebruikt. Voor de zombie models heb ik de asset van </w:t>
+      </w:r>
+      <w:hyperlink r:id="rId12" w:history="1">
         <w:r>
           <w:rPr>
             <w:rStyle w:val="Hyperlink"/>
           </w:rPr>
-          <w:t xml:space="preserve"> Sound Design</w:t>
+          <w:t>Irondust</w:t>
         </w:r>
       </w:hyperlink>
       <w:r>
+        <w:t xml:space="preserve"> gebruikt.</w:t>
+      </w:r>
+    </w:p>
+    <w:p/>
+    <w:p>
+      <w:r>
+        <w:t xml:space="preserve">Het gene waar ik het meest blij mee ben is de Ragdoll van de zombie. Ik had dit nog nooit gedaan en het leek me heel moeilijk maar met de </w:t>
+      </w:r>
+      <w:hyperlink r:id="rId13" w:history="1">
+        <w:r>
+          <w:rPr>
+            <w:rStyle w:val="Hyperlink"/>
+          </w:rPr>
+          <w:t>tutorial</w:t>
+        </w:r>
+      </w:hyperlink>
+      <w:r>
+        <w:t xml:space="preserve"> van Brackeys kwam ik er goed uit. Als de zombie nog “leeft” dan is de </w:t>
+      </w:r>
+      <w:r>
+        <w:t>rigidbody</w:t>
+      </w:r>
+      <w:r>
+        <w:t xml:space="preserve"> nog gedeactiveerd. Zodra de health variabel van de zombie 0 is word de Die() functie </w:t>
+      </w:r>
+      <w:r>
+        <w:t>aangeroepen</w:t>
+      </w:r>
+      <w:r>
+        <w:t xml:space="preserve">. Deze </w:t>
+      </w:r>
+      <w:r>
+        <w:t>deactiveert</w:t>
+      </w:r>
+      <w:r>
+        <w:t xml:space="preserve"> de Animator en zet de rigidbody </w:t>
+      </w:r>
+      <w:r>
+        <w:t xml:space="preserve">van de </w:t>
+      </w:r>
+      <w:r>
+        <w:t>zombie</w:t>
+      </w:r>
+      <w:r>
+        <w:t xml:space="preserve"> op:</w:t>
+      </w:r>
+    </w:p>
+    <w:p>
+      <w:pPr>
+        <w:shd w:val="clear" w:color="auto" w:fill="1E1E1E"/>
+        <w:spacing w:after="0" w:line="285" w:lineRule="atLeast"/>
+        <w:rPr>
+          <w:rFonts w:ascii="Consolas" w:eastAsia="Times New Roman" w:hAnsi="Consolas" w:cs="Times New Roman"/>
+          <w:color w:val="D4D4D4"/>
+          <w:sz w:val="21"/>
+          <w:szCs w:val="21"/>
+          <w:lang w:val="en-US"/>
+        </w:rPr>
+      </w:pPr>
+      <w:r>
+        <w:rPr>
+          <w:rFonts w:ascii="Consolas" w:eastAsia="Times New Roman" w:hAnsi="Consolas" w:cs="Times New Roman"/>
+          <w:color w:val="D4D4D4"/>
+          <w:sz w:val="21"/>
+          <w:szCs w:val="21"/>
+          <w:lang w:val="en-US"/>
+        </w:rPr>
+        <w:t xml:space="preserve">            </w:t>
+      </w:r>
+      <w:r>
+        <w:rPr>
+          <w:rFonts w:ascii="Consolas" w:eastAsia="Times New Roman" w:hAnsi="Consolas" w:cs="Times New Roman"/>
+          <w:color w:val="9CDCFE"/>
+          <w:sz w:val="21"/>
+          <w:szCs w:val="21"/>
+          <w:lang w:val="en-US"/>
+        </w:rPr>
+        <w:t>rb</w:t>
+      </w:r>
+      <w:r>
+        <w:rPr>
+          <w:rFonts w:ascii="Consolas" w:eastAsia="Times New Roman" w:hAnsi="Consolas" w:cs="Times New Roman"/>
+          <w:color w:val="D4D4D4"/>
+          <w:sz w:val="21"/>
+          <w:szCs w:val="21"/>
+          <w:lang w:val="en-US"/>
+        </w:rPr>
         <w:t>.</w:t>
       </w:r>
+      <w:r>
+        <w:rPr>
+          <w:rFonts w:ascii="Consolas" w:eastAsia="Times New Roman" w:hAnsi="Consolas" w:cs="Times New Roman"/>
+          <w:color w:val="9CDCFE"/>
+          <w:sz w:val="21"/>
+          <w:szCs w:val="21"/>
+          <w:lang w:val="en-US"/>
+        </w:rPr>
+        <w:t>isKinematic</w:t>
+      </w:r>
+      <w:r>
+        <w:rPr>
+          <w:rFonts w:ascii="Consolas" w:eastAsia="Times New Roman" w:hAnsi="Consolas" w:cs="Times New Roman"/>
+          <w:color w:val="D4D4D4"/>
+          <w:sz w:val="21"/>
+          <w:szCs w:val="21"/>
+          <w:lang w:val="en-US"/>
+        </w:rPr>
+        <w:t xml:space="preserve"> = </w:t>
+      </w:r>
+      <w:r>
+        <w:rPr>
+          <w:rFonts w:ascii="Consolas" w:eastAsia="Times New Roman" w:hAnsi="Consolas" w:cs="Times New Roman"/>
+          <w:color w:val="569CD6"/>
+          <w:sz w:val="21"/>
+          <w:szCs w:val="21"/>
+          <w:lang w:val="en-US"/>
+        </w:rPr>
+        <w:t>false</w:t>
+      </w:r>
+      <w:r>
+        <w:rPr>
+          <w:rFonts w:ascii="Consolas" w:eastAsia="Times New Roman" w:hAnsi="Consolas" w:cs="Times New Roman"/>
+          <w:color w:val="D4D4D4"/>
+          <w:sz w:val="21"/>
+          <w:szCs w:val="21"/>
+          <w:lang w:val="en-US"/>
+        </w:rPr>
+        <w:t>;</w:t>
+      </w:r>
+    </w:p>
+    <w:p>
+      <w:pPr>
+        <w:shd w:val="clear" w:color="auto" w:fill="1E1E1E"/>
+        <w:spacing w:after="0" w:line="285" w:lineRule="atLeast"/>
+        <w:rPr>
+          <w:rFonts w:ascii="Consolas" w:eastAsia="Times New Roman" w:hAnsi="Consolas" w:cs="Times New Roman"/>
+          <w:color w:val="D4D4D4"/>
+          <w:sz w:val="21"/>
+          <w:szCs w:val="21"/>
+          <w:lang w:val="en-US"/>
+        </w:rPr>
+      </w:pPr>
+      <w:r>
+        <w:rPr>
+          <w:rFonts w:ascii="Consolas" w:eastAsia="Times New Roman" w:hAnsi="Consolas" w:cs="Times New Roman"/>
+          <w:color w:val="D4D4D4"/>
+          <w:sz w:val="21"/>
+          <w:szCs w:val="21"/>
+          <w:lang w:val="en-US"/>
+        </w:rPr>
+        <w:t xml:space="preserve">            </w:t>
+      </w:r>
+      <w:r>
+        <w:rPr>
+          <w:rFonts w:ascii="Consolas" w:eastAsia="Times New Roman" w:hAnsi="Consolas" w:cs="Times New Roman"/>
+          <w:color w:val="9CDCFE"/>
+          <w:sz w:val="21"/>
+          <w:szCs w:val="21"/>
+          <w:lang w:val="en-US"/>
+        </w:rPr>
+        <w:t>rb</w:t>
+      </w:r>
+      <w:r>
+        <w:rPr>
+          <w:rFonts w:ascii="Consolas" w:eastAsia="Times New Roman" w:hAnsi="Consolas" w:cs="Times New Roman"/>
+          <w:color w:val="D4D4D4"/>
+          <w:sz w:val="21"/>
+          <w:szCs w:val="21"/>
+          <w:lang w:val="en-US"/>
+        </w:rPr>
+        <w:t>.</w:t>
+      </w:r>
+      <w:r>
+        <w:rPr>
+          <w:rFonts w:ascii="Consolas" w:eastAsia="Times New Roman" w:hAnsi="Consolas" w:cs="Times New Roman"/>
+          <w:color w:val="9CDCFE"/>
+          <w:sz w:val="21"/>
+          <w:szCs w:val="21"/>
+          <w:lang w:val="en-US"/>
+        </w:rPr>
+        <w:t>detectCollisions</w:t>
+      </w:r>
+      <w:r>
+        <w:rPr>
+          <w:rFonts w:ascii="Consolas" w:eastAsia="Times New Roman" w:hAnsi="Consolas" w:cs="Times New Roman"/>
+          <w:color w:val="D4D4D4"/>
+          <w:sz w:val="21"/>
+          <w:szCs w:val="21"/>
+          <w:lang w:val="en-US"/>
+        </w:rPr>
+        <w:t xml:space="preserve"> = </w:t>
+      </w:r>
+      <w:r>
+        <w:rPr>
+          <w:rFonts w:ascii="Consolas" w:eastAsia="Times New Roman" w:hAnsi="Consolas" w:cs="Times New Roman"/>
+          <w:color w:val="569CD6"/>
+          <w:sz w:val="21"/>
+          <w:szCs w:val="21"/>
+          <w:lang w:val="en-US"/>
+        </w:rPr>
+        <w:t>true</w:t>
+      </w:r>
+      <w:r>
+        <w:rPr>
+          <w:rFonts w:ascii="Consolas" w:eastAsia="Times New Roman" w:hAnsi="Consolas" w:cs="Times New Roman"/>
+          <w:color w:val="D4D4D4"/>
+          <w:sz w:val="21"/>
+          <w:szCs w:val="21"/>
+          <w:lang w:val="en-US"/>
+        </w:rPr>
+        <w:t>;</w:t>
+      </w:r>
     </w:p>
     <w:p/>
-    <w:bookmarkEnd w:id="0"/>
+    <w:p>
+      <w:r>
+        <w:t xml:space="preserve">Hierdoor vallen ze gelijk om. Ik had eerst een probleem dat het lichaam in de lucht begon te vliegen op de X-axis. Dit bleek te komen omdat ik </w:t>
+      </w:r>
+      <w:r>
+        <w:t>per ongelijk</w:t>
+      </w:r>
+      <w:r>
+        <w:t xml:space="preserve"> de X,Y,Z position van een van de arme had “bevroren”.</w:t>
+      </w:r>
+    </w:p>
+    <w:p>
+      <w:r>
+        <w:t xml:space="preserve">Als </w:t>
+      </w:r>
+      <w:r>
+        <w:t>laatste</w:t>
+      </w:r>
+      <w:r>
+        <w:t xml:space="preserve"> heb ik ook een begin gemaakt aan en nieuw level in een ondergrondse subway. Ik heb hiervoor de asset van </w:t>
+      </w:r>
+      <w:hyperlink r:id="rId14" w:history="1">
+        <w:r>
+          <w:rPr>
+            <w:rStyle w:val="Hyperlink"/>
+          </w:rPr>
+          <w:t>A.R.S|T</w:t>
+        </w:r>
+      </w:hyperlink>
+      <w:r>
+        <w:t xml:space="preserve"> gebruikt. Ik zit te denken om het tutorial level te schrappen en er wat anders van te maken aangezien ik er nu nog niet zo ver mee ben. Ik mo</w:t>
+      </w:r>
+      <w:r>
+        <w:t>et hier nog even over na denken.</w:t>
+      </w:r>
+    </w:p>
+    <w:p>
+      <w:r>
+        <w:t>De rifle van de player heeft nu ook een impact effect. Deze is echter nog erg buggy en zal dus volgende keer nog moeten worden opgeschoont.</w:t>
+      </w:r>
+      <w:bookmarkStart w:id="0" w:name="_GoBack"/>
+      <w:bookmarkEnd w:id="0"/>
+    </w:p>
+    <w:p>
+      <w:r>
+        <w:t>Ik ben tevreden over de voortgang :)</w:t>
+      </w:r>
+    </w:p>
     <w:p/>
     <w:sectPr>
       <w:pgSz w:w="12240" w:h="15840"/>
@@ -1333,6 +1292,7 @@
   <w:style w:type="paragraph" w:default="1" w:styleId="Standaard">
     <w:name w:val="Normal"/>
     <w:qFormat/>
+    <w:rsid w:val="00573F08"/>
     <w:rPr>
       <w:lang w:val="nl-NL"/>
     </w:rPr>

</xml_diff>

<commit_message>
Updated Notes, added baked light map to level 1, created script for beginning of game
</commit_message>
<xml_diff>
--- a/Documents/Logboek.docx
+++ b/Documents/Logboek.docx
@@ -45,16 +45,24 @@
         </w:rPr>
         <w:t>(</w:t>
       </w:r>
+      <w:proofErr w:type="spellStart"/>
       <w:r>
         <w:rPr>
           <w:color w:val="7F7F7F" w:themeColor="text1" w:themeTint="80"/>
         </w:rPr>
-        <w:t>uploaded 10/31</w:t>
-      </w:r>
+        <w:t>uploaded</w:t>
+      </w:r>
+      <w:proofErr w:type="spellEnd"/>
       <w:r>
         <w:rPr>
           <w:color w:val="7F7F7F" w:themeColor="text1" w:themeTint="80"/>
         </w:rPr>
+        <w:t xml:space="preserve"> 10/31</w:t>
+      </w:r>
+      <w:r>
+        <w:rPr>
+          <w:color w:val="7F7F7F" w:themeColor="text1" w:themeTint="80"/>
+        </w:rPr>
         <w:t>/2022)</w:t>
       </w:r>
       <w:r>
@@ -63,7 +71,39 @@
           <w:szCs w:val="24"/>
         </w:rPr>
         <w:br/>
-        <w:t xml:space="preserve">Vandaag wou ik het begin van het tutorial level maken en alvast een character hebben die kon lopen en bewegen. Het tutorial level ging redelijk soepel en heb al snel wat in elkaar kunnen zetten met de prefabs van </w:t>
+        <w:t xml:space="preserve">Vandaag wou ik het begin van het tutorial level maken en alvast een </w:t>
+      </w:r>
+      <w:proofErr w:type="spellStart"/>
+      <w:r>
+        <w:rPr>
+          <w:sz w:val="24"/>
+          <w:szCs w:val="24"/>
+        </w:rPr>
+        <w:t>character</w:t>
+      </w:r>
+      <w:proofErr w:type="spellEnd"/>
+      <w:r>
+        <w:rPr>
+          <w:sz w:val="24"/>
+          <w:szCs w:val="24"/>
+        </w:rPr>
+        <w:t xml:space="preserve"> hebben die kon lopen en bewegen. Het tutorial level ging redelijk soepel en heb al snel wat in elkaar kunnen zetten met de </w:t>
+      </w:r>
+      <w:proofErr w:type="spellStart"/>
+      <w:r>
+        <w:rPr>
+          <w:sz w:val="24"/>
+          <w:szCs w:val="24"/>
+        </w:rPr>
+        <w:t>prefabs</w:t>
+      </w:r>
+      <w:proofErr w:type="spellEnd"/>
+      <w:r>
+        <w:rPr>
+          <w:sz w:val="24"/>
+          <w:szCs w:val="24"/>
+        </w:rPr>
+        <w:t xml:space="preserve"> van </w:t>
       </w:r>
       <w:hyperlink r:id="rId4" w:history="1">
         <w:r>
@@ -72,15 +112,41 @@
             <w:sz w:val="24"/>
             <w:szCs w:val="24"/>
           </w:rPr>
-          <w:t>Studio Billion</w:t>
+          <w:t xml:space="preserve">Studio </w:t>
         </w:r>
+        <w:proofErr w:type="spellStart"/>
+        <w:r>
+          <w:rPr>
+            <w:rStyle w:val="Hyperlink"/>
+            <w:sz w:val="24"/>
+            <w:szCs w:val="24"/>
+          </w:rPr>
+          <w:t>Billion</w:t>
+        </w:r>
+        <w:proofErr w:type="spellEnd"/>
       </w:hyperlink>
       <w:r>
         <w:rPr>
           <w:sz w:val="24"/>
           <w:szCs w:val="24"/>
         </w:rPr>
-        <w:t xml:space="preserve">. Later had ik besloten om toch wat meer te doen aan de character en hem gelijk al een model en loop animaties te geven. </w:t>
+        <w:t xml:space="preserve">. Later had ik besloten om toch wat meer te doen aan de </w:t>
+      </w:r>
+      <w:proofErr w:type="spellStart"/>
+      <w:r>
+        <w:rPr>
+          <w:sz w:val="24"/>
+          <w:szCs w:val="24"/>
+        </w:rPr>
+        <w:t>character</w:t>
+      </w:r>
+      <w:proofErr w:type="spellEnd"/>
+      <w:r>
+        <w:rPr>
+          <w:sz w:val="24"/>
+          <w:szCs w:val="24"/>
+        </w:rPr>
+        <w:t xml:space="preserve"> en hem gelijk al een model en loop animaties te geven. </w:t>
       </w:r>
     </w:p>
     <w:p>
@@ -103,7 +169,23 @@
           <w:sz w:val="24"/>
           <w:szCs w:val="24"/>
         </w:rPr>
-        <w:t xml:space="preserve">Uiteindelijke had ik alles in Unity gezet en aan elkaar </w:t>
+        <w:t xml:space="preserve">Uiteindelijke had ik alles in </w:t>
+      </w:r>
+      <w:proofErr w:type="spellStart"/>
+      <w:r>
+        <w:rPr>
+          <w:sz w:val="24"/>
+          <w:szCs w:val="24"/>
+        </w:rPr>
+        <w:t>Unity</w:t>
+      </w:r>
+      <w:proofErr w:type="spellEnd"/>
+      <w:r>
+        <w:rPr>
+          <w:sz w:val="24"/>
+          <w:szCs w:val="24"/>
+        </w:rPr>
+        <w:t xml:space="preserve"> gezet en aan elkaar </w:t>
       </w:r>
       <w:r>
         <w:rPr>
@@ -117,7 +199,39 @@
           <w:sz w:val="24"/>
           <w:szCs w:val="24"/>
         </w:rPr>
-        <w:t xml:space="preserve"> alleen lukte me het niet om de start rotatie van het hoofd van de player aan te passen. Dit kwam door dit stukje code wat automatisch het character naar voren laat kijken: </w:t>
+        <w:t xml:space="preserve"> alleen lukte me het niet om de start rotatie van het hoofd van de </w:t>
+      </w:r>
+      <w:proofErr w:type="spellStart"/>
+      <w:r>
+        <w:rPr>
+          <w:sz w:val="24"/>
+          <w:szCs w:val="24"/>
+        </w:rPr>
+        <w:t>player</w:t>
+      </w:r>
+      <w:proofErr w:type="spellEnd"/>
+      <w:r>
+        <w:rPr>
+          <w:sz w:val="24"/>
+          <w:szCs w:val="24"/>
+        </w:rPr>
+        <w:t xml:space="preserve"> aan te passen. Dit kwam door dit stukje code wat automatisch het </w:t>
+      </w:r>
+      <w:proofErr w:type="spellStart"/>
+      <w:r>
+        <w:rPr>
+          <w:sz w:val="24"/>
+          <w:szCs w:val="24"/>
+        </w:rPr>
+        <w:t>character</w:t>
+      </w:r>
+      <w:proofErr w:type="spellEnd"/>
+      <w:r>
+        <w:rPr>
+          <w:sz w:val="24"/>
+          <w:szCs w:val="24"/>
+        </w:rPr>
+        <w:t xml:space="preserve"> naar voren laat kijken: </w:t>
       </w:r>
     </w:p>
     <w:p>
@@ -140,6 +254,7 @@
         </w:rPr>
         <w:t xml:space="preserve">        </w:t>
       </w:r>
+      <w:proofErr w:type="spellStart"/>
       <w:r>
         <w:rPr>
           <w:rFonts w:ascii="Consolas" w:eastAsia="Times New Roman" w:hAnsi="Consolas" w:cs="Times New Roman"/>
@@ -167,6 +282,7 @@
         </w:rPr>
         <w:t>localRotation</w:t>
       </w:r>
+      <w:proofErr w:type="spellEnd"/>
       <w:r>
         <w:rPr>
           <w:rFonts w:ascii="Consolas" w:eastAsia="Times New Roman" w:hAnsi="Consolas" w:cs="Times New Roman"/>
@@ -176,6 +292,7 @@
         </w:rPr>
         <w:t xml:space="preserve"> = </w:t>
       </w:r>
+      <w:proofErr w:type="spellStart"/>
       <w:r>
         <w:rPr>
           <w:rFonts w:ascii="Consolas" w:eastAsia="Times New Roman" w:hAnsi="Consolas" w:cs="Times New Roman"/>
@@ -203,6 +320,7 @@
         </w:rPr>
         <w:t>Euler</w:t>
       </w:r>
+      <w:proofErr w:type="spellEnd"/>
       <w:r>
         <w:rPr>
           <w:rFonts w:ascii="Consolas" w:eastAsia="Times New Roman" w:hAnsi="Consolas" w:cs="Times New Roman"/>
@@ -212,6 +330,7 @@
         </w:rPr>
         <w:t>(</w:t>
       </w:r>
+      <w:proofErr w:type="spellStart"/>
       <w:r>
         <w:rPr>
           <w:rFonts w:ascii="Consolas" w:eastAsia="Times New Roman" w:hAnsi="Consolas" w:cs="Times New Roman"/>
@@ -221,6 +340,7 @@
         </w:rPr>
         <w:t>xRotation</w:t>
       </w:r>
+      <w:proofErr w:type="spellEnd"/>
       <w:r>
         <w:rPr>
           <w:rFonts w:ascii="Consolas" w:eastAsia="Times New Roman" w:hAnsi="Consolas" w:cs="Times New Roman"/>
@@ -290,6 +410,7 @@
         <w:t xml:space="preserve">Dit was nodig omdat in de animaties die ik wou gebruiken van </w:t>
       </w:r>
       <w:hyperlink r:id="rId5" w:history="1">
+        <w:proofErr w:type="spellStart"/>
         <w:r>
           <w:rPr>
             <w:rStyle w:val="Hyperlink"/>
@@ -298,13 +419,46 @@
           </w:rPr>
           <w:t>mixamo</w:t>
         </w:r>
+        <w:proofErr w:type="spellEnd"/>
       </w:hyperlink>
       <w:r>
         <w:rPr>
           <w:sz w:val="24"/>
           <w:szCs w:val="24"/>
         </w:rPr>
-        <w:t xml:space="preserve"> het hoofd van de character naar links was gedraaid. Uiteindelijk was het me niet gelukt dus heb ik een capsule als player body gebruikt met daar aan een prefab van </w:t>
+        <w:t xml:space="preserve"> het hoofd van de </w:t>
+      </w:r>
+      <w:proofErr w:type="spellStart"/>
+      <w:r>
+        <w:rPr>
+          <w:sz w:val="24"/>
+          <w:szCs w:val="24"/>
+        </w:rPr>
+        <w:t>character</w:t>
+      </w:r>
+      <w:proofErr w:type="spellEnd"/>
+      <w:r>
+        <w:rPr>
+          <w:sz w:val="24"/>
+          <w:szCs w:val="24"/>
+        </w:rPr>
+        <w:t xml:space="preserve"> naar links was gedraaid. Uiteindelijk was het me niet gelukt dus heb ik een capsule als </w:t>
+      </w:r>
+      <w:proofErr w:type="spellStart"/>
+      <w:r>
+        <w:rPr>
+          <w:sz w:val="24"/>
+          <w:szCs w:val="24"/>
+        </w:rPr>
+        <w:t>player</w:t>
+      </w:r>
+      <w:proofErr w:type="spellEnd"/>
+      <w:r>
+        <w:rPr>
+          <w:sz w:val="24"/>
+          <w:szCs w:val="24"/>
+        </w:rPr>
+        <w:t xml:space="preserve"> body gebruikt met daar aan een prefab van </w:t>
       </w:r>
       <w:hyperlink r:id="rId6" w:history="1">
         <w:r>
@@ -321,14 +475,46 @@
           <w:sz w:val="24"/>
           <w:szCs w:val="24"/>
         </w:rPr>
-        <w:t xml:space="preserve"> van twee armen met  een rifle.</w:t>
-      </w:r>
-      <w:r>
-        <w:rPr>
-          <w:sz w:val="24"/>
-          <w:szCs w:val="24"/>
-        </w:rPr>
-        <w:t xml:space="preserve"> Ik wil later nog een keer proberen een player model toe te voegen.</w:t>
+        <w:t xml:space="preserve"> van twee armen met  een </w:t>
+      </w:r>
+      <w:proofErr w:type="spellStart"/>
+      <w:r>
+        <w:rPr>
+          <w:sz w:val="24"/>
+          <w:szCs w:val="24"/>
+        </w:rPr>
+        <w:t>rifle</w:t>
+      </w:r>
+      <w:proofErr w:type="spellEnd"/>
+      <w:r>
+        <w:rPr>
+          <w:sz w:val="24"/>
+          <w:szCs w:val="24"/>
+        </w:rPr>
+        <w:t>.</w:t>
+      </w:r>
+      <w:r>
+        <w:rPr>
+          <w:sz w:val="24"/>
+          <w:szCs w:val="24"/>
+        </w:rPr>
+        <w:t xml:space="preserve"> Ik wil later nog een keer proberen een </w:t>
+      </w:r>
+      <w:proofErr w:type="spellStart"/>
+      <w:r>
+        <w:rPr>
+          <w:sz w:val="24"/>
+          <w:szCs w:val="24"/>
+        </w:rPr>
+        <w:t>player</w:t>
+      </w:r>
+      <w:proofErr w:type="spellEnd"/>
+      <w:r>
+        <w:rPr>
+          <w:sz w:val="24"/>
+          <w:szCs w:val="24"/>
+        </w:rPr>
+        <w:t xml:space="preserve"> model toe te voegen.</w:t>
       </w:r>
     </w:p>
     <w:p>
@@ -360,16 +546,24 @@
         </w:rPr>
         <w:t>(</w:t>
       </w:r>
+      <w:proofErr w:type="spellStart"/>
       <w:r>
         <w:rPr>
           <w:color w:val="7F7F7F" w:themeColor="text1" w:themeTint="80"/>
         </w:rPr>
-        <w:t>uploaded 11/2</w:t>
-      </w:r>
+        <w:t>uploaded</w:t>
+      </w:r>
+      <w:proofErr w:type="spellEnd"/>
       <w:r>
         <w:rPr>
           <w:color w:val="7F7F7F" w:themeColor="text1" w:themeTint="80"/>
         </w:rPr>
+        <w:t xml:space="preserve"> 11/2</w:t>
+      </w:r>
+      <w:r>
+        <w:rPr>
+          <w:color w:val="7F7F7F" w:themeColor="text1" w:themeTint="80"/>
+        </w:rPr>
         <w:t>/2022)</w:t>
       </w:r>
     </w:p>
@@ -385,7 +579,39 @@
           <w:sz w:val="24"/>
           <w:szCs w:val="24"/>
         </w:rPr>
-        <w:t>Mijn doel voor vandaag was om de movement animaties van de player op orde te hebben. Ik wou dit eerst doen doormiddel van de individuele animaties te pakken en stuk voor stuk af te spelen:</w:t>
+        <w:t xml:space="preserve">Mijn doel voor vandaag was om de </w:t>
+      </w:r>
+      <w:proofErr w:type="spellStart"/>
+      <w:r>
+        <w:rPr>
+          <w:sz w:val="24"/>
+          <w:szCs w:val="24"/>
+        </w:rPr>
+        <w:t>movement</w:t>
+      </w:r>
+      <w:proofErr w:type="spellEnd"/>
+      <w:r>
+        <w:rPr>
+          <w:sz w:val="24"/>
+          <w:szCs w:val="24"/>
+        </w:rPr>
+        <w:t xml:space="preserve"> animaties van de </w:t>
+      </w:r>
+      <w:proofErr w:type="spellStart"/>
+      <w:r>
+        <w:rPr>
+          <w:sz w:val="24"/>
+          <w:szCs w:val="24"/>
+        </w:rPr>
+        <w:t>player</w:t>
+      </w:r>
+      <w:proofErr w:type="spellEnd"/>
+      <w:r>
+        <w:rPr>
+          <w:sz w:val="24"/>
+          <w:szCs w:val="24"/>
+        </w:rPr>
+        <w:t xml:space="preserve"> op orde te hebben. Ik wou dit eerst doen doormiddel van de individuele animaties te pakken en stuk voor stuk af te spelen:</w:t>
       </w:r>
     </w:p>
     <w:p>
@@ -401,6 +627,7 @@
           <w:lang w:val="nl-NL"/>
         </w:rPr>
       </w:pPr>
+      <w:proofErr w:type="spellStart"/>
       <w:r>
         <w:rPr>
           <w:rFonts w:ascii="Consolas" w:hAnsi="Consolas"/>
@@ -409,21 +636,9 @@
           <w:szCs w:val="23"/>
           <w:lang w:val="nl-NL"/>
         </w:rPr>
-        <w:t>Anim = gameObject.GetComponent&lt;</w:t>
-      </w:r>
-      <w:hyperlink r:id="rId7" w:history="1">
-        <w:r>
-          <w:rPr>
-            <w:rStyle w:val="Hyperlink"/>
-            <w:rFonts w:ascii="Consolas" w:hAnsi="Consolas"/>
-            <w:color w:val="B83C82"/>
-            <w:sz w:val="23"/>
-            <w:szCs w:val="23"/>
-            <w:lang w:val="nl-NL"/>
-          </w:rPr>
-          <w:t>Animation</w:t>
-        </w:r>
-      </w:hyperlink>
+        <w:t>Anim</w:t>
+      </w:r>
+      <w:proofErr w:type="spellEnd"/>
       <w:r>
         <w:rPr>
           <w:rFonts w:ascii="Consolas" w:hAnsi="Consolas"/>
@@ -432,8 +647,9 @@
           <w:szCs w:val="23"/>
           <w:lang w:val="nl-NL"/>
         </w:rPr>
-        <w:t>&gt;();</w:t>
-      </w:r>
+        <w:t xml:space="preserve"> = </w:t>
+      </w:r>
+      <w:proofErr w:type="spellStart"/>
       <w:r>
         <w:rPr>
           <w:rFonts w:ascii="Consolas" w:hAnsi="Consolas"/>
@@ -442,8 +658,96 @@
           <w:szCs w:val="23"/>
           <w:lang w:val="nl-NL"/>
         </w:rPr>
+        <w:t>gameObject.GetComponent</w:t>
+      </w:r>
+      <w:proofErr w:type="spellEnd"/>
+      <w:r>
+        <w:rPr>
+          <w:rFonts w:ascii="Consolas" w:hAnsi="Consolas"/>
+          <w:color w:val="CCCCCC"/>
+          <w:sz w:val="23"/>
+          <w:szCs w:val="23"/>
+          <w:lang w:val="nl-NL"/>
+        </w:rPr>
+        <w:t>&lt;</w:t>
+      </w:r>
+      <w:proofErr w:type="spellStart"/>
+      <w:r>
+        <w:fldChar w:fldCharType="begin"/>
+      </w:r>
+      <w:r>
+        <w:instrText xml:space="preserve"> HYPERLINK "https://do</w:instrText>
+      </w:r>
+      <w:r>
+        <w:instrText xml:space="preserve">cs.unity3d.com/ScriptReference/Animation.html" </w:instrText>
+      </w:r>
+      <w:r>
+        <w:fldChar w:fldCharType="separate"/>
+      </w:r>
+      <w:r>
+        <w:rPr>
+          <w:rStyle w:val="Hyperlink"/>
+          <w:rFonts w:ascii="Consolas" w:hAnsi="Consolas"/>
+          <w:color w:val="B83C82"/>
+          <w:sz w:val="23"/>
+          <w:szCs w:val="23"/>
+          <w:lang w:val="nl-NL"/>
+        </w:rPr>
+        <w:t>Animation</w:t>
+      </w:r>
+      <w:proofErr w:type="spellEnd"/>
+      <w:r>
+        <w:rPr>
+          <w:rStyle w:val="Hyperlink"/>
+          <w:rFonts w:ascii="Consolas" w:hAnsi="Consolas"/>
+          <w:color w:val="B83C82"/>
+          <w:sz w:val="23"/>
+          <w:szCs w:val="23"/>
+          <w:lang w:val="nl-NL"/>
+        </w:rPr>
+        <w:fldChar w:fldCharType="end"/>
+      </w:r>
+      <w:r>
+        <w:rPr>
+          <w:rFonts w:ascii="Consolas" w:hAnsi="Consolas"/>
+          <w:color w:val="CCCCCC"/>
+          <w:sz w:val="23"/>
+          <w:szCs w:val="23"/>
+          <w:lang w:val="nl-NL"/>
+        </w:rPr>
+        <w:t>&gt;();</w:t>
+      </w:r>
+      <w:r>
+        <w:rPr>
+          <w:rFonts w:ascii="Consolas" w:hAnsi="Consolas"/>
+          <w:color w:val="CCCCCC"/>
+          <w:sz w:val="23"/>
+          <w:szCs w:val="23"/>
+          <w:lang w:val="nl-NL"/>
+        </w:rPr>
         <w:br/>
-        <w:t>Anim.Play();</w:t>
+      </w:r>
+      <w:proofErr w:type="spellStart"/>
+      <w:r>
+        <w:rPr>
+          <w:rFonts w:ascii="Consolas" w:hAnsi="Consolas"/>
+          <w:color w:val="CCCCCC"/>
+          <w:sz w:val="23"/>
+          <w:szCs w:val="23"/>
+          <w:lang w:val="nl-NL"/>
+        </w:rPr>
+        <w:t>Anim.Play</w:t>
+      </w:r>
+      <w:proofErr w:type="spellEnd"/>
+      <w:r>
+        <w:rPr>
+          <w:rFonts w:ascii="Consolas" w:hAnsi="Consolas"/>
+          <w:color w:val="CCCCCC"/>
+          <w:sz w:val="23"/>
+          <w:szCs w:val="23"/>
+          <w:lang w:val="nl-NL"/>
+        </w:rPr>
+        <w:t>();</w:t>
       </w:r>
     </w:p>
     <w:p>
@@ -474,11 +778,32 @@
       </w:r>
       <w:r>
         <w:br/>
-        <w:t>-Lean Left</w:t>
-      </w:r>
+        <w:t>-</w:t>
+      </w:r>
+      <w:proofErr w:type="spellStart"/>
+      <w:r>
+        <w:t>Lean</w:t>
+      </w:r>
+      <w:proofErr w:type="spellEnd"/>
+      <w:r>
+        <w:t xml:space="preserve"> </w:t>
+      </w:r>
+      <w:proofErr w:type="spellStart"/>
+      <w:r>
+        <w:t>Left</w:t>
+      </w:r>
+      <w:proofErr w:type="spellEnd"/>
       <w:r>
         <w:br/>
-        <w:t>-Lean Right</w:t>
+        <w:t>-</w:t>
+      </w:r>
+      <w:proofErr w:type="spellStart"/>
+      <w:r>
+        <w:t>Lean</w:t>
+      </w:r>
+      <w:proofErr w:type="spellEnd"/>
+      <w:r>
+        <w:t xml:space="preserve"> Right</w:t>
       </w:r>
       <w:r>
         <w:br/>
@@ -486,32 +811,114 @@
       </w:r>
       <w:r>
         <w:br/>
-        <w:t>-Idle</w:t>
-      </w:r>
+        <w:t>-</w:t>
+      </w:r>
+      <w:proofErr w:type="spellStart"/>
+      <w:r>
+        <w:t>Idle</w:t>
+      </w:r>
+      <w:proofErr w:type="spellEnd"/>
       <w:r>
         <w:br/>
-        <w:t>-Shoot</w:t>
-      </w:r>
+        <w:t>-</w:t>
+      </w:r>
+      <w:proofErr w:type="spellStart"/>
+      <w:r>
+        <w:t>Shoot</w:t>
+      </w:r>
+      <w:proofErr w:type="spellEnd"/>
       <w:r>
         <w:br/>
       </w:r>
       <w:r>
         <w:lastRenderedPageBreak/>
-        <w:t>-Aim down sight (ADS)</w:t>
+        <w:t>-</w:t>
+      </w:r>
+      <w:proofErr w:type="spellStart"/>
+      <w:r>
+        <w:t>Aim</w:t>
+      </w:r>
+      <w:proofErr w:type="spellEnd"/>
+      <w:r>
+        <w:t xml:space="preserve"> down </w:t>
+      </w:r>
+      <w:proofErr w:type="spellStart"/>
+      <w:r>
+        <w:t>sight</w:t>
+      </w:r>
+      <w:proofErr w:type="spellEnd"/>
+      <w:r>
+        <w:t xml:space="preserve"> (ADS)</w:t>
       </w:r>
       <w:r>
         <w:br/>
-        <w:t>-Shoot Aim down sight (Shoot ADS)</w:t>
-      </w:r>
-    </w:p>
-    <w:p>
-      <w:r>
-        <w:t>In die toekomst wil ik nog een crouch animatie toevoegen, aangezien het nu niet soepel overloopt. Ik heb ook een muzzleflash aan het wap</w:t>
-      </w:r>
-      <w:r>
-        <w:t xml:space="preserve">en van de player toegevoegd. Ik heb hiervoor de asset van </w:t>
-      </w:r>
-      <w:hyperlink r:id="rId8" w:history="1">
+        <w:t>-</w:t>
+      </w:r>
+      <w:proofErr w:type="spellStart"/>
+      <w:r>
+        <w:t>Shoot</w:t>
+      </w:r>
+      <w:proofErr w:type="spellEnd"/>
+      <w:r>
+        <w:t xml:space="preserve"> </w:t>
+      </w:r>
+      <w:proofErr w:type="spellStart"/>
+      <w:r>
+        <w:t>Aim</w:t>
+      </w:r>
+      <w:proofErr w:type="spellEnd"/>
+      <w:r>
+        <w:t xml:space="preserve"> down </w:t>
+      </w:r>
+      <w:proofErr w:type="spellStart"/>
+      <w:r>
+        <w:t>sight</w:t>
+      </w:r>
+      <w:proofErr w:type="spellEnd"/>
+      <w:r>
+        <w:t xml:space="preserve"> (</w:t>
+      </w:r>
+      <w:proofErr w:type="spellStart"/>
+      <w:r>
+        <w:t>Shoot</w:t>
+      </w:r>
+      <w:proofErr w:type="spellEnd"/>
+      <w:r>
+        <w:t xml:space="preserve"> ADS)</w:t>
+      </w:r>
+    </w:p>
+    <w:p>
+      <w:r>
+        <w:t xml:space="preserve">In die toekomst wil ik nog een </w:t>
+      </w:r>
+      <w:proofErr w:type="spellStart"/>
+      <w:r>
+        <w:t>crouch</w:t>
+      </w:r>
+      <w:proofErr w:type="spellEnd"/>
+      <w:r>
+        <w:t xml:space="preserve"> animatie toevoegen, aangezien het nu niet soepel overloopt. Ik heb ook een </w:t>
+      </w:r>
+      <w:proofErr w:type="spellStart"/>
+      <w:r>
+        <w:t>muzzleflash</w:t>
+      </w:r>
+      <w:proofErr w:type="spellEnd"/>
+      <w:r>
+        <w:t xml:space="preserve"> aan het wap</w:t>
+      </w:r>
+      <w:r>
+        <w:t xml:space="preserve">en van de </w:t>
+      </w:r>
+      <w:proofErr w:type="spellStart"/>
+      <w:r>
+        <w:t>player</w:t>
+      </w:r>
+      <w:proofErr w:type="spellEnd"/>
+      <w:r>
+        <w:t xml:space="preserve"> toegevoegd. Ik heb hiervoor de asset van </w:t>
+      </w:r>
+      <w:hyperlink r:id="rId7" w:history="1">
         <w:r>
           <w:rPr>
             <w:rStyle w:val="Hyperlink"/>
@@ -528,12 +935,34 @@
       <w:r>
         <w:t xml:space="preserve"> heb ik ook een schiet geluid van </w:t>
       </w:r>
-      <w:hyperlink r:id="rId9" w:history="1">
+      <w:hyperlink r:id="rId8" w:history="1">
+        <w:proofErr w:type="spellStart"/>
         <w:r>
           <w:rPr>
             <w:rStyle w:val="Hyperlink"/>
           </w:rPr>
-          <w:t>Into The Void Sound Design</w:t>
+          <w:t>Into</w:t>
+        </w:r>
+        <w:proofErr w:type="spellEnd"/>
+        <w:r>
+          <w:rPr>
+            <w:rStyle w:val="Hyperlink"/>
+          </w:rPr>
+          <w:t xml:space="preserve"> The </w:t>
+        </w:r>
+        <w:proofErr w:type="spellStart"/>
+        <w:r>
+          <w:rPr>
+            <w:rStyle w:val="Hyperlink"/>
+          </w:rPr>
+          <w:t>Void</w:t>
+        </w:r>
+        <w:proofErr w:type="spellEnd"/>
+        <w:r>
+          <w:rPr>
+            <w:rStyle w:val="Hyperlink"/>
+          </w:rPr>
+          <w:t xml:space="preserve"> Sound Design</w:t>
         </w:r>
       </w:hyperlink>
       <w:r>
@@ -542,7 +971,15 @@
     </w:p>
     <w:p>
       <w:r>
-        <w:t xml:space="preserve">Het wapen schiet ook al Raycast maar deze </w:t>
+        <w:t xml:space="preserve">Het wapen schiet ook al </w:t>
+      </w:r>
+      <w:proofErr w:type="spellStart"/>
+      <w:r>
+        <w:t>Raycast</w:t>
+      </w:r>
+      <w:proofErr w:type="spellEnd"/>
+      <w:r>
+        <w:t xml:space="preserve"> maar deze </w:t>
       </w:r>
       <w:r>
         <w:t>heeft</w:t>
@@ -556,7 +993,7 @@
       <w:r>
         <w:t xml:space="preserve">. Hiervoor heb ik de </w:t>
       </w:r>
-      <w:hyperlink r:id="rId10" w:history="1">
+      <w:hyperlink r:id="rId9" w:history="1">
         <w:r>
           <w:rPr>
             <w:rStyle w:val="Hyperlink"/>
@@ -565,7 +1002,15 @@
         </w:r>
       </w:hyperlink>
       <w:r>
-        <w:t xml:space="preserve"> van Brackeys gebruikt. </w:t>
+        <w:t xml:space="preserve"> van </w:t>
+      </w:r>
+      <w:proofErr w:type="spellStart"/>
+      <w:r>
+        <w:t>Brackeys</w:t>
+      </w:r>
+      <w:proofErr w:type="spellEnd"/>
+      <w:r>
+        <w:t xml:space="preserve"> gebruikt. </w:t>
       </w:r>
     </w:p>
     <w:p/>
@@ -581,19 +1026,65 @@
         <w:rPr>
           <w:color w:val="7F7F7F" w:themeColor="text1" w:themeTint="80"/>
         </w:rPr>
-        <w:t>(uploaded 11/4/2022)</w:t>
-      </w:r>
-    </w:p>
-    <w:p>
-      <w:r>
-        <w:t xml:space="preserve">Vandaag Heb een hoop voortgang gemaakt. Ik heb om te beginnen de zombie prefab gemaakt en toegevoegd aan een nieuwe test scene. Voor nu hebben de zombies maar 1 animatie en ze doen nog geen damage. Ze kunnen echter wel al naar de player toe lopen doormiddel van </w:t>
-      </w:r>
+        <w:t>(</w:t>
+      </w:r>
+      <w:proofErr w:type="spellStart"/>
+      <w:r>
+        <w:rPr>
+          <w:color w:val="7F7F7F" w:themeColor="text1" w:themeTint="80"/>
+        </w:rPr>
+        <w:t>uploaded</w:t>
+      </w:r>
+      <w:proofErr w:type="spellEnd"/>
+      <w:r>
+        <w:rPr>
+          <w:color w:val="7F7F7F" w:themeColor="text1" w:themeTint="80"/>
+        </w:rPr>
+        <w:t xml:space="preserve"> 11/4/2022)</w:t>
+      </w:r>
+    </w:p>
+    <w:p>
+      <w:r>
+        <w:t xml:space="preserve">Vandaag Heb een hoop voortgang gemaakt. Ik heb om te beginnen de zombie prefab gemaakt en toegevoegd aan een nieuwe test scene. Voor nu hebben de zombies maar 1 animatie en ze doen nog geen </w:t>
+      </w:r>
+      <w:proofErr w:type="spellStart"/>
+      <w:r>
+        <w:t>damage</w:t>
+      </w:r>
+      <w:proofErr w:type="spellEnd"/>
+      <w:r>
+        <w:t xml:space="preserve">. Ze kunnen echter wel al naar de </w:t>
+      </w:r>
+      <w:proofErr w:type="spellStart"/>
+      <w:r>
+        <w:t>player</w:t>
+      </w:r>
+      <w:proofErr w:type="spellEnd"/>
+      <w:r>
+        <w:t xml:space="preserve"> toe lopen doormiddel van </w:t>
+      </w:r>
+      <w:proofErr w:type="spellStart"/>
       <w:r>
         <w:rPr>
           <w:b/>
         </w:rPr>
-        <w:t>Path Finding</w:t>
-      </w:r>
+        <w:t>Path</w:t>
+      </w:r>
+      <w:proofErr w:type="spellEnd"/>
+      <w:r>
+        <w:rPr>
+          <w:b/>
+        </w:rPr>
+        <w:t xml:space="preserve"> </w:t>
+      </w:r>
+      <w:proofErr w:type="spellStart"/>
+      <w:r>
+        <w:rPr>
+          <w:b/>
+        </w:rPr>
+        <w:t>Finding</w:t>
+      </w:r>
+      <w:proofErr w:type="spellEnd"/>
       <w:r>
         <w:t xml:space="preserve">. Hiernaast heb ik ook al code toegevoegd die er voor </w:t>
       </w:r>
@@ -604,26 +1095,66 @@
         <w:t xml:space="preserve"> dat de zombie een geluid maakt die uit word gekozen uit een array, en na een random hoeveelheid seconden word afgespeeld.</w:t>
       </w:r>
       <w:r>
-        <w:t xml:space="preserve"> Deze staat echter nog uit gecomment. Ik heb hiervoor de asset van </w:t>
-      </w:r>
-      <w:hyperlink r:id="rId11" w:history="1">
+        <w:t xml:space="preserve"> Deze staat echter nog uit </w:t>
+      </w:r>
+      <w:proofErr w:type="spellStart"/>
+      <w:r>
+        <w:t>gecomment</w:t>
+      </w:r>
+      <w:proofErr w:type="spellEnd"/>
+      <w:r>
+        <w:t xml:space="preserve">. Ik heb hiervoor de asset van </w:t>
+      </w:r>
+      <w:hyperlink r:id="rId10" w:history="1">
+        <w:proofErr w:type="spellStart"/>
         <w:r>
           <w:rPr>
             <w:rStyle w:val="Hyperlink"/>
           </w:rPr>
-          <w:t>Idia Softwarec LCC</w:t>
+          <w:t>Idia</w:t>
+        </w:r>
+        <w:proofErr w:type="spellEnd"/>
+        <w:r>
+          <w:rPr>
+            <w:rStyle w:val="Hyperlink"/>
+          </w:rPr>
+          <w:t xml:space="preserve"> </w:t>
+        </w:r>
+        <w:proofErr w:type="spellStart"/>
+        <w:r>
+          <w:rPr>
+            <w:rStyle w:val="Hyperlink"/>
+          </w:rPr>
+          <w:t>Softwarec</w:t>
+        </w:r>
+        <w:proofErr w:type="spellEnd"/>
+        <w:r>
+          <w:rPr>
+            <w:rStyle w:val="Hyperlink"/>
+          </w:rPr>
+          <w:t xml:space="preserve"> LCC</w:t>
         </w:r>
       </w:hyperlink>
       <w:r>
-        <w:t xml:space="preserve"> gebruikt. Voor de zombie models heb ik de asset van </w:t>
-      </w:r>
-      <w:hyperlink r:id="rId12" w:history="1">
+        <w:t xml:space="preserve"> gebruikt. Voor de zombie </w:t>
+      </w:r>
+      <w:proofErr w:type="spellStart"/>
+      <w:r>
+        <w:t>models</w:t>
+      </w:r>
+      <w:proofErr w:type="spellEnd"/>
+      <w:r>
+        <w:t xml:space="preserve"> heb ik de asset van </w:t>
+      </w:r>
+      <w:hyperlink r:id="rId11" w:history="1">
+        <w:proofErr w:type="spellStart"/>
         <w:r>
           <w:rPr>
             <w:rStyle w:val="Hyperlink"/>
           </w:rPr>
           <w:t>Irondust</w:t>
         </w:r>
+        <w:proofErr w:type="spellEnd"/>
       </w:hyperlink>
       <w:r>
         <w:t xml:space="preserve"> gebruikt.</w:t>
@@ -632,9 +1163,17 @@
     <w:p/>
     <w:p>
       <w:r>
-        <w:t xml:space="preserve">Het gene waar ik het meest blij mee ben is de Ragdoll van de zombie. Ik had dit nog nooit gedaan en het leek me heel moeilijk maar met de </w:t>
-      </w:r>
-      <w:hyperlink r:id="rId13" w:history="1">
+        <w:t xml:space="preserve">Het gene waar ik het meest blij mee ben is de </w:t>
+      </w:r>
+      <w:proofErr w:type="spellStart"/>
+      <w:r>
+        <w:t>Ragdoll</w:t>
+      </w:r>
+      <w:proofErr w:type="spellEnd"/>
+      <w:r>
+        <w:t xml:space="preserve"> van de zombie. Ik had dit nog nooit gedaan en het leek me heel moeilijk maar met de </w:t>
+      </w:r>
+      <w:hyperlink r:id="rId12" w:history="1">
         <w:r>
           <w:rPr>
             <w:rStyle w:val="Hyperlink"/>
@@ -643,11 +1182,21 @@
         </w:r>
       </w:hyperlink>
       <w:r>
-        <w:t xml:space="preserve"> van Brackeys kwam ik er goed uit. Als de zombie nog “leeft” dan is de </w:t>
-      </w:r>
+        <w:t xml:space="preserve"> van </w:t>
+      </w:r>
+      <w:proofErr w:type="spellStart"/>
+      <w:r>
+        <w:t>Brackeys</w:t>
+      </w:r>
+      <w:proofErr w:type="spellEnd"/>
+      <w:r>
+        <w:t xml:space="preserve"> kwam ik er goed uit. Als de zombie nog “leeft” dan is de </w:t>
+      </w:r>
+      <w:proofErr w:type="spellStart"/>
       <w:r>
         <w:t>rigidbody</w:t>
       </w:r>
+      <w:proofErr w:type="spellEnd"/>
       <w:r>
         <w:t xml:space="preserve"> nog gedeactiveerd. Zodra de health variabel van de zombie 0 is word de Die() functie </w:t>
       </w:r>
@@ -661,7 +1210,15 @@
         <w:t>deactiveert</w:t>
       </w:r>
       <w:r>
-        <w:t xml:space="preserve"> de Animator en zet de rigidbody </w:t>
+        <w:t xml:space="preserve"> de Animator en zet de </w:t>
+      </w:r>
+      <w:proofErr w:type="spellStart"/>
+      <w:r>
+        <w:t>rigidbody</w:t>
+      </w:r>
+      <w:proofErr w:type="spellEnd"/>
+      <w:r>
+        <w:t xml:space="preserve"> </w:t>
       </w:r>
       <w:r>
         <w:t xml:space="preserve">van de </w:t>
@@ -695,6 +1252,7 @@
         </w:rPr>
         <w:t xml:space="preserve">            </w:t>
       </w:r>
+      <w:proofErr w:type="spellStart"/>
       <w:r>
         <w:rPr>
           <w:rFonts w:ascii="Consolas" w:eastAsia="Times New Roman" w:hAnsi="Consolas" w:cs="Times New Roman"/>
@@ -725,6 +1283,7 @@
         </w:rPr>
         <w:t>isKinematic</w:t>
       </w:r>
+      <w:proofErr w:type="spellEnd"/>
       <w:r>
         <w:rPr>
           <w:rFonts w:ascii="Consolas" w:eastAsia="Times New Roman" w:hAnsi="Consolas" w:cs="Times New Roman"/>
@@ -778,6 +1337,7 @@
         </w:rPr>
         <w:t xml:space="preserve">            </w:t>
       </w:r>
+      <w:proofErr w:type="spellStart"/>
       <w:r>
         <w:rPr>
           <w:rFonts w:ascii="Consolas" w:eastAsia="Times New Roman" w:hAnsi="Consolas" w:cs="Times New Roman"/>
@@ -808,6 +1368,7 @@
         </w:rPr>
         <w:t>detectCollisions</w:t>
       </w:r>
+      <w:proofErr w:type="spellEnd"/>
       <w:r>
         <w:rPr>
           <w:rFonts w:ascii="Consolas" w:eastAsia="Times New Roman" w:hAnsi="Consolas" w:cs="Times New Roman"/>
@@ -842,13 +1403,29 @@
     <w:p/>
     <w:p>
       <w:r>
-        <w:t xml:space="preserve">Hierdoor vallen ze gelijk om. Ik had eerst een probleem dat het lichaam in de lucht begon te vliegen op de X-axis. Dit bleek te komen omdat ik </w:t>
+        <w:t>Hierdoor vallen ze gelijk om. Ik had eerst een probleem dat het lichaam in de lucht begon te vliegen op de X-</w:t>
+      </w:r>
+      <w:proofErr w:type="spellStart"/>
+      <w:r>
+        <w:t>axis</w:t>
+      </w:r>
+      <w:proofErr w:type="spellEnd"/>
+      <w:r>
+        <w:t xml:space="preserve">. Dit bleek te komen omdat ik </w:t>
       </w:r>
       <w:r>
         <w:t>per ongelijk</w:t>
       </w:r>
       <w:r>
-        <w:t xml:space="preserve"> de X,Y,Z position van een van de arme had “bevroren”.</w:t>
+        <w:t xml:space="preserve"> de X,Y,Z </w:t>
+      </w:r>
+      <w:proofErr w:type="spellStart"/>
+      <w:r>
+        <w:t>position</w:t>
+      </w:r>
+      <w:proofErr w:type="spellEnd"/>
+      <w:r>
+        <w:t xml:space="preserve"> van een van de arme had “bevroren”.</w:t>
       </w:r>
     </w:p>
     <w:p>
@@ -859,9 +1436,17 @@
         <w:t>laatste</w:t>
       </w:r>
       <w:r>
-        <w:t xml:space="preserve"> heb ik ook een begin gemaakt aan en nieuw level in een ondergrondse subway. Ik heb hiervoor de asset van </w:t>
-      </w:r>
-      <w:hyperlink r:id="rId14" w:history="1">
+        <w:t xml:space="preserve"> heb ik ook een begin gemaakt aan en nieuw level in een ondergrondse </w:t>
+      </w:r>
+      <w:proofErr w:type="spellStart"/>
+      <w:r>
+        <w:t>subway</w:t>
+      </w:r>
+      <w:proofErr w:type="spellEnd"/>
+      <w:r>
+        <w:t xml:space="preserve">. Ik heb hiervoor de asset van </w:t>
+      </w:r>
+      <w:hyperlink r:id="rId13" w:history="1">
         <w:r>
           <w:rPr>
             <w:rStyle w:val="Hyperlink"/>
@@ -878,16 +1463,302 @@
     </w:p>
     <w:p>
       <w:r>
-        <w:t>De rifle van de player heeft nu ook een impact effect. Deze is echter nog erg buggy en zal dus volgende keer nog moeten worden opgeschoont.</w:t>
+        <w:t xml:space="preserve">De </w:t>
+      </w:r>
+      <w:proofErr w:type="spellStart"/>
+      <w:r>
+        <w:t>rifle</w:t>
+      </w:r>
+      <w:proofErr w:type="spellEnd"/>
+      <w:r>
+        <w:t xml:space="preserve"> van de </w:t>
+      </w:r>
+      <w:proofErr w:type="spellStart"/>
+      <w:r>
+        <w:t>player</w:t>
+      </w:r>
+      <w:proofErr w:type="spellEnd"/>
+      <w:r>
+        <w:t xml:space="preserve"> heeft nu ook een impact effect. Deze is echter nog erg buggy en zal dus volgende keer nog moeten worden </w:t>
+      </w:r>
+      <w:proofErr w:type="spellStart"/>
+      <w:r>
+        <w:t>opgeschoont</w:t>
+      </w:r>
+      <w:proofErr w:type="spellEnd"/>
+      <w:r>
+        <w:t>.</w:t>
+      </w:r>
+    </w:p>
+    <w:p>
+      <w:r>
+        <w:t>Ik ben tevreden over de voortgang :)</w:t>
+      </w:r>
+    </w:p>
+    <w:p/>
+    <w:p/>
+    <w:p>
+      <w:r>
+        <w:lastRenderedPageBreak/>
+        <w:t>11/5/2022</w:t>
+      </w:r>
+    </w:p>
+    <w:p>
+      <w:r>
+        <w:t xml:space="preserve">Vandaag heb ik geëxperimenteerd met </w:t>
+      </w:r>
+      <w:proofErr w:type="spellStart"/>
+      <w:r>
+        <w:t>the</w:t>
+      </w:r>
+      <w:proofErr w:type="spellEnd"/>
+      <w:r>
+        <w:t xml:space="preserve"> </w:t>
+      </w:r>
+      <w:proofErr w:type="spellStart"/>
+      <w:r>
+        <w:t>lighting</w:t>
+      </w:r>
+      <w:proofErr w:type="spellEnd"/>
+      <w:r>
+        <w:t xml:space="preserve"> </w:t>
+      </w:r>
+      <w:proofErr w:type="spellStart"/>
+      <w:r>
+        <w:t>settings</w:t>
+      </w:r>
+      <w:proofErr w:type="spellEnd"/>
+      <w:r>
+        <w:t xml:space="preserve"> van </w:t>
+      </w:r>
+      <w:proofErr w:type="spellStart"/>
+      <w:r>
+        <w:t>unity</w:t>
+      </w:r>
+      <w:proofErr w:type="spellEnd"/>
+      <w:r>
+        <w:t xml:space="preserve">. Ik heb deze uitgetest en gefinetuned totdat ik een resultaat had wat ik bij het level vond passen. Ik heb hiervoor de </w:t>
+      </w:r>
+      <w:hyperlink r:id="rId14" w:history="1">
+        <w:r>
+          <w:rPr>
+            <w:rStyle w:val="Hyperlink"/>
+          </w:rPr>
+          <w:t>tutorial</w:t>
+        </w:r>
+      </w:hyperlink>
+      <w:r>
+        <w:t xml:space="preserve"> van </w:t>
+      </w:r>
+      <w:proofErr w:type="spellStart"/>
+      <w:r>
+        <w:t>Brackeys</w:t>
+      </w:r>
+      <w:proofErr w:type="spellEnd"/>
+      <w:r>
+        <w:t xml:space="preserve"> gevolgd.</w:t>
+      </w:r>
+      <w:r>
+        <w:t xml:space="preserve"> Ik zat een tijdje vast op een</w:t>
+      </w:r>
+      <w:r>
+        <w:t xml:space="preserve"> issue met de floor </w:t>
+      </w:r>
+      <w:proofErr w:type="spellStart"/>
+      <w:r>
+        <w:t>tiles</w:t>
+      </w:r>
+      <w:proofErr w:type="spellEnd"/>
+      <w:r>
+        <w:t xml:space="preserve">. Deze hadden dezelfde </w:t>
+      </w:r>
+      <w:proofErr w:type="spellStart"/>
+      <w:r>
+        <w:t>material</w:t>
+      </w:r>
+      <w:proofErr w:type="spellEnd"/>
+      <w:r>
+        <w:t xml:space="preserve"> als de lampen en waren daardoor dus ook </w:t>
+      </w:r>
+      <w:proofErr w:type="spellStart"/>
+      <w:r>
+        <w:t>emissive</w:t>
+      </w:r>
+      <w:proofErr w:type="spellEnd"/>
+      <w:r>
+        <w:t xml:space="preserve">. Ik heb dit gefikst door de </w:t>
+      </w:r>
+      <w:proofErr w:type="spellStart"/>
+      <w:r>
+        <w:t>material</w:t>
+      </w:r>
+      <w:proofErr w:type="spellEnd"/>
+      <w:r>
+        <w:t xml:space="preserve"> te kopiëren  en de </w:t>
+      </w:r>
+      <w:proofErr w:type="spellStart"/>
+      <w:r>
+        <w:t>emissive</w:t>
+      </w:r>
+      <w:proofErr w:type="spellEnd"/>
+      <w:r>
+        <w:t xml:space="preserve"> optie uit te zetten. Vervolgens heb ik deze </w:t>
+      </w:r>
+      <w:proofErr w:type="spellStart"/>
+      <w:r>
+        <w:t>material</w:t>
+      </w:r>
+      <w:proofErr w:type="spellEnd"/>
+      <w:r>
+        <w:t xml:space="preserve"> op de floor </w:t>
+      </w:r>
+      <w:proofErr w:type="spellStart"/>
+      <w:r>
+        <w:t>tiles</w:t>
+      </w:r>
+      <w:proofErr w:type="spellEnd"/>
+      <w:r>
+        <w:t xml:space="preserve"> gezet.</w:t>
+      </w:r>
+    </w:p>
+    <w:p/>
+    <w:p>
+      <w:r>
+        <w:t>Daarnaast heb ik een tekst geschreven die ik wil op een zwarte achtergrond wil laten zien aan de start van de game om duidelijk te maken wat precies het doel is van het spel:</w:t>
+      </w:r>
+    </w:p>
+    <w:p/>
+    <w:p>
+      <w:pPr>
+        <w:rPr>
+          <w:lang w:val="en-NL"/>
+        </w:rPr>
+      </w:pPr>
+      <w:r>
+        <w:rPr>
+          <w:lang w:val="en-NL"/>
+        </w:rPr>
+        <w:t>The year is 2034.</w:t>
+      </w:r>
+    </w:p>
+    <w:p>
+      <w:pPr>
+        <w:rPr>
+          <w:rFonts w:ascii="Times New Roman" w:hAnsi="Times New Roman"/>
+          <w:lang w:val="en-NL"/>
+        </w:rPr>
+      </w:pPr>
+      <w:r>
+        <w:rPr>
+          <w:lang w:val="en-NL"/>
+        </w:rPr>
+        <w:t>You ere sent on a mission to find and destroy the source of the mist. A mysterious gas that turns humans into the walking dead.</w:t>
+      </w:r>
+    </w:p>
+    <w:p>
+      <w:pPr>
+        <w:rPr>
+          <w:lang w:val="en-NL"/>
+        </w:rPr>
+      </w:pPr>
+      <w:r>
+        <w:rPr>
+          <w:lang w:val="en-NL"/>
+        </w:rPr>
+        <w:t>- fade to black-</w:t>
+      </w:r>
+    </w:p>
+    <w:p>
+      <w:pPr>
+        <w:rPr>
+          <w:rFonts w:ascii="Times New Roman" w:hAnsi="Times New Roman"/>
+          <w:lang w:val="en-NL"/>
+        </w:rPr>
+      </w:pPr>
+      <w:r>
+        <w:rPr>
+          <w:lang w:val="en-NL"/>
+        </w:rPr>
+        <w:t>Your camp was overrun last night, you tried to save your squad but there were to many of them. Everybody is dead except for you.</w:t>
+      </w:r>
+    </w:p>
+    <w:p>
+      <w:pPr>
+        <w:rPr>
+          <w:rFonts w:ascii="Times New Roman" w:hAnsi="Times New Roman"/>
+          <w:lang w:val="en-NL"/>
+        </w:rPr>
+      </w:pPr>
+      <w:r>
+        <w:rPr>
+          <w:lang w:val="en-NL"/>
+        </w:rPr>
+        <w:t>- fade to black</w:t>
+      </w:r>
+      <w:r>
+        <w:rPr>
+          <w:lang w:val="en-NL"/>
+        </w:rPr>
+        <w:t>-</w:t>
+      </w:r>
+    </w:p>
+    <w:p>
+      <w:pPr>
+        <w:rPr>
+          <w:rFonts w:ascii="Times New Roman" w:hAnsi="Times New Roman"/>
+          <w:lang w:val="en-NL"/>
+        </w:rPr>
+      </w:pPr>
+      <w:r>
+        <w:rPr>
+          <w:lang w:val="en-NL"/>
+        </w:rPr>
+        <w:t>The mission must be completed. Humanity depends on it.</w:t>
+      </w:r>
+    </w:p>
+    <w:p>
+      <w:pPr>
+        <w:rPr>
+          <w:rFonts w:ascii="Times New Roman" w:hAnsi="Times New Roman"/>
+          <w:lang w:val="en-NL"/>
+        </w:rPr>
+      </w:pPr>
+      <w:r>
+        <w:rPr>
+          <w:lang w:val="en-NL"/>
+        </w:rPr>
+        <w:t>- fade to black</w:t>
+      </w:r>
+      <w:r>
+        <w:rPr>
+          <w:lang w:val="en-US"/>
+        </w:rPr>
+        <w:t>, then to scene</w:t>
       </w:r>
       <w:bookmarkStart w:id="0" w:name="_GoBack"/>
       <w:bookmarkEnd w:id="0"/>
-    </w:p>
-    <w:p>
-      <w:r>
-        <w:t>Ik ben tevreden over de voortgang :)</w:t>
-      </w:r>
-    </w:p>
+      <w:r>
+        <w:rPr>
+          <w:lang w:val="en-NL"/>
+        </w:rPr>
+        <w:t>-</w:t>
+      </w:r>
+    </w:p>
+    <w:p>
+      <w:pPr>
+        <w:rPr>
+          <w:rFonts w:ascii="Times New Roman" w:hAnsi="Times New Roman"/>
+          <w:lang w:val="en-NL"/>
+        </w:rPr>
+      </w:pPr>
+    </w:p>
+    <w:p/>
+    <w:p/>
+    <w:p/>
+    <w:p/>
+    <w:p/>
+    <w:p/>
+    <w:p/>
     <w:p/>
     <w:sectPr>
       <w:pgSz w:w="12240" w:h="15840"/>
@@ -1292,7 +2163,7 @@
   <w:style w:type="paragraph" w:default="1" w:styleId="Standaard">
     <w:name w:val="Normal"/>
     <w:qFormat/>
-    <w:rsid w:val="00573F08"/>
+    <w:rsid w:val="00D433A8"/>
     <w:rPr>
       <w:lang w:val="nl-NL"/>
     </w:rPr>
@@ -1381,6 +2252,17 @@
       <w:sz w:val="20"/>
       <w:szCs w:val="20"/>
     </w:rPr>
+  </w:style>
+  <w:style w:type="paragraph" w:styleId="Lijstalinea">
+    <w:name w:val="List Paragraph"/>
+    <w:basedOn w:val="Standaard"/>
+    <w:uiPriority w:val="34"/>
+    <w:qFormat/>
+    <w:rsid w:val="000E21BE"/>
+    <w:pPr>
+      <w:ind w:left="720"/>
+      <w:contextualSpacing/>
+    </w:pPr>
   </w:style>
 </w:styles>
 </file>

</xml_diff>

<commit_message>
Updated Log, Improved zombie AI, Improved player movement, extended level 1, added sound effects, added Ammo system
</commit_message>
<xml_diff>
--- a/Documents/Logboek.docx
+++ b/Documents/Logboek.docx
@@ -27,43 +27,10 @@
       </w:pPr>
       <w:r>
         <w:rPr>
-          <w:sz w:val="24"/>
-          <w:szCs w:val="24"/>
+          <w:sz w:val="32"/>
+          <w:szCs w:val="32"/>
         </w:rPr>
         <w:t>10/31/2022</w:t>
-      </w:r>
-      <w:r>
-        <w:rPr>
-          <w:sz w:val="24"/>
-          <w:szCs w:val="24"/>
-        </w:rPr>
-        <w:t xml:space="preserve"> </w:t>
-      </w:r>
-      <w:r>
-        <w:rPr>
-          <w:color w:val="7F7F7F" w:themeColor="text1" w:themeTint="80"/>
-        </w:rPr>
-        <w:t>(</w:t>
-      </w:r>
-      <w:proofErr w:type="spellStart"/>
-      <w:r>
-        <w:rPr>
-          <w:color w:val="7F7F7F" w:themeColor="text1" w:themeTint="80"/>
-        </w:rPr>
-        <w:t>uploaded</w:t>
-      </w:r>
-      <w:proofErr w:type="spellEnd"/>
-      <w:r>
-        <w:rPr>
-          <w:color w:val="7F7F7F" w:themeColor="text1" w:themeTint="80"/>
-        </w:rPr>
-        <w:t xml:space="preserve"> 10/31</w:t>
-      </w:r>
-      <w:r>
-        <w:rPr>
-          <w:color w:val="7F7F7F" w:themeColor="text1" w:themeTint="80"/>
-        </w:rPr>
-        <w:t>/2022)</w:t>
       </w:r>
       <w:r>
         <w:rPr>
@@ -105,7 +72,7 @@
         </w:rPr>
         <w:t xml:space="preserve"> van </w:t>
       </w:r>
-      <w:hyperlink r:id="rId4" w:history="1">
+      <w:hyperlink r:id="rId5" w:history="1">
         <w:r>
           <w:rPr>
             <w:rStyle w:val="Hyperlink"/>
@@ -409,7 +376,7 @@
         </w:rPr>
         <w:t xml:space="preserve">Dit was nodig omdat in de animaties die ik wou gebruiken van </w:t>
       </w:r>
-      <w:hyperlink r:id="rId5" w:history="1">
+      <w:hyperlink r:id="rId6" w:history="1">
         <w:proofErr w:type="spellStart"/>
         <w:r>
           <w:rPr>
@@ -460,7 +427,7 @@
         </w:rPr>
         <w:t xml:space="preserve"> body gebruikt met daar aan een prefab van </w:t>
       </w:r>
-      <w:hyperlink r:id="rId6" w:history="1">
+      <w:hyperlink r:id="rId7" w:history="1">
         <w:r>
           <w:rPr>
             <w:rStyle w:val="Hyperlink"/>
@@ -526,45 +493,18 @@
       </w:pPr>
     </w:p>
     <w:p>
-      <w:r>
-        <w:rPr>
-          <w:sz w:val="24"/>
-          <w:szCs w:val="24"/>
+      <w:pPr>
+        <w:rPr>
+          <w:sz w:val="32"/>
+          <w:szCs w:val="32"/>
+        </w:rPr>
+      </w:pPr>
+      <w:r>
+        <w:rPr>
+          <w:sz w:val="32"/>
+          <w:szCs w:val="32"/>
         </w:rPr>
         <w:t>11/1/2022</w:t>
-      </w:r>
-      <w:r>
-        <w:rPr>
-          <w:sz w:val="24"/>
-          <w:szCs w:val="24"/>
-        </w:rPr>
-        <w:t xml:space="preserve"> </w:t>
-      </w:r>
-      <w:r>
-        <w:rPr>
-          <w:color w:val="7F7F7F" w:themeColor="text1" w:themeTint="80"/>
-        </w:rPr>
-        <w:t>(</w:t>
-      </w:r>
-      <w:proofErr w:type="spellStart"/>
-      <w:r>
-        <w:rPr>
-          <w:color w:val="7F7F7F" w:themeColor="text1" w:themeTint="80"/>
-        </w:rPr>
-        <w:t>uploaded</w:t>
-      </w:r>
-      <w:proofErr w:type="spellEnd"/>
-      <w:r>
-        <w:rPr>
-          <w:color w:val="7F7F7F" w:themeColor="text1" w:themeTint="80"/>
-        </w:rPr>
-        <w:t xml:space="preserve"> 11/2</w:t>
-      </w:r>
-      <w:r>
-        <w:rPr>
-          <w:color w:val="7F7F7F" w:themeColor="text1" w:themeTint="80"/>
-        </w:rPr>
-        <w:t>/2022)</w:t>
       </w:r>
     </w:p>
     <w:p>
@@ -676,10 +616,7 @@
         <w:fldChar w:fldCharType="begin"/>
       </w:r>
       <w:r>
-        <w:instrText xml:space="preserve"> HYPERLINK "https://do</w:instrText>
-      </w:r>
-      <w:r>
-        <w:instrText xml:space="preserve">cs.unity3d.com/ScriptReference/Animation.html" </w:instrText>
+        <w:instrText xml:space="preserve"> HYPERLINK "https://docs.unity3d.com/ScriptReference/Animation.html" </w:instrText>
       </w:r>
       <w:r>
         <w:fldChar w:fldCharType="separate"/>
@@ -918,7 +855,7 @@
       <w:r>
         <w:t xml:space="preserve"> toegevoegd. Ik heb hiervoor de asset van </w:t>
       </w:r>
-      <w:hyperlink r:id="rId7" w:history="1">
+      <w:hyperlink r:id="rId8" w:history="1">
         <w:r>
           <w:rPr>
             <w:rStyle w:val="Hyperlink"/>
@@ -935,7 +872,7 @@
       <w:r>
         <w:t xml:space="preserve"> heb ik ook een schiet geluid van </w:t>
       </w:r>
-      <w:hyperlink r:id="rId8" w:history="1">
+      <w:hyperlink r:id="rId9" w:history="1">
         <w:proofErr w:type="spellStart"/>
         <w:r>
           <w:rPr>
@@ -993,7 +930,7 @@
       <w:r>
         <w:t xml:space="preserve">. Hiervoor heb ik de </w:t>
       </w:r>
-      <w:hyperlink r:id="rId9" w:history="1">
+      <w:hyperlink r:id="rId10" w:history="1">
         <w:r>
           <w:rPr>
             <w:rStyle w:val="Hyperlink"/>
@@ -1016,72 +953,59 @@
     <w:p/>
     <w:p/>
     <w:p>
-      <w:r>
+      <w:pPr>
+        <w:rPr>
+          <w:sz w:val="32"/>
+          <w:szCs w:val="32"/>
+        </w:rPr>
+      </w:pPr>
+      <w:r>
+        <w:rPr>
+          <w:sz w:val="32"/>
+          <w:szCs w:val="32"/>
+        </w:rPr>
         <w:t>11/3/2022</w:t>
       </w:r>
-      <w:r>
+    </w:p>
+    <w:p>
+      <w:r>
+        <w:t xml:space="preserve">Vandaag Heb een hoop voortgang gemaakt. Ik heb om te beginnen de zombie prefab gemaakt en toegevoegd aan een nieuwe test scene. Voor nu hebben de zombies maar 1 animatie en ze doen nog geen </w:t>
+      </w:r>
+      <w:proofErr w:type="spellStart"/>
+      <w:r>
+        <w:t>damage</w:t>
+      </w:r>
+      <w:proofErr w:type="spellEnd"/>
+      <w:r>
+        <w:t xml:space="preserve">. Ze kunnen echter wel al naar de </w:t>
+      </w:r>
+      <w:proofErr w:type="spellStart"/>
+      <w:r>
+        <w:t>player</w:t>
+      </w:r>
+      <w:proofErr w:type="spellEnd"/>
+      <w:r>
+        <w:t xml:space="preserve"> toe lopen doormiddel van </w:t>
+      </w:r>
+      <w:proofErr w:type="spellStart"/>
+      <w:r>
+        <w:rPr>
+          <w:b/>
+        </w:rPr>
+        <w:t>Path</w:t>
+      </w:r>
+      <w:proofErr w:type="spellEnd"/>
+      <w:r>
+        <w:rPr>
+          <w:b/>
+        </w:rPr>
         <w:t xml:space="preserve"> </w:t>
       </w:r>
-      <w:r>
-        <w:rPr>
-          <w:color w:val="7F7F7F" w:themeColor="text1" w:themeTint="80"/>
-        </w:rPr>
-        <w:t>(</w:t>
-      </w:r>
-      <w:proofErr w:type="spellStart"/>
-      <w:r>
-        <w:rPr>
-          <w:color w:val="7F7F7F" w:themeColor="text1" w:themeTint="80"/>
-        </w:rPr>
-        <w:t>uploaded</w:t>
-      </w:r>
-      <w:proofErr w:type="spellEnd"/>
-      <w:r>
-        <w:rPr>
-          <w:color w:val="7F7F7F" w:themeColor="text1" w:themeTint="80"/>
-        </w:rPr>
-        <w:t xml:space="preserve"> 11/4/2022)</w:t>
-      </w:r>
-    </w:p>
-    <w:p>
-      <w:r>
-        <w:t xml:space="preserve">Vandaag Heb een hoop voortgang gemaakt. Ik heb om te beginnen de zombie prefab gemaakt en toegevoegd aan een nieuwe test scene. Voor nu hebben de zombies maar 1 animatie en ze doen nog geen </w:t>
-      </w:r>
-      <w:proofErr w:type="spellStart"/>
-      <w:r>
-        <w:t>damage</w:t>
-      </w:r>
-      <w:proofErr w:type="spellEnd"/>
-      <w:r>
-        <w:t xml:space="preserve">. Ze kunnen echter wel al naar de </w:t>
-      </w:r>
-      <w:proofErr w:type="spellStart"/>
-      <w:r>
-        <w:t>player</w:t>
-      </w:r>
-      <w:proofErr w:type="spellEnd"/>
-      <w:r>
-        <w:t xml:space="preserve"> toe lopen doormiddel van </w:t>
-      </w:r>
       <w:proofErr w:type="spellStart"/>
       <w:r>
         <w:rPr>
           <w:b/>
         </w:rPr>
-        <w:t>Path</w:t>
-      </w:r>
-      <w:proofErr w:type="spellEnd"/>
-      <w:r>
-        <w:rPr>
-          <w:b/>
-        </w:rPr>
-        <w:t xml:space="preserve"> </w:t>
-      </w:r>
-      <w:proofErr w:type="spellStart"/>
-      <w:r>
-        <w:rPr>
-          <w:b/>
-        </w:rPr>
         <w:t>Finding</w:t>
       </w:r>
       <w:proofErr w:type="spellEnd"/>
@@ -1105,7 +1029,7 @@
       <w:r>
         <w:t xml:space="preserve">. Ik heb hiervoor de asset van </w:t>
       </w:r>
-      <w:hyperlink r:id="rId10" w:history="1">
+      <w:hyperlink r:id="rId11" w:history="1">
         <w:proofErr w:type="spellStart"/>
         <w:r>
           <w:rPr>
@@ -1146,7 +1070,7 @@
       <w:r>
         <w:t xml:space="preserve"> heb ik de asset van </w:t>
       </w:r>
-      <w:hyperlink r:id="rId11" w:history="1">
+      <w:hyperlink r:id="rId12" w:history="1">
         <w:proofErr w:type="spellStart"/>
         <w:r>
           <w:rPr>
@@ -1173,7 +1097,7 @@
       <w:r>
         <w:t xml:space="preserve"> van de zombie. Ik had dit nog nooit gedaan en het leek me heel moeilijk maar met de </w:t>
       </w:r>
-      <w:hyperlink r:id="rId12" w:history="1">
+      <w:hyperlink r:id="rId13" w:history="1">
         <w:r>
           <w:rPr>
             <w:rStyle w:val="Hyperlink"/>
@@ -1446,7 +1370,7 @@
       <w:r>
         <w:t xml:space="preserve">. Ik heb hiervoor de asset van </w:t>
       </w:r>
-      <w:hyperlink r:id="rId13" w:history="1">
+      <w:hyperlink r:id="rId14" w:history="1">
         <w:r>
           <w:rPr>
             <w:rStyle w:val="Hyperlink"/>
@@ -1498,7 +1422,17 @@
     <w:p/>
     <w:p/>
     <w:p>
-      <w:r>
+      <w:pPr>
+        <w:rPr>
+          <w:sz w:val="32"/>
+          <w:szCs w:val="32"/>
+        </w:rPr>
+      </w:pPr>
+      <w:r>
+        <w:rPr>
+          <w:sz w:val="32"/>
+          <w:szCs w:val="32"/>
+        </w:rPr>
         <w:lastRenderedPageBreak/>
         <w:t>11/5/2022</w:t>
       </w:r>
@@ -1539,7 +1473,7 @@
       <w:r>
         <w:t xml:space="preserve">. Ik heb deze uitgetest en gefinetuned totdat ik een resultaat had wat ik bij het level vond passen. Ik heb hiervoor de </w:t>
       </w:r>
-      <w:hyperlink r:id="rId14" w:history="1">
+      <w:hyperlink r:id="rId15" w:history="1">
         <w:r>
           <w:rPr>
             <w:rStyle w:val="Hyperlink"/>
@@ -1631,14 +1565,132 @@
     <w:p>
       <w:pPr>
         <w:rPr>
+          <w:b/>
           <w:lang w:val="en-NL"/>
         </w:rPr>
       </w:pPr>
       <w:r>
         <w:rPr>
+          <w:b/>
           <w:lang w:val="en-NL"/>
         </w:rPr>
         <w:t>The year is 2034.</w:t>
+      </w:r>
+    </w:p>
+    <w:p>
+      <w:pPr>
+        <w:rPr>
+          <w:rFonts w:ascii="Times New Roman" w:hAnsi="Times New Roman"/>
+          <w:b/>
+          <w:lang w:val="en-NL"/>
+        </w:rPr>
+      </w:pPr>
+      <w:r>
+        <w:rPr>
+          <w:b/>
+          <w:lang w:val="en-NL"/>
+        </w:rPr>
+        <w:t>You ere sent on a mission to find and destroy the source of the mist. A mysterious gas that turns humans into the walking dead.</w:t>
+      </w:r>
+    </w:p>
+    <w:p>
+      <w:pPr>
+        <w:rPr>
+          <w:b/>
+          <w:lang w:val="en-NL"/>
+        </w:rPr>
+      </w:pPr>
+      <w:r>
+        <w:rPr>
+          <w:b/>
+          <w:lang w:val="en-NL"/>
+        </w:rPr>
+        <w:t>- fade to black-</w:t>
+      </w:r>
+    </w:p>
+    <w:p>
+      <w:pPr>
+        <w:rPr>
+          <w:rFonts w:ascii="Times New Roman" w:hAnsi="Times New Roman"/>
+          <w:b/>
+          <w:lang w:val="en-NL"/>
+        </w:rPr>
+      </w:pPr>
+      <w:r>
+        <w:rPr>
+          <w:b/>
+          <w:lang w:val="en-NL"/>
+        </w:rPr>
+        <w:t>Your camp was overrun last night, you tried to save your squad but there were to many of them. Everybody is dead except for you.</w:t>
+      </w:r>
+    </w:p>
+    <w:p>
+      <w:pPr>
+        <w:rPr>
+          <w:rFonts w:ascii="Times New Roman" w:hAnsi="Times New Roman"/>
+          <w:b/>
+          <w:lang w:val="en-NL"/>
+        </w:rPr>
+      </w:pPr>
+      <w:r>
+        <w:rPr>
+          <w:b/>
+          <w:lang w:val="en-NL"/>
+        </w:rPr>
+        <w:t>- fade to black</w:t>
+      </w:r>
+      <w:r>
+        <w:rPr>
+          <w:b/>
+          <w:lang w:val="en-NL"/>
+        </w:rPr>
+        <w:t>-</w:t>
+      </w:r>
+    </w:p>
+    <w:p>
+      <w:pPr>
+        <w:rPr>
+          <w:rFonts w:ascii="Times New Roman" w:hAnsi="Times New Roman"/>
+          <w:b/>
+          <w:lang w:val="en-NL"/>
+        </w:rPr>
+      </w:pPr>
+      <w:r>
+        <w:rPr>
+          <w:b/>
+          <w:lang w:val="en-NL"/>
+        </w:rPr>
+        <w:t>The mission must be completed. Humanity depends on it.</w:t>
+      </w:r>
+    </w:p>
+    <w:p>
+      <w:pPr>
+        <w:rPr>
+          <w:rFonts w:ascii="Times New Roman" w:hAnsi="Times New Roman"/>
+          <w:b/>
+          <w:lang w:val="en-NL"/>
+        </w:rPr>
+      </w:pPr>
+      <w:r>
+        <w:rPr>
+          <w:b/>
+          <w:lang w:val="en-NL"/>
+        </w:rPr>
+        <w:t>- fade to black</w:t>
+      </w:r>
+      <w:r>
+        <w:rPr>
+          <w:b/>
+          <w:lang w:val="en-US"/>
+        </w:rPr>
+        <w:t>, then to scene</w:t>
+      </w:r>
+      <w:r>
+        <w:rPr>
+          <w:b/>
+          <w:lang w:val="en-NL"/>
+        </w:rPr>
+        <w:t>-</w:t>
       </w:r>
     </w:p>
     <w:p>
@@ -1648,25 +1700,787 @@
           <w:lang w:val="en-NL"/>
         </w:rPr>
       </w:pPr>
-      <w:r>
-        <w:rPr>
-          <w:lang w:val="en-NL"/>
-        </w:rPr>
-        <w:t>You ere sent on a mission to find and destroy the source of the mist. A mysterious gas that turns humans into the walking dead.</w:t>
-      </w:r>
-    </w:p>
-    <w:p>
-      <w:pPr>
-        <w:rPr>
-          <w:lang w:val="en-NL"/>
-        </w:rPr>
-      </w:pPr>
-      <w:r>
-        <w:rPr>
-          <w:lang w:val="en-NL"/>
-        </w:rPr>
-        <w:t>- fade to black-</w:t>
-      </w:r>
+    </w:p>
+    <w:p>
+      <w:pPr>
+        <w:rPr>
+          <w:sz w:val="32"/>
+          <w:szCs w:val="32"/>
+        </w:rPr>
+      </w:pPr>
+      <w:r>
+        <w:rPr>
+          <w:sz w:val="32"/>
+          <w:szCs w:val="32"/>
+        </w:rPr>
+        <w:t>11/6</w:t>
+      </w:r>
+      <w:r>
+        <w:rPr>
+          <w:sz w:val="32"/>
+          <w:szCs w:val="32"/>
+        </w:rPr>
+        <w:t>/2022</w:t>
+      </w:r>
+    </w:p>
+    <w:p>
+      <w:r>
+        <w:t xml:space="preserve">Vandaag  heb ik heel veel kunnen doen! Ik heb level 1 uitgebreid doormiddel van een langere tunnel, </w:t>
+      </w:r>
+      <w:proofErr w:type="spellStart"/>
+      <w:r>
+        <w:t>spawner</w:t>
+      </w:r>
+      <w:proofErr w:type="spellEnd"/>
+      <w:r>
+        <w:t>, meer decoratie</w:t>
+      </w:r>
+      <w:r>
+        <w:t>, de mist</w:t>
+      </w:r>
+      <w:r>
+        <w:t xml:space="preserve"> en een eind </w:t>
+      </w:r>
+      <w:proofErr w:type="spellStart"/>
+      <w:r>
+        <w:t>objective</w:t>
+      </w:r>
+      <w:proofErr w:type="spellEnd"/>
+      <w:r>
+        <w:t xml:space="preserve"> (deur met exit bordje). Hiernaast heb ik de volgende issues met de </w:t>
+      </w:r>
+      <w:proofErr w:type="spellStart"/>
+      <w:r>
+        <w:t>player</w:t>
+      </w:r>
+      <w:proofErr w:type="spellEnd"/>
+      <w:r>
+        <w:t xml:space="preserve"> </w:t>
+      </w:r>
+      <w:proofErr w:type="spellStart"/>
+      <w:r>
+        <w:t>movement</w:t>
+      </w:r>
+      <w:proofErr w:type="spellEnd"/>
+      <w:r>
+        <w:t xml:space="preserve"> opgelost:</w:t>
+      </w:r>
+      <w:proofErr w:type="spellStart"/>
+    </w:p>
+    <w:p>
+      <w:pPr>
+        <w:pStyle w:val="Lijstalinea"/>
+        <w:numPr>
+          <w:ilvl w:val="0"/>
+          <w:numId w:val="1"/>
+        </w:numPr>
+      </w:pPr>
+      <w:proofErr w:type="spellEnd"/>
+      <w:r>
+        <w:t>Running animatie speelt af terwijl je naar achter, links of rechts loopt. Deze is nu vervangen voor de normale loop animatie</w:t>
+      </w:r>
+    </w:p>
+    <w:p>
+      <w:pPr>
+        <w:pStyle w:val="Lijstalinea"/>
+      </w:pPr>
+    </w:p>
+    <w:p>
+      <w:pPr>
+        <w:pStyle w:val="Lijstalinea"/>
+        <w:numPr>
+          <w:ilvl w:val="0"/>
+          <w:numId w:val="1"/>
+        </w:numPr>
+      </w:pPr>
+      <w:r>
+        <w:t xml:space="preserve">De </w:t>
+      </w:r>
+      <w:proofErr w:type="spellStart"/>
+      <w:r>
+        <w:t>Reload</w:t>
+      </w:r>
+      <w:proofErr w:type="spellEnd"/>
+      <w:r>
+        <w:t xml:space="preserve"> animatie speelde niet gelijk af als je op R klikte. Dit heb ik nu bereikt door de Has Exit Time </w:t>
+      </w:r>
+      <w:proofErr w:type="spellStart"/>
+      <w:r>
+        <w:t>bool</w:t>
+      </w:r>
+      <w:proofErr w:type="spellEnd"/>
+      <w:r>
+        <w:t xml:space="preserve"> bij de animatie transities uit te zetten.</w:t>
+      </w:r>
+    </w:p>
+    <w:p>
+      <w:pPr>
+        <w:pStyle w:val="Lijstalinea"/>
+      </w:pPr>
+    </w:p>
+    <w:p>
+      <w:pPr>
+        <w:pStyle w:val="Lijstalinea"/>
+      </w:pPr>
+    </w:p>
+    <w:p>
+      <w:pPr>
+        <w:pStyle w:val="Lijstalinea"/>
+        <w:numPr>
+          <w:ilvl w:val="0"/>
+          <w:numId w:val="1"/>
+        </w:numPr>
+      </w:pPr>
+      <w:r>
+        <w:t xml:space="preserve">Running animatie speelde af terwijl je aan het </w:t>
+      </w:r>
+      <w:proofErr w:type="spellStart"/>
+      <w:r>
+        <w:t>crouchen</w:t>
+      </w:r>
+      <w:proofErr w:type="spellEnd"/>
+      <w:r>
+        <w:t xml:space="preserve"> was. Dit heb ik opgelost door de Running animatie te resetten zolang je </w:t>
+      </w:r>
+      <w:proofErr w:type="spellStart"/>
+      <w:r>
+        <w:t>crouched</w:t>
+      </w:r>
+      <w:proofErr w:type="spellEnd"/>
+      <w:r>
+        <w:t>.</w:t>
+      </w:r>
+    </w:p>
+    <w:p>
+      <w:pPr>
+        <w:pStyle w:val="Lijstalinea"/>
+      </w:pPr>
+    </w:p>
+    <w:p>
+      <w:r>
+        <w:lastRenderedPageBreak/>
+        <w:t>Ik heb ook a</w:t>
+      </w:r>
+      <w:r>
+        <w:t xml:space="preserve">anpassingen gedaan aan het </w:t>
+      </w:r>
+      <w:proofErr w:type="spellStart"/>
+      <w:r>
+        <w:t>ZombieAI</w:t>
+      </w:r>
+      <w:proofErr w:type="spellEnd"/>
+      <w:r>
+        <w:t xml:space="preserve"> script. De zombies lopen nu pas op je af als je binnen een bepaalde afstand bent. Ik moet hier nog animaties aan toevoegen maar dat komt een andere keer. De zombie prefab heeft ook een aantal </w:t>
+      </w:r>
+      <w:proofErr w:type="spellStart"/>
+      <w:r>
+        <w:t>aanpasingen</w:t>
+      </w:r>
+      <w:proofErr w:type="spellEnd"/>
+      <w:r>
+        <w:t xml:space="preserve"> gehad. Ik had eerst een issue met de </w:t>
+      </w:r>
+      <w:proofErr w:type="spellStart"/>
+      <w:r>
+        <w:t>Mesh</w:t>
+      </w:r>
+      <w:proofErr w:type="spellEnd"/>
+      <w:r>
+        <w:t xml:space="preserve"> Colliders van de zombies als deze dood gingen. De body collider ging uit zoals de bedoeling was maar de hoofd collider bleef aan staan. Hierdoor blijf de </w:t>
+      </w:r>
+      <w:proofErr w:type="spellStart"/>
+      <w:r>
+        <w:t>player</w:t>
+      </w:r>
+      <w:proofErr w:type="spellEnd"/>
+      <w:r>
+        <w:t xml:space="preserve"> vast zitten als die over een dode zombie loopt.</w:t>
+      </w:r>
+    </w:p>
+    <w:p>
+      <w:r>
+        <w:t xml:space="preserve"> Na wat onderzoeken kwam ik erachter dat dit kwam omdat ik 2 </w:t>
+      </w:r>
+      <w:proofErr w:type="spellStart"/>
+      <w:r>
+        <w:t>mesh</w:t>
+      </w:r>
+      <w:proofErr w:type="spellEnd"/>
+      <w:r>
+        <w:t xml:space="preserve"> colliders aan het model van de zombie had zitten, en niet aan het hoofd en lichaam apart. Toen ik dit had gedaan kon met deze loop er voor zorgen dat de colliders </w:t>
+      </w:r>
+      <w:proofErr w:type="spellStart"/>
+      <w:r>
+        <w:t>allebij</w:t>
+      </w:r>
+      <w:proofErr w:type="spellEnd"/>
+      <w:r>
+        <w:t xml:space="preserve"> uitgingen nadat de zombie dood was gegaan:</w:t>
+      </w:r>
+    </w:p>
+    <w:p>
+      <w:pPr>
+        <w:shd w:val="clear" w:color="auto" w:fill="1E1E1E"/>
+        <w:spacing w:after="0" w:line="285" w:lineRule="atLeast"/>
+        <w:rPr>
+          <w:rFonts w:ascii="Consolas" w:eastAsia="Times New Roman" w:hAnsi="Consolas" w:cs="Times New Roman"/>
+          <w:color w:val="D4D4D4"/>
+          <w:sz w:val="21"/>
+          <w:szCs w:val="21"/>
+          <w:lang w:val="en-US"/>
+        </w:rPr>
+      </w:pPr>
+      <w:proofErr w:type="spellStart"/>
+      <w:r>
+        <w:rPr>
+          <w:rFonts w:ascii="Consolas" w:eastAsia="Times New Roman" w:hAnsi="Consolas" w:cs="Times New Roman"/>
+          <w:color w:val="C586C0"/>
+          <w:sz w:val="21"/>
+          <w:szCs w:val="21"/>
+          <w:lang w:val="en-US"/>
+        </w:rPr>
+        <w:t>foreach</w:t>
+      </w:r>
+      <w:proofErr w:type="spellEnd"/>
+      <w:r>
+        <w:rPr>
+          <w:rFonts w:ascii="Consolas" w:eastAsia="Times New Roman" w:hAnsi="Consolas" w:cs="Times New Roman"/>
+          <w:color w:val="D4D4D4"/>
+          <w:sz w:val="21"/>
+          <w:szCs w:val="21"/>
+          <w:lang w:val="en-US"/>
+        </w:rPr>
+        <w:t>(</w:t>
+      </w:r>
+      <w:proofErr w:type="spellStart"/>
+      <w:r>
+        <w:rPr>
+          <w:rFonts w:ascii="Consolas" w:eastAsia="Times New Roman" w:hAnsi="Consolas" w:cs="Times New Roman"/>
+          <w:color w:val="4EC9B0"/>
+          <w:sz w:val="21"/>
+          <w:szCs w:val="21"/>
+          <w:lang w:val="en-US"/>
+        </w:rPr>
+        <w:t>GameObject</w:t>
+      </w:r>
+      <w:proofErr w:type="spellEnd"/>
+      <w:r>
+        <w:rPr>
+          <w:rFonts w:ascii="Consolas" w:eastAsia="Times New Roman" w:hAnsi="Consolas" w:cs="Times New Roman"/>
+          <w:color w:val="D4D4D4"/>
+          <w:sz w:val="21"/>
+          <w:szCs w:val="21"/>
+          <w:lang w:val="en-US"/>
+        </w:rPr>
+        <w:t xml:space="preserve"> </w:t>
+      </w:r>
+      <w:r>
+        <w:rPr>
+          <w:rFonts w:ascii="Consolas" w:eastAsia="Times New Roman" w:hAnsi="Consolas" w:cs="Times New Roman"/>
+          <w:color w:val="9CDCFE"/>
+          <w:sz w:val="21"/>
+          <w:szCs w:val="21"/>
+          <w:lang w:val="en-US"/>
+        </w:rPr>
+        <w:t>Collider</w:t>
+      </w:r>
+      <w:r>
+        <w:rPr>
+          <w:rFonts w:ascii="Consolas" w:eastAsia="Times New Roman" w:hAnsi="Consolas" w:cs="Times New Roman"/>
+          <w:color w:val="D4D4D4"/>
+          <w:sz w:val="21"/>
+          <w:szCs w:val="21"/>
+          <w:lang w:val="en-US"/>
+        </w:rPr>
+        <w:t xml:space="preserve"> </w:t>
+      </w:r>
+      <w:r>
+        <w:rPr>
+          <w:rFonts w:ascii="Consolas" w:eastAsia="Times New Roman" w:hAnsi="Consolas" w:cs="Times New Roman"/>
+          <w:color w:val="C586C0"/>
+          <w:sz w:val="21"/>
+          <w:szCs w:val="21"/>
+          <w:lang w:val="en-US"/>
+        </w:rPr>
+        <w:t>in</w:t>
+      </w:r>
+      <w:r>
+        <w:rPr>
+          <w:rFonts w:ascii="Consolas" w:eastAsia="Times New Roman" w:hAnsi="Consolas" w:cs="Times New Roman"/>
+          <w:color w:val="D4D4D4"/>
+          <w:sz w:val="21"/>
+          <w:szCs w:val="21"/>
+          <w:lang w:val="en-US"/>
+        </w:rPr>
+        <w:t xml:space="preserve"> </w:t>
+      </w:r>
+      <w:r>
+        <w:rPr>
+          <w:rFonts w:ascii="Consolas" w:eastAsia="Times New Roman" w:hAnsi="Consolas" w:cs="Times New Roman"/>
+          <w:color w:val="9CDCFE"/>
+          <w:sz w:val="21"/>
+          <w:szCs w:val="21"/>
+          <w:lang w:val="en-US"/>
+        </w:rPr>
+        <w:t>Colliders</w:t>
+      </w:r>
+      <w:r>
+        <w:rPr>
+          <w:rFonts w:ascii="Consolas" w:eastAsia="Times New Roman" w:hAnsi="Consolas" w:cs="Times New Roman"/>
+          <w:color w:val="D4D4D4"/>
+          <w:sz w:val="21"/>
+          <w:szCs w:val="21"/>
+          <w:lang w:val="en-US"/>
+        </w:rPr>
+        <w:t>)</w:t>
+      </w:r>
+      <w:r>
+        <w:rPr>
+          <w:rFonts w:ascii="Consolas" w:eastAsia="Times New Roman" w:hAnsi="Consolas" w:cs="Times New Roman"/>
+          <w:color w:val="D4D4D4"/>
+          <w:sz w:val="21"/>
+          <w:szCs w:val="21"/>
+          <w:lang w:val="en-US"/>
+        </w:rPr>
+        <w:t xml:space="preserve"> </w:t>
+      </w:r>
+      <w:r>
+        <w:rPr>
+          <w:rFonts w:ascii="Consolas" w:eastAsia="Times New Roman" w:hAnsi="Consolas" w:cs="Times New Roman"/>
+          <w:color w:val="D4D4D4"/>
+          <w:sz w:val="21"/>
+          <w:szCs w:val="21"/>
+          <w:lang w:val="en-US"/>
+        </w:rPr>
+        <w:t>{</w:t>
+      </w:r>
+    </w:p>
+    <w:p>
+      <w:pPr>
+        <w:shd w:val="clear" w:color="auto" w:fill="1E1E1E"/>
+        <w:spacing w:after="0" w:line="285" w:lineRule="atLeast"/>
+        <w:ind w:firstLine="720"/>
+        <w:rPr>
+          <w:rFonts w:ascii="Consolas" w:eastAsia="Times New Roman" w:hAnsi="Consolas" w:cs="Times New Roman"/>
+          <w:color w:val="D4D4D4"/>
+          <w:sz w:val="21"/>
+          <w:szCs w:val="21"/>
+          <w:lang w:val="en-US"/>
+        </w:rPr>
+      </w:pPr>
+      <w:proofErr w:type="spellStart"/>
+      <w:r>
+        <w:rPr>
+          <w:rFonts w:ascii="Consolas" w:eastAsia="Times New Roman" w:hAnsi="Consolas" w:cs="Times New Roman"/>
+          <w:color w:val="9CDCFE"/>
+          <w:sz w:val="21"/>
+          <w:szCs w:val="21"/>
+          <w:lang w:val="en-US"/>
+        </w:rPr>
+        <w:t>Collider</w:t>
+      </w:r>
+      <w:r>
+        <w:rPr>
+          <w:rFonts w:ascii="Consolas" w:eastAsia="Times New Roman" w:hAnsi="Consolas" w:cs="Times New Roman"/>
+          <w:color w:val="D4D4D4"/>
+          <w:sz w:val="21"/>
+          <w:szCs w:val="21"/>
+          <w:lang w:val="en-US"/>
+        </w:rPr>
+        <w:t>.</w:t>
+      </w:r>
+      <w:r>
+        <w:rPr>
+          <w:rFonts w:ascii="Consolas" w:eastAsia="Times New Roman" w:hAnsi="Consolas" w:cs="Times New Roman"/>
+          <w:color w:val="DCDCAA"/>
+          <w:sz w:val="21"/>
+          <w:szCs w:val="21"/>
+          <w:lang w:val="en-US"/>
+        </w:rPr>
+        <w:t>GetComponent</w:t>
+      </w:r>
+      <w:proofErr w:type="spellEnd"/>
+      <w:r>
+        <w:rPr>
+          <w:rFonts w:ascii="Consolas" w:eastAsia="Times New Roman" w:hAnsi="Consolas" w:cs="Times New Roman"/>
+          <w:color w:val="D4D4D4"/>
+          <w:sz w:val="21"/>
+          <w:szCs w:val="21"/>
+          <w:lang w:val="en-US"/>
+        </w:rPr>
+        <w:t>&lt;</w:t>
+      </w:r>
+      <w:proofErr w:type="spellStart"/>
+      <w:r>
+        <w:rPr>
+          <w:rFonts w:ascii="Consolas" w:eastAsia="Times New Roman" w:hAnsi="Consolas" w:cs="Times New Roman"/>
+          <w:color w:val="4EC9B0"/>
+          <w:sz w:val="21"/>
+          <w:szCs w:val="21"/>
+          <w:lang w:val="en-US"/>
+        </w:rPr>
+        <w:t>MeshCollider</w:t>
+      </w:r>
+      <w:proofErr w:type="spellEnd"/>
+      <w:r>
+        <w:rPr>
+          <w:rFonts w:ascii="Consolas" w:eastAsia="Times New Roman" w:hAnsi="Consolas" w:cs="Times New Roman"/>
+          <w:color w:val="D4D4D4"/>
+          <w:sz w:val="21"/>
+          <w:szCs w:val="21"/>
+          <w:lang w:val="en-US"/>
+        </w:rPr>
+        <w:t>&gt;().</w:t>
+      </w:r>
+      <w:r>
+        <w:rPr>
+          <w:rFonts w:ascii="Consolas" w:eastAsia="Times New Roman" w:hAnsi="Consolas" w:cs="Times New Roman"/>
+          <w:color w:val="9CDCFE"/>
+          <w:sz w:val="21"/>
+          <w:szCs w:val="21"/>
+          <w:lang w:val="en-US"/>
+        </w:rPr>
+        <w:t>enabled</w:t>
+      </w:r>
+      <w:r>
+        <w:rPr>
+          <w:rFonts w:ascii="Consolas" w:eastAsia="Times New Roman" w:hAnsi="Consolas" w:cs="Times New Roman"/>
+          <w:color w:val="D4D4D4"/>
+          <w:sz w:val="21"/>
+          <w:szCs w:val="21"/>
+          <w:lang w:val="en-US"/>
+        </w:rPr>
+        <w:t xml:space="preserve"> = </w:t>
+      </w:r>
+      <w:r>
+        <w:rPr>
+          <w:rFonts w:ascii="Consolas" w:eastAsia="Times New Roman" w:hAnsi="Consolas" w:cs="Times New Roman"/>
+          <w:color w:val="569CD6"/>
+          <w:sz w:val="21"/>
+          <w:szCs w:val="21"/>
+          <w:lang w:val="en-US"/>
+        </w:rPr>
+        <w:t>false</w:t>
+      </w:r>
+      <w:r>
+        <w:rPr>
+          <w:rFonts w:ascii="Consolas" w:eastAsia="Times New Roman" w:hAnsi="Consolas" w:cs="Times New Roman"/>
+          <w:color w:val="D4D4D4"/>
+          <w:sz w:val="21"/>
+          <w:szCs w:val="21"/>
+          <w:lang w:val="en-US"/>
+        </w:rPr>
+        <w:t>;</w:t>
+      </w:r>
+    </w:p>
+    <w:p>
+      <w:pPr>
+        <w:shd w:val="clear" w:color="auto" w:fill="1E1E1E"/>
+        <w:spacing w:after="0" w:line="285" w:lineRule="atLeast"/>
+        <w:rPr>
+          <w:rFonts w:ascii="Consolas" w:eastAsia="Times New Roman" w:hAnsi="Consolas" w:cs="Times New Roman"/>
+          <w:color w:val="D4D4D4"/>
+          <w:sz w:val="21"/>
+          <w:szCs w:val="21"/>
+          <w:lang w:val="en-US"/>
+        </w:rPr>
+      </w:pPr>
+      <w:r>
+        <w:rPr>
+          <w:rFonts w:ascii="Consolas" w:eastAsia="Times New Roman" w:hAnsi="Consolas" w:cs="Times New Roman"/>
+          <w:color w:val="D4D4D4"/>
+          <w:sz w:val="21"/>
+          <w:szCs w:val="21"/>
+          <w:lang w:val="en-US"/>
+        </w:rPr>
+        <w:t xml:space="preserve">}   </w:t>
+      </w:r>
+    </w:p>
+    <w:p/>
+    <w:p>
+      <w:r>
+        <w:t xml:space="preserve">Ik kwam er achter dat ik heel veel </w:t>
+      </w:r>
+      <w:proofErr w:type="spellStart"/>
+      <w:r>
+        <w:t>NavMeshSurfaces</w:t>
+      </w:r>
+      <w:proofErr w:type="spellEnd"/>
+      <w:r>
+        <w:t xml:space="preserve"> had aangemaakt gister. Ik heb deze allemaal verwijderd en een nieuwe </w:t>
+      </w:r>
+      <w:proofErr w:type="spellStart"/>
+      <w:r>
+        <w:t>gebaked</w:t>
+      </w:r>
+      <w:proofErr w:type="spellEnd"/>
+      <w:r>
+        <w:t xml:space="preserve">. Hierdoor is de </w:t>
+      </w:r>
+      <w:proofErr w:type="spellStart"/>
+      <w:r>
+        <w:t>Pathfinding</w:t>
+      </w:r>
+      <w:proofErr w:type="spellEnd"/>
+      <w:r>
+        <w:t xml:space="preserve"> van de zombies veel accurater, en gaan ze niet meer door obstakels </w:t>
+      </w:r>
+      <w:proofErr w:type="spellStart"/>
+      <w:r>
+        <w:t>heeen</w:t>
+      </w:r>
+      <w:proofErr w:type="spellEnd"/>
+    </w:p>
+    <w:p>
+      <w:r>
+        <w:t>Als laatste heb ik nog wat gewerkt aan het Gun script. Ik heb de volgende dingen gedaan:</w:t>
+      </w:r>
+    </w:p>
+    <w:p>
+      <w:pPr>
+        <w:pStyle w:val="Lijstalinea"/>
+        <w:numPr>
+          <w:ilvl w:val="0"/>
+          <w:numId w:val="1"/>
+        </w:numPr>
+      </w:pPr>
+      <w:proofErr w:type="spellStart"/>
+      <w:r>
+        <w:t>Player</w:t>
+      </w:r>
+      <w:proofErr w:type="spellEnd"/>
+      <w:r>
+        <w:t xml:space="preserve"> kon schieten tijdens dat de Running </w:t>
+      </w:r>
+      <w:proofErr w:type="spellStart"/>
+      <w:r>
+        <w:t>animation</w:t>
+      </w:r>
+      <w:proofErr w:type="spellEnd"/>
+      <w:r>
+        <w:t xml:space="preserve"> afspeelde.</w:t>
+      </w:r>
+      <w:r>
+        <w:t xml:space="preserve"> Dit kan nu niet meer doormiddel van een extra parameter in de </w:t>
+      </w:r>
+      <w:proofErr w:type="spellStart"/>
+      <w:r>
+        <w:t>if</w:t>
+      </w:r>
+      <w:proofErr w:type="spellEnd"/>
+      <w:r>
+        <w:t xml:space="preserve"> statement:</w:t>
+      </w:r>
+    </w:p>
+    <w:p>
+      <w:pPr>
+        <w:pStyle w:val="Lijstalinea"/>
+        <w:shd w:val="clear" w:color="auto" w:fill="1E1E1E"/>
+        <w:spacing w:after="0" w:line="285" w:lineRule="atLeast"/>
+        <w:rPr>
+          <w:rFonts w:ascii="Consolas" w:eastAsia="Times New Roman" w:hAnsi="Consolas" w:cs="Times New Roman"/>
+          <w:color w:val="D4D4D4"/>
+          <w:sz w:val="21"/>
+          <w:szCs w:val="21"/>
+          <w:lang w:val="en-US"/>
+        </w:rPr>
+      </w:pPr>
+      <w:r>
+        <w:rPr>
+          <w:rFonts w:ascii="Consolas" w:eastAsia="Times New Roman" w:hAnsi="Consolas" w:cs="Times New Roman"/>
+          <w:color w:val="D4D4D4"/>
+          <w:sz w:val="21"/>
+          <w:szCs w:val="21"/>
+          <w:lang w:val="en-US"/>
+        </w:rPr>
+        <w:t>!</w:t>
+      </w:r>
+      <w:proofErr w:type="spellStart"/>
+      <w:r>
+        <w:rPr>
+          <w:rFonts w:ascii="Consolas" w:eastAsia="Times New Roman" w:hAnsi="Consolas" w:cs="Times New Roman"/>
+          <w:color w:val="9CDCFE"/>
+          <w:sz w:val="21"/>
+          <w:szCs w:val="21"/>
+          <w:lang w:val="en-US"/>
+        </w:rPr>
+        <w:t>Input</w:t>
+      </w:r>
+      <w:r>
+        <w:rPr>
+          <w:rFonts w:ascii="Consolas" w:eastAsia="Times New Roman" w:hAnsi="Consolas" w:cs="Times New Roman"/>
+          <w:color w:val="D4D4D4"/>
+          <w:sz w:val="21"/>
+          <w:szCs w:val="21"/>
+          <w:lang w:val="en-US"/>
+        </w:rPr>
+        <w:t>.</w:t>
+      </w:r>
+      <w:r>
+        <w:rPr>
+          <w:rFonts w:ascii="Consolas" w:eastAsia="Times New Roman" w:hAnsi="Consolas" w:cs="Times New Roman"/>
+          <w:color w:val="DCDCAA"/>
+          <w:sz w:val="21"/>
+          <w:szCs w:val="21"/>
+          <w:lang w:val="en-US"/>
+        </w:rPr>
+        <w:t>GetKey</w:t>
+      </w:r>
+      <w:proofErr w:type="spellEnd"/>
+      <w:r>
+        <w:rPr>
+          <w:rFonts w:ascii="Consolas" w:eastAsia="Times New Roman" w:hAnsi="Consolas" w:cs="Times New Roman"/>
+          <w:color w:val="D4D4D4"/>
+          <w:sz w:val="21"/>
+          <w:szCs w:val="21"/>
+          <w:lang w:val="en-US"/>
+        </w:rPr>
+        <w:t>(</w:t>
+      </w:r>
+      <w:proofErr w:type="spellStart"/>
+      <w:r>
+        <w:rPr>
+          <w:rFonts w:ascii="Consolas" w:eastAsia="Times New Roman" w:hAnsi="Consolas" w:cs="Times New Roman"/>
+          <w:color w:val="9CDCFE"/>
+          <w:sz w:val="21"/>
+          <w:szCs w:val="21"/>
+          <w:lang w:val="en-US"/>
+        </w:rPr>
+        <w:t>KeyCode</w:t>
+      </w:r>
+      <w:r>
+        <w:rPr>
+          <w:rFonts w:ascii="Consolas" w:eastAsia="Times New Roman" w:hAnsi="Consolas" w:cs="Times New Roman"/>
+          <w:color w:val="D4D4D4"/>
+          <w:sz w:val="21"/>
+          <w:szCs w:val="21"/>
+          <w:lang w:val="en-US"/>
+        </w:rPr>
+        <w:t>.</w:t>
+      </w:r>
+      <w:r>
+        <w:rPr>
+          <w:rFonts w:ascii="Consolas" w:eastAsia="Times New Roman" w:hAnsi="Consolas" w:cs="Times New Roman"/>
+          <w:color w:val="9CDCFE"/>
+          <w:sz w:val="21"/>
+          <w:szCs w:val="21"/>
+          <w:lang w:val="en-US"/>
+        </w:rPr>
+        <w:t>LeftShift</w:t>
+      </w:r>
+      <w:proofErr w:type="spellEnd"/>
+      <w:r>
+        <w:rPr>
+          <w:rFonts w:ascii="Consolas" w:eastAsia="Times New Roman" w:hAnsi="Consolas" w:cs="Times New Roman"/>
+          <w:color w:val="D4D4D4"/>
+          <w:sz w:val="21"/>
+          <w:szCs w:val="21"/>
+          <w:lang w:val="en-US"/>
+        </w:rPr>
+        <w:t>)</w:t>
+      </w:r>
+    </w:p>
+    <w:p>
+      <w:pPr>
+        <w:pStyle w:val="Lijstalinea"/>
+      </w:pPr>
+    </w:p>
+    <w:p>
+      <w:pPr>
+        <w:pStyle w:val="Lijstalinea"/>
+        <w:numPr>
+          <w:ilvl w:val="0"/>
+          <w:numId w:val="1"/>
+        </w:numPr>
+      </w:pPr>
+      <w:r>
+        <w:t xml:space="preserve">Het wapen maakte geen </w:t>
+      </w:r>
+      <w:proofErr w:type="spellStart"/>
+      <w:r>
+        <w:t>reload</w:t>
+      </w:r>
+      <w:proofErr w:type="spellEnd"/>
+      <w:r>
+        <w:t xml:space="preserve"> geluid. Ik heb hiervoor een nieuwe audio source toegevoegd met een sound effect</w:t>
+      </w:r>
+    </w:p>
+    <w:p>
+      <w:pPr>
+        <w:pStyle w:val="Lijstalinea"/>
+      </w:pPr>
+    </w:p>
+    <w:p>
+      <w:pPr>
+        <w:pStyle w:val="Lijstalinea"/>
+        <w:numPr>
+          <w:ilvl w:val="0"/>
+          <w:numId w:val="1"/>
+        </w:numPr>
+      </w:pPr>
+      <w:r>
+        <w:t>Het wapen maakte geen geluid wanneer er geen kogels meer in het magazijn waren. Ik heb hiervoor een nieuwe audio source toegevoegd met een sound effect.</w:t>
+      </w:r>
+    </w:p>
+    <w:p>
+      <w:pPr>
+        <w:pStyle w:val="Lijstalinea"/>
+      </w:pPr>
+    </w:p>
+    <w:p>
+      <w:pPr>
+        <w:pStyle w:val="Lijstalinea"/>
+        <w:numPr>
+          <w:ilvl w:val="0"/>
+          <w:numId w:val="1"/>
+        </w:numPr>
+      </w:pPr>
+      <w:r>
+        <w:t xml:space="preserve">Ik heb een </w:t>
+      </w:r>
+      <w:proofErr w:type="spellStart"/>
+      <w:r>
+        <w:t>ammo</w:t>
+      </w:r>
+      <w:proofErr w:type="spellEnd"/>
+      <w:r>
+        <w:t xml:space="preserve"> </w:t>
+      </w:r>
+      <w:r>
+        <w:t>systeem</w:t>
+      </w:r>
+      <w:r>
+        <w:t xml:space="preserve"> </w:t>
+      </w:r>
+      <w:r>
+        <w:t>geïmplementeerd</w:t>
+      </w:r>
+      <w:r>
+        <w:t xml:space="preserve"> met een gefixeerde aantal kogels. Deze wil ik later nog willen kunnen aanpassen doormiddel van “AMMO DROPS”</w:t>
+      </w:r>
+    </w:p>
+    <w:p>
+      <w:pPr>
+        <w:pStyle w:val="Lijstalinea"/>
+      </w:pPr>
+    </w:p>
+    <w:p>
+      <w:pPr>
+        <w:pStyle w:val="Lijstalinea"/>
+      </w:pPr>
+    </w:p>
+    <w:p>
+      <w:bookmarkStart w:id="0" w:name="_GoBack"/>
+      <w:bookmarkEnd w:id="0"/>
+    </w:p>
+    <w:p/>
+    <w:p/>
+    <w:p>
+      <w:pPr>
+        <w:rPr>
+          <w:b/>
+        </w:rPr>
+      </w:pPr>
     </w:p>
     <w:p>
       <w:pPr>
@@ -1675,90 +2489,15 @@
           <w:lang w:val="en-NL"/>
         </w:rPr>
       </w:pPr>
-      <w:r>
-        <w:rPr>
-          <w:lang w:val="en-NL"/>
-        </w:rPr>
-        <w:t>Your camp was overrun last night, you tried to save your squad but there were to many of them. Everybody is dead except for you.</w:t>
-      </w:r>
     </w:p>
     <w:p>
       <w:pPr>
         <w:rPr>
           <w:rFonts w:ascii="Times New Roman" w:hAnsi="Times New Roman"/>
-          <w:lang w:val="en-NL"/>
-        </w:rPr>
-      </w:pPr>
-      <w:r>
-        <w:rPr>
-          <w:lang w:val="en-NL"/>
-        </w:rPr>
-        <w:t>- fade to black</w:t>
-      </w:r>
-      <w:r>
-        <w:rPr>
-          <w:lang w:val="en-NL"/>
-        </w:rPr>
-        <w:t>-</w:t>
-      </w:r>
-    </w:p>
-    <w:p>
-      <w:pPr>
-        <w:rPr>
-          <w:rFonts w:ascii="Times New Roman" w:hAnsi="Times New Roman"/>
-          <w:lang w:val="en-NL"/>
-        </w:rPr>
-      </w:pPr>
-      <w:r>
-        <w:rPr>
-          <w:lang w:val="en-NL"/>
-        </w:rPr>
-        <w:t>The mission must be completed. Humanity depends on it.</w:t>
-      </w:r>
-    </w:p>
-    <w:p>
-      <w:pPr>
-        <w:rPr>
-          <w:rFonts w:ascii="Times New Roman" w:hAnsi="Times New Roman"/>
-          <w:lang w:val="en-NL"/>
-        </w:rPr>
-      </w:pPr>
-      <w:r>
-        <w:rPr>
-          <w:lang w:val="en-NL"/>
-        </w:rPr>
-        <w:t>- fade to black</w:t>
-      </w:r>
-      <w:r>
-        <w:rPr>
-          <w:lang w:val="en-US"/>
-        </w:rPr>
-        <w:t>, then to scene</w:t>
-      </w:r>
-      <w:bookmarkStart w:id="0" w:name="_GoBack"/>
-      <w:bookmarkEnd w:id="0"/>
-      <w:r>
-        <w:rPr>
-          <w:lang w:val="en-NL"/>
-        </w:rPr>
-        <w:t>-</w:t>
-      </w:r>
-    </w:p>
-    <w:p>
-      <w:pPr>
-        <w:rPr>
-          <w:rFonts w:ascii="Times New Roman" w:hAnsi="Times New Roman"/>
-          <w:lang w:val="en-NL"/>
-        </w:rPr>
-      </w:pPr>
-    </w:p>
-    <w:p/>
-    <w:p/>
-    <w:p/>
-    <w:p/>
-    <w:p/>
-    <w:p/>
-    <w:p/>
+          <w:lang w:val="en-US"/>
+        </w:rPr>
+      </w:pPr>
+    </w:p>
     <w:p/>
     <w:sectPr>
       <w:pgSz w:w="12240" w:h="15840"/>
@@ -1768,6 +2507,126 @@
     </w:sectPr>
   </w:body>
 </w:document>
+</file>
+
+<file path=word/numbering.xml><?xml version="1.0" encoding="utf-8"?>
+<w:numbering xmlns:wpc="http://schemas.microsoft.com/office/word/2010/wordprocessingCanvas" xmlns:cx="http://schemas.microsoft.com/office/drawing/2014/chartex" xmlns:mc="http://schemas.openxmlformats.org/markup-compatibility/2006" xmlns:o="urn:schemas-microsoft-com:office:office" xmlns:r="http://schemas.openxmlformats.org/officeDocument/2006/relationships" xmlns:m="http://schemas.openxmlformats.org/officeDocument/2006/math" xmlns:v="urn:schemas-microsoft-com:vml" xmlns:wp14="http://schemas.microsoft.com/office/word/2010/wordprocessingDrawing" xmlns:wp="http://schemas.openxmlformats.org/drawingml/2006/wordprocessingDrawing" xmlns:w10="urn:schemas-microsoft-com:office:word" xmlns:w="http://schemas.openxmlformats.org/wordprocessingml/2006/main" xmlns:w14="http://schemas.microsoft.com/office/word/2010/wordml" xmlns:w15="http://schemas.microsoft.com/office/word/2012/wordml" xmlns:w16se="http://schemas.microsoft.com/office/word/2015/wordml/symex" xmlns:wpg="http://schemas.microsoft.com/office/word/2010/wordprocessingGroup" xmlns:wpi="http://schemas.microsoft.com/office/word/2010/wordprocessingInk" xmlns:wne="http://schemas.microsoft.com/office/word/2006/wordml" xmlns:wps="http://schemas.microsoft.com/office/word/2010/wordprocessingShape" mc:Ignorable="w14 w15 w16se wp14">
+  <w:abstractNum w:abstractNumId="0" w15:restartNumberingAfterBreak="0">
+    <w:nsid w:val="30805FEF"/>
+    <w:multiLevelType w:val="hybridMultilevel"/>
+    <w:tmpl w:val="FDB493BC"/>
+    <w:lvl w:ilvl="0" w:tplc="84787076">
+      <w:numFmt w:val="bullet"/>
+      <w:lvlText w:val="-"/>
+      <w:lvlJc w:val="left"/>
+      <w:pPr>
+        <w:ind w:left="720" w:hanging="360"/>
+      </w:pPr>
+      <w:rPr>
+        <w:rFonts w:ascii="Calibri" w:eastAsiaTheme="minorHAnsi" w:hAnsi="Calibri" w:cs="Calibri" w:hint="default"/>
+      </w:rPr>
+    </w:lvl>
+    <w:lvl w:ilvl="1" w:tplc="04090003" w:tentative="1">
+      <w:start w:val="1"/>
+      <w:numFmt w:val="bullet"/>
+      <w:lvlText w:val="o"/>
+      <w:lvlJc w:val="left"/>
+      <w:pPr>
+        <w:ind w:left="1440" w:hanging="360"/>
+      </w:pPr>
+      <w:rPr>
+        <w:rFonts w:ascii="Courier New" w:hAnsi="Courier New" w:cs="Courier New" w:hint="default"/>
+      </w:rPr>
+    </w:lvl>
+    <w:lvl w:ilvl="2" w:tplc="04090005" w:tentative="1">
+      <w:start w:val="1"/>
+      <w:numFmt w:val="bullet"/>
+      <w:lvlText w:val=""/>
+      <w:lvlJc w:val="left"/>
+      <w:pPr>
+        <w:ind w:left="2160" w:hanging="360"/>
+      </w:pPr>
+      <w:rPr>
+        <w:rFonts w:ascii="Wingdings" w:hAnsi="Wingdings" w:hint="default"/>
+      </w:rPr>
+    </w:lvl>
+    <w:lvl w:ilvl="3" w:tplc="04090001" w:tentative="1">
+      <w:start w:val="1"/>
+      <w:numFmt w:val="bullet"/>
+      <w:lvlText w:val=""/>
+      <w:lvlJc w:val="left"/>
+      <w:pPr>
+        <w:ind w:left="2880" w:hanging="360"/>
+      </w:pPr>
+      <w:rPr>
+        <w:rFonts w:ascii="Symbol" w:hAnsi="Symbol" w:hint="default"/>
+      </w:rPr>
+    </w:lvl>
+    <w:lvl w:ilvl="4" w:tplc="04090003" w:tentative="1">
+      <w:start w:val="1"/>
+      <w:numFmt w:val="bullet"/>
+      <w:lvlText w:val="o"/>
+      <w:lvlJc w:val="left"/>
+      <w:pPr>
+        <w:ind w:left="3600" w:hanging="360"/>
+      </w:pPr>
+      <w:rPr>
+        <w:rFonts w:ascii="Courier New" w:hAnsi="Courier New" w:cs="Courier New" w:hint="default"/>
+      </w:rPr>
+    </w:lvl>
+    <w:lvl w:ilvl="5" w:tplc="04090005" w:tentative="1">
+      <w:start w:val="1"/>
+      <w:numFmt w:val="bullet"/>
+      <w:lvlText w:val=""/>
+      <w:lvlJc w:val="left"/>
+      <w:pPr>
+        <w:ind w:left="4320" w:hanging="360"/>
+      </w:pPr>
+      <w:rPr>
+        <w:rFonts w:ascii="Wingdings" w:hAnsi="Wingdings" w:hint="default"/>
+      </w:rPr>
+    </w:lvl>
+    <w:lvl w:ilvl="6" w:tplc="04090001" w:tentative="1">
+      <w:start w:val="1"/>
+      <w:numFmt w:val="bullet"/>
+      <w:lvlText w:val=""/>
+      <w:lvlJc w:val="left"/>
+      <w:pPr>
+        <w:ind w:left="5040" w:hanging="360"/>
+      </w:pPr>
+      <w:rPr>
+        <w:rFonts w:ascii="Symbol" w:hAnsi="Symbol" w:hint="default"/>
+      </w:rPr>
+    </w:lvl>
+    <w:lvl w:ilvl="7" w:tplc="04090003" w:tentative="1">
+      <w:start w:val="1"/>
+      <w:numFmt w:val="bullet"/>
+      <w:lvlText w:val="o"/>
+      <w:lvlJc w:val="left"/>
+      <w:pPr>
+        <w:ind w:left="5760" w:hanging="360"/>
+      </w:pPr>
+      <w:rPr>
+        <w:rFonts w:ascii="Courier New" w:hAnsi="Courier New" w:cs="Courier New" w:hint="default"/>
+      </w:rPr>
+    </w:lvl>
+    <w:lvl w:ilvl="8" w:tplc="04090005" w:tentative="1">
+      <w:start w:val="1"/>
+      <w:numFmt w:val="bullet"/>
+      <w:lvlText w:val=""/>
+      <w:lvlJc w:val="left"/>
+      <w:pPr>
+        <w:ind w:left="6480" w:hanging="360"/>
+      </w:pPr>
+      <w:rPr>
+        <w:rFonts w:ascii="Wingdings" w:hAnsi="Wingdings" w:hint="default"/>
+      </w:rPr>
+    </w:lvl>
+  </w:abstractNum>
+  <w:num w:numId="1">
+    <w:abstractNumId w:val="0"/>
+  </w:num>
+</w:numbering>
 </file>
 
 <file path=word/styles.xml><?xml version="1.0" encoding="utf-8"?>
@@ -2163,7 +3022,7 @@
   <w:style w:type="paragraph" w:default="1" w:styleId="Standaard">
     <w:name w:val="Normal"/>
     <w:qFormat/>
-    <w:rsid w:val="00D433A8"/>
+    <w:rsid w:val="003D41D7"/>
     <w:rPr>
       <w:lang w:val="nl-NL"/>
     </w:rPr>
@@ -2171,7 +3030,6 @@
   <w:style w:type="character" w:default="1" w:styleId="Standaardalinea-lettertype">
     <w:name w:val="Default Paragraph Font"/>
     <w:uiPriority w:val="1"/>
-    <w:semiHidden/>
     <w:unhideWhenUsed/>
   </w:style>
   <w:style w:type="table" w:default="1" w:styleId="Standaardtabel">

</xml_diff>

<commit_message>
Updated Log, Finished ZombieAI Script, Added scene transitions and intro
</commit_message>
<xml_diff>
--- a/Documents/Logboek.docx
+++ b/Documents/Logboek.docx
@@ -1,6 +1,6 @@
 
 <file path=word/document.xml><?xml version="1.0" encoding="utf-8"?>
-<w:document xmlns:wpc="http://schemas.microsoft.com/office/word/2010/wordprocessingCanvas" xmlns:cx="http://schemas.microsoft.com/office/drawing/2014/chartex" xmlns:mc="http://schemas.openxmlformats.org/markup-compatibility/2006" xmlns:o="urn:schemas-microsoft-com:office:office" xmlns:r="http://schemas.openxmlformats.org/officeDocument/2006/relationships" xmlns:m="http://schemas.openxmlformats.org/officeDocument/2006/math" xmlns:v="urn:schemas-microsoft-com:vml" xmlns:wp14="http://schemas.microsoft.com/office/word/2010/wordprocessingDrawing" xmlns:wp="http://schemas.openxmlformats.org/drawingml/2006/wordprocessingDrawing" xmlns:w10="urn:schemas-microsoft-com:office:word" xmlns:w="http://schemas.openxmlformats.org/wordprocessingml/2006/main" xmlns:w14="http://schemas.microsoft.com/office/word/2010/wordml" xmlns:w15="http://schemas.microsoft.com/office/word/2012/wordml" xmlns:w16se="http://schemas.microsoft.com/office/word/2015/wordml/symex" xmlns:wpg="http://schemas.microsoft.com/office/word/2010/wordprocessingGroup" xmlns:wpi="http://schemas.microsoft.com/office/word/2010/wordprocessingInk" xmlns:wne="http://schemas.microsoft.com/office/word/2006/wordml" xmlns:wps="http://schemas.microsoft.com/office/word/2010/wordprocessingShape" mc:Ignorable="w14 w15 w16se wp14">
+<w:document xmlns:wpc="http://schemas.microsoft.com/office/word/2010/wordprocessingCanvas" xmlns:cx="http://schemas.microsoft.com/office/drawing/2014/chartex" xmlns:cx1="http://schemas.microsoft.com/office/drawing/2015/9/8/chartex" xmlns:cx2="http://schemas.microsoft.com/office/drawing/2015/10/21/chartex" xmlns:cx3="http://schemas.microsoft.com/office/drawing/2016/5/9/chartex" xmlns:cx4="http://schemas.microsoft.com/office/drawing/2016/5/10/chartex" xmlns:cx5="http://schemas.microsoft.com/office/drawing/2016/5/11/chartex" xmlns:cx6="http://schemas.microsoft.com/office/drawing/2016/5/12/chartex" xmlns:cx7="http://schemas.microsoft.com/office/drawing/2016/5/13/chartex" xmlns:cx8="http://schemas.microsoft.com/office/drawing/2016/5/14/chartex" xmlns:mc="http://schemas.openxmlformats.org/markup-compatibility/2006" xmlns:aink="http://schemas.microsoft.com/office/drawing/2016/ink" xmlns:am3d="http://schemas.microsoft.com/office/drawing/2017/model3d" xmlns:o="urn:schemas-microsoft-com:office:office" xmlns:oel="http://schemas.microsoft.com/office/2019/extlst" xmlns:r="http://schemas.openxmlformats.org/officeDocument/2006/relationships" xmlns:m="http://schemas.openxmlformats.org/officeDocument/2006/math" xmlns:v="urn:schemas-microsoft-com:vml" xmlns:wp14="http://schemas.microsoft.com/office/word/2010/wordprocessingDrawing" xmlns:wp="http://schemas.openxmlformats.org/drawingml/2006/wordprocessingDrawing" xmlns:w10="urn:schemas-microsoft-com:office:word" xmlns:w="http://schemas.openxmlformats.org/wordprocessingml/2006/main" xmlns:w14="http://schemas.microsoft.com/office/word/2010/wordml" xmlns:w15="http://schemas.microsoft.com/office/word/2012/wordml" xmlns:w16cex="http://schemas.microsoft.com/office/word/2018/wordml/cex" xmlns:w16cid="http://schemas.microsoft.com/office/word/2016/wordml/cid" xmlns:w16="http://schemas.microsoft.com/office/word/2018/wordml" xmlns:w16sdtdh="http://schemas.microsoft.com/office/word/2020/wordml/sdtdatahash" xmlns:w16se="http://schemas.microsoft.com/office/word/2015/wordml/symex" xmlns:wpg="http://schemas.microsoft.com/office/word/2010/wordprocessingGroup" xmlns:wpi="http://schemas.microsoft.com/office/word/2010/wordprocessingInk" xmlns:wne="http://schemas.microsoft.com/office/word/2006/wordml" xmlns:wps="http://schemas.microsoft.com/office/word/2010/wordprocessingShape" mc:Ignorable="w14 w15 w16se w16cid w16 w16cex w16sdtdh wp14">
   <w:body>
     <w:p>
       <w:pPr>
@@ -38,39 +38,7 @@
           <w:szCs w:val="24"/>
         </w:rPr>
         <w:br/>
-        <w:t xml:space="preserve">Vandaag wou ik het begin van het tutorial level maken en alvast een </w:t>
-      </w:r>
-      <w:proofErr w:type="spellStart"/>
-      <w:r>
-        <w:rPr>
-          <w:sz w:val="24"/>
-          <w:szCs w:val="24"/>
-        </w:rPr>
-        <w:t>character</w:t>
-      </w:r>
-      <w:proofErr w:type="spellEnd"/>
-      <w:r>
-        <w:rPr>
-          <w:sz w:val="24"/>
-          <w:szCs w:val="24"/>
-        </w:rPr>
-        <w:t xml:space="preserve"> hebben die kon lopen en bewegen. Het tutorial level ging redelijk soepel en heb al snel wat in elkaar kunnen zetten met de </w:t>
-      </w:r>
-      <w:proofErr w:type="spellStart"/>
-      <w:r>
-        <w:rPr>
-          <w:sz w:val="24"/>
-          <w:szCs w:val="24"/>
-        </w:rPr>
-        <w:t>prefabs</w:t>
-      </w:r>
-      <w:proofErr w:type="spellEnd"/>
-      <w:r>
-        <w:rPr>
-          <w:sz w:val="24"/>
-          <w:szCs w:val="24"/>
-        </w:rPr>
-        <w:t xml:space="preserve"> van </w:t>
+        <w:t xml:space="preserve">Vandaag wou ik het begin van het tutorial level maken en alvast een character hebben die kon lopen en bewegen. Het tutorial level ging redelijk soepel en heb al snel wat in elkaar kunnen zetten met de prefabs van </w:t>
       </w:r>
       <w:hyperlink r:id="rId5" w:history="1">
         <w:r>
@@ -79,305 +47,241 @@
             <w:sz w:val="24"/>
             <w:szCs w:val="24"/>
           </w:rPr>
-          <w:t xml:space="preserve">Studio </w:t>
+          <w:t>Studio Billion</w:t>
         </w:r>
-        <w:proofErr w:type="spellStart"/>
-        <w:r>
-          <w:rPr>
-            <w:rStyle w:val="Hyperlink"/>
-            <w:sz w:val="24"/>
-            <w:szCs w:val="24"/>
-          </w:rPr>
-          <w:t>Billion</w:t>
-        </w:r>
-        <w:proofErr w:type="spellEnd"/>
       </w:hyperlink>
       <w:r>
         <w:rPr>
           <w:sz w:val="24"/>
           <w:szCs w:val="24"/>
         </w:rPr>
-        <w:t xml:space="preserve">. Later had ik besloten om toch wat meer te doen aan de </w:t>
-      </w:r>
-      <w:proofErr w:type="spellStart"/>
-      <w:r>
+        <w:t xml:space="preserve">. Later had ik besloten om toch wat meer te doen aan de character en hem gelijk al een model en loop animaties te geven. </w:t>
+      </w:r>
+    </w:p>
+    <w:p>
+      <w:pPr>
         <w:rPr>
           <w:sz w:val="24"/>
           <w:szCs w:val="24"/>
         </w:rPr>
-        <w:t>character</w:t>
-      </w:r>
-      <w:proofErr w:type="spellEnd"/>
-      <w:r>
+      </w:pPr>
+    </w:p>
+    <w:p>
+      <w:pPr>
         <w:rPr>
           <w:sz w:val="24"/>
           <w:szCs w:val="24"/>
         </w:rPr>
-        <w:t xml:space="preserve"> en hem gelijk al een model en loop animaties te geven. </w:t>
-      </w:r>
-    </w:p>
-    <w:p>
-      <w:pPr>
+      </w:pPr>
+      <w:r>
         <w:rPr>
           <w:sz w:val="24"/>
           <w:szCs w:val="24"/>
         </w:rPr>
-      </w:pPr>
-    </w:p>
-    <w:p>
-      <w:pPr>
+        <w:t xml:space="preserve">Uiteindelijke had ik alles in Unity gezet en aan elkaar </w:t>
+      </w:r>
+      <w:r>
         <w:rPr>
           <w:sz w:val="24"/>
           <w:szCs w:val="24"/>
         </w:rPr>
-      </w:pPr>
+        <w:t>gelinkt</w:t>
+      </w:r>
       <w:r>
         <w:rPr>
           <w:sz w:val="24"/>
           <w:szCs w:val="24"/>
         </w:rPr>
-        <w:t xml:space="preserve">Uiteindelijke had ik alles in </w:t>
-      </w:r>
-      <w:proofErr w:type="spellStart"/>
+        <w:t xml:space="preserve"> alleen lukte me het niet om de start rotatie van het hoofd van de </w:t>
+      </w:r>
+      <w:r>
+        <w:t>speler</w:t>
+      </w:r>
       <w:r>
         <w:rPr>
           <w:sz w:val="24"/>
           <w:szCs w:val="24"/>
         </w:rPr>
-        <w:t>Unity</w:t>
-      </w:r>
-      <w:proofErr w:type="spellEnd"/>
+        <w:t xml:space="preserve"> </w:t>
+      </w:r>
       <w:r>
         <w:rPr>
           <w:sz w:val="24"/>
           <w:szCs w:val="24"/>
         </w:rPr>
-        <w:t xml:space="preserve"> gezet en aan elkaar </w:t>
-      </w:r>
-      <w:r>
+        <w:t xml:space="preserve">aan te passen. Dit kwam door dit stukje code wat automatisch het character naar voren laat kijken: </w:t>
+      </w:r>
+    </w:p>
+    <w:p>
+      <w:pPr>
+        <w:shd w:val="clear" w:color="auto" w:fill="1E1E1E"/>
+        <w:spacing w:after="0" w:line="285" w:lineRule="atLeast"/>
+        <w:rPr>
+          <w:rFonts w:ascii="Consolas" w:eastAsia="Times New Roman" w:hAnsi="Consolas" w:cs="Times New Roman"/>
+          <w:color w:val="D4D4D4"/>
+          <w:sz w:val="21"/>
+          <w:szCs w:val="21"/>
+        </w:rPr>
+      </w:pPr>
+      <w:r>
+        <w:rPr>
+          <w:rFonts w:ascii="Consolas" w:eastAsia="Times New Roman" w:hAnsi="Consolas" w:cs="Times New Roman"/>
+          <w:color w:val="D4D4D4"/>
+          <w:sz w:val="21"/>
+          <w:szCs w:val="21"/>
+        </w:rPr>
+        <w:t xml:space="preserve">        </w:t>
+      </w:r>
+      <w:r>
+        <w:rPr>
+          <w:rFonts w:ascii="Consolas" w:eastAsia="Times New Roman" w:hAnsi="Consolas" w:cs="Times New Roman"/>
+          <w:color w:val="9CDCFE"/>
+          <w:sz w:val="21"/>
+          <w:szCs w:val="21"/>
+        </w:rPr>
+        <w:t>transform</w:t>
+      </w:r>
+      <w:r>
+        <w:rPr>
+          <w:rFonts w:ascii="Consolas" w:eastAsia="Times New Roman" w:hAnsi="Consolas" w:cs="Times New Roman"/>
+          <w:color w:val="D4D4D4"/>
+          <w:sz w:val="21"/>
+          <w:szCs w:val="21"/>
+        </w:rPr>
+        <w:t>.</w:t>
+      </w:r>
+      <w:r>
+        <w:rPr>
+          <w:rFonts w:ascii="Consolas" w:eastAsia="Times New Roman" w:hAnsi="Consolas" w:cs="Times New Roman"/>
+          <w:color w:val="9CDCFE"/>
+          <w:sz w:val="21"/>
+          <w:szCs w:val="21"/>
+        </w:rPr>
+        <w:t>localRotation</w:t>
+      </w:r>
+      <w:r>
+        <w:rPr>
+          <w:rFonts w:ascii="Consolas" w:eastAsia="Times New Roman" w:hAnsi="Consolas" w:cs="Times New Roman"/>
+          <w:color w:val="D4D4D4"/>
+          <w:sz w:val="21"/>
+          <w:szCs w:val="21"/>
+        </w:rPr>
+        <w:t xml:space="preserve"> = </w:t>
+      </w:r>
+      <w:r>
+        <w:rPr>
+          <w:rFonts w:ascii="Consolas" w:eastAsia="Times New Roman" w:hAnsi="Consolas" w:cs="Times New Roman"/>
+          <w:color w:val="9CDCFE"/>
+          <w:sz w:val="21"/>
+          <w:szCs w:val="21"/>
+        </w:rPr>
+        <w:t>Quaternion</w:t>
+      </w:r>
+      <w:r>
+        <w:rPr>
+          <w:rFonts w:ascii="Consolas" w:eastAsia="Times New Roman" w:hAnsi="Consolas" w:cs="Times New Roman"/>
+          <w:color w:val="D4D4D4"/>
+          <w:sz w:val="21"/>
+          <w:szCs w:val="21"/>
+        </w:rPr>
+        <w:t>.</w:t>
+      </w:r>
+      <w:r>
+        <w:rPr>
+          <w:rFonts w:ascii="Consolas" w:eastAsia="Times New Roman" w:hAnsi="Consolas" w:cs="Times New Roman"/>
+          <w:color w:val="DCDCAA"/>
+          <w:sz w:val="21"/>
+          <w:szCs w:val="21"/>
+        </w:rPr>
+        <w:t>Euler</w:t>
+      </w:r>
+      <w:r>
+        <w:rPr>
+          <w:rFonts w:ascii="Consolas" w:eastAsia="Times New Roman" w:hAnsi="Consolas" w:cs="Times New Roman"/>
+          <w:color w:val="D4D4D4"/>
+          <w:sz w:val="21"/>
+          <w:szCs w:val="21"/>
+        </w:rPr>
+        <w:t>(</w:t>
+      </w:r>
+      <w:r>
+        <w:rPr>
+          <w:rFonts w:ascii="Consolas" w:eastAsia="Times New Roman" w:hAnsi="Consolas" w:cs="Times New Roman"/>
+          <w:color w:val="9CDCFE"/>
+          <w:sz w:val="21"/>
+          <w:szCs w:val="21"/>
+        </w:rPr>
+        <w:t>xRotation</w:t>
+      </w:r>
+      <w:r>
+        <w:rPr>
+          <w:rFonts w:ascii="Consolas" w:eastAsia="Times New Roman" w:hAnsi="Consolas" w:cs="Times New Roman"/>
+          <w:color w:val="D4D4D4"/>
+          <w:sz w:val="21"/>
+          <w:szCs w:val="21"/>
+        </w:rPr>
+        <w:t xml:space="preserve">, </w:t>
+      </w:r>
+      <w:r>
+        <w:rPr>
+          <w:rFonts w:ascii="Consolas" w:eastAsia="Times New Roman" w:hAnsi="Consolas" w:cs="Times New Roman"/>
+          <w:color w:val="B5CEA8"/>
+          <w:sz w:val="21"/>
+          <w:szCs w:val="21"/>
+        </w:rPr>
+        <w:t>0f</w:t>
+      </w:r>
+      <w:r>
+        <w:rPr>
+          <w:rFonts w:ascii="Consolas" w:eastAsia="Times New Roman" w:hAnsi="Consolas" w:cs="Times New Roman"/>
+          <w:color w:val="D4D4D4"/>
+          <w:sz w:val="21"/>
+          <w:szCs w:val="21"/>
+        </w:rPr>
+        <w:t xml:space="preserve">, </w:t>
+      </w:r>
+      <w:r>
+        <w:rPr>
+          <w:rFonts w:ascii="Consolas" w:eastAsia="Times New Roman" w:hAnsi="Consolas" w:cs="Times New Roman"/>
+          <w:color w:val="B5CEA8"/>
+          <w:sz w:val="21"/>
+          <w:szCs w:val="21"/>
+        </w:rPr>
+        <w:t>0f</w:t>
+      </w:r>
+      <w:r>
+        <w:rPr>
+          <w:rFonts w:ascii="Consolas" w:eastAsia="Times New Roman" w:hAnsi="Consolas" w:cs="Times New Roman"/>
+          <w:color w:val="D4D4D4"/>
+          <w:sz w:val="21"/>
+          <w:szCs w:val="21"/>
+        </w:rPr>
+        <w:t>);</w:t>
+      </w:r>
+    </w:p>
+    <w:p>
+      <w:pPr>
         <w:rPr>
           <w:sz w:val="24"/>
           <w:szCs w:val="24"/>
         </w:rPr>
-        <w:t>gelinkt</w:t>
-      </w:r>
-      <w:r>
+      </w:pPr>
+    </w:p>
+    <w:p>
+      <w:pPr>
         <w:rPr>
           <w:sz w:val="24"/>
           <w:szCs w:val="24"/>
         </w:rPr>
-        <w:t xml:space="preserve"> alleen lukte me het niet om de start rotatie van het hoofd van de </w:t>
-      </w:r>
-      <w:proofErr w:type="spellStart"/>
+      </w:pPr>
       <w:r>
         <w:rPr>
           <w:sz w:val="24"/>
           <w:szCs w:val="24"/>
         </w:rPr>
-        <w:t>player</w:t>
-      </w:r>
-      <w:proofErr w:type="spellEnd"/>
-      <w:r>
-        <w:rPr>
-          <w:sz w:val="24"/>
-          <w:szCs w:val="24"/>
-        </w:rPr>
-        <w:t xml:space="preserve"> aan te passen. Dit kwam door dit stukje code wat automatisch het </w:t>
-      </w:r>
-      <w:proofErr w:type="spellStart"/>
-      <w:r>
-        <w:rPr>
-          <w:sz w:val="24"/>
-          <w:szCs w:val="24"/>
-        </w:rPr>
-        <w:t>character</w:t>
-      </w:r>
-      <w:proofErr w:type="spellEnd"/>
-      <w:r>
-        <w:rPr>
-          <w:sz w:val="24"/>
-          <w:szCs w:val="24"/>
-        </w:rPr>
-        <w:t xml:space="preserve"> naar voren laat kijken: </w:t>
-      </w:r>
-    </w:p>
-    <w:p>
-      <w:pPr>
-        <w:shd w:val="clear" w:color="auto" w:fill="1E1E1E"/>
-        <w:spacing w:after="0" w:line="285" w:lineRule="atLeast"/>
-        <w:rPr>
-          <w:rFonts w:ascii="Consolas" w:eastAsia="Times New Roman" w:hAnsi="Consolas" w:cs="Times New Roman"/>
-          <w:color w:val="D4D4D4"/>
-          <w:sz w:val="21"/>
-          <w:szCs w:val="21"/>
-        </w:rPr>
-      </w:pPr>
-      <w:r>
-        <w:rPr>
-          <w:rFonts w:ascii="Consolas" w:eastAsia="Times New Roman" w:hAnsi="Consolas" w:cs="Times New Roman"/>
-          <w:color w:val="D4D4D4"/>
-          <w:sz w:val="21"/>
-          <w:szCs w:val="21"/>
-        </w:rPr>
-        <w:t xml:space="preserve">        </w:t>
-      </w:r>
-      <w:proofErr w:type="spellStart"/>
-      <w:r>
-        <w:rPr>
-          <w:rFonts w:ascii="Consolas" w:eastAsia="Times New Roman" w:hAnsi="Consolas" w:cs="Times New Roman"/>
-          <w:color w:val="9CDCFE"/>
-          <w:sz w:val="21"/>
-          <w:szCs w:val="21"/>
-        </w:rPr>
-        <w:t>transform</w:t>
-      </w:r>
-      <w:r>
-        <w:rPr>
-          <w:rFonts w:ascii="Consolas" w:eastAsia="Times New Roman" w:hAnsi="Consolas" w:cs="Times New Roman"/>
-          <w:color w:val="D4D4D4"/>
-          <w:sz w:val="21"/>
-          <w:szCs w:val="21"/>
-        </w:rPr>
-        <w:t>.</w:t>
-      </w:r>
-      <w:r>
-        <w:rPr>
-          <w:rFonts w:ascii="Consolas" w:eastAsia="Times New Roman" w:hAnsi="Consolas" w:cs="Times New Roman"/>
-          <w:color w:val="9CDCFE"/>
-          <w:sz w:val="21"/>
-          <w:szCs w:val="21"/>
-        </w:rPr>
-        <w:t>localRotation</w:t>
-      </w:r>
-      <w:proofErr w:type="spellEnd"/>
-      <w:r>
-        <w:rPr>
-          <w:rFonts w:ascii="Consolas" w:eastAsia="Times New Roman" w:hAnsi="Consolas" w:cs="Times New Roman"/>
-          <w:color w:val="D4D4D4"/>
-          <w:sz w:val="21"/>
-          <w:szCs w:val="21"/>
-        </w:rPr>
-        <w:t xml:space="preserve"> = </w:t>
-      </w:r>
-      <w:proofErr w:type="spellStart"/>
-      <w:r>
-        <w:rPr>
-          <w:rFonts w:ascii="Consolas" w:eastAsia="Times New Roman" w:hAnsi="Consolas" w:cs="Times New Roman"/>
-          <w:color w:val="9CDCFE"/>
-          <w:sz w:val="21"/>
-          <w:szCs w:val="21"/>
-        </w:rPr>
-        <w:t>Quaternion</w:t>
-      </w:r>
-      <w:r>
-        <w:rPr>
-          <w:rFonts w:ascii="Consolas" w:eastAsia="Times New Roman" w:hAnsi="Consolas" w:cs="Times New Roman"/>
-          <w:color w:val="D4D4D4"/>
-          <w:sz w:val="21"/>
-          <w:szCs w:val="21"/>
-        </w:rPr>
-        <w:t>.</w:t>
-      </w:r>
-      <w:r>
-        <w:rPr>
-          <w:rFonts w:ascii="Consolas" w:eastAsia="Times New Roman" w:hAnsi="Consolas" w:cs="Times New Roman"/>
-          <w:color w:val="DCDCAA"/>
-          <w:sz w:val="21"/>
-          <w:szCs w:val="21"/>
-        </w:rPr>
-        <w:t>Euler</w:t>
-      </w:r>
-      <w:proofErr w:type="spellEnd"/>
-      <w:r>
-        <w:rPr>
-          <w:rFonts w:ascii="Consolas" w:eastAsia="Times New Roman" w:hAnsi="Consolas" w:cs="Times New Roman"/>
-          <w:color w:val="D4D4D4"/>
-          <w:sz w:val="21"/>
-          <w:szCs w:val="21"/>
-        </w:rPr>
-        <w:t>(</w:t>
-      </w:r>
-      <w:proofErr w:type="spellStart"/>
-      <w:r>
-        <w:rPr>
-          <w:rFonts w:ascii="Consolas" w:eastAsia="Times New Roman" w:hAnsi="Consolas" w:cs="Times New Roman"/>
-          <w:color w:val="9CDCFE"/>
-          <w:sz w:val="21"/>
-          <w:szCs w:val="21"/>
-        </w:rPr>
-        <w:t>xRotation</w:t>
-      </w:r>
-      <w:proofErr w:type="spellEnd"/>
-      <w:r>
-        <w:rPr>
-          <w:rFonts w:ascii="Consolas" w:eastAsia="Times New Roman" w:hAnsi="Consolas" w:cs="Times New Roman"/>
-          <w:color w:val="D4D4D4"/>
-          <w:sz w:val="21"/>
-          <w:szCs w:val="21"/>
-        </w:rPr>
-        <w:t xml:space="preserve">, </w:t>
-      </w:r>
-      <w:r>
-        <w:rPr>
-          <w:rFonts w:ascii="Consolas" w:eastAsia="Times New Roman" w:hAnsi="Consolas" w:cs="Times New Roman"/>
-          <w:color w:val="B5CEA8"/>
-          <w:sz w:val="21"/>
-          <w:szCs w:val="21"/>
-        </w:rPr>
-        <w:t>0f</w:t>
-      </w:r>
-      <w:r>
-        <w:rPr>
-          <w:rFonts w:ascii="Consolas" w:eastAsia="Times New Roman" w:hAnsi="Consolas" w:cs="Times New Roman"/>
-          <w:color w:val="D4D4D4"/>
-          <w:sz w:val="21"/>
-          <w:szCs w:val="21"/>
-        </w:rPr>
-        <w:t xml:space="preserve">, </w:t>
-      </w:r>
-      <w:r>
-        <w:rPr>
-          <w:rFonts w:ascii="Consolas" w:eastAsia="Times New Roman" w:hAnsi="Consolas" w:cs="Times New Roman"/>
-          <w:color w:val="B5CEA8"/>
-          <w:sz w:val="21"/>
-          <w:szCs w:val="21"/>
-        </w:rPr>
-        <w:t>0f</w:t>
-      </w:r>
-      <w:r>
-        <w:rPr>
-          <w:rFonts w:ascii="Consolas" w:eastAsia="Times New Roman" w:hAnsi="Consolas" w:cs="Times New Roman"/>
-          <w:color w:val="D4D4D4"/>
-          <w:sz w:val="21"/>
-          <w:szCs w:val="21"/>
-        </w:rPr>
-        <w:t>);</w:t>
-      </w:r>
-    </w:p>
-    <w:p>
-      <w:pPr>
-        <w:rPr>
-          <w:sz w:val="24"/>
-          <w:szCs w:val="24"/>
-        </w:rPr>
-      </w:pPr>
-    </w:p>
-    <w:p>
-      <w:pPr>
-        <w:rPr>
-          <w:sz w:val="24"/>
-          <w:szCs w:val="24"/>
-        </w:rPr>
-      </w:pPr>
-      <w:r>
-        <w:rPr>
-          <w:sz w:val="24"/>
-          <w:szCs w:val="24"/>
-        </w:rPr>
         <w:t xml:space="preserve">Dit was nodig omdat in de animaties die ik wou gebruiken van </w:t>
       </w:r>
       <w:hyperlink r:id="rId6" w:history="1">
-        <w:proofErr w:type="spellStart"/>
         <w:r>
           <w:rPr>
             <w:rStyle w:val="Hyperlink"/>
@@ -386,46 +290,30 @@
           </w:rPr>
           <w:t>mixamo</w:t>
         </w:r>
-        <w:proofErr w:type="spellEnd"/>
       </w:hyperlink>
       <w:r>
         <w:rPr>
           <w:sz w:val="24"/>
           <w:szCs w:val="24"/>
         </w:rPr>
-        <w:t xml:space="preserve"> het hoofd van de </w:t>
-      </w:r>
-      <w:proofErr w:type="spellStart"/>
+        <w:t xml:space="preserve"> het hoofd van de character naar links was gedraaid. Uiteindelijk was het me niet gelukt dus heb ik een capsule als </w:t>
+      </w:r>
+      <w:r>
+        <w:t>speler</w:t>
+      </w:r>
       <w:r>
         <w:rPr>
           <w:sz w:val="24"/>
           <w:szCs w:val="24"/>
         </w:rPr>
-        <w:t>character</w:t>
-      </w:r>
-      <w:proofErr w:type="spellEnd"/>
+        <w:t xml:space="preserve"> </w:t>
+      </w:r>
       <w:r>
         <w:rPr>
           <w:sz w:val="24"/>
           <w:szCs w:val="24"/>
         </w:rPr>
-        <w:t xml:space="preserve"> naar links was gedraaid. Uiteindelijk was het me niet gelukt dus heb ik een capsule als </w:t>
-      </w:r>
-      <w:proofErr w:type="spellStart"/>
-      <w:r>
-        <w:rPr>
-          <w:sz w:val="24"/>
-          <w:szCs w:val="24"/>
-        </w:rPr>
-        <w:t>player</w:t>
-      </w:r>
-      <w:proofErr w:type="spellEnd"/>
-      <w:r>
-        <w:rPr>
-          <w:sz w:val="24"/>
-          <w:szCs w:val="24"/>
-        </w:rPr>
-        <w:t xml:space="preserve"> body gebruikt met daar aan een prefab van </w:t>
+        <w:t xml:space="preserve">body gebruikt met daar aan een prefab van </w:t>
       </w:r>
       <w:hyperlink r:id="rId7" w:history="1">
         <w:r>
@@ -442,116 +330,86 @@
           <w:sz w:val="24"/>
           <w:szCs w:val="24"/>
         </w:rPr>
-        <w:t xml:space="preserve"> van twee armen met  een </w:t>
-      </w:r>
-      <w:proofErr w:type="spellStart"/>
+        <w:t xml:space="preserve"> van twee armen met  een rifle.</w:t>
+      </w:r>
       <w:r>
         <w:rPr>
           <w:sz w:val="24"/>
           <w:szCs w:val="24"/>
         </w:rPr>
-        <w:t>rifle</w:t>
-      </w:r>
-      <w:proofErr w:type="spellEnd"/>
+        <w:t xml:space="preserve"> Ik wil later nog een keer proberen een </w:t>
+      </w:r>
+      <w:r>
+        <w:t>speler</w:t>
+      </w:r>
       <w:r>
         <w:rPr>
           <w:sz w:val="24"/>
           <w:szCs w:val="24"/>
         </w:rPr>
-        <w:t>.</w:t>
+        <w:t xml:space="preserve"> </w:t>
       </w:r>
       <w:r>
         <w:rPr>
           <w:sz w:val="24"/>
           <w:szCs w:val="24"/>
         </w:rPr>
-        <w:t xml:space="preserve"> Ik wil later nog een keer proberen een </w:t>
-      </w:r>
-      <w:proofErr w:type="spellStart"/>
-      <w:r>
+        <w:t>model toe te voegen.</w:t>
+      </w:r>
+    </w:p>
+    <w:p>
+      <w:pPr>
         <w:rPr>
           <w:sz w:val="24"/>
           <w:szCs w:val="24"/>
         </w:rPr>
-        <w:t>player</w:t>
-      </w:r>
-      <w:proofErr w:type="spellEnd"/>
-      <w:r>
+      </w:pPr>
+    </w:p>
+    <w:p>
+      <w:pPr>
+        <w:rPr>
+          <w:sz w:val="32"/>
+          <w:szCs w:val="32"/>
+        </w:rPr>
+      </w:pPr>
+      <w:r>
+        <w:rPr>
+          <w:sz w:val="32"/>
+          <w:szCs w:val="32"/>
+        </w:rPr>
+        <w:t>11/1/2022</w:t>
+      </w:r>
+    </w:p>
+    <w:p>
+      <w:pPr>
         <w:rPr>
           <w:sz w:val="24"/>
           <w:szCs w:val="24"/>
         </w:rPr>
-        <w:t xml:space="preserve"> model toe te voegen.</w:t>
-      </w:r>
-    </w:p>
-    <w:p>
-      <w:pPr>
+      </w:pPr>
+      <w:r>
         <w:rPr>
           <w:sz w:val="24"/>
           <w:szCs w:val="24"/>
         </w:rPr>
-      </w:pPr>
-    </w:p>
-    <w:p>
-      <w:pPr>
-        <w:rPr>
-          <w:sz w:val="32"/>
-          <w:szCs w:val="32"/>
-        </w:rPr>
-      </w:pPr>
-      <w:r>
-        <w:rPr>
-          <w:sz w:val="32"/>
-          <w:szCs w:val="32"/>
-        </w:rPr>
-        <w:t>11/1/2022</w:t>
-      </w:r>
-    </w:p>
-    <w:p>
-      <w:pPr>
+        <w:t xml:space="preserve">Mijn doel voor vandaag was om de movement animaties van de </w:t>
+      </w:r>
+      <w:r>
+        <w:t>speler</w:t>
+      </w:r>
+      <w:r>
         <w:rPr>
           <w:sz w:val="24"/>
           <w:szCs w:val="24"/>
         </w:rPr>
-      </w:pPr>
+        <w:t xml:space="preserve"> </w:t>
+      </w:r>
       <w:r>
         <w:rPr>
           <w:sz w:val="24"/>
           <w:szCs w:val="24"/>
         </w:rPr>
-        <w:t xml:space="preserve">Mijn doel voor vandaag was om de </w:t>
-      </w:r>
-      <w:proofErr w:type="spellStart"/>
-      <w:r>
-        <w:rPr>
-          <w:sz w:val="24"/>
-          <w:szCs w:val="24"/>
-        </w:rPr>
-        <w:t>movement</w:t>
-      </w:r>
-      <w:proofErr w:type="spellEnd"/>
-      <w:r>
-        <w:rPr>
-          <w:sz w:val="24"/>
-          <w:szCs w:val="24"/>
-        </w:rPr>
-        <w:t xml:space="preserve"> animaties van de </w:t>
-      </w:r>
-      <w:proofErr w:type="spellStart"/>
-      <w:r>
-        <w:rPr>
-          <w:sz w:val="24"/>
-          <w:szCs w:val="24"/>
-        </w:rPr>
-        <w:t>player</w:t>
-      </w:r>
-      <w:proofErr w:type="spellEnd"/>
-      <w:r>
-        <w:rPr>
-          <w:sz w:val="24"/>
-          <w:szCs w:val="24"/>
-        </w:rPr>
-        <w:t xml:space="preserve"> op orde te hebben. Ik wou dit eerst doen doormiddel van de individuele animaties te pakken en stuk voor stuk af te spelen:</w:t>
+        <w:t>op orde te hebben. Ik wou dit eerst doen doormiddel van de individuele animaties te pakken en stuk voor stuk af te spelen:</w:t>
       </w:r>
     </w:p>
     <w:p>
@@ -567,7 +425,6 @@
           <w:lang w:val="nl-NL"/>
         </w:rPr>
       </w:pPr>
-      <w:proofErr w:type="spellStart"/>
       <w:r>
         <w:rPr>
           <w:rFonts w:ascii="Consolas" w:hAnsi="Consolas"/>
@@ -576,9 +433,21 @@
           <w:szCs w:val="23"/>
           <w:lang w:val="nl-NL"/>
         </w:rPr>
-        <w:t>Anim</w:t>
-      </w:r>
-      <w:proofErr w:type="spellEnd"/>
+        <w:t>Anim = gameObject.GetComponent&lt;</w:t>
+      </w:r>
+      <w:hyperlink r:id="rId8" w:history="1">
+        <w:r>
+          <w:rPr>
+            <w:rStyle w:val="Hyperlink"/>
+            <w:rFonts w:ascii="Consolas" w:hAnsi="Consolas"/>
+            <w:color w:val="B83C82"/>
+            <w:sz w:val="23"/>
+            <w:szCs w:val="23"/>
+            <w:lang w:val="nl-NL"/>
+          </w:rPr>
+          <w:t>Animation</w:t>
+        </w:r>
+      </w:hyperlink>
       <w:r>
         <w:rPr>
           <w:rFonts w:ascii="Consolas" w:hAnsi="Consolas"/>
@@ -587,9 +456,8 @@
           <w:szCs w:val="23"/>
           <w:lang w:val="nl-NL"/>
         </w:rPr>
-        <w:t xml:space="preserve"> = </w:t>
-      </w:r>
-      <w:proofErr w:type="spellStart"/>
+        <w:t>&gt;();</w:t>
+      </w:r>
       <w:r>
         <w:rPr>
           <w:rFonts w:ascii="Consolas" w:hAnsi="Consolas"/>
@@ -598,93 +466,8 @@
           <w:szCs w:val="23"/>
           <w:lang w:val="nl-NL"/>
         </w:rPr>
-        <w:t>gameObject.GetComponent</w:t>
-      </w:r>
-      <w:proofErr w:type="spellEnd"/>
-      <w:r>
-        <w:rPr>
-          <w:rFonts w:ascii="Consolas" w:hAnsi="Consolas"/>
-          <w:color w:val="CCCCCC"/>
-          <w:sz w:val="23"/>
-          <w:szCs w:val="23"/>
-          <w:lang w:val="nl-NL"/>
-        </w:rPr>
-        <w:t>&lt;</w:t>
-      </w:r>
-      <w:proofErr w:type="spellStart"/>
-      <w:r>
-        <w:fldChar w:fldCharType="begin"/>
-      </w:r>
-      <w:r>
-        <w:instrText xml:space="preserve"> HYPERLINK "https://docs.unity3d.com/ScriptReference/Animation.html" </w:instrText>
-      </w:r>
-      <w:r>
-        <w:fldChar w:fldCharType="separate"/>
-      </w:r>
-      <w:r>
-        <w:rPr>
-          <w:rStyle w:val="Hyperlink"/>
-          <w:rFonts w:ascii="Consolas" w:hAnsi="Consolas"/>
-          <w:color w:val="B83C82"/>
-          <w:sz w:val="23"/>
-          <w:szCs w:val="23"/>
-          <w:lang w:val="nl-NL"/>
-        </w:rPr>
-        <w:t>Animation</w:t>
-      </w:r>
-      <w:proofErr w:type="spellEnd"/>
-      <w:r>
-        <w:rPr>
-          <w:rStyle w:val="Hyperlink"/>
-          <w:rFonts w:ascii="Consolas" w:hAnsi="Consolas"/>
-          <w:color w:val="B83C82"/>
-          <w:sz w:val="23"/>
-          <w:szCs w:val="23"/>
-          <w:lang w:val="nl-NL"/>
-        </w:rPr>
-        <w:fldChar w:fldCharType="end"/>
-      </w:r>
-      <w:r>
-        <w:rPr>
-          <w:rFonts w:ascii="Consolas" w:hAnsi="Consolas"/>
-          <w:color w:val="CCCCCC"/>
-          <w:sz w:val="23"/>
-          <w:szCs w:val="23"/>
-          <w:lang w:val="nl-NL"/>
-        </w:rPr>
-        <w:t>&gt;();</w:t>
-      </w:r>
-      <w:r>
-        <w:rPr>
-          <w:rFonts w:ascii="Consolas" w:hAnsi="Consolas"/>
-          <w:color w:val="CCCCCC"/>
-          <w:sz w:val="23"/>
-          <w:szCs w:val="23"/>
-          <w:lang w:val="nl-NL"/>
-        </w:rPr>
         <w:br/>
-      </w:r>
-      <w:proofErr w:type="spellStart"/>
-      <w:r>
-        <w:rPr>
-          <w:rFonts w:ascii="Consolas" w:hAnsi="Consolas"/>
-          <w:color w:val="CCCCCC"/>
-          <w:sz w:val="23"/>
-          <w:szCs w:val="23"/>
-          <w:lang w:val="nl-NL"/>
-        </w:rPr>
-        <w:t>Anim.Play</w:t>
-      </w:r>
-      <w:proofErr w:type="spellEnd"/>
-      <w:r>
-        <w:rPr>
-          <w:rFonts w:ascii="Consolas" w:hAnsi="Consolas"/>
-          <w:color w:val="CCCCCC"/>
-          <w:sz w:val="23"/>
-          <w:szCs w:val="23"/>
-          <w:lang w:val="nl-NL"/>
-        </w:rPr>
-        <w:t>();</w:t>
+        <w:t>Anim.Play();</w:t>
       </w:r>
     </w:p>
     <w:p>
@@ -715,32 +498,11 @@
       </w:r>
       <w:r>
         <w:br/>
-        <w:t>-</w:t>
-      </w:r>
-      <w:proofErr w:type="spellStart"/>
-      <w:r>
-        <w:t>Lean</w:t>
-      </w:r>
-      <w:proofErr w:type="spellEnd"/>
-      <w:r>
-        <w:t xml:space="preserve"> </w:t>
-      </w:r>
-      <w:proofErr w:type="spellStart"/>
-      <w:r>
-        <w:t>Left</w:t>
-      </w:r>
-      <w:proofErr w:type="spellEnd"/>
+        <w:t>-Lean Left</w:t>
+      </w:r>
       <w:r>
         <w:br/>
-        <w:t>-</w:t>
-      </w:r>
-      <w:proofErr w:type="spellStart"/>
-      <w:r>
-        <w:t>Lean</w:t>
-      </w:r>
-      <w:proofErr w:type="spellEnd"/>
-      <w:r>
-        <w:t xml:space="preserve"> Right</w:t>
+        <w:t>-Lean Right</w:t>
       </w:r>
       <w:r>
         <w:br/>
@@ -748,114 +510,41 @@
       </w:r>
       <w:r>
         <w:br/>
-        <w:t>-</w:t>
-      </w:r>
-      <w:proofErr w:type="spellStart"/>
-      <w:r>
-        <w:t>Idle</w:t>
-      </w:r>
-      <w:proofErr w:type="spellEnd"/>
+        <w:t>-Idle</w:t>
+      </w:r>
       <w:r>
         <w:br/>
-        <w:t>-</w:t>
-      </w:r>
-      <w:proofErr w:type="spellStart"/>
-      <w:r>
-        <w:t>Shoot</w:t>
-      </w:r>
-      <w:proofErr w:type="spellEnd"/>
+        <w:t>-Shoot</w:t>
+      </w:r>
       <w:r>
         <w:br/>
       </w:r>
       <w:r>
         <w:lastRenderedPageBreak/>
-        <w:t>-</w:t>
-      </w:r>
-      <w:proofErr w:type="spellStart"/>
-      <w:r>
-        <w:t>Aim</w:t>
-      </w:r>
-      <w:proofErr w:type="spellEnd"/>
-      <w:r>
-        <w:t xml:space="preserve"> down </w:t>
-      </w:r>
-      <w:proofErr w:type="spellStart"/>
-      <w:r>
-        <w:t>sight</w:t>
-      </w:r>
-      <w:proofErr w:type="spellEnd"/>
-      <w:r>
-        <w:t xml:space="preserve"> (ADS)</w:t>
+        <w:t>-Aim down sight (ADS)</w:t>
       </w:r>
       <w:r>
         <w:br/>
-        <w:t>-</w:t>
-      </w:r>
-      <w:proofErr w:type="spellStart"/>
-      <w:r>
-        <w:t>Shoot</w:t>
-      </w:r>
-      <w:proofErr w:type="spellEnd"/>
+        <w:t>-Shoot Aim down sight (Shoot ADS)</w:t>
+      </w:r>
+    </w:p>
+    <w:p>
+      <w:r>
+        <w:t>In die toekomst wil ik nog een crouch animatie toevoegen, aangezien het nu niet soepel overloopt. Ik heb ook een muzzleflash aan het wap</w:t>
+      </w:r>
+      <w:r>
+        <w:t xml:space="preserve">en van de </w:t>
+      </w:r>
+      <w:r>
+        <w:t>speler</w:t>
+      </w:r>
       <w:r>
         <w:t xml:space="preserve"> </w:t>
       </w:r>
-      <w:proofErr w:type="spellStart"/>
-      <w:r>
-        <w:t>Aim</w:t>
-      </w:r>
-      <w:proofErr w:type="spellEnd"/>
-      <w:r>
-        <w:t xml:space="preserve"> down </w:t>
-      </w:r>
-      <w:proofErr w:type="spellStart"/>
-      <w:r>
-        <w:t>sight</w:t>
-      </w:r>
-      <w:proofErr w:type="spellEnd"/>
-      <w:r>
-        <w:t xml:space="preserve"> (</w:t>
-      </w:r>
-      <w:proofErr w:type="spellStart"/>
-      <w:r>
-        <w:t>Shoot</w:t>
-      </w:r>
-      <w:proofErr w:type="spellEnd"/>
-      <w:r>
-        <w:t xml:space="preserve"> ADS)</w:t>
-      </w:r>
-    </w:p>
-    <w:p>
-      <w:r>
-        <w:t xml:space="preserve">In die toekomst wil ik nog een </w:t>
-      </w:r>
-      <w:proofErr w:type="spellStart"/>
-      <w:r>
-        <w:t>crouch</w:t>
-      </w:r>
-      <w:proofErr w:type="spellEnd"/>
-      <w:r>
-        <w:t xml:space="preserve"> animatie toevoegen, aangezien het nu niet soepel overloopt. Ik heb ook een </w:t>
-      </w:r>
-      <w:proofErr w:type="spellStart"/>
-      <w:r>
-        <w:t>muzzleflash</w:t>
-      </w:r>
-      <w:proofErr w:type="spellEnd"/>
-      <w:r>
-        <w:t xml:space="preserve"> aan het wap</w:t>
-      </w:r>
-      <w:r>
-        <w:t xml:space="preserve">en van de </w:t>
-      </w:r>
-      <w:proofErr w:type="spellStart"/>
-      <w:r>
-        <w:t>player</w:t>
-      </w:r>
-      <w:proofErr w:type="spellEnd"/>
-      <w:r>
-        <w:t xml:space="preserve"> toegevoegd. Ik heb hiervoor de asset van </w:t>
-      </w:r>
-      <w:hyperlink r:id="rId8" w:history="1">
+      <w:r>
+        <w:t xml:space="preserve">toegevoegd. Ik heb hiervoor de asset van </w:t>
+      </w:r>
+      <w:hyperlink r:id="rId9" w:history="1">
         <w:r>
           <w:rPr>
             <w:rStyle w:val="Hyperlink"/>
@@ -872,34 +561,12 @@
       <w:r>
         <w:t xml:space="preserve"> heb ik ook een schiet geluid van </w:t>
       </w:r>
-      <w:hyperlink r:id="rId9" w:history="1">
-        <w:proofErr w:type="spellStart"/>
+      <w:hyperlink r:id="rId10" w:history="1">
         <w:r>
           <w:rPr>
             <w:rStyle w:val="Hyperlink"/>
           </w:rPr>
-          <w:t>Into</w:t>
-        </w:r>
-        <w:proofErr w:type="spellEnd"/>
-        <w:r>
-          <w:rPr>
-            <w:rStyle w:val="Hyperlink"/>
-          </w:rPr>
-          <w:t xml:space="preserve"> The </w:t>
-        </w:r>
-        <w:proofErr w:type="spellStart"/>
-        <w:r>
-          <w:rPr>
-            <w:rStyle w:val="Hyperlink"/>
-          </w:rPr>
-          <w:t>Void</w:t>
-        </w:r>
-        <w:proofErr w:type="spellEnd"/>
-        <w:r>
-          <w:rPr>
-            <w:rStyle w:val="Hyperlink"/>
-          </w:rPr>
-          <w:t xml:space="preserve"> Sound Design</w:t>
+          <w:t>Into The Void Sound Design</w:t>
         </w:r>
       </w:hyperlink>
       <w:r>
@@ -908,15 +575,7 @@
     </w:p>
     <w:p>
       <w:r>
-        <w:t xml:space="preserve">Het wapen schiet ook al </w:t>
-      </w:r>
-      <w:proofErr w:type="spellStart"/>
-      <w:r>
-        <w:t>Raycast</w:t>
-      </w:r>
-      <w:proofErr w:type="spellEnd"/>
-      <w:r>
-        <w:t xml:space="preserve"> maar deze </w:t>
+        <w:t xml:space="preserve">Het wapen schiet ook al Raycast maar deze </w:t>
       </w:r>
       <w:r>
         <w:t>heeft</w:t>
@@ -930,7 +589,7 @@
       <w:r>
         <w:t xml:space="preserve">. Hiervoor heb ik de </w:t>
       </w:r>
-      <w:hyperlink r:id="rId10" w:history="1">
+      <w:hyperlink r:id="rId11" w:history="1">
         <w:r>
           <w:rPr>
             <w:rStyle w:val="Hyperlink"/>
@@ -939,15 +598,7 @@
         </w:r>
       </w:hyperlink>
       <w:r>
-        <w:t xml:space="preserve"> van </w:t>
-      </w:r>
-      <w:proofErr w:type="spellStart"/>
-      <w:r>
-        <w:t>Brackeys</w:t>
-      </w:r>
-      <w:proofErr w:type="spellEnd"/>
-      <w:r>
-        <w:t xml:space="preserve"> gebruikt. </w:t>
+        <w:t xml:space="preserve"> van Brackeys gebruikt. </w:t>
       </w:r>
     </w:p>
     <w:p/>
@@ -969,46 +620,23 @@
     </w:p>
     <w:p>
       <w:r>
-        <w:t xml:space="preserve">Vandaag Heb een hoop voortgang gemaakt. Ik heb om te beginnen de zombie prefab gemaakt en toegevoegd aan een nieuwe test scene. Voor nu hebben de zombies maar 1 animatie en ze doen nog geen </w:t>
-      </w:r>
-      <w:proofErr w:type="spellStart"/>
-      <w:r>
-        <w:t>damage</w:t>
-      </w:r>
-      <w:proofErr w:type="spellEnd"/>
-      <w:r>
-        <w:t xml:space="preserve">. Ze kunnen echter wel al naar de </w:t>
-      </w:r>
-      <w:proofErr w:type="spellStart"/>
-      <w:r>
-        <w:t>player</w:t>
-      </w:r>
-      <w:proofErr w:type="spellEnd"/>
-      <w:r>
-        <w:t xml:space="preserve"> toe lopen doormiddel van </w:t>
-      </w:r>
-      <w:proofErr w:type="spellStart"/>
+        <w:t xml:space="preserve">Vandaag Heb een hoop voortgang gemaakt. Ik heb om te beginnen de zombie prefab gemaakt en toegevoegd aan een nieuwe test scene. Voor nu hebben de zombies maar 1 animatie en ze doen nog geen damage. Ze kunnen echter wel al naar de </w:t>
+      </w:r>
+      <w:r>
+        <w:t>speler</w:t>
+      </w:r>
+      <w:r>
+        <w:t xml:space="preserve"> </w:t>
+      </w:r>
+      <w:r>
+        <w:t xml:space="preserve">toe lopen doormiddel van </w:t>
+      </w:r>
       <w:r>
         <w:rPr>
           <w:b/>
         </w:rPr>
-        <w:t>Path</w:t>
-      </w:r>
-      <w:proofErr w:type="spellEnd"/>
-      <w:r>
-        <w:rPr>
-          <w:b/>
-        </w:rPr>
-        <w:t xml:space="preserve"> </w:t>
-      </w:r>
-      <w:proofErr w:type="spellStart"/>
-      <w:r>
-        <w:rPr>
-          <w:b/>
-        </w:rPr>
-        <w:t>Finding</w:t>
-      </w:r>
-      <w:proofErr w:type="spellEnd"/>
+        <w:t>Path Finding</w:t>
+      </w:r>
       <w:r>
         <w:t xml:space="preserve">. Hiernaast heb ik ook al code toegevoegd die er voor </w:t>
       </w:r>
@@ -1019,66 +647,26 @@
         <w:t xml:space="preserve"> dat de zombie een geluid maakt die uit word gekozen uit een array, en na een random hoeveelheid seconden word afgespeeld.</w:t>
       </w:r>
       <w:r>
-        <w:t xml:space="preserve"> Deze staat echter nog uit </w:t>
-      </w:r>
-      <w:proofErr w:type="spellStart"/>
-      <w:r>
-        <w:t>gecomment</w:t>
-      </w:r>
-      <w:proofErr w:type="spellEnd"/>
-      <w:r>
-        <w:t xml:space="preserve">. Ik heb hiervoor de asset van </w:t>
-      </w:r>
-      <w:hyperlink r:id="rId11" w:history="1">
-        <w:proofErr w:type="spellStart"/>
+        <w:t xml:space="preserve"> Deze staat echter nog uit gecomment. Ik heb hiervoor de asset van </w:t>
+      </w:r>
+      <w:hyperlink r:id="rId12" w:history="1">
         <w:r>
           <w:rPr>
             <w:rStyle w:val="Hyperlink"/>
           </w:rPr>
-          <w:t>Idia</w:t>
-        </w:r>
-        <w:proofErr w:type="spellEnd"/>
-        <w:r>
-          <w:rPr>
-            <w:rStyle w:val="Hyperlink"/>
-          </w:rPr>
-          <w:t xml:space="preserve"> </w:t>
-        </w:r>
-        <w:proofErr w:type="spellStart"/>
-        <w:r>
-          <w:rPr>
-            <w:rStyle w:val="Hyperlink"/>
-          </w:rPr>
-          <w:t>Softwarec</w:t>
-        </w:r>
-        <w:proofErr w:type="spellEnd"/>
-        <w:r>
-          <w:rPr>
-            <w:rStyle w:val="Hyperlink"/>
-          </w:rPr>
-          <w:t xml:space="preserve"> LCC</w:t>
+          <w:t>Idia Softwarec LCC</w:t>
         </w:r>
       </w:hyperlink>
       <w:r>
-        <w:t xml:space="preserve"> gebruikt. Voor de zombie </w:t>
-      </w:r>
-      <w:proofErr w:type="spellStart"/>
-      <w:r>
-        <w:t>models</w:t>
-      </w:r>
-      <w:proofErr w:type="spellEnd"/>
-      <w:r>
-        <w:t xml:space="preserve"> heb ik de asset van </w:t>
-      </w:r>
-      <w:hyperlink r:id="rId12" w:history="1">
-        <w:proofErr w:type="spellStart"/>
+        <w:t xml:space="preserve"> gebruikt. Voor de zombie models heb ik de asset van </w:t>
+      </w:r>
+      <w:hyperlink r:id="rId13" w:history="1">
         <w:r>
           <w:rPr>
             <w:rStyle w:val="Hyperlink"/>
           </w:rPr>
           <w:t>Irondust</w:t>
         </w:r>
-        <w:proofErr w:type="spellEnd"/>
       </w:hyperlink>
       <w:r>
         <w:t xml:space="preserve"> gebruikt.</w:t>
@@ -1087,17 +675,9 @@
     <w:p/>
     <w:p>
       <w:r>
-        <w:t xml:space="preserve">Het gene waar ik het meest blij mee ben is de </w:t>
-      </w:r>
-      <w:proofErr w:type="spellStart"/>
-      <w:r>
-        <w:t>Ragdoll</w:t>
-      </w:r>
-      <w:proofErr w:type="spellEnd"/>
-      <w:r>
-        <w:t xml:space="preserve"> van de zombie. Ik had dit nog nooit gedaan en het leek me heel moeilijk maar met de </w:t>
-      </w:r>
-      <w:hyperlink r:id="rId13" w:history="1">
+        <w:t xml:space="preserve">Het gene waar ik het meest blij mee ben is de Ragdoll van de zombie. Ik had dit nog nooit gedaan en het leek me heel moeilijk maar met de </w:t>
+      </w:r>
+      <w:hyperlink r:id="rId14" w:history="1">
         <w:r>
           <w:rPr>
             <w:rStyle w:val="Hyperlink"/>
@@ -1106,21 +686,11 @@
         </w:r>
       </w:hyperlink>
       <w:r>
-        <w:t xml:space="preserve"> van </w:t>
-      </w:r>
-      <w:proofErr w:type="spellStart"/>
-      <w:r>
-        <w:t>Brackeys</w:t>
-      </w:r>
-      <w:proofErr w:type="spellEnd"/>
-      <w:r>
-        <w:t xml:space="preserve"> kwam ik er goed uit. Als de zombie nog “leeft” dan is de </w:t>
-      </w:r>
-      <w:proofErr w:type="spellStart"/>
+        <w:t xml:space="preserve"> van Brackeys kwam ik er goed uit. Als de zombie nog “leeft” dan is de </w:t>
+      </w:r>
       <w:r>
         <w:t>rigidbody</w:t>
       </w:r>
-      <w:proofErr w:type="spellEnd"/>
       <w:r>
         <w:t xml:space="preserve"> nog gedeactiveerd. Zodra de health variabel van de zombie 0 is word de Die() functie </w:t>
       </w:r>
@@ -1134,15 +704,7 @@
         <w:t>deactiveert</w:t>
       </w:r>
       <w:r>
-        <w:t xml:space="preserve"> de Animator en zet de </w:t>
-      </w:r>
-      <w:proofErr w:type="spellStart"/>
-      <w:r>
-        <w:t>rigidbody</w:t>
-      </w:r>
-      <w:proofErr w:type="spellEnd"/>
-      <w:r>
-        <w:t xml:space="preserve"> </w:t>
+        <w:t xml:space="preserve"> de Animator en zet de rigidbody </w:t>
       </w:r>
       <w:r>
         <w:t xml:space="preserve">van de </w:t>
@@ -1176,7 +738,6 @@
         </w:rPr>
         <w:t xml:space="preserve">            </w:t>
       </w:r>
-      <w:proofErr w:type="spellStart"/>
       <w:r>
         <w:rPr>
           <w:rFonts w:ascii="Consolas" w:eastAsia="Times New Roman" w:hAnsi="Consolas" w:cs="Times New Roman"/>
@@ -1207,7 +768,6 @@
         </w:rPr>
         <w:t>isKinematic</w:t>
       </w:r>
-      <w:proofErr w:type="spellEnd"/>
       <w:r>
         <w:rPr>
           <w:rFonts w:ascii="Consolas" w:eastAsia="Times New Roman" w:hAnsi="Consolas" w:cs="Times New Roman"/>
@@ -1261,7 +821,6 @@
         </w:rPr>
         <w:t xml:space="preserve">            </w:t>
       </w:r>
-      <w:proofErr w:type="spellStart"/>
       <w:r>
         <w:rPr>
           <w:rFonts w:ascii="Consolas" w:eastAsia="Times New Roman" w:hAnsi="Consolas" w:cs="Times New Roman"/>
@@ -1292,7 +851,6 @@
         </w:rPr>
         <w:t>detectCollisions</w:t>
       </w:r>
-      <w:proofErr w:type="spellEnd"/>
       <w:r>
         <w:rPr>
           <w:rFonts w:ascii="Consolas" w:eastAsia="Times New Roman" w:hAnsi="Consolas" w:cs="Times New Roman"/>
@@ -1327,29 +885,13 @@
     <w:p/>
     <w:p>
       <w:r>
-        <w:t>Hierdoor vallen ze gelijk om. Ik had eerst een probleem dat het lichaam in de lucht begon te vliegen op de X-</w:t>
-      </w:r>
-      <w:proofErr w:type="spellStart"/>
-      <w:r>
-        <w:t>axis</w:t>
-      </w:r>
-      <w:proofErr w:type="spellEnd"/>
-      <w:r>
-        <w:t xml:space="preserve">. Dit bleek te komen omdat ik </w:t>
+        <w:t xml:space="preserve">Hierdoor vallen ze gelijk om. Ik had eerst een probleem dat het lichaam in de lucht begon te vliegen op de X-axis. Dit bleek te komen omdat ik </w:t>
       </w:r>
       <w:r>
         <w:t>per ongelijk</w:t>
       </w:r>
       <w:r>
-        <w:t xml:space="preserve"> de X,Y,Z </w:t>
-      </w:r>
-      <w:proofErr w:type="spellStart"/>
-      <w:r>
-        <w:t>position</w:t>
-      </w:r>
-      <w:proofErr w:type="spellEnd"/>
-      <w:r>
-        <w:t xml:space="preserve"> van een van de arme had “bevroren”.</w:t>
+        <w:t xml:space="preserve"> de X,Y,Z position van een van de arme had “bevroren”.</w:t>
       </w:r>
     </w:p>
     <w:p>
@@ -1360,17 +902,9 @@
         <w:t>laatste</w:t>
       </w:r>
       <w:r>
-        <w:t xml:space="preserve"> heb ik ook een begin gemaakt aan en nieuw level in een ondergrondse </w:t>
-      </w:r>
-      <w:proofErr w:type="spellStart"/>
-      <w:r>
-        <w:t>subway</w:t>
-      </w:r>
-      <w:proofErr w:type="spellEnd"/>
-      <w:r>
-        <w:t xml:space="preserve">. Ik heb hiervoor de asset van </w:t>
-      </w:r>
-      <w:hyperlink r:id="rId14" w:history="1">
+        <w:t xml:space="preserve"> heb ik ook een begin gemaakt aan en nieuw level in een ondergrondse subway. Ik heb hiervoor de asset van </w:t>
+      </w:r>
+      <w:hyperlink r:id="rId15" w:history="1">
         <w:r>
           <w:rPr>
             <w:rStyle w:val="Hyperlink"/>
@@ -1387,31 +921,16 @@
     </w:p>
     <w:p>
       <w:r>
-        <w:t xml:space="preserve">De </w:t>
-      </w:r>
-      <w:proofErr w:type="spellStart"/>
-      <w:r>
-        <w:t>rifle</w:t>
-      </w:r>
-      <w:proofErr w:type="spellEnd"/>
-      <w:r>
-        <w:t xml:space="preserve"> van de </w:t>
-      </w:r>
-      <w:proofErr w:type="spellStart"/>
-      <w:r>
-        <w:t>player</w:t>
-      </w:r>
-      <w:proofErr w:type="spellEnd"/>
-      <w:r>
-        <w:t xml:space="preserve"> heeft nu ook een impact effect. Deze is echter nog erg buggy en zal dus volgende keer nog moeten worden </w:t>
-      </w:r>
-      <w:proofErr w:type="spellStart"/>
-      <w:r>
-        <w:t>opgeschoont</w:t>
-      </w:r>
-      <w:proofErr w:type="spellEnd"/>
-      <w:r>
-        <w:t>.</w:t>
+        <w:t xml:space="preserve">De rifle van de </w:t>
+      </w:r>
+      <w:r>
+        <w:t>speler</w:t>
+      </w:r>
+      <w:r>
+        <w:t xml:space="preserve"> </w:t>
+      </w:r>
+      <w:r>
+        <w:t>heeft nu ook een impact effect. Deze is echter nog erg buggy en zal dus volgende keer nog moeten worden opgeschoont.</w:t>
       </w:r>
     </w:p>
     <w:p>
@@ -1433,47 +952,14 @@
           <w:sz w:val="32"/>
           <w:szCs w:val="32"/>
         </w:rPr>
-        <w:lastRenderedPageBreak/>
         <w:t>11/5/2022</w:t>
       </w:r>
     </w:p>
     <w:p>
       <w:r>
-        <w:t xml:space="preserve">Vandaag heb ik geëxperimenteerd met </w:t>
-      </w:r>
-      <w:proofErr w:type="spellStart"/>
-      <w:r>
-        <w:t>the</w:t>
-      </w:r>
-      <w:proofErr w:type="spellEnd"/>
-      <w:r>
-        <w:t xml:space="preserve"> </w:t>
-      </w:r>
-      <w:proofErr w:type="spellStart"/>
-      <w:r>
-        <w:t>lighting</w:t>
-      </w:r>
-      <w:proofErr w:type="spellEnd"/>
-      <w:r>
-        <w:t xml:space="preserve"> </w:t>
-      </w:r>
-      <w:proofErr w:type="spellStart"/>
-      <w:r>
-        <w:t>settings</w:t>
-      </w:r>
-      <w:proofErr w:type="spellEnd"/>
-      <w:r>
-        <w:t xml:space="preserve"> van </w:t>
-      </w:r>
-      <w:proofErr w:type="spellStart"/>
-      <w:r>
-        <w:t>unity</w:t>
-      </w:r>
-      <w:proofErr w:type="spellEnd"/>
-      <w:r>
-        <w:t xml:space="preserve">. Ik heb deze uitgetest en gefinetuned totdat ik een resultaat had wat ik bij het level vond passen. Ik heb hiervoor de </w:t>
-      </w:r>
-      <w:hyperlink r:id="rId15" w:history="1">
+        <w:t xml:space="preserve">Vandaag heb ik geëxperimenteerd met the lighting settings van unity. Ik heb deze uitgetest en gefinetuned totdat ik een resultaat had wat ik bij het level vond passen. Ik heb hiervoor de </w:t>
+      </w:r>
+      <w:hyperlink r:id="rId16" w:history="1">
         <w:r>
           <w:rPr>
             <w:rStyle w:val="Hyperlink"/>
@@ -1482,77 +968,13 @@
         </w:r>
       </w:hyperlink>
       <w:r>
-        <w:t xml:space="preserve"> van </w:t>
-      </w:r>
-      <w:proofErr w:type="spellStart"/>
-      <w:r>
-        <w:t>Brackeys</w:t>
-      </w:r>
-      <w:proofErr w:type="spellEnd"/>
-      <w:r>
-        <w:t xml:space="preserve"> gevolgd.</w:t>
+        <w:t xml:space="preserve"> van Brackeys gevolgd.</w:t>
       </w:r>
       <w:r>
         <w:t xml:space="preserve"> Ik zat een tijdje vast op een</w:t>
       </w:r>
       <w:r>
-        <w:t xml:space="preserve"> issue met de floor </w:t>
-      </w:r>
-      <w:proofErr w:type="spellStart"/>
-      <w:r>
-        <w:t>tiles</w:t>
-      </w:r>
-      <w:proofErr w:type="spellEnd"/>
-      <w:r>
-        <w:t xml:space="preserve">. Deze hadden dezelfde </w:t>
-      </w:r>
-      <w:proofErr w:type="spellStart"/>
-      <w:r>
-        <w:t>material</w:t>
-      </w:r>
-      <w:proofErr w:type="spellEnd"/>
-      <w:r>
-        <w:t xml:space="preserve"> als de lampen en waren daardoor dus ook </w:t>
-      </w:r>
-      <w:proofErr w:type="spellStart"/>
-      <w:r>
-        <w:t>emissive</w:t>
-      </w:r>
-      <w:proofErr w:type="spellEnd"/>
-      <w:r>
-        <w:t xml:space="preserve">. Ik heb dit gefikst door de </w:t>
-      </w:r>
-      <w:proofErr w:type="spellStart"/>
-      <w:r>
-        <w:t>material</w:t>
-      </w:r>
-      <w:proofErr w:type="spellEnd"/>
-      <w:r>
-        <w:t xml:space="preserve"> te kopiëren  en de </w:t>
-      </w:r>
-      <w:proofErr w:type="spellStart"/>
-      <w:r>
-        <w:t>emissive</w:t>
-      </w:r>
-      <w:proofErr w:type="spellEnd"/>
-      <w:r>
-        <w:t xml:space="preserve"> optie uit te zetten. Vervolgens heb ik deze </w:t>
-      </w:r>
-      <w:proofErr w:type="spellStart"/>
-      <w:r>
-        <w:t>material</w:t>
-      </w:r>
-      <w:proofErr w:type="spellEnd"/>
-      <w:r>
-        <w:t xml:space="preserve"> op de floor </w:t>
-      </w:r>
-      <w:proofErr w:type="spellStart"/>
-      <w:r>
-        <w:t>tiles</w:t>
-      </w:r>
-      <w:proofErr w:type="spellEnd"/>
-      <w:r>
-        <w:t xml:space="preserve"> gezet.</w:t>
+        <w:t xml:space="preserve"> issue met de floor tiles. Deze hadden dezelfde material als de lampen en waren daardoor dus ook emissive. Ik heb dit gefikst door de material te kopiëren  en de emissive optie uit te zetten. Vervolgens heb ik deze material op de floor tiles gezet.</w:t>
       </w:r>
     </w:p>
     <w:p/>
@@ -1566,13 +988,13 @@
       <w:pPr>
         <w:rPr>
           <w:b/>
-          <w:lang w:val="en-NL"/>
+          <w:lang/>
         </w:rPr>
       </w:pPr>
       <w:r>
         <w:rPr>
           <w:b/>
-          <w:lang w:val="en-NL"/>
+          <w:lang/>
         </w:rPr>
         <w:t>The year is 2034.</w:t>
       </w:r>
@@ -1582,13 +1004,13 @@
         <w:rPr>
           <w:rFonts w:ascii="Times New Roman" w:hAnsi="Times New Roman"/>
           <w:b/>
-          <w:lang w:val="en-NL"/>
+          <w:lang/>
         </w:rPr>
       </w:pPr>
       <w:r>
         <w:rPr>
           <w:b/>
-          <w:lang w:val="en-NL"/>
+          <w:lang/>
         </w:rPr>
         <w:t>You ere sent on a mission to find and destroy the source of the mist. A mysterious gas that turns humans into the walking dead.</w:t>
       </w:r>
@@ -1597,13 +1019,13 @@
       <w:pPr>
         <w:rPr>
           <w:b/>
-          <w:lang w:val="en-NL"/>
+          <w:lang/>
         </w:rPr>
       </w:pPr>
       <w:r>
         <w:rPr>
           <w:b/>
-          <w:lang w:val="en-NL"/>
+          <w:lang/>
         </w:rPr>
         <w:t>- fade to black-</w:t>
       </w:r>
@@ -1613,13 +1035,13 @@
         <w:rPr>
           <w:rFonts w:ascii="Times New Roman" w:hAnsi="Times New Roman"/>
           <w:b/>
-          <w:lang w:val="en-NL"/>
+          <w:lang/>
         </w:rPr>
       </w:pPr>
       <w:r>
         <w:rPr>
           <w:b/>
-          <w:lang w:val="en-NL"/>
+          <w:lang/>
         </w:rPr>
         <w:t>Your camp was overrun last night, you tried to save your squad but there were to many of them. Everybody is dead except for you.</w:t>
       </w:r>
@@ -1629,20 +1051,20 @@
         <w:rPr>
           <w:rFonts w:ascii="Times New Roman" w:hAnsi="Times New Roman"/>
           <w:b/>
-          <w:lang w:val="en-NL"/>
+          <w:lang/>
         </w:rPr>
       </w:pPr>
       <w:r>
         <w:rPr>
           <w:b/>
-          <w:lang w:val="en-NL"/>
+          <w:lang/>
         </w:rPr>
         <w:t>- fade to black</w:t>
       </w:r>
       <w:r>
         <w:rPr>
           <w:b/>
-          <w:lang w:val="en-NL"/>
+          <w:lang/>
         </w:rPr>
         <w:t>-</w:t>
       </w:r>
@@ -1652,13 +1074,13 @@
         <w:rPr>
           <w:rFonts w:ascii="Times New Roman" w:hAnsi="Times New Roman"/>
           <w:b/>
-          <w:lang w:val="en-NL"/>
+          <w:lang/>
         </w:rPr>
       </w:pPr>
       <w:r>
         <w:rPr>
           <w:b/>
-          <w:lang w:val="en-NL"/>
+          <w:lang/>
         </w:rPr>
         <w:t>The mission must be completed. Humanity depends on it.</w:t>
       </w:r>
@@ -1668,13 +1090,13 @@
         <w:rPr>
           <w:rFonts w:ascii="Times New Roman" w:hAnsi="Times New Roman"/>
           <w:b/>
-          <w:lang w:val="en-NL"/>
+          <w:lang/>
         </w:rPr>
       </w:pPr>
       <w:r>
         <w:rPr>
           <w:b/>
-          <w:lang w:val="en-NL"/>
+          <w:lang/>
         </w:rPr>
         <w:t>- fade to black</w:t>
       </w:r>
@@ -1688,7 +1110,7 @@
       <w:r>
         <w:rPr>
           <w:b/>
-          <w:lang w:val="en-NL"/>
+          <w:lang/>
         </w:rPr>
         <w:t>-</w:t>
       </w:r>
@@ -1697,7 +1119,7 @@
       <w:pPr>
         <w:rPr>
           <w:rFonts w:ascii="Times New Roman" w:hAnsi="Times New Roman"/>
-          <w:lang w:val="en-NL"/>
+          <w:lang/>
         </w:rPr>
       </w:pPr>
     </w:p>
@@ -1725,47 +1147,23 @@
     </w:p>
     <w:p>
       <w:r>
-        <w:t xml:space="preserve">Vandaag  heb ik heel veel kunnen doen! Ik heb level 1 uitgebreid doormiddel van een langere tunnel, </w:t>
-      </w:r>
-      <w:proofErr w:type="spellStart"/>
-      <w:r>
-        <w:t>spawner</w:t>
-      </w:r>
-      <w:proofErr w:type="spellEnd"/>
-      <w:r>
-        <w:t>, meer decoratie</w:t>
+        <w:t>Vandaag  heb ik heel veel kunnen doen! Ik heb level 1 uitgebreid doormiddel van een langere tunnel, spawner, meer decoratie</w:t>
       </w:r>
       <w:r>
         <w:t>, de mist</w:t>
       </w:r>
       <w:r>
-        <w:t xml:space="preserve"> en een eind </w:t>
-      </w:r>
-      <w:proofErr w:type="spellStart"/>
-      <w:r>
-        <w:t>objective</w:t>
-      </w:r>
-      <w:proofErr w:type="spellEnd"/>
-      <w:r>
-        <w:t xml:space="preserve"> (deur met exit bordje). Hiernaast heb ik de volgende issues met de </w:t>
-      </w:r>
-      <w:proofErr w:type="spellStart"/>
-      <w:r>
-        <w:t>player</w:t>
-      </w:r>
-      <w:proofErr w:type="spellEnd"/>
+        <w:t xml:space="preserve"> en een eind objective (deur met exit bordje). Hiernaast heb ik de volgende issues met de </w:t>
+      </w:r>
+      <w:r>
+        <w:t>speler</w:t>
+      </w:r>
       <w:r>
         <w:t xml:space="preserve"> </w:t>
       </w:r>
-      <w:proofErr w:type="spellStart"/>
-      <w:r>
-        <w:t>movement</w:t>
-      </w:r>
-      <w:proofErr w:type="spellEnd"/>
-      <w:r>
-        <w:t xml:space="preserve"> opgelost:</w:t>
-      </w:r>
-      <w:proofErr w:type="spellStart"/>
+      <w:r>
+        <w:t>movement opgelost:</w:t>
+      </w:r>
     </w:p>
     <w:p>
       <w:pPr>
@@ -1775,7 +1173,6 @@
           <w:numId w:val="1"/>
         </w:numPr>
       </w:pPr>
-      <w:proofErr w:type="spellEnd"/>
       <w:r>
         <w:t>Running animatie speelt af terwijl je naar achter, links of rechts loopt. Deze is nu vervangen voor de normale loop animatie</w:t>
       </w:r>
@@ -1794,23 +1191,7 @@
         </w:numPr>
       </w:pPr>
       <w:r>
-        <w:t xml:space="preserve">De </w:t>
-      </w:r>
-      <w:proofErr w:type="spellStart"/>
-      <w:r>
-        <w:t>Reload</w:t>
-      </w:r>
-      <w:proofErr w:type="spellEnd"/>
-      <w:r>
-        <w:t xml:space="preserve"> animatie speelde niet gelijk af als je op R klikte. Dit heb ik nu bereikt door de Has Exit Time </w:t>
-      </w:r>
-      <w:proofErr w:type="spellStart"/>
-      <w:r>
-        <w:t>bool</w:t>
-      </w:r>
-      <w:proofErr w:type="spellEnd"/>
-      <w:r>
-        <w:t xml:space="preserve"> bij de animatie transities uit te zetten.</w:t>
+        <w:t>De Reload animatie speelde niet gelijk af als je op R klikte. Dit heb ik nu bereikt door de Has Exit Time bool bij de animatie transities uit te zetten.</w:t>
       </w:r>
     </w:p>
     <w:p>
@@ -1832,23 +1213,7 @@
         </w:numPr>
       </w:pPr>
       <w:r>
-        <w:t xml:space="preserve">Running animatie speelde af terwijl je aan het </w:t>
-      </w:r>
-      <w:proofErr w:type="spellStart"/>
-      <w:r>
-        <w:t>crouchen</w:t>
-      </w:r>
-      <w:proofErr w:type="spellEnd"/>
-      <w:r>
-        <w:t xml:space="preserve"> was. Dit heb ik opgelost door de Running animatie te resetten zolang je </w:t>
-      </w:r>
-      <w:proofErr w:type="spellStart"/>
-      <w:r>
-        <w:t>crouched</w:t>
-      </w:r>
-      <w:proofErr w:type="spellEnd"/>
-      <w:r>
-        <w:t>.</w:t>
+        <w:t>Running animatie speelde af terwijl je aan het crouchen was. Dit heb ik opgelost door de Running animatie te resetten zolang je crouched.</w:t>
       </w:r>
     </w:p>
     <w:p>
@@ -1858,64 +1223,24 @@
     </w:p>
     <w:p>
       <w:r>
-        <w:lastRenderedPageBreak/>
         <w:t>Ik heb ook a</w:t>
       </w:r>
       <w:r>
-        <w:t xml:space="preserve">anpassingen gedaan aan het </w:t>
-      </w:r>
-      <w:proofErr w:type="spellStart"/>
-      <w:r>
-        <w:t>ZombieAI</w:t>
-      </w:r>
-      <w:proofErr w:type="spellEnd"/>
-      <w:r>
-        <w:t xml:space="preserve"> script. De zombies lopen nu pas op je af als je binnen een bepaalde afstand bent. Ik moet hier nog animaties aan toevoegen maar dat komt een andere keer. De zombie prefab heeft ook een aantal </w:t>
-      </w:r>
-      <w:proofErr w:type="spellStart"/>
-      <w:r>
-        <w:t>aanpasingen</w:t>
-      </w:r>
-      <w:proofErr w:type="spellEnd"/>
-      <w:r>
-        <w:t xml:space="preserve"> gehad. Ik had eerst een issue met de </w:t>
-      </w:r>
-      <w:proofErr w:type="spellStart"/>
-      <w:r>
-        <w:t>Mesh</w:t>
-      </w:r>
-      <w:proofErr w:type="spellEnd"/>
-      <w:r>
-        <w:t xml:space="preserve"> Colliders van de zombies als deze dood gingen. De body collider ging uit zoals de bedoeling was maar de hoofd collider bleef aan staan. Hierdoor blijf de </w:t>
-      </w:r>
-      <w:proofErr w:type="spellStart"/>
-      <w:r>
-        <w:t>player</w:t>
-      </w:r>
-      <w:proofErr w:type="spellEnd"/>
-      <w:r>
-        <w:t xml:space="preserve"> vast zitten als die over een dode zombie loopt.</w:t>
-      </w:r>
-    </w:p>
-    <w:p>
-      <w:r>
-        <w:t xml:space="preserve"> Na wat onderzoeken kwam ik erachter dat dit kwam omdat ik 2 </w:t>
-      </w:r>
-      <w:proofErr w:type="spellStart"/>
-      <w:r>
-        <w:t>mesh</w:t>
-      </w:r>
-      <w:proofErr w:type="spellEnd"/>
-      <w:r>
-        <w:t xml:space="preserve"> colliders aan het model van de zombie had zitten, en niet aan het hoofd en lichaam apart. Toen ik dit had gedaan kon met deze loop er voor zorgen dat de colliders </w:t>
-      </w:r>
-      <w:proofErr w:type="spellStart"/>
-      <w:r>
-        <w:t>allebij</w:t>
-      </w:r>
-      <w:proofErr w:type="spellEnd"/>
-      <w:r>
-        <w:t xml:space="preserve"> uitgingen nadat de zombie dood was gegaan:</w:t>
+        <w:t xml:space="preserve">anpassingen gedaan aan het ZombieAI script. De zombies lopen nu pas op je af als je binnen een bepaalde afstand bent. Ik moet hier nog animaties aan toevoegen maar dat komt een andere keer. De zombie prefab heeft ook een aantal aanpasingen gehad. Ik had eerst een issue met de Mesh Colliders van de zombies als deze dood gingen. De body collider ging uit zoals de bedoeling was maar de hoofd collider bleef aan staan. Hierdoor blijf de </w:t>
+      </w:r>
+      <w:r>
+        <w:t>speler</w:t>
+      </w:r>
+      <w:r>
+        <w:t xml:space="preserve"> </w:t>
+      </w:r>
+      <w:r>
+        <w:t>vast zitten als die over een dode zombie loopt.</w:t>
+      </w:r>
+    </w:p>
+    <w:p>
+      <w:r>
+        <w:t xml:space="preserve"> Na wat onderzoeken kwam ik erachter dat dit kwam omdat ik 2 mesh colliders aan het model van de zombie had zitten, en niet aan het hoofd en lichaam apart. Toen ik dit had gedaan kon met deze loop er voor zorgen dat de colliders allebij uitgingen nadat de zombie dood was gegaan:</w:t>
       </w:r>
     </w:p>
     <w:p>
@@ -1930,7 +1255,6 @@
           <w:lang w:val="en-US"/>
         </w:rPr>
       </w:pPr>
-      <w:proofErr w:type="spellStart"/>
       <w:r>
         <w:rPr>
           <w:rFonts w:ascii="Consolas" w:eastAsia="Times New Roman" w:hAnsi="Consolas" w:cs="Times New Roman"/>
@@ -1941,7 +1265,6 @@
         </w:rPr>
         <w:t>foreach</w:t>
       </w:r>
-      <w:proofErr w:type="spellEnd"/>
       <w:r>
         <w:rPr>
           <w:rFonts w:ascii="Consolas" w:eastAsia="Times New Roman" w:hAnsi="Consolas" w:cs="Times New Roman"/>
@@ -1952,7 +1275,6 @@
         </w:rPr>
         <w:t>(</w:t>
       </w:r>
-      <w:proofErr w:type="spellStart"/>
       <w:r>
         <w:rPr>
           <w:rFonts w:ascii="Consolas" w:eastAsia="Times New Roman" w:hAnsi="Consolas" w:cs="Times New Roman"/>
@@ -1963,7 +1285,6 @@
         </w:rPr>
         <w:t>GameObject</w:t>
       </w:r>
-      <w:proofErr w:type="spellEnd"/>
       <w:r>
         <w:rPr>
           <w:rFonts w:ascii="Consolas" w:eastAsia="Times New Roman" w:hAnsi="Consolas" w:cs="Times New Roman"/>
@@ -2068,7 +1389,6 @@
           <w:lang w:val="en-US"/>
         </w:rPr>
       </w:pPr>
-      <w:proofErr w:type="spellStart"/>
       <w:r>
         <w:rPr>
           <w:rFonts w:ascii="Consolas" w:eastAsia="Times New Roman" w:hAnsi="Consolas" w:cs="Times New Roman"/>
@@ -2099,7 +1419,6 @@
         </w:rPr>
         <w:t>GetComponent</w:t>
       </w:r>
-      <w:proofErr w:type="spellEnd"/>
       <w:r>
         <w:rPr>
           <w:rFonts w:ascii="Consolas" w:eastAsia="Times New Roman" w:hAnsi="Consolas" w:cs="Times New Roman"/>
@@ -2110,7 +1429,6 @@
         </w:rPr>
         <w:t>&lt;</w:t>
       </w:r>
-      <w:proofErr w:type="spellStart"/>
       <w:r>
         <w:rPr>
           <w:rFonts w:ascii="Consolas" w:eastAsia="Times New Roman" w:hAnsi="Consolas" w:cs="Times New Roman"/>
@@ -2121,7 +1439,6 @@
         </w:rPr>
         <w:t>MeshCollider</w:t>
       </w:r>
-      <w:proofErr w:type="spellEnd"/>
       <w:r>
         <w:rPr>
           <w:rFonts w:ascii="Consolas" w:eastAsia="Times New Roman" w:hAnsi="Consolas" w:cs="Times New Roman"/>
@@ -2199,37 +1516,8 @@
     <w:p/>
     <w:p>
       <w:r>
-        <w:t xml:space="preserve">Ik kwam er achter dat ik heel veel </w:t>
-      </w:r>
-      <w:proofErr w:type="spellStart"/>
-      <w:r>
-        <w:t>NavMeshSurfaces</w:t>
-      </w:r>
-      <w:proofErr w:type="spellEnd"/>
-      <w:r>
-        <w:t xml:space="preserve"> had aangemaakt gister. Ik heb deze allemaal verwijderd en een nieuwe </w:t>
-      </w:r>
-      <w:proofErr w:type="spellStart"/>
-      <w:r>
-        <w:t>gebaked</w:t>
-      </w:r>
-      <w:proofErr w:type="spellEnd"/>
-      <w:r>
-        <w:t xml:space="preserve">. Hierdoor is de </w:t>
-      </w:r>
-      <w:proofErr w:type="spellStart"/>
-      <w:r>
-        <w:t>Pathfinding</w:t>
-      </w:r>
-      <w:proofErr w:type="spellEnd"/>
-      <w:r>
-        <w:t xml:space="preserve"> van de zombies veel accurater, en gaan ze niet meer door obstakels </w:t>
-      </w:r>
-      <w:proofErr w:type="spellStart"/>
-      <w:r>
-        <w:t>heeen</w:t>
-      </w:r>
-      <w:proofErr w:type="spellEnd"/>
+        <w:t>Ik kwam er achter dat ik heel veel NavMeshSurfaces had aangemaakt gister. Ik heb deze allemaal verwijderd en een nieuwe gebaked. Hierdoor is de Pathfinding van de zombies veel accurater, en gaan ze niet meer door obstakels heeen</w:t>
+      </w:r>
     </w:p>
     <w:p>
       <w:r>
@@ -2244,32 +1532,20 @@
           <w:numId w:val="1"/>
         </w:numPr>
       </w:pPr>
-      <w:proofErr w:type="spellStart"/>
-      <w:r>
-        <w:t>Player</w:t>
-      </w:r>
-      <w:proofErr w:type="spellEnd"/>
-      <w:r>
-        <w:t xml:space="preserve"> kon schieten tijdens dat de Running </w:t>
-      </w:r>
-      <w:proofErr w:type="spellStart"/>
-      <w:r>
-        <w:t>animation</w:t>
-      </w:r>
-      <w:proofErr w:type="spellEnd"/>
-      <w:r>
-        <w:t xml:space="preserve"> afspeelde.</w:t>
-      </w:r>
-      <w:r>
-        <w:t xml:space="preserve"> Dit kan nu niet meer doormiddel van een extra parameter in de </w:t>
-      </w:r>
-      <w:proofErr w:type="spellStart"/>
-      <w:r>
-        <w:t>if</w:t>
-      </w:r>
-      <w:proofErr w:type="spellEnd"/>
-      <w:r>
-        <w:t xml:space="preserve"> statement:</w:t>
+      <w:r>
+        <w:t>S</w:t>
+      </w:r>
+      <w:r>
+        <w:t>peler</w:t>
+      </w:r>
+      <w:r>
+        <w:t xml:space="preserve"> </w:t>
+      </w:r>
+      <w:r>
+        <w:t>kon schieten tijdens dat de Running animation afspeelde.</w:t>
+      </w:r>
+      <w:r>
+        <w:t xml:space="preserve"> Dit kan nu niet meer doormiddel van een extra parameter in de if statement:</w:t>
       </w:r>
     </w:p>
     <w:p>
@@ -2295,7 +1571,6 @@
         </w:rPr>
         <w:t>!</w:t>
       </w:r>
-      <w:proofErr w:type="spellStart"/>
       <w:r>
         <w:rPr>
           <w:rFonts w:ascii="Consolas" w:eastAsia="Times New Roman" w:hAnsi="Consolas" w:cs="Times New Roman"/>
@@ -2326,7 +1601,6 @@
         </w:rPr>
         <w:t>GetKey</w:t>
       </w:r>
-      <w:proofErr w:type="spellEnd"/>
       <w:r>
         <w:rPr>
           <w:rFonts w:ascii="Consolas" w:eastAsia="Times New Roman" w:hAnsi="Consolas" w:cs="Times New Roman"/>
@@ -2337,7 +1611,6 @@
         </w:rPr>
         <w:t>(</w:t>
       </w:r>
-      <w:proofErr w:type="spellStart"/>
       <w:r>
         <w:rPr>
           <w:rFonts w:ascii="Consolas" w:eastAsia="Times New Roman" w:hAnsi="Consolas" w:cs="Times New Roman"/>
@@ -2368,7 +1641,6 @@
         </w:rPr>
         <w:t>LeftShift</w:t>
       </w:r>
-      <w:proofErr w:type="spellEnd"/>
       <w:r>
         <w:rPr>
           <w:rFonts w:ascii="Consolas" w:eastAsia="Times New Roman" w:hAnsi="Consolas" w:cs="Times New Roman"/>
@@ -2394,15 +1666,7 @@
         </w:numPr>
       </w:pPr>
       <w:r>
-        <w:t xml:space="preserve">Het wapen maakte geen </w:t>
-      </w:r>
-      <w:proofErr w:type="spellStart"/>
-      <w:r>
-        <w:t>reload</w:t>
-      </w:r>
-      <w:proofErr w:type="spellEnd"/>
-      <w:r>
-        <w:t xml:space="preserve"> geluid. Ik heb hiervoor een nieuwe audio source toegevoegd met een sound effect</w:t>
+        <w:t>Het wapen maakte geen reload geluid. Ik heb hiervoor een nieuwe audio source toegevoegd met een sound effect</w:t>
       </w:r>
     </w:p>
     <w:p>
@@ -2436,23 +1700,15 @@
         </w:numPr>
       </w:pPr>
       <w:r>
-        <w:t xml:space="preserve">Ik heb een </w:t>
-      </w:r>
-      <w:proofErr w:type="spellStart"/>
-      <w:r>
-        <w:t>ammo</w:t>
-      </w:r>
-      <w:proofErr w:type="spellEnd"/>
+        <w:t xml:space="preserve">Ik heb een ammo </w:t>
+      </w:r>
+      <w:r>
+        <w:t>systeem</w:t>
+      </w:r>
       <w:r>
         <w:t xml:space="preserve"> </w:t>
       </w:r>
       <w:r>
-        <w:t>systeem</w:t>
-      </w:r>
-      <w:r>
-        <w:t xml:space="preserve"> </w:t>
-      </w:r>
-      <w:r>
         <w:t>geïmplementeerd</w:t>
       </w:r>
       <w:r>
@@ -2468,13 +1724,101 @@
       <w:pPr>
         <w:pStyle w:val="Lijstalinea"/>
       </w:pPr>
-    </w:p>
-    <w:p>
-      <w:bookmarkStart w:id="0" w:name="_GoBack"/>
-      <w:bookmarkEnd w:id="0"/>
     </w:p>
     <w:p/>
     <w:p/>
+    <w:p/>
+    <w:p>
+      <w:pPr>
+        <w:rPr>
+          <w:sz w:val="32"/>
+          <w:szCs w:val="32"/>
+        </w:rPr>
+      </w:pPr>
+      <w:r>
+        <w:rPr>
+          <w:sz w:val="32"/>
+          <w:szCs w:val="32"/>
+        </w:rPr>
+        <w:t>11/</w:t>
+      </w:r>
+      <w:r>
+        <w:rPr>
+          <w:sz w:val="32"/>
+          <w:szCs w:val="32"/>
+        </w:rPr>
+        <w:t>7</w:t>
+      </w:r>
+      <w:r>
+        <w:rPr>
+          <w:sz w:val="32"/>
+          <w:szCs w:val="32"/>
+        </w:rPr>
+        <w:t>/2022</w:t>
+      </w:r>
+    </w:p>
+    <w:p>
+      <w:r>
+        <w:t xml:space="preserve">Vandaag  heb </w:t>
+      </w:r>
+      <w:r>
+        <w:t xml:space="preserve">ik de zombieAI af gemaakt door de 2 animaties toe te voegen en de code voor het geluid weer aan te zetten. De zombie kan nu alleen de </w:t>
+      </w:r>
+      <w:r>
+        <w:t>speler</w:t>
+      </w:r>
+      <w:r>
+        <w:t xml:space="preserve"> zien als die in zijn bereik is. Als die de speler heeft “gezien”, dan stop die met de idle animatie en start die de chase animatie. De NavMeshAgent component wordt dan ook geactiveerd waardoor hij richting de speler gaat. Wanneer de zombie 2 meter van de </w:t>
+      </w:r>
+      <w:r>
+        <w:t>speler</w:t>
+      </w:r>
+      <w:r>
+        <w:t xml:space="preserve"> vandaan is, speelt hij de attack animatie af. Dit blijft hij doen zolang hij binnen die 2 meter is. Hiernaast word ook een Box Collider geactiveerd waardoor de speler kan colliden met de zombie. Als dit gebeurd dan word de Health float van de speler gepakt en  – 10 af gehaald.  De speler heeft in totaal 100 health.</w:t>
+      </w:r>
+    </w:p>
+    <w:p/>
+    <w:p>
+      <w:r>
+        <w:t>Ik heb ook al de nodige documentatie bij de code gezet, aangezien ik denk dat ik niks meer in het ZombieAI script hoeft te doen.</w:t>
+      </w:r>
+    </w:p>
+    <w:p/>
+    <w:p>
+      <w:r>
+        <w:t xml:space="preserve">Ik ben daarna aan de slag geweest met scene transitions. Dit bleek makkelijker te zijn dan ik dacht en heb daardoor 2 verschillende </w:t>
+      </w:r>
+      <w:r>
+        <w:t xml:space="preserve">transitions kunnen maken. 1 voor als je de game start, en de andere voor als je tussen levels switched. </w:t>
+      </w:r>
+      <w:r>
+        <w:t xml:space="preserve">Ik heb gelijk de intro tekst in </w:t>
+      </w:r>
+      <w:r>
+        <w:t>de eerste</w:t>
+      </w:r>
+      <w:r>
+        <w:t xml:space="preserve"> animatie gestopt.</w:t>
+      </w:r>
+    </w:p>
+    <w:p/>
+    <w:p/>
+    <w:p>
+      <w:pPr>
+        <w:rPr>
+          <w:sz w:val="32"/>
+          <w:szCs w:val="32"/>
+        </w:rPr>
+      </w:pPr>
+    </w:p>
+    <w:p>
+      <w:pPr>
+        <w:rPr>
+          <w:sz w:val="32"/>
+          <w:szCs w:val="32"/>
+        </w:rPr>
+      </w:pPr>
+    </w:p>
     <w:p>
       <w:pPr>
         <w:rPr>
@@ -2486,7 +1830,7 @@
       <w:pPr>
         <w:rPr>
           <w:rFonts w:ascii="Times New Roman" w:hAnsi="Times New Roman"/>
-          <w:lang w:val="en-NL"/>
+          <w:lang/>
         </w:rPr>
       </w:pPr>
     </w:p>
@@ -2510,7 +1854,7 @@
 </file>
 
 <file path=word/numbering.xml><?xml version="1.0" encoding="utf-8"?>
-<w:numbering xmlns:wpc="http://schemas.microsoft.com/office/word/2010/wordprocessingCanvas" xmlns:cx="http://schemas.microsoft.com/office/drawing/2014/chartex" xmlns:mc="http://schemas.openxmlformats.org/markup-compatibility/2006" xmlns:o="urn:schemas-microsoft-com:office:office" xmlns:r="http://schemas.openxmlformats.org/officeDocument/2006/relationships" xmlns:m="http://schemas.openxmlformats.org/officeDocument/2006/math" xmlns:v="urn:schemas-microsoft-com:vml" xmlns:wp14="http://schemas.microsoft.com/office/word/2010/wordprocessingDrawing" xmlns:wp="http://schemas.openxmlformats.org/drawingml/2006/wordprocessingDrawing" xmlns:w10="urn:schemas-microsoft-com:office:word" xmlns:w="http://schemas.openxmlformats.org/wordprocessingml/2006/main" xmlns:w14="http://schemas.microsoft.com/office/word/2010/wordml" xmlns:w15="http://schemas.microsoft.com/office/word/2012/wordml" xmlns:w16se="http://schemas.microsoft.com/office/word/2015/wordml/symex" xmlns:wpg="http://schemas.microsoft.com/office/word/2010/wordprocessingGroup" xmlns:wpi="http://schemas.microsoft.com/office/word/2010/wordprocessingInk" xmlns:wne="http://schemas.microsoft.com/office/word/2006/wordml" xmlns:wps="http://schemas.microsoft.com/office/word/2010/wordprocessingShape" mc:Ignorable="w14 w15 w16se wp14">
+<w:numbering xmlns:wpc="http://schemas.microsoft.com/office/word/2010/wordprocessingCanvas" xmlns:cx="http://schemas.microsoft.com/office/drawing/2014/chartex" xmlns:cx1="http://schemas.microsoft.com/office/drawing/2015/9/8/chartex" xmlns:cx2="http://schemas.microsoft.com/office/drawing/2015/10/21/chartex" xmlns:cx3="http://schemas.microsoft.com/office/drawing/2016/5/9/chartex" xmlns:cx4="http://schemas.microsoft.com/office/drawing/2016/5/10/chartex" xmlns:cx5="http://schemas.microsoft.com/office/drawing/2016/5/11/chartex" xmlns:cx6="http://schemas.microsoft.com/office/drawing/2016/5/12/chartex" xmlns:cx7="http://schemas.microsoft.com/office/drawing/2016/5/13/chartex" xmlns:cx8="http://schemas.microsoft.com/office/drawing/2016/5/14/chartex" xmlns:mc="http://schemas.openxmlformats.org/markup-compatibility/2006" xmlns:aink="http://schemas.microsoft.com/office/drawing/2016/ink" xmlns:am3d="http://schemas.microsoft.com/office/drawing/2017/model3d" xmlns:o="urn:schemas-microsoft-com:office:office" xmlns:oel="http://schemas.microsoft.com/office/2019/extlst" xmlns:r="http://schemas.openxmlformats.org/officeDocument/2006/relationships" xmlns:m="http://schemas.openxmlformats.org/officeDocument/2006/math" xmlns:v="urn:schemas-microsoft-com:vml" xmlns:wp14="http://schemas.microsoft.com/office/word/2010/wordprocessingDrawing" xmlns:wp="http://schemas.openxmlformats.org/drawingml/2006/wordprocessingDrawing" xmlns:w10="urn:schemas-microsoft-com:office:word" xmlns:w="http://schemas.openxmlformats.org/wordprocessingml/2006/main" xmlns:w14="http://schemas.microsoft.com/office/word/2010/wordml" xmlns:w15="http://schemas.microsoft.com/office/word/2012/wordml" xmlns:w16cex="http://schemas.microsoft.com/office/word/2018/wordml/cex" xmlns:w16cid="http://schemas.microsoft.com/office/word/2016/wordml/cid" xmlns:w16="http://schemas.microsoft.com/office/word/2018/wordml" xmlns:w16sdtdh="http://schemas.microsoft.com/office/word/2020/wordml/sdtdatahash" xmlns:w16se="http://schemas.microsoft.com/office/word/2015/wordml/symex" xmlns:wpg="http://schemas.microsoft.com/office/word/2010/wordprocessingGroup" xmlns:wpi="http://schemas.microsoft.com/office/word/2010/wordprocessingInk" xmlns:wne="http://schemas.microsoft.com/office/word/2006/wordml" xmlns:wps="http://schemas.microsoft.com/office/word/2010/wordprocessingShape" mc:Ignorable="w14 w15 w16se w16cid w16 w16cex w16sdtdh wp14">
   <w:abstractNum w:abstractNumId="0" w15:restartNumberingAfterBreak="0">
     <w:nsid w:val="30805FEF"/>
     <w:multiLevelType w:val="hybridMultilevel"/>
@@ -2623,14 +1967,14 @@
       </w:rPr>
     </w:lvl>
   </w:abstractNum>
-  <w:num w:numId="1">
+  <w:num w:numId="1" w16cid:durableId="44914712">
     <w:abstractNumId w:val="0"/>
   </w:num>
 </w:numbering>
 </file>
 
 <file path=word/styles.xml><?xml version="1.0" encoding="utf-8"?>
-<w:styles xmlns:mc="http://schemas.openxmlformats.org/markup-compatibility/2006" xmlns:r="http://schemas.openxmlformats.org/officeDocument/2006/relationships" xmlns:w="http://schemas.openxmlformats.org/wordprocessingml/2006/main" xmlns:w14="http://schemas.microsoft.com/office/word/2010/wordml" xmlns:w15="http://schemas.microsoft.com/office/word/2012/wordml" xmlns:w16se="http://schemas.microsoft.com/office/word/2015/wordml/symex" mc:Ignorable="w14 w15 w16se">
+<w:styles xmlns:mc="http://schemas.openxmlformats.org/markup-compatibility/2006" xmlns:r="http://schemas.openxmlformats.org/officeDocument/2006/relationships" xmlns:w="http://schemas.openxmlformats.org/wordprocessingml/2006/main" xmlns:w14="http://schemas.microsoft.com/office/word/2010/wordml" xmlns:w15="http://schemas.microsoft.com/office/word/2012/wordml" xmlns:w16cex="http://schemas.microsoft.com/office/word/2018/wordml/cex" xmlns:w16cid="http://schemas.microsoft.com/office/word/2016/wordml/cid" xmlns:w16="http://schemas.microsoft.com/office/word/2018/wordml" xmlns:w16sdtdh="http://schemas.microsoft.com/office/word/2020/wordml/sdtdatahash" xmlns:w16se="http://schemas.microsoft.com/office/word/2015/wordml/symex" mc:Ignorable="w14 w15 w16se w16cid w16 w16cex w16sdtdh">
   <w:docDefaults>
     <w:rPrDefault>
       <w:rPr>
@@ -2646,7 +1990,7 @@
       </w:pPr>
     </w:pPrDefault>
   </w:docDefaults>
-  <w:latentStyles w:defLockedState="0" w:defUIPriority="99" w:defSemiHidden="0" w:defUnhideWhenUsed="0" w:defQFormat="0" w:count="371">
+  <w:latentStyles w:defLockedState="0" w:defUIPriority="99" w:defSemiHidden="0" w:defUnhideWhenUsed="0" w:defQFormat="0" w:count="376">
     <w:lsdException w:name="Normal" w:uiPriority="0" w:qFormat="1"/>
     <w:lsdException w:name="heading 1" w:uiPriority="9" w:qFormat="1"/>
     <w:lsdException w:name="heading 2" w:semiHidden="1" w:uiPriority="9" w:unhideWhenUsed="1" w:qFormat="1"/>
@@ -2752,7 +2096,6 @@
     <w:lsdException w:name="HTML Sample" w:semiHidden="1" w:unhideWhenUsed="1"/>
     <w:lsdException w:name="HTML Typewriter" w:semiHidden="1" w:unhideWhenUsed="1"/>
     <w:lsdException w:name="HTML Variable" w:semiHidden="1" w:unhideWhenUsed="1"/>
-    <w:lsdException w:name="Normal Table" w:semiHidden="1" w:unhideWhenUsed="1"/>
     <w:lsdException w:name="annotation subject" w:semiHidden="1" w:unhideWhenUsed="1"/>
     <w:lsdException w:name="No List" w:semiHidden="1" w:unhideWhenUsed="1"/>
     <w:lsdException w:name="Outline List 1" w:semiHidden="1" w:unhideWhenUsed="1"/>
@@ -2795,11 +2138,8 @@
     <w:lsdException w:name="Table Contemporary" w:semiHidden="1" w:unhideWhenUsed="1"/>
     <w:lsdException w:name="Table Elegant" w:semiHidden="1" w:unhideWhenUsed="1"/>
     <w:lsdException w:name="Table Professional" w:semiHidden="1" w:unhideWhenUsed="1"/>
-    <w:lsdException w:name="Table Subtle 1" w:semiHidden="1" w:unhideWhenUsed="1"/>
     <w:lsdException w:name="Table Subtle 2" w:semiHidden="1" w:unhideWhenUsed="1"/>
     <w:lsdException w:name="Table Web 1" w:semiHidden="1" w:unhideWhenUsed="1"/>
-    <w:lsdException w:name="Table Web 2" w:semiHidden="1" w:unhideWhenUsed="1"/>
-    <w:lsdException w:name="Table Web 3" w:semiHidden="1" w:unhideWhenUsed="1"/>
     <w:lsdException w:name="Balloon Text" w:semiHidden="1" w:unhideWhenUsed="1"/>
     <w:lsdException w:name="Table Grid" w:uiPriority="39"/>
     <w:lsdException w:name="Table Theme" w:semiHidden="1" w:unhideWhenUsed="1"/>
@@ -3018,11 +2358,16 @@
     <w:lsdException w:name="List Table 5 Dark Accent 6" w:uiPriority="50"/>
     <w:lsdException w:name="List Table 6 Colorful Accent 6" w:uiPriority="51"/>
     <w:lsdException w:name="List Table 7 Colorful Accent 6" w:uiPriority="52"/>
+    <w:lsdException w:name="Mention" w:semiHidden="1" w:unhideWhenUsed="1"/>
+    <w:lsdException w:name="Smart Hyperlink" w:semiHidden="1" w:unhideWhenUsed="1"/>
+    <w:lsdException w:name="Hashtag" w:semiHidden="1" w:unhideWhenUsed="1"/>
+    <w:lsdException w:name="Unresolved Mention" w:semiHidden="1" w:unhideWhenUsed="1"/>
+    <w:lsdException w:name="Smart Link" w:semiHidden="1" w:unhideWhenUsed="1"/>
   </w:latentStyles>
   <w:style w:type="paragraph" w:default="1" w:styleId="Standaard">
     <w:name w:val="Normal"/>
     <w:qFormat/>
-    <w:rsid w:val="003D41D7"/>
+    <w:rsid w:val="00FE5AEF"/>
     <w:rPr>
       <w:lang w:val="nl-NL"/>
     </w:rPr>
@@ -3030,6 +2375,7 @@
   <w:style w:type="character" w:default="1" w:styleId="Standaardalinea-lettertype">
     <w:name w:val="Default Paragraph Font"/>
     <w:uiPriority w:val="1"/>
+    <w:semiHidden/>
     <w:unhideWhenUsed/>
   </w:style>
   <w:style w:type="table" w:default="1" w:styleId="Standaardtabel">

</xml_diff>

<commit_message>
Updated Logs, Added / Completed level 2, Added scoring system, Added menu and death screen
</commit_message>
<xml_diff>
--- a/Documents/Logboek.docx
+++ b/Documents/Logboek.docx
@@ -1,6 +1,6 @@
 
 <file path=word/document.xml><?xml version="1.0" encoding="utf-8"?>
-<w:document xmlns:wpc="http://schemas.microsoft.com/office/word/2010/wordprocessingCanvas" xmlns:cx="http://schemas.microsoft.com/office/drawing/2014/chartex" xmlns:cx1="http://schemas.microsoft.com/office/drawing/2015/9/8/chartex" xmlns:cx2="http://schemas.microsoft.com/office/drawing/2015/10/21/chartex" xmlns:cx3="http://schemas.microsoft.com/office/drawing/2016/5/9/chartex" xmlns:cx4="http://schemas.microsoft.com/office/drawing/2016/5/10/chartex" xmlns:cx5="http://schemas.microsoft.com/office/drawing/2016/5/11/chartex" xmlns:cx6="http://schemas.microsoft.com/office/drawing/2016/5/12/chartex" xmlns:cx7="http://schemas.microsoft.com/office/drawing/2016/5/13/chartex" xmlns:cx8="http://schemas.microsoft.com/office/drawing/2016/5/14/chartex" xmlns:mc="http://schemas.openxmlformats.org/markup-compatibility/2006" xmlns:aink="http://schemas.microsoft.com/office/drawing/2016/ink" xmlns:am3d="http://schemas.microsoft.com/office/drawing/2017/model3d" xmlns:o="urn:schemas-microsoft-com:office:office" xmlns:oel="http://schemas.microsoft.com/office/2019/extlst" xmlns:r="http://schemas.openxmlformats.org/officeDocument/2006/relationships" xmlns:m="http://schemas.openxmlformats.org/officeDocument/2006/math" xmlns:v="urn:schemas-microsoft-com:vml" xmlns:wp14="http://schemas.microsoft.com/office/word/2010/wordprocessingDrawing" xmlns:wp="http://schemas.openxmlformats.org/drawingml/2006/wordprocessingDrawing" xmlns:w10="urn:schemas-microsoft-com:office:word" xmlns:w="http://schemas.openxmlformats.org/wordprocessingml/2006/main" xmlns:w14="http://schemas.microsoft.com/office/word/2010/wordml" xmlns:w15="http://schemas.microsoft.com/office/word/2012/wordml" xmlns:w16cex="http://schemas.microsoft.com/office/word/2018/wordml/cex" xmlns:w16cid="http://schemas.microsoft.com/office/word/2016/wordml/cid" xmlns:w16="http://schemas.microsoft.com/office/word/2018/wordml" xmlns:w16sdtdh="http://schemas.microsoft.com/office/word/2020/wordml/sdtdatahash" xmlns:w16se="http://schemas.microsoft.com/office/word/2015/wordml/symex" xmlns:wpg="http://schemas.microsoft.com/office/word/2010/wordprocessingGroup" xmlns:wpi="http://schemas.microsoft.com/office/word/2010/wordprocessingInk" xmlns:wne="http://schemas.microsoft.com/office/word/2006/wordml" xmlns:wps="http://schemas.microsoft.com/office/word/2010/wordprocessingShape" mc:Ignorable="w14 w15 w16se w16cid w16 w16cex w16sdtdh wp14">
+<w:document xmlns:wpc="http://schemas.microsoft.com/office/word/2010/wordprocessingCanvas" xmlns:cx="http://schemas.microsoft.com/office/drawing/2014/chartex" xmlns:mc="http://schemas.openxmlformats.org/markup-compatibility/2006" xmlns:o="urn:schemas-microsoft-com:office:office" xmlns:r="http://schemas.openxmlformats.org/officeDocument/2006/relationships" xmlns:m="http://schemas.openxmlformats.org/officeDocument/2006/math" xmlns:v="urn:schemas-microsoft-com:vml" xmlns:wp14="http://schemas.microsoft.com/office/word/2010/wordprocessingDrawing" xmlns:wp="http://schemas.openxmlformats.org/drawingml/2006/wordprocessingDrawing" xmlns:w10="urn:schemas-microsoft-com:office:word" xmlns:w="http://schemas.openxmlformats.org/wordprocessingml/2006/main" xmlns:w14="http://schemas.microsoft.com/office/word/2010/wordml" xmlns:w15="http://schemas.microsoft.com/office/word/2012/wordml" xmlns:w16se="http://schemas.microsoft.com/office/word/2015/wordml/symex" xmlns:wpg="http://schemas.microsoft.com/office/word/2010/wordprocessingGroup" xmlns:wpi="http://schemas.microsoft.com/office/word/2010/wordprocessingInk" xmlns:wne="http://schemas.microsoft.com/office/word/2006/wordml" xmlns:wps="http://schemas.microsoft.com/office/word/2010/wordprocessingShape" mc:Ignorable="w14 w15 w16se wp14">
   <w:body>
     <w:p>
       <w:pPr>
@@ -92,24 +92,7 @@
           <w:sz w:val="24"/>
           <w:szCs w:val="24"/>
         </w:rPr>
-        <w:t xml:space="preserve"> alleen lukte me het niet om de start rotatie van het hoofd van de </w:t>
-      </w:r>
-      <w:r>
-        <w:t>speler</w:t>
-      </w:r>
-      <w:r>
-        <w:rPr>
-          <w:sz w:val="24"/>
-          <w:szCs w:val="24"/>
-        </w:rPr>
-        <w:t xml:space="preserve"> </w:t>
-      </w:r>
-      <w:r>
-        <w:rPr>
-          <w:sz w:val="24"/>
-          <w:szCs w:val="24"/>
-        </w:rPr>
-        <w:t xml:space="preserve">aan te passen. Dit kwam door dit stukje code wat automatisch het character naar voren laat kijken: </w:t>
+        <w:t xml:space="preserve"> alleen lukte me het niet om de start rotatie van het hoofd van de player aan te passen. Dit kwam door dit stukje code wat automatisch het character naar voren laat kijken: </w:t>
       </w:r>
     </w:p>
     <w:p>
@@ -296,24 +279,7 @@
           <w:sz w:val="24"/>
           <w:szCs w:val="24"/>
         </w:rPr>
-        <w:t xml:space="preserve"> het hoofd van de character naar links was gedraaid. Uiteindelijk was het me niet gelukt dus heb ik een capsule als </w:t>
-      </w:r>
-      <w:r>
-        <w:t>speler</w:t>
-      </w:r>
-      <w:r>
-        <w:rPr>
-          <w:sz w:val="24"/>
-          <w:szCs w:val="24"/>
-        </w:rPr>
-        <w:t xml:space="preserve"> </w:t>
-      </w:r>
-      <w:r>
-        <w:rPr>
-          <w:sz w:val="24"/>
-          <w:szCs w:val="24"/>
-        </w:rPr>
-        <w:t xml:space="preserve">body gebruikt met daar aan een prefab van </w:t>
+        <w:t xml:space="preserve"> het hoofd van de character naar links was gedraaid. Uiteindelijk was het me niet gelukt dus heb ik een capsule als player body gebruikt met daar aan een prefab van </w:t>
       </w:r>
       <w:hyperlink r:id="rId7" w:history="1">
         <w:r>
@@ -337,79 +303,45 @@
           <w:sz w:val="24"/>
           <w:szCs w:val="24"/>
         </w:rPr>
-        <w:t xml:space="preserve"> Ik wil later nog een keer proberen een </w:t>
-      </w:r>
-      <w:r>
-        <w:t>speler</w:t>
-      </w:r>
-      <w:r>
+        <w:t xml:space="preserve"> Ik wil later nog een keer proberen een player model toe te voegen.</w:t>
+      </w:r>
+    </w:p>
+    <w:p>
+      <w:pPr>
         <w:rPr>
           <w:sz w:val="24"/>
           <w:szCs w:val="24"/>
         </w:rPr>
-        <w:t xml:space="preserve"> </w:t>
-      </w:r>
-      <w:r>
+      </w:pPr>
+    </w:p>
+    <w:p>
+      <w:pPr>
+        <w:rPr>
+          <w:sz w:val="32"/>
+          <w:szCs w:val="32"/>
+        </w:rPr>
+      </w:pPr>
+      <w:r>
+        <w:rPr>
+          <w:sz w:val="32"/>
+          <w:szCs w:val="32"/>
+        </w:rPr>
+        <w:t>11/1/2022</w:t>
+      </w:r>
+    </w:p>
+    <w:p>
+      <w:pPr>
         <w:rPr>
           <w:sz w:val="24"/>
           <w:szCs w:val="24"/>
         </w:rPr>
-        <w:t>model toe te voegen.</w:t>
-      </w:r>
-    </w:p>
-    <w:p>
-      <w:pPr>
+      </w:pPr>
+      <w:r>
         <w:rPr>
           <w:sz w:val="24"/>
           <w:szCs w:val="24"/>
         </w:rPr>
-      </w:pPr>
-    </w:p>
-    <w:p>
-      <w:pPr>
-        <w:rPr>
-          <w:sz w:val="32"/>
-          <w:szCs w:val="32"/>
-        </w:rPr>
-      </w:pPr>
-      <w:r>
-        <w:rPr>
-          <w:sz w:val="32"/>
-          <w:szCs w:val="32"/>
-        </w:rPr>
-        <w:t>11/1/2022</w:t>
-      </w:r>
-    </w:p>
-    <w:p>
-      <w:pPr>
-        <w:rPr>
-          <w:sz w:val="24"/>
-          <w:szCs w:val="24"/>
-        </w:rPr>
-      </w:pPr>
-      <w:r>
-        <w:rPr>
-          <w:sz w:val="24"/>
-          <w:szCs w:val="24"/>
-        </w:rPr>
-        <w:t xml:space="preserve">Mijn doel voor vandaag was om de movement animaties van de </w:t>
-      </w:r>
-      <w:r>
-        <w:t>speler</w:t>
-      </w:r>
-      <w:r>
-        <w:rPr>
-          <w:sz w:val="24"/>
-          <w:szCs w:val="24"/>
-        </w:rPr>
-        <w:t xml:space="preserve"> </w:t>
-      </w:r>
-      <w:r>
-        <w:rPr>
-          <w:sz w:val="24"/>
-          <w:szCs w:val="24"/>
-        </w:rPr>
-        <w:t>op orde te hebben. Ik wou dit eerst doen doormiddel van de individuele animaties te pakken en stuk voor stuk af te spelen:</w:t>
+        <w:t>Mijn doel voor vandaag was om de movement animaties van de player op orde te hebben. Ik wou dit eerst doen doormiddel van de individuele animaties te pakken en stuk voor stuk af te spelen:</w:t>
       </w:r>
     </w:p>
     <w:p>
@@ -533,16 +465,7 @@
         <w:t>In die toekomst wil ik nog een crouch animatie toevoegen, aangezien het nu niet soepel overloopt. Ik heb ook een muzzleflash aan het wap</w:t>
       </w:r>
       <w:r>
-        <w:t xml:space="preserve">en van de </w:t>
-      </w:r>
-      <w:r>
-        <w:t>speler</w:t>
-      </w:r>
-      <w:r>
-        <w:t xml:space="preserve"> </w:t>
-      </w:r>
-      <w:r>
-        <w:t xml:space="preserve">toegevoegd. Ik heb hiervoor de asset van </w:t>
+        <w:t xml:space="preserve">en van de player toegevoegd. Ik heb hiervoor de asset van </w:t>
       </w:r>
       <w:hyperlink r:id="rId9" w:history="1">
         <w:r>
@@ -620,16 +543,7 @@
     </w:p>
     <w:p>
       <w:r>
-        <w:t xml:space="preserve">Vandaag Heb een hoop voortgang gemaakt. Ik heb om te beginnen de zombie prefab gemaakt en toegevoegd aan een nieuwe test scene. Voor nu hebben de zombies maar 1 animatie en ze doen nog geen damage. Ze kunnen echter wel al naar de </w:t>
-      </w:r>
-      <w:r>
-        <w:t>speler</w:t>
-      </w:r>
-      <w:r>
-        <w:t xml:space="preserve"> </w:t>
-      </w:r>
-      <w:r>
-        <w:t xml:space="preserve">toe lopen doormiddel van </w:t>
+        <w:t xml:space="preserve">Vandaag Heb een hoop voortgang gemaakt. Ik heb om te beginnen de zombie prefab gemaakt en toegevoegd aan een nieuwe test scene. Voor nu hebben de zombies maar 1 animatie en ze doen nog geen damage. Ze kunnen echter wel al naar de player toe lopen doormiddel van </w:t>
       </w:r>
       <w:r>
         <w:rPr>
@@ -921,16 +835,7 @@
     </w:p>
     <w:p>
       <w:r>
-        <w:t xml:space="preserve">De rifle van de </w:t>
-      </w:r>
-      <w:r>
-        <w:t>speler</w:t>
-      </w:r>
-      <w:r>
-        <w:t xml:space="preserve"> </w:t>
-      </w:r>
-      <w:r>
-        <w:t>heeft nu ook een impact effect. Deze is echter nog erg buggy en zal dus volgende keer nog moeten worden opgeschoont.</w:t>
+        <w:t>De rifle van de player heeft nu ook een impact effect. Deze is echter nog erg buggy en zal dus volgende keer nog moeten worden opgeschoont.</w:t>
       </w:r>
     </w:p>
     <w:p>
@@ -952,6 +857,7 @@
           <w:sz w:val="32"/>
           <w:szCs w:val="32"/>
         </w:rPr>
+        <w:lastRenderedPageBreak/>
         <w:t>11/5/2022</w:t>
       </w:r>
     </w:p>
@@ -988,13 +894,13 @@
       <w:pPr>
         <w:rPr>
           <w:b/>
-          <w:lang/>
+          <w:lang w:val="en-NL"/>
         </w:rPr>
       </w:pPr>
       <w:r>
         <w:rPr>
           <w:b/>
-          <w:lang/>
+          <w:lang w:val="en-NL"/>
         </w:rPr>
         <w:t>The year is 2034.</w:t>
       </w:r>
@@ -1004,13 +910,13 @@
         <w:rPr>
           <w:rFonts w:ascii="Times New Roman" w:hAnsi="Times New Roman"/>
           <w:b/>
-          <w:lang/>
+          <w:lang w:val="en-NL"/>
         </w:rPr>
       </w:pPr>
       <w:r>
         <w:rPr>
           <w:b/>
-          <w:lang/>
+          <w:lang w:val="en-NL"/>
         </w:rPr>
         <w:t>You ere sent on a mission to find and destroy the source of the mist. A mysterious gas that turns humans into the walking dead.</w:t>
       </w:r>
@@ -1019,13 +925,13 @@
       <w:pPr>
         <w:rPr>
           <w:b/>
-          <w:lang/>
+          <w:lang w:val="en-NL"/>
         </w:rPr>
       </w:pPr>
       <w:r>
         <w:rPr>
           <w:b/>
-          <w:lang/>
+          <w:lang w:val="en-NL"/>
         </w:rPr>
         <w:t>- fade to black-</w:t>
       </w:r>
@@ -1035,13 +941,13 @@
         <w:rPr>
           <w:rFonts w:ascii="Times New Roman" w:hAnsi="Times New Roman"/>
           <w:b/>
-          <w:lang/>
+          <w:lang w:val="en-NL"/>
         </w:rPr>
       </w:pPr>
       <w:r>
         <w:rPr>
           <w:b/>
-          <w:lang/>
+          <w:lang w:val="en-NL"/>
         </w:rPr>
         <w:t>Your camp was overrun last night, you tried to save your squad but there were to many of them. Everybody is dead except for you.</w:t>
       </w:r>
@@ -1051,20 +957,20 @@
         <w:rPr>
           <w:rFonts w:ascii="Times New Roman" w:hAnsi="Times New Roman"/>
           <w:b/>
-          <w:lang/>
+          <w:lang w:val="en-NL"/>
         </w:rPr>
       </w:pPr>
       <w:r>
         <w:rPr>
           <w:b/>
-          <w:lang/>
+          <w:lang w:val="en-NL"/>
         </w:rPr>
         <w:t>- fade to black</w:t>
       </w:r>
       <w:r>
         <w:rPr>
           <w:b/>
-          <w:lang/>
+          <w:lang w:val="en-NL"/>
         </w:rPr>
         <w:t>-</w:t>
       </w:r>
@@ -1074,13 +980,13 @@
         <w:rPr>
           <w:rFonts w:ascii="Times New Roman" w:hAnsi="Times New Roman"/>
           <w:b/>
-          <w:lang/>
+          <w:lang w:val="en-NL"/>
         </w:rPr>
       </w:pPr>
       <w:r>
         <w:rPr>
           <w:b/>
-          <w:lang/>
+          <w:lang w:val="en-NL"/>
         </w:rPr>
         <w:t>The mission must be completed. Humanity depends on it.</w:t>
       </w:r>
@@ -1090,13 +996,13 @@
         <w:rPr>
           <w:rFonts w:ascii="Times New Roman" w:hAnsi="Times New Roman"/>
           <w:b/>
-          <w:lang/>
+          <w:lang w:val="en-NL"/>
         </w:rPr>
       </w:pPr>
       <w:r>
         <w:rPr>
           <w:b/>
-          <w:lang/>
+          <w:lang w:val="en-NL"/>
         </w:rPr>
         <w:t>- fade to black</w:t>
       </w:r>
@@ -1110,7 +1016,7 @@
       <w:r>
         <w:rPr>
           <w:b/>
-          <w:lang/>
+          <w:lang w:val="en-NL"/>
         </w:rPr>
         <w:t>-</w:t>
       </w:r>
@@ -1119,7 +1025,7 @@
       <w:pPr>
         <w:rPr>
           <w:rFonts w:ascii="Times New Roman" w:hAnsi="Times New Roman"/>
-          <w:lang/>
+          <w:lang w:val="en-NL"/>
         </w:rPr>
       </w:pPr>
     </w:p>
@@ -1153,16 +1059,7 @@
         <w:t>, de mist</w:t>
       </w:r>
       <w:r>
-        <w:t xml:space="preserve"> en een eind objective (deur met exit bordje). Hiernaast heb ik de volgende issues met de </w:t>
-      </w:r>
-      <w:r>
-        <w:t>speler</w:t>
-      </w:r>
-      <w:r>
-        <w:t xml:space="preserve"> </w:t>
-      </w:r>
-      <w:r>
-        <w:t>movement opgelost:</w:t>
+        <w:t xml:space="preserve"> en een eind objective (deur met exit bordje). Hiernaast heb ik de volgende issues met de player movement opgelost:</w:t>
       </w:r>
     </w:p>
     <w:p>
@@ -1223,19 +1120,11 @@
     </w:p>
     <w:p>
       <w:r>
+        <w:lastRenderedPageBreak/>
         <w:t>Ik heb ook a</w:t>
       </w:r>
       <w:r>
-        <w:t xml:space="preserve">anpassingen gedaan aan het ZombieAI script. De zombies lopen nu pas op je af als je binnen een bepaalde afstand bent. Ik moet hier nog animaties aan toevoegen maar dat komt een andere keer. De zombie prefab heeft ook een aantal aanpasingen gehad. Ik had eerst een issue met de Mesh Colliders van de zombies als deze dood gingen. De body collider ging uit zoals de bedoeling was maar de hoofd collider bleef aan staan. Hierdoor blijf de </w:t>
-      </w:r>
-      <w:r>
-        <w:t>speler</w:t>
-      </w:r>
-      <w:r>
-        <w:t xml:space="preserve"> </w:t>
-      </w:r>
-      <w:r>
-        <w:t>vast zitten als die over een dode zombie loopt.</w:t>
+        <w:t>anpassingen gedaan aan het ZombieAI script. De zombies lopen nu pas op je af als je binnen een bepaalde afstand bent. Ik moet hier nog animaties aan toevoegen maar dat komt een andere keer. De zombie prefab heeft ook een aantal aanpasingen gehad. Ik had eerst een issue met de Mesh Colliders van de zombies als deze dood gingen. De body collider ging uit zoals de bedoeling was maar de hoofd collider bleef aan staan. Hierdoor blijf de player vast zitten als die over een dode zombie loopt.</w:t>
       </w:r>
     </w:p>
     <w:p>
@@ -1533,16 +1422,7 @@
         </w:numPr>
       </w:pPr>
       <w:r>
-        <w:t>S</w:t>
-      </w:r>
-      <w:r>
-        <w:t>peler</w:t>
-      </w:r>
-      <w:r>
-        <w:t xml:space="preserve"> </w:t>
-      </w:r>
-      <w:r>
-        <w:t>kon schieten tijdens dat de Running animation afspeelde.</w:t>
+        <w:t>Player kon schieten tijdens dat de Running animation afspeelde.</w:t>
       </w:r>
       <w:r>
         <w:t xml:space="preserve"> Dit kan nu niet meer doormiddel van een extra parameter in de if statement:</w:t>
@@ -1722,106 +1602,109 @@
     </w:p>
     <w:p>
       <w:pPr>
-        <w:pStyle w:val="Lijstalinea"/>
-      </w:pPr>
+        <w:rPr>
+          <w:sz w:val="32"/>
+          <w:szCs w:val="32"/>
+        </w:rPr>
+      </w:pPr>
+      <w:r>
+        <w:rPr>
+          <w:sz w:val="32"/>
+          <w:szCs w:val="32"/>
+        </w:rPr>
+        <w:t>11/7</w:t>
+      </w:r>
+      <w:r>
+        <w:rPr>
+          <w:sz w:val="32"/>
+          <w:szCs w:val="32"/>
+        </w:rPr>
+        <w:t>/2022</w:t>
+      </w:r>
+    </w:p>
+    <w:p>
+      <w:r>
+        <w:t xml:space="preserve">Vandaag  Ben ik bezig geweest met een aantal verschillende dingen. Ik heb als eerste heel level 2 in elkaar gezet en deze </w:t>
+      </w:r>
+      <w:r>
+        <w:t>gelinkt</w:t>
+      </w:r>
+      <w:r>
+        <w:t xml:space="preserve"> aan het eerste level met een transitie. In dit level kom je net uit de </w:t>
+      </w:r>
+      <w:r>
+        <w:t>Subway</w:t>
+      </w:r>
+      <w:r>
+        <w:t xml:space="preserve"> en moet je opzoek naar de ingang van het Park. Nu is het nog in beide levels niet zichtbaar wat de objective is, maar dat wil ik deze donderdag </w:t>
+      </w:r>
+      <w:r>
+        <w:t>gefikst</w:t>
+      </w:r>
+      <w:r>
+        <w:t xml:space="preserve"> hebben.</w:t>
+      </w:r>
+    </w:p>
+    <w:p>
+      <w:r>
+        <w:t xml:space="preserve">Daarnaast ben ik bezig geweest met het menu scherm als je de game opstart, en het scherm voor als je dood gaat. Het menu scherm heeft 3 opties: Play, Controls, Quit. Bij het “dood” scherm krijg je “You Died </w:t>
+      </w:r>
+      <w:r>
+        <w:sym w:font="Wingdings" w:char="F04C"/>
+      </w:r>
+      <w:r>
+        <w:t>” en je score te zien. Ik weet nog niet zeker of ik dit zo wil laten.</w:t>
+      </w:r>
+    </w:p>
+    <w:p>
+      <w:r>
+        <w:t>De speler krijgt nu ook punten als hij een zombie killed. Later wil ik ook een score toevoegen voor hoe snel de speler de game heeft afgemaakt. Zo kan je op verschillende manieren voor een highscore gaan.</w:t>
+      </w:r>
+      <w:bookmarkStart w:id="0" w:name="_GoBack"/>
+      <w:bookmarkEnd w:id="0"/>
+    </w:p>
+    <w:p>
+      <w:r>
+        <w:lastRenderedPageBreak/>
+        <w:t xml:space="preserve">Verder heb ik ook nog een lijstje gemaakt </w:t>
+      </w:r>
+      <w:r>
+        <w:t>met</w:t>
+      </w:r>
+      <w:r>
+        <w:t xml:space="preserve"> wat ik af wil  hebben voordat ik het moet inleveren:</w:t>
+      </w:r>
+    </w:p>
+    <w:p>
+      <w:r>
+        <w:t>-Visual bugs oplossing die te maken hebben met sprinten.</w:t>
+      </w:r>
+      <w:r>
+        <w:br/>
+        <w:t>-Objective notificatie zodat je weet wat je moet doen in elk level.</w:t>
+      </w:r>
+      <w:r>
+        <w:br/>
+        <w:t>-Level 3 maken met de final boss.</w:t>
+      </w:r>
+      <w:r>
+        <w:br/>
+        <w:t>-Visual bugs fixen die te maken hebben met scene transities.</w:t>
+      </w:r>
+    </w:p>
+    <w:p>
+      <w:r>
+        <w:t>Voor de rest ben ik nergens tegen aan gelopen vandaag, en heb ik niet echt nieuwe dingen geleerd.</w:t>
+      </w:r>
     </w:p>
     <w:p/>
     <w:p/>
     <w:p/>
-    <w:p>
-      <w:pPr>
-        <w:rPr>
-          <w:sz w:val="32"/>
-          <w:szCs w:val="32"/>
-        </w:rPr>
-      </w:pPr>
-      <w:r>
-        <w:rPr>
-          <w:sz w:val="32"/>
-          <w:szCs w:val="32"/>
-        </w:rPr>
-        <w:t>11/</w:t>
-      </w:r>
-      <w:r>
-        <w:rPr>
-          <w:sz w:val="32"/>
-          <w:szCs w:val="32"/>
-        </w:rPr>
-        <w:t>7</w:t>
-      </w:r>
-      <w:r>
-        <w:rPr>
-          <w:sz w:val="32"/>
-          <w:szCs w:val="32"/>
-        </w:rPr>
-        <w:t>/2022</w:t>
-      </w:r>
-    </w:p>
-    <w:p>
-      <w:r>
-        <w:t xml:space="preserve">Vandaag  heb </w:t>
-      </w:r>
-      <w:r>
-        <w:t xml:space="preserve">ik de zombieAI af gemaakt door de 2 animaties toe te voegen en de code voor het geluid weer aan te zetten. De zombie kan nu alleen de </w:t>
-      </w:r>
-      <w:r>
-        <w:t>speler</w:t>
-      </w:r>
-      <w:r>
-        <w:t xml:space="preserve"> zien als die in zijn bereik is. Als die de speler heeft “gezien”, dan stop die met de idle animatie en start die de chase animatie. De NavMeshAgent component wordt dan ook geactiveerd waardoor hij richting de speler gaat. Wanneer de zombie 2 meter van de </w:t>
-      </w:r>
-      <w:r>
-        <w:t>speler</w:t>
-      </w:r>
-      <w:r>
-        <w:t xml:space="preserve"> vandaan is, speelt hij de attack animatie af. Dit blijft hij doen zolang hij binnen die 2 meter is. Hiernaast word ook een Box Collider geactiveerd waardoor de speler kan colliden met de zombie. Als dit gebeurd dan word de Health float van de speler gepakt en  – 10 af gehaald.  De speler heeft in totaal 100 health.</w:t>
-      </w:r>
-    </w:p>
-    <w:p/>
-    <w:p>
-      <w:r>
-        <w:t>Ik heb ook al de nodige documentatie bij de code gezet, aangezien ik denk dat ik niks meer in het ZombieAI script hoeft te doen.</w:t>
-      </w:r>
-    </w:p>
-    <w:p/>
-    <w:p>
-      <w:r>
-        <w:t xml:space="preserve">Ik ben daarna aan de slag geweest met scene transitions. Dit bleek makkelijker te zijn dan ik dacht en heb daardoor 2 verschillende </w:t>
-      </w:r>
-      <w:r>
-        <w:t xml:space="preserve">transitions kunnen maken. 1 voor als je de game start, en de andere voor als je tussen levels switched. </w:t>
-      </w:r>
-      <w:r>
-        <w:t xml:space="preserve">Ik heb gelijk de intro tekst in </w:t>
-      </w:r>
-      <w:r>
-        <w:t>de eerste</w:t>
-      </w:r>
-      <w:r>
-        <w:t xml:space="preserve"> animatie gestopt.</w:t>
-      </w:r>
-    </w:p>
     <w:p/>
     <w:p/>
     <w:p>
       <w:pPr>
         <w:rPr>
-          <w:sz w:val="32"/>
-          <w:szCs w:val="32"/>
-        </w:rPr>
-      </w:pPr>
-    </w:p>
-    <w:p>
-      <w:pPr>
-        <w:rPr>
-          <w:sz w:val="32"/>
-          <w:szCs w:val="32"/>
-        </w:rPr>
-      </w:pPr>
-    </w:p>
-    <w:p>
-      <w:pPr>
-        <w:rPr>
           <w:b/>
         </w:rPr>
       </w:pPr>
@@ -1830,7 +1713,7 @@
       <w:pPr>
         <w:rPr>
           <w:rFonts w:ascii="Times New Roman" w:hAnsi="Times New Roman"/>
-          <w:lang/>
+          <w:lang w:val="en-NL"/>
         </w:rPr>
       </w:pPr>
     </w:p>
@@ -1854,7 +1737,7 @@
 </file>
 
 <file path=word/numbering.xml><?xml version="1.0" encoding="utf-8"?>
-<w:numbering xmlns:wpc="http://schemas.microsoft.com/office/word/2010/wordprocessingCanvas" xmlns:cx="http://schemas.microsoft.com/office/drawing/2014/chartex" xmlns:cx1="http://schemas.microsoft.com/office/drawing/2015/9/8/chartex" xmlns:cx2="http://schemas.microsoft.com/office/drawing/2015/10/21/chartex" xmlns:cx3="http://schemas.microsoft.com/office/drawing/2016/5/9/chartex" xmlns:cx4="http://schemas.microsoft.com/office/drawing/2016/5/10/chartex" xmlns:cx5="http://schemas.microsoft.com/office/drawing/2016/5/11/chartex" xmlns:cx6="http://schemas.microsoft.com/office/drawing/2016/5/12/chartex" xmlns:cx7="http://schemas.microsoft.com/office/drawing/2016/5/13/chartex" xmlns:cx8="http://schemas.microsoft.com/office/drawing/2016/5/14/chartex" xmlns:mc="http://schemas.openxmlformats.org/markup-compatibility/2006" xmlns:aink="http://schemas.microsoft.com/office/drawing/2016/ink" xmlns:am3d="http://schemas.microsoft.com/office/drawing/2017/model3d" xmlns:o="urn:schemas-microsoft-com:office:office" xmlns:oel="http://schemas.microsoft.com/office/2019/extlst" xmlns:r="http://schemas.openxmlformats.org/officeDocument/2006/relationships" xmlns:m="http://schemas.openxmlformats.org/officeDocument/2006/math" xmlns:v="urn:schemas-microsoft-com:vml" xmlns:wp14="http://schemas.microsoft.com/office/word/2010/wordprocessingDrawing" xmlns:wp="http://schemas.openxmlformats.org/drawingml/2006/wordprocessingDrawing" xmlns:w10="urn:schemas-microsoft-com:office:word" xmlns:w="http://schemas.openxmlformats.org/wordprocessingml/2006/main" xmlns:w14="http://schemas.microsoft.com/office/word/2010/wordml" xmlns:w15="http://schemas.microsoft.com/office/word/2012/wordml" xmlns:w16cex="http://schemas.microsoft.com/office/word/2018/wordml/cex" xmlns:w16cid="http://schemas.microsoft.com/office/word/2016/wordml/cid" xmlns:w16="http://schemas.microsoft.com/office/word/2018/wordml" xmlns:w16sdtdh="http://schemas.microsoft.com/office/word/2020/wordml/sdtdatahash" xmlns:w16se="http://schemas.microsoft.com/office/word/2015/wordml/symex" xmlns:wpg="http://schemas.microsoft.com/office/word/2010/wordprocessingGroup" xmlns:wpi="http://schemas.microsoft.com/office/word/2010/wordprocessingInk" xmlns:wne="http://schemas.microsoft.com/office/word/2006/wordml" xmlns:wps="http://schemas.microsoft.com/office/word/2010/wordprocessingShape" mc:Ignorable="w14 w15 w16se w16cid w16 w16cex w16sdtdh wp14">
+<w:numbering xmlns:wpc="http://schemas.microsoft.com/office/word/2010/wordprocessingCanvas" xmlns:cx="http://schemas.microsoft.com/office/drawing/2014/chartex" xmlns:mc="http://schemas.openxmlformats.org/markup-compatibility/2006" xmlns:o="urn:schemas-microsoft-com:office:office" xmlns:r="http://schemas.openxmlformats.org/officeDocument/2006/relationships" xmlns:m="http://schemas.openxmlformats.org/officeDocument/2006/math" xmlns:v="urn:schemas-microsoft-com:vml" xmlns:wp14="http://schemas.microsoft.com/office/word/2010/wordprocessingDrawing" xmlns:wp="http://schemas.openxmlformats.org/drawingml/2006/wordprocessingDrawing" xmlns:w10="urn:schemas-microsoft-com:office:word" xmlns:w="http://schemas.openxmlformats.org/wordprocessingml/2006/main" xmlns:w14="http://schemas.microsoft.com/office/word/2010/wordml" xmlns:w15="http://schemas.microsoft.com/office/word/2012/wordml" xmlns:w16se="http://schemas.microsoft.com/office/word/2015/wordml/symex" xmlns:wpg="http://schemas.microsoft.com/office/word/2010/wordprocessingGroup" xmlns:wpi="http://schemas.microsoft.com/office/word/2010/wordprocessingInk" xmlns:wne="http://schemas.microsoft.com/office/word/2006/wordml" xmlns:wps="http://schemas.microsoft.com/office/word/2010/wordprocessingShape" mc:Ignorable="w14 w15 w16se wp14">
   <w:abstractNum w:abstractNumId="0" w15:restartNumberingAfterBreak="0">
     <w:nsid w:val="30805FEF"/>
     <w:multiLevelType w:val="hybridMultilevel"/>
@@ -1967,14 +1850,14 @@
       </w:rPr>
     </w:lvl>
   </w:abstractNum>
-  <w:num w:numId="1" w16cid:durableId="44914712">
+  <w:num w:numId="1">
     <w:abstractNumId w:val="0"/>
   </w:num>
 </w:numbering>
 </file>
 
 <file path=word/styles.xml><?xml version="1.0" encoding="utf-8"?>
-<w:styles xmlns:mc="http://schemas.openxmlformats.org/markup-compatibility/2006" xmlns:r="http://schemas.openxmlformats.org/officeDocument/2006/relationships" xmlns:w="http://schemas.openxmlformats.org/wordprocessingml/2006/main" xmlns:w14="http://schemas.microsoft.com/office/word/2010/wordml" xmlns:w15="http://schemas.microsoft.com/office/word/2012/wordml" xmlns:w16cex="http://schemas.microsoft.com/office/word/2018/wordml/cex" xmlns:w16cid="http://schemas.microsoft.com/office/word/2016/wordml/cid" xmlns:w16="http://schemas.microsoft.com/office/word/2018/wordml" xmlns:w16sdtdh="http://schemas.microsoft.com/office/word/2020/wordml/sdtdatahash" xmlns:w16se="http://schemas.microsoft.com/office/word/2015/wordml/symex" mc:Ignorable="w14 w15 w16se w16cid w16 w16cex w16sdtdh">
+<w:styles xmlns:mc="http://schemas.openxmlformats.org/markup-compatibility/2006" xmlns:r="http://schemas.openxmlformats.org/officeDocument/2006/relationships" xmlns:w="http://schemas.openxmlformats.org/wordprocessingml/2006/main" xmlns:w14="http://schemas.microsoft.com/office/word/2010/wordml" xmlns:w15="http://schemas.microsoft.com/office/word/2012/wordml" xmlns:w16se="http://schemas.microsoft.com/office/word/2015/wordml/symex" mc:Ignorable="w14 w15 w16se">
   <w:docDefaults>
     <w:rPrDefault>
       <w:rPr>
@@ -1990,7 +1873,7 @@
       </w:pPr>
     </w:pPrDefault>
   </w:docDefaults>
-  <w:latentStyles w:defLockedState="0" w:defUIPriority="99" w:defSemiHidden="0" w:defUnhideWhenUsed="0" w:defQFormat="0" w:count="376">
+  <w:latentStyles w:defLockedState="0" w:defUIPriority="99" w:defSemiHidden="0" w:defUnhideWhenUsed="0" w:defQFormat="0" w:count="371">
     <w:lsdException w:name="Normal" w:uiPriority="0" w:qFormat="1"/>
     <w:lsdException w:name="heading 1" w:uiPriority="9" w:qFormat="1"/>
     <w:lsdException w:name="heading 2" w:semiHidden="1" w:uiPriority="9" w:unhideWhenUsed="1" w:qFormat="1"/>
@@ -2096,6 +1979,7 @@
     <w:lsdException w:name="HTML Sample" w:semiHidden="1" w:unhideWhenUsed="1"/>
     <w:lsdException w:name="HTML Typewriter" w:semiHidden="1" w:unhideWhenUsed="1"/>
     <w:lsdException w:name="HTML Variable" w:semiHidden="1" w:unhideWhenUsed="1"/>
+    <w:lsdException w:name="Normal Table" w:semiHidden="1" w:unhideWhenUsed="1"/>
     <w:lsdException w:name="annotation subject" w:semiHidden="1" w:unhideWhenUsed="1"/>
     <w:lsdException w:name="No List" w:semiHidden="1" w:unhideWhenUsed="1"/>
     <w:lsdException w:name="Outline List 1" w:semiHidden="1" w:unhideWhenUsed="1"/>
@@ -2138,8 +2022,11 @@
     <w:lsdException w:name="Table Contemporary" w:semiHidden="1" w:unhideWhenUsed="1"/>
     <w:lsdException w:name="Table Elegant" w:semiHidden="1" w:unhideWhenUsed="1"/>
     <w:lsdException w:name="Table Professional" w:semiHidden="1" w:unhideWhenUsed="1"/>
+    <w:lsdException w:name="Table Subtle 1" w:semiHidden="1" w:unhideWhenUsed="1"/>
     <w:lsdException w:name="Table Subtle 2" w:semiHidden="1" w:unhideWhenUsed="1"/>
     <w:lsdException w:name="Table Web 1" w:semiHidden="1" w:unhideWhenUsed="1"/>
+    <w:lsdException w:name="Table Web 2" w:semiHidden="1" w:unhideWhenUsed="1"/>
+    <w:lsdException w:name="Table Web 3" w:semiHidden="1" w:unhideWhenUsed="1"/>
     <w:lsdException w:name="Balloon Text" w:semiHidden="1" w:unhideWhenUsed="1"/>
     <w:lsdException w:name="Table Grid" w:uiPriority="39"/>
     <w:lsdException w:name="Table Theme" w:semiHidden="1" w:unhideWhenUsed="1"/>
@@ -2358,16 +2245,11 @@
     <w:lsdException w:name="List Table 5 Dark Accent 6" w:uiPriority="50"/>
     <w:lsdException w:name="List Table 6 Colorful Accent 6" w:uiPriority="51"/>
     <w:lsdException w:name="List Table 7 Colorful Accent 6" w:uiPriority="52"/>
-    <w:lsdException w:name="Mention" w:semiHidden="1" w:unhideWhenUsed="1"/>
-    <w:lsdException w:name="Smart Hyperlink" w:semiHidden="1" w:unhideWhenUsed="1"/>
-    <w:lsdException w:name="Hashtag" w:semiHidden="1" w:unhideWhenUsed="1"/>
-    <w:lsdException w:name="Unresolved Mention" w:semiHidden="1" w:unhideWhenUsed="1"/>
-    <w:lsdException w:name="Smart Link" w:semiHidden="1" w:unhideWhenUsed="1"/>
   </w:latentStyles>
   <w:style w:type="paragraph" w:default="1" w:styleId="Standaard">
     <w:name w:val="Normal"/>
     <w:qFormat/>
-    <w:rsid w:val="00FE5AEF"/>
+    <w:rsid w:val="0065636A"/>
     <w:rPr>
       <w:lang w:val="nl-NL"/>
     </w:rPr>

</xml_diff>

<commit_message>
Updated log, Added level 3, Implemented user feedback from a playtest, planned last fixes i want to do tommorow
</commit_message>
<xml_diff>
--- a/Documents/Logboek.docx
+++ b/Documents/Logboek.docx
@@ -1,6 +1,6 @@
 
 <file path=word/document.xml><?xml version="1.0" encoding="utf-8"?>
-<w:document xmlns:wpc="http://schemas.microsoft.com/office/word/2010/wordprocessingCanvas" xmlns:cx="http://schemas.microsoft.com/office/drawing/2014/chartex" xmlns:mc="http://schemas.openxmlformats.org/markup-compatibility/2006" xmlns:o="urn:schemas-microsoft-com:office:office" xmlns:r="http://schemas.openxmlformats.org/officeDocument/2006/relationships" xmlns:m="http://schemas.openxmlformats.org/officeDocument/2006/math" xmlns:v="urn:schemas-microsoft-com:vml" xmlns:wp14="http://schemas.microsoft.com/office/word/2010/wordprocessingDrawing" xmlns:wp="http://schemas.openxmlformats.org/drawingml/2006/wordprocessingDrawing" xmlns:w10="urn:schemas-microsoft-com:office:word" xmlns:w="http://schemas.openxmlformats.org/wordprocessingml/2006/main" xmlns:w14="http://schemas.microsoft.com/office/word/2010/wordml" xmlns:w15="http://schemas.microsoft.com/office/word/2012/wordml" xmlns:w16se="http://schemas.microsoft.com/office/word/2015/wordml/symex" xmlns:wpg="http://schemas.microsoft.com/office/word/2010/wordprocessingGroup" xmlns:wpi="http://schemas.microsoft.com/office/word/2010/wordprocessingInk" xmlns:wne="http://schemas.microsoft.com/office/word/2006/wordml" xmlns:wps="http://schemas.microsoft.com/office/word/2010/wordprocessingShape" mc:Ignorable="w14 w15 w16se wp14">
+<w:document xmlns:wpc="http://schemas.microsoft.com/office/word/2010/wordprocessingCanvas" xmlns:cx="http://schemas.microsoft.com/office/drawing/2014/chartex" xmlns:cx1="http://schemas.microsoft.com/office/drawing/2015/9/8/chartex" xmlns:cx2="http://schemas.microsoft.com/office/drawing/2015/10/21/chartex" xmlns:cx3="http://schemas.microsoft.com/office/drawing/2016/5/9/chartex" xmlns:cx4="http://schemas.microsoft.com/office/drawing/2016/5/10/chartex" xmlns:cx5="http://schemas.microsoft.com/office/drawing/2016/5/11/chartex" xmlns:cx6="http://schemas.microsoft.com/office/drawing/2016/5/12/chartex" xmlns:cx7="http://schemas.microsoft.com/office/drawing/2016/5/13/chartex" xmlns:cx8="http://schemas.microsoft.com/office/drawing/2016/5/14/chartex" xmlns:mc="http://schemas.openxmlformats.org/markup-compatibility/2006" xmlns:aink="http://schemas.microsoft.com/office/drawing/2016/ink" xmlns:am3d="http://schemas.microsoft.com/office/drawing/2017/model3d" xmlns:o="urn:schemas-microsoft-com:office:office" xmlns:oel="http://schemas.microsoft.com/office/2019/extlst" xmlns:r="http://schemas.openxmlformats.org/officeDocument/2006/relationships" xmlns:m="http://schemas.openxmlformats.org/officeDocument/2006/math" xmlns:v="urn:schemas-microsoft-com:vml" xmlns:wp14="http://schemas.microsoft.com/office/word/2010/wordprocessingDrawing" xmlns:wp="http://schemas.openxmlformats.org/drawingml/2006/wordprocessingDrawing" xmlns:w10="urn:schemas-microsoft-com:office:word" xmlns:w="http://schemas.openxmlformats.org/wordprocessingml/2006/main" xmlns:w14="http://schemas.microsoft.com/office/word/2010/wordml" xmlns:w15="http://schemas.microsoft.com/office/word/2012/wordml" xmlns:w16cex="http://schemas.microsoft.com/office/word/2018/wordml/cex" xmlns:w16cid="http://schemas.microsoft.com/office/word/2016/wordml/cid" xmlns:w16="http://schemas.microsoft.com/office/word/2018/wordml" xmlns:w16sdtdh="http://schemas.microsoft.com/office/word/2020/wordml/sdtdatahash" xmlns:w16se="http://schemas.microsoft.com/office/word/2015/wordml/symex" xmlns:wpg="http://schemas.microsoft.com/office/word/2010/wordprocessingGroup" xmlns:wpi="http://schemas.microsoft.com/office/word/2010/wordprocessingInk" xmlns:wne="http://schemas.microsoft.com/office/word/2006/wordml" xmlns:wps="http://schemas.microsoft.com/office/word/2010/wordprocessingShape" mc:Ignorable="w14 w15 w16se w16cid w16 w16cex w16sdtdh wp14">
   <w:body>
     <w:p>
       <w:pPr>
@@ -38,7 +38,39 @@
           <w:szCs w:val="24"/>
         </w:rPr>
         <w:br/>
-        <w:t xml:space="preserve">Vandaag wou ik het begin van het tutorial level maken en alvast een character hebben die kon lopen en bewegen. Het tutorial level ging redelijk soepel en heb al snel wat in elkaar kunnen zetten met de prefabs van </w:t>
+        <w:t xml:space="preserve">Vandaag wou ik het begin van het tutorial level maken en alvast een </w:t>
+      </w:r>
+      <w:proofErr w:type="spellStart"/>
+      <w:r>
+        <w:rPr>
+          <w:sz w:val="24"/>
+          <w:szCs w:val="24"/>
+        </w:rPr>
+        <w:t>character</w:t>
+      </w:r>
+      <w:proofErr w:type="spellEnd"/>
+      <w:r>
+        <w:rPr>
+          <w:sz w:val="24"/>
+          <w:szCs w:val="24"/>
+        </w:rPr>
+        <w:t xml:space="preserve"> hebben die kon lopen en bewegen. Het tutorial level ging redelijk soepel en heb al snel wat in elkaar kunnen zetten met de </w:t>
+      </w:r>
+      <w:proofErr w:type="spellStart"/>
+      <w:r>
+        <w:rPr>
+          <w:sz w:val="24"/>
+          <w:szCs w:val="24"/>
+        </w:rPr>
+        <w:t>prefabs</w:t>
+      </w:r>
+      <w:proofErr w:type="spellEnd"/>
+      <w:r>
+        <w:rPr>
+          <w:sz w:val="24"/>
+          <w:szCs w:val="24"/>
+        </w:rPr>
+        <w:t xml:space="preserve"> van </w:t>
       </w:r>
       <w:hyperlink r:id="rId5" w:history="1">
         <w:r>
@@ -47,52 +79,127 @@
             <w:sz w:val="24"/>
             <w:szCs w:val="24"/>
           </w:rPr>
-          <w:t>Studio Billion</w:t>
+          <w:t xml:space="preserve">Studio </w:t>
         </w:r>
+        <w:proofErr w:type="spellStart"/>
+        <w:r>
+          <w:rPr>
+            <w:rStyle w:val="Hyperlink"/>
+            <w:sz w:val="24"/>
+            <w:szCs w:val="24"/>
+          </w:rPr>
+          <w:t>Billion</w:t>
+        </w:r>
+        <w:proofErr w:type="spellEnd"/>
       </w:hyperlink>
       <w:r>
         <w:rPr>
           <w:sz w:val="24"/>
           <w:szCs w:val="24"/>
         </w:rPr>
-        <w:t xml:space="preserve">. Later had ik besloten om toch wat meer te doen aan de character en hem gelijk al een model en loop animaties te geven. </w:t>
-      </w:r>
-    </w:p>
-    <w:p>
-      <w:pPr>
+        <w:t xml:space="preserve">. Later had ik besloten om toch wat meer te doen aan de </w:t>
+      </w:r>
+      <w:proofErr w:type="spellStart"/>
+      <w:r>
         <w:rPr>
           <w:sz w:val="24"/>
           <w:szCs w:val="24"/>
         </w:rPr>
-      </w:pPr>
-    </w:p>
-    <w:p>
-      <w:pPr>
+        <w:t>character</w:t>
+      </w:r>
+      <w:proofErr w:type="spellEnd"/>
+      <w:r>
         <w:rPr>
           <w:sz w:val="24"/>
           <w:szCs w:val="24"/>
         </w:rPr>
-      </w:pPr>
-      <w:r>
+        <w:t xml:space="preserve"> en hem gelijk al een model en loop animaties te geven. </w:t>
+      </w:r>
+    </w:p>
+    <w:p>
+      <w:pPr>
         <w:rPr>
           <w:sz w:val="24"/>
           <w:szCs w:val="24"/>
         </w:rPr>
-        <w:t xml:space="preserve">Uiteindelijke had ik alles in Unity gezet en aan elkaar </w:t>
-      </w:r>
-      <w:r>
+      </w:pPr>
+    </w:p>
+    <w:p>
+      <w:pPr>
         <w:rPr>
           <w:sz w:val="24"/>
           <w:szCs w:val="24"/>
         </w:rPr>
-        <w:t>gelinkt</w:t>
-      </w:r>
+      </w:pPr>
       <w:r>
         <w:rPr>
           <w:sz w:val="24"/>
           <w:szCs w:val="24"/>
         </w:rPr>
-        <w:t xml:space="preserve"> alleen lukte me het niet om de start rotatie van het hoofd van de player aan te passen. Dit kwam door dit stukje code wat automatisch het character naar voren laat kijken: </w:t>
+        <w:t xml:space="preserve">Uiteindelijke had ik alles in </w:t>
+      </w:r>
+      <w:proofErr w:type="spellStart"/>
+      <w:r>
+        <w:rPr>
+          <w:sz w:val="24"/>
+          <w:szCs w:val="24"/>
+        </w:rPr>
+        <w:t>Unity</w:t>
+      </w:r>
+      <w:proofErr w:type="spellEnd"/>
+      <w:r>
+        <w:rPr>
+          <w:sz w:val="24"/>
+          <w:szCs w:val="24"/>
+        </w:rPr>
+        <w:t xml:space="preserve"> gezet en aan elkaar </w:t>
+      </w:r>
+      <w:r>
+        <w:rPr>
+          <w:sz w:val="24"/>
+          <w:szCs w:val="24"/>
+        </w:rPr>
+        <w:t>gelinkt</w:t>
+      </w:r>
+      <w:r>
+        <w:rPr>
+          <w:sz w:val="24"/>
+          <w:szCs w:val="24"/>
+        </w:rPr>
+        <w:t xml:space="preserve"> alleen lukte me het niet om de start rotatie van het hoofd van de </w:t>
+      </w:r>
+      <w:r>
+        <w:t>speler</w:t>
+      </w:r>
+      <w:r>
+        <w:rPr>
+          <w:sz w:val="24"/>
+          <w:szCs w:val="24"/>
+        </w:rPr>
+        <w:t xml:space="preserve"> </w:t>
+      </w:r>
+      <w:r>
+        <w:rPr>
+          <w:sz w:val="24"/>
+          <w:szCs w:val="24"/>
+        </w:rPr>
+        <w:t xml:space="preserve">aan te passen. Dit kwam door dit stukje code wat automatisch het </w:t>
+      </w:r>
+      <w:proofErr w:type="spellStart"/>
+      <w:r>
+        <w:rPr>
+          <w:sz w:val="24"/>
+          <w:szCs w:val="24"/>
+        </w:rPr>
+        <w:t>character</w:t>
+      </w:r>
+      <w:proofErr w:type="spellEnd"/>
+      <w:r>
+        <w:rPr>
+          <w:sz w:val="24"/>
+          <w:szCs w:val="24"/>
+        </w:rPr>
+        <w:t xml:space="preserve"> naar voren laat kijken: </w:t>
       </w:r>
     </w:p>
     <w:p>
@@ -115,6 +222,7 @@
         </w:rPr>
         <w:t xml:space="preserve">        </w:t>
       </w:r>
+      <w:proofErr w:type="spellStart"/>
       <w:r>
         <w:rPr>
           <w:rFonts w:ascii="Consolas" w:eastAsia="Times New Roman" w:hAnsi="Consolas" w:cs="Times New Roman"/>
@@ -142,6 +250,7 @@
         </w:rPr>
         <w:t>localRotation</w:t>
       </w:r>
+      <w:proofErr w:type="spellEnd"/>
       <w:r>
         <w:rPr>
           <w:rFonts w:ascii="Consolas" w:eastAsia="Times New Roman" w:hAnsi="Consolas" w:cs="Times New Roman"/>
@@ -151,6 +260,7 @@
         </w:rPr>
         <w:t xml:space="preserve"> = </w:t>
       </w:r>
+      <w:proofErr w:type="spellStart"/>
       <w:r>
         <w:rPr>
           <w:rFonts w:ascii="Consolas" w:eastAsia="Times New Roman" w:hAnsi="Consolas" w:cs="Times New Roman"/>
@@ -178,6 +288,7 @@
         </w:rPr>
         <w:t>Euler</w:t>
       </w:r>
+      <w:proofErr w:type="spellEnd"/>
       <w:r>
         <w:rPr>
           <w:rFonts w:ascii="Consolas" w:eastAsia="Times New Roman" w:hAnsi="Consolas" w:cs="Times New Roman"/>
@@ -187,6 +298,7 @@
         </w:rPr>
         <w:t>(</w:t>
       </w:r>
+      <w:proofErr w:type="spellStart"/>
       <w:r>
         <w:rPr>
           <w:rFonts w:ascii="Consolas" w:eastAsia="Times New Roman" w:hAnsi="Consolas" w:cs="Times New Roman"/>
@@ -196,6 +308,7 @@
         </w:rPr>
         <w:t>xRotation</w:t>
       </w:r>
+      <w:proofErr w:type="spellEnd"/>
       <w:r>
         <w:rPr>
           <w:rFonts w:ascii="Consolas" w:eastAsia="Times New Roman" w:hAnsi="Consolas" w:cs="Times New Roman"/>
@@ -265,6 +378,7 @@
         <w:t xml:space="preserve">Dit was nodig omdat in de animaties die ik wou gebruiken van </w:t>
       </w:r>
       <w:hyperlink r:id="rId6" w:history="1">
+        <w:proofErr w:type="spellStart"/>
         <w:r>
           <w:rPr>
             <w:rStyle w:val="Hyperlink"/>
@@ -273,13 +387,47 @@
           </w:rPr>
           <w:t>mixamo</w:t>
         </w:r>
+        <w:proofErr w:type="spellEnd"/>
       </w:hyperlink>
       <w:r>
         <w:rPr>
           <w:sz w:val="24"/>
           <w:szCs w:val="24"/>
         </w:rPr>
-        <w:t xml:space="preserve"> het hoofd van de character naar links was gedraaid. Uiteindelijk was het me niet gelukt dus heb ik een capsule als player body gebruikt met daar aan een prefab van </w:t>
+        <w:t xml:space="preserve"> het hoofd van de </w:t>
+      </w:r>
+      <w:proofErr w:type="spellStart"/>
+      <w:r>
+        <w:rPr>
+          <w:sz w:val="24"/>
+          <w:szCs w:val="24"/>
+        </w:rPr>
+        <w:t>character</w:t>
+      </w:r>
+      <w:proofErr w:type="spellEnd"/>
+      <w:r>
+        <w:rPr>
+          <w:sz w:val="24"/>
+          <w:szCs w:val="24"/>
+        </w:rPr>
+        <w:t xml:space="preserve"> naar links was gedraaid. Uiteindelijk was het me niet gelukt dus heb ik een capsule als </w:t>
+      </w:r>
+      <w:r>
+        <w:t>speler</w:t>
+      </w:r>
+      <w:r>
+        <w:rPr>
+          <w:sz w:val="24"/>
+          <w:szCs w:val="24"/>
+        </w:rPr>
+        <w:t xml:space="preserve"> </w:t>
+      </w:r>
+      <w:r>
+        <w:rPr>
+          <w:sz w:val="24"/>
+          <w:szCs w:val="24"/>
+        </w:rPr>
+        <w:t xml:space="preserve">body gebruikt met daar aan een prefab van </w:t>
       </w:r>
       <w:hyperlink r:id="rId7" w:history="1">
         <w:r>
@@ -296,22 +444,55 @@
           <w:sz w:val="24"/>
           <w:szCs w:val="24"/>
         </w:rPr>
-        <w:t xml:space="preserve"> van twee armen met  een rifle.</w:t>
-      </w:r>
+        <w:t xml:space="preserve"> van twee armen met  een </w:t>
+      </w:r>
+      <w:proofErr w:type="spellStart"/>
       <w:r>
         <w:rPr>
           <w:sz w:val="24"/>
           <w:szCs w:val="24"/>
         </w:rPr>
-        <w:t xml:space="preserve"> Ik wil later nog een keer proberen een player model toe te voegen.</w:t>
-      </w:r>
-    </w:p>
-    <w:p>
-      <w:pPr>
+        <w:t>rifle</w:t>
+      </w:r>
+      <w:proofErr w:type="spellEnd"/>
+      <w:r>
         <w:rPr>
           <w:sz w:val="24"/>
           <w:szCs w:val="24"/>
         </w:rPr>
+        <w:t>.</w:t>
+      </w:r>
+      <w:r>
+        <w:rPr>
+          <w:sz w:val="24"/>
+          <w:szCs w:val="24"/>
+        </w:rPr>
+        <w:t xml:space="preserve"> Ik wil later nog een keer proberen een </w:t>
+      </w:r>
+      <w:r>
+        <w:t>speler</w:t>
+      </w:r>
+      <w:r>
+        <w:rPr>
+          <w:sz w:val="24"/>
+          <w:szCs w:val="24"/>
+        </w:rPr>
+        <w:t xml:space="preserve"> </w:t>
+      </w:r>
+      <w:r>
+        <w:rPr>
+          <w:sz w:val="24"/>
+          <w:szCs w:val="24"/>
+        </w:rPr>
+        <w:t>model toe te voegen.</w:t>
+      </w:r>
+    </w:p>
+    <w:p>
+      <w:pPr>
+        <w:rPr>
+          <w:sz w:val="24"/>
+          <w:szCs w:val="24"/>
+        </w:rPr>
       </w:pPr>
     </w:p>
     <w:p>
@@ -341,7 +522,40 @@
           <w:sz w:val="24"/>
           <w:szCs w:val="24"/>
         </w:rPr>
-        <w:t>Mijn doel voor vandaag was om de movement animaties van de player op orde te hebben. Ik wou dit eerst doen doormiddel van de individuele animaties te pakken en stuk voor stuk af te spelen:</w:t>
+        <w:t xml:space="preserve">Mijn doel voor vandaag was om de </w:t>
+      </w:r>
+      <w:proofErr w:type="spellStart"/>
+      <w:r>
+        <w:rPr>
+          <w:sz w:val="24"/>
+          <w:szCs w:val="24"/>
+        </w:rPr>
+        <w:t>movement</w:t>
+      </w:r>
+      <w:proofErr w:type="spellEnd"/>
+      <w:r>
+        <w:rPr>
+          <w:sz w:val="24"/>
+          <w:szCs w:val="24"/>
+        </w:rPr>
+        <w:t xml:space="preserve"> animaties van de </w:t>
+      </w:r>
+      <w:r>
+        <w:t>speler</w:t>
+      </w:r>
+      <w:r>
+        <w:rPr>
+          <w:sz w:val="24"/>
+          <w:szCs w:val="24"/>
+        </w:rPr>
+        <w:t xml:space="preserve"> </w:t>
+      </w:r>
+      <w:r>
+        <w:rPr>
+          <w:sz w:val="24"/>
+          <w:szCs w:val="24"/>
+        </w:rPr>
+        <w:t>op orde te hebben. Ik wou dit eerst doen doormiddel van de individuele animaties te pakken en stuk voor stuk af te spelen:</w:t>
       </w:r>
     </w:p>
     <w:p>
@@ -357,6 +571,7 @@
           <w:lang w:val="nl-NL"/>
         </w:rPr>
       </w:pPr>
+      <w:proofErr w:type="spellStart"/>
       <w:r>
         <w:rPr>
           <w:rFonts w:ascii="Consolas" w:hAnsi="Consolas"/>
@@ -365,21 +580,9 @@
           <w:szCs w:val="23"/>
           <w:lang w:val="nl-NL"/>
         </w:rPr>
-        <w:t>Anim = gameObject.GetComponent&lt;</w:t>
-      </w:r>
-      <w:hyperlink r:id="rId8" w:history="1">
-        <w:r>
-          <w:rPr>
-            <w:rStyle w:val="Hyperlink"/>
-            <w:rFonts w:ascii="Consolas" w:hAnsi="Consolas"/>
-            <w:color w:val="B83C82"/>
-            <w:sz w:val="23"/>
-            <w:szCs w:val="23"/>
-            <w:lang w:val="nl-NL"/>
-          </w:rPr>
-          <w:t>Animation</w:t>
-        </w:r>
-      </w:hyperlink>
+        <w:t>Anim</w:t>
+      </w:r>
+      <w:proofErr w:type="spellEnd"/>
       <w:r>
         <w:rPr>
           <w:rFonts w:ascii="Consolas" w:hAnsi="Consolas"/>
@@ -388,8 +591,9 @@
           <w:szCs w:val="23"/>
           <w:lang w:val="nl-NL"/>
         </w:rPr>
-        <w:t>&gt;();</w:t>
-      </w:r>
+        <w:t xml:space="preserve"> = </w:t>
+      </w:r>
+      <w:proofErr w:type="spellStart"/>
       <w:r>
         <w:rPr>
           <w:rFonts w:ascii="Consolas" w:hAnsi="Consolas"/>
@@ -398,8 +602,93 @@
           <w:szCs w:val="23"/>
           <w:lang w:val="nl-NL"/>
         </w:rPr>
+        <w:t>gameObject.GetComponent</w:t>
+      </w:r>
+      <w:proofErr w:type="spellEnd"/>
+      <w:r>
+        <w:rPr>
+          <w:rFonts w:ascii="Consolas" w:hAnsi="Consolas"/>
+          <w:color w:val="CCCCCC"/>
+          <w:sz w:val="23"/>
+          <w:szCs w:val="23"/>
+          <w:lang w:val="nl-NL"/>
+        </w:rPr>
+        <w:t>&lt;</w:t>
+      </w:r>
+      <w:proofErr w:type="spellStart"/>
+      <w:r>
+        <w:fldChar w:fldCharType="begin"/>
+      </w:r>
+      <w:r>
+        <w:instrText>HYPERLINK "https://docs.unity3d.com/ScriptReference/Animation.html"</w:instrText>
+      </w:r>
+      <w:r>
+        <w:fldChar w:fldCharType="separate"/>
+      </w:r>
+      <w:r>
+        <w:rPr>
+          <w:rStyle w:val="Hyperlink"/>
+          <w:rFonts w:ascii="Consolas" w:hAnsi="Consolas"/>
+          <w:color w:val="B83C82"/>
+          <w:sz w:val="23"/>
+          <w:szCs w:val="23"/>
+          <w:lang w:val="nl-NL"/>
+        </w:rPr>
+        <w:t>Animation</w:t>
+      </w:r>
+      <w:proofErr w:type="spellEnd"/>
+      <w:r>
+        <w:rPr>
+          <w:rStyle w:val="Hyperlink"/>
+          <w:rFonts w:ascii="Consolas" w:hAnsi="Consolas"/>
+          <w:color w:val="B83C82"/>
+          <w:sz w:val="23"/>
+          <w:szCs w:val="23"/>
+          <w:lang w:val="nl-NL"/>
+        </w:rPr>
+        <w:fldChar w:fldCharType="end"/>
+      </w:r>
+      <w:r>
+        <w:rPr>
+          <w:rFonts w:ascii="Consolas" w:hAnsi="Consolas"/>
+          <w:color w:val="CCCCCC"/>
+          <w:sz w:val="23"/>
+          <w:szCs w:val="23"/>
+          <w:lang w:val="nl-NL"/>
+        </w:rPr>
+        <w:t>&gt;();</w:t>
+      </w:r>
+      <w:r>
+        <w:rPr>
+          <w:rFonts w:ascii="Consolas" w:hAnsi="Consolas"/>
+          <w:color w:val="CCCCCC"/>
+          <w:sz w:val="23"/>
+          <w:szCs w:val="23"/>
+          <w:lang w:val="nl-NL"/>
+        </w:rPr>
         <w:br/>
-        <w:t>Anim.Play();</w:t>
+      </w:r>
+      <w:proofErr w:type="spellStart"/>
+      <w:r>
+        <w:rPr>
+          <w:rFonts w:ascii="Consolas" w:hAnsi="Consolas"/>
+          <w:color w:val="CCCCCC"/>
+          <w:sz w:val="23"/>
+          <w:szCs w:val="23"/>
+          <w:lang w:val="nl-NL"/>
+        </w:rPr>
+        <w:t>Anim.Play</w:t>
+      </w:r>
+      <w:proofErr w:type="spellEnd"/>
+      <w:r>
+        <w:rPr>
+          <w:rFonts w:ascii="Consolas" w:hAnsi="Consolas"/>
+          <w:color w:val="CCCCCC"/>
+          <w:sz w:val="23"/>
+          <w:szCs w:val="23"/>
+          <w:lang w:val="nl-NL"/>
+        </w:rPr>
+        <w:t>();</w:t>
       </w:r>
     </w:p>
     <w:p>
@@ -430,11 +719,32 @@
       </w:r>
       <w:r>
         <w:br/>
-        <w:t>-Lean Left</w:t>
-      </w:r>
+        <w:t>-</w:t>
+      </w:r>
+      <w:proofErr w:type="spellStart"/>
+      <w:r>
+        <w:t>Lean</w:t>
+      </w:r>
+      <w:proofErr w:type="spellEnd"/>
+      <w:r>
+        <w:t xml:space="preserve"> </w:t>
+      </w:r>
+      <w:proofErr w:type="spellStart"/>
+      <w:r>
+        <w:t>Left</w:t>
+      </w:r>
+      <w:proofErr w:type="spellEnd"/>
       <w:r>
         <w:br/>
-        <w:t>-Lean Right</w:t>
+        <w:t>-</w:t>
+      </w:r>
+      <w:proofErr w:type="spellStart"/>
+      <w:r>
+        <w:t>Lean</w:t>
+      </w:r>
+      <w:proofErr w:type="spellEnd"/>
+      <w:r>
+        <w:t xml:space="preserve"> Right</w:t>
       </w:r>
       <w:r>
         <w:br/>
@@ -442,32 +752,115 @@
       </w:r>
       <w:r>
         <w:br/>
-        <w:t>-Idle</w:t>
-      </w:r>
+        <w:t>-</w:t>
+      </w:r>
+      <w:proofErr w:type="spellStart"/>
+      <w:r>
+        <w:t>Idle</w:t>
+      </w:r>
+      <w:proofErr w:type="spellEnd"/>
       <w:r>
         <w:br/>
-        <w:t>-Shoot</w:t>
-      </w:r>
+        <w:t>-</w:t>
+      </w:r>
+      <w:proofErr w:type="spellStart"/>
+      <w:r>
+        <w:t>Shoot</w:t>
+      </w:r>
+      <w:proofErr w:type="spellEnd"/>
       <w:r>
         <w:br/>
       </w:r>
       <w:r>
         <w:lastRenderedPageBreak/>
-        <w:t>-Aim down sight (ADS)</w:t>
+        <w:t>-</w:t>
+      </w:r>
+      <w:proofErr w:type="spellStart"/>
+      <w:r>
+        <w:t>Aim</w:t>
+      </w:r>
+      <w:proofErr w:type="spellEnd"/>
+      <w:r>
+        <w:t xml:space="preserve"> down </w:t>
+      </w:r>
+      <w:proofErr w:type="spellStart"/>
+      <w:r>
+        <w:t>sight</w:t>
+      </w:r>
+      <w:proofErr w:type="spellEnd"/>
+      <w:r>
+        <w:t xml:space="preserve"> (ADS)</w:t>
       </w:r>
       <w:r>
         <w:br/>
-        <w:t>-Shoot Aim down sight (Shoot ADS)</w:t>
-      </w:r>
-    </w:p>
-    <w:p>
-      <w:r>
-        <w:t>In die toekomst wil ik nog een crouch animatie toevoegen, aangezien het nu niet soepel overloopt. Ik heb ook een muzzleflash aan het wap</w:t>
-      </w:r>
-      <w:r>
-        <w:t xml:space="preserve">en van de player toegevoegd. Ik heb hiervoor de asset van </w:t>
-      </w:r>
-      <w:hyperlink r:id="rId9" w:history="1">
+        <w:t>-</w:t>
+      </w:r>
+      <w:proofErr w:type="spellStart"/>
+      <w:r>
+        <w:t>Shoot</w:t>
+      </w:r>
+      <w:proofErr w:type="spellEnd"/>
+      <w:r>
+        <w:t xml:space="preserve"> </w:t>
+      </w:r>
+      <w:proofErr w:type="spellStart"/>
+      <w:r>
+        <w:t>Aim</w:t>
+      </w:r>
+      <w:proofErr w:type="spellEnd"/>
+      <w:r>
+        <w:t xml:space="preserve"> down </w:t>
+      </w:r>
+      <w:proofErr w:type="spellStart"/>
+      <w:r>
+        <w:t>sight</w:t>
+      </w:r>
+      <w:proofErr w:type="spellEnd"/>
+      <w:r>
+        <w:t xml:space="preserve"> (</w:t>
+      </w:r>
+      <w:proofErr w:type="spellStart"/>
+      <w:r>
+        <w:t>Shoot</w:t>
+      </w:r>
+      <w:proofErr w:type="spellEnd"/>
+      <w:r>
+        <w:t xml:space="preserve"> ADS)</w:t>
+      </w:r>
+    </w:p>
+    <w:p>
+      <w:r>
+        <w:t xml:space="preserve">In die toekomst wil ik nog een </w:t>
+      </w:r>
+      <w:proofErr w:type="spellStart"/>
+      <w:r>
+        <w:t>crouch</w:t>
+      </w:r>
+      <w:proofErr w:type="spellEnd"/>
+      <w:r>
+        <w:t xml:space="preserve"> animatie toevoegen, aangezien het nu niet soepel overloopt. Ik heb ook een </w:t>
+      </w:r>
+      <w:proofErr w:type="spellStart"/>
+      <w:r>
+        <w:t>muzzleflash</w:t>
+      </w:r>
+      <w:proofErr w:type="spellEnd"/>
+      <w:r>
+        <w:t xml:space="preserve"> aan het wap</w:t>
+      </w:r>
+      <w:r>
+        <w:t xml:space="preserve">en van de </w:t>
+      </w:r>
+      <w:r>
+        <w:t>speler</w:t>
+      </w:r>
+      <w:r>
+        <w:t xml:space="preserve"> </w:t>
+      </w:r>
+      <w:r>
+        <w:t xml:space="preserve">toegevoegd. Ik heb hiervoor de asset van </w:t>
+      </w:r>
+      <w:hyperlink r:id="rId8" w:history="1">
         <w:r>
           <w:rPr>
             <w:rStyle w:val="Hyperlink"/>
@@ -484,12 +877,34 @@
       <w:r>
         <w:t xml:space="preserve"> heb ik ook een schiet geluid van </w:t>
       </w:r>
-      <w:hyperlink r:id="rId10" w:history="1">
+      <w:hyperlink r:id="rId9" w:history="1">
+        <w:proofErr w:type="spellStart"/>
         <w:r>
           <w:rPr>
             <w:rStyle w:val="Hyperlink"/>
           </w:rPr>
-          <w:t>Into The Void Sound Design</w:t>
+          <w:t>Into</w:t>
+        </w:r>
+        <w:proofErr w:type="spellEnd"/>
+        <w:r>
+          <w:rPr>
+            <w:rStyle w:val="Hyperlink"/>
+          </w:rPr>
+          <w:t xml:space="preserve"> The </w:t>
+        </w:r>
+        <w:proofErr w:type="spellStart"/>
+        <w:r>
+          <w:rPr>
+            <w:rStyle w:val="Hyperlink"/>
+          </w:rPr>
+          <w:t>Void</w:t>
+        </w:r>
+        <w:proofErr w:type="spellEnd"/>
+        <w:r>
+          <w:rPr>
+            <w:rStyle w:val="Hyperlink"/>
+          </w:rPr>
+          <w:t xml:space="preserve"> Sound Design</w:t>
         </w:r>
       </w:hyperlink>
       <w:r>
@@ -498,7 +913,15 @@
     </w:p>
     <w:p>
       <w:r>
-        <w:t xml:space="preserve">Het wapen schiet ook al Raycast maar deze </w:t>
+        <w:t xml:space="preserve">Het wapen schiet ook al </w:t>
+      </w:r>
+      <w:proofErr w:type="spellStart"/>
+      <w:r>
+        <w:t>Raycast</w:t>
+      </w:r>
+      <w:proofErr w:type="spellEnd"/>
+      <w:r>
+        <w:t xml:space="preserve"> maar deze </w:t>
       </w:r>
       <w:r>
         <w:t>heeft</w:t>
@@ -512,7 +935,7 @@
       <w:r>
         <w:t xml:space="preserve">. Hiervoor heb ik de </w:t>
       </w:r>
-      <w:hyperlink r:id="rId11" w:history="1">
+      <w:hyperlink r:id="rId10" w:history="1">
         <w:r>
           <w:rPr>
             <w:rStyle w:val="Hyperlink"/>
@@ -521,7 +944,15 @@
         </w:r>
       </w:hyperlink>
       <w:r>
-        <w:t xml:space="preserve"> van Brackeys gebruikt. </w:t>
+        <w:t xml:space="preserve"> van </w:t>
+      </w:r>
+      <w:proofErr w:type="spellStart"/>
+      <w:r>
+        <w:t>Brackeys</w:t>
+      </w:r>
+      <w:proofErr w:type="spellEnd"/>
+      <w:r>
+        <w:t xml:space="preserve"> gebruikt. </w:t>
       </w:r>
     </w:p>
     <w:p/>
@@ -543,14 +974,44 @@
     </w:p>
     <w:p>
       <w:r>
-        <w:t xml:space="preserve">Vandaag Heb een hoop voortgang gemaakt. Ik heb om te beginnen de zombie prefab gemaakt en toegevoegd aan een nieuwe test scene. Voor nu hebben de zombies maar 1 animatie en ze doen nog geen damage. Ze kunnen echter wel al naar de player toe lopen doormiddel van </w:t>
-      </w:r>
-      <w:r>
-        <w:rPr>
-          <w:b/>
-        </w:rPr>
-        <w:t>Path Finding</w:t>
-      </w:r>
+        <w:t xml:space="preserve">Vandaag Heb een hoop voortgang gemaakt. Ik heb om te beginnen de zombie prefab gemaakt en toegevoegd aan een nieuwe test scene. Voor nu hebben de zombies maar 1 animatie en ze doen nog geen </w:t>
+      </w:r>
+      <w:proofErr w:type="spellStart"/>
+      <w:r>
+        <w:t>damage</w:t>
+      </w:r>
+      <w:proofErr w:type="spellEnd"/>
+      <w:r>
+        <w:t xml:space="preserve">. Ze kunnen echter wel al naar de </w:t>
+      </w:r>
+      <w:r>
+        <w:t xml:space="preserve">speler </w:t>
+      </w:r>
+      <w:r>
+        <w:t xml:space="preserve">toe lopen doormiddel van </w:t>
+      </w:r>
+      <w:proofErr w:type="spellStart"/>
+      <w:r>
+        <w:rPr>
+          <w:b/>
+        </w:rPr>
+        <w:t>Path</w:t>
+      </w:r>
+      <w:proofErr w:type="spellEnd"/>
+      <w:r>
+        <w:rPr>
+          <w:b/>
+        </w:rPr>
+        <w:t xml:space="preserve"> </w:t>
+      </w:r>
+      <w:proofErr w:type="spellStart"/>
+      <w:r>
+        <w:rPr>
+          <w:b/>
+        </w:rPr>
+        <w:t>Finding</w:t>
+      </w:r>
+      <w:proofErr w:type="spellEnd"/>
       <w:r>
         <w:t xml:space="preserve">. Hiernaast heb ik ook al code toegevoegd die er voor </w:t>
       </w:r>
@@ -561,26 +1022,66 @@
         <w:t xml:space="preserve"> dat de zombie een geluid maakt die uit word gekozen uit een array, en na een random hoeveelheid seconden word afgespeeld.</w:t>
       </w:r>
       <w:r>
-        <w:t xml:space="preserve"> Deze staat echter nog uit gecomment. Ik heb hiervoor de asset van </w:t>
-      </w:r>
-      <w:hyperlink r:id="rId12" w:history="1">
+        <w:t xml:space="preserve"> Deze staat echter nog uit </w:t>
+      </w:r>
+      <w:proofErr w:type="spellStart"/>
+      <w:r>
+        <w:t>gecomment</w:t>
+      </w:r>
+      <w:proofErr w:type="spellEnd"/>
+      <w:r>
+        <w:t xml:space="preserve">. Ik heb hiervoor de asset van </w:t>
+      </w:r>
+      <w:hyperlink r:id="rId11" w:history="1">
+        <w:proofErr w:type="spellStart"/>
         <w:r>
           <w:rPr>
             <w:rStyle w:val="Hyperlink"/>
           </w:rPr>
-          <w:t>Idia Softwarec LCC</w:t>
+          <w:t>Idia</w:t>
+        </w:r>
+        <w:proofErr w:type="spellEnd"/>
+        <w:r>
+          <w:rPr>
+            <w:rStyle w:val="Hyperlink"/>
+          </w:rPr>
+          <w:t xml:space="preserve"> </w:t>
+        </w:r>
+        <w:proofErr w:type="spellStart"/>
+        <w:r>
+          <w:rPr>
+            <w:rStyle w:val="Hyperlink"/>
+          </w:rPr>
+          <w:t>Softwarec</w:t>
+        </w:r>
+        <w:proofErr w:type="spellEnd"/>
+        <w:r>
+          <w:rPr>
+            <w:rStyle w:val="Hyperlink"/>
+          </w:rPr>
+          <w:t xml:space="preserve"> LCC</w:t>
         </w:r>
       </w:hyperlink>
       <w:r>
-        <w:t xml:space="preserve"> gebruikt. Voor de zombie models heb ik de asset van </w:t>
-      </w:r>
-      <w:hyperlink r:id="rId13" w:history="1">
+        <w:t xml:space="preserve"> gebruikt. Voor de zombie </w:t>
+      </w:r>
+      <w:proofErr w:type="spellStart"/>
+      <w:r>
+        <w:t>models</w:t>
+      </w:r>
+      <w:proofErr w:type="spellEnd"/>
+      <w:r>
+        <w:t xml:space="preserve"> heb ik de asset van </w:t>
+      </w:r>
+      <w:hyperlink r:id="rId12" w:history="1">
+        <w:proofErr w:type="spellStart"/>
         <w:r>
           <w:rPr>
             <w:rStyle w:val="Hyperlink"/>
           </w:rPr>
           <w:t>Irondust</w:t>
         </w:r>
+        <w:proofErr w:type="spellEnd"/>
       </w:hyperlink>
       <w:r>
         <w:t xml:space="preserve"> gebruikt.</w:t>
@@ -589,9 +1090,17 @@
     <w:p/>
     <w:p>
       <w:r>
-        <w:t xml:space="preserve">Het gene waar ik het meest blij mee ben is de Ragdoll van de zombie. Ik had dit nog nooit gedaan en het leek me heel moeilijk maar met de </w:t>
-      </w:r>
-      <w:hyperlink r:id="rId14" w:history="1">
+        <w:t xml:space="preserve">Het gene waar ik het meest blij mee ben is de </w:t>
+      </w:r>
+      <w:proofErr w:type="spellStart"/>
+      <w:r>
+        <w:t>Ragdoll</w:t>
+      </w:r>
+      <w:proofErr w:type="spellEnd"/>
+      <w:r>
+        <w:t xml:space="preserve"> van de zombie. Ik had dit nog nooit gedaan en het leek me heel moeilijk maar met de </w:t>
+      </w:r>
+      <w:hyperlink r:id="rId13" w:history="1">
         <w:r>
           <w:rPr>
             <w:rStyle w:val="Hyperlink"/>
@@ -600,11 +1109,21 @@
         </w:r>
       </w:hyperlink>
       <w:r>
-        <w:t xml:space="preserve"> van Brackeys kwam ik er goed uit. Als de zombie nog “leeft” dan is de </w:t>
-      </w:r>
+        <w:t xml:space="preserve"> van </w:t>
+      </w:r>
+      <w:proofErr w:type="spellStart"/>
+      <w:r>
+        <w:t>Brackeys</w:t>
+      </w:r>
+      <w:proofErr w:type="spellEnd"/>
+      <w:r>
+        <w:t xml:space="preserve"> kwam ik er goed uit. Als de zombie nog “leeft” dan is de </w:t>
+      </w:r>
+      <w:proofErr w:type="spellStart"/>
       <w:r>
         <w:t>rigidbody</w:t>
       </w:r>
+      <w:proofErr w:type="spellEnd"/>
       <w:r>
         <w:t xml:space="preserve"> nog gedeactiveerd. Zodra de health variabel van de zombie 0 is word de Die() functie </w:t>
       </w:r>
@@ -618,7 +1137,15 @@
         <w:t>deactiveert</w:t>
       </w:r>
       <w:r>
-        <w:t xml:space="preserve"> de Animator en zet de rigidbody </w:t>
+        <w:t xml:space="preserve"> de Animator en zet de </w:t>
+      </w:r>
+      <w:proofErr w:type="spellStart"/>
+      <w:r>
+        <w:t>rigidbody</w:t>
+      </w:r>
+      <w:proofErr w:type="spellEnd"/>
+      <w:r>
+        <w:t xml:space="preserve"> </w:t>
       </w:r>
       <w:r>
         <w:t xml:space="preserve">van de </w:t>
@@ -652,6 +1179,7 @@
         </w:rPr>
         <w:t xml:space="preserve">            </w:t>
       </w:r>
+      <w:proofErr w:type="spellStart"/>
       <w:r>
         <w:rPr>
           <w:rFonts w:ascii="Consolas" w:eastAsia="Times New Roman" w:hAnsi="Consolas" w:cs="Times New Roman"/>
@@ -682,6 +1210,7 @@
         </w:rPr>
         <w:t>isKinematic</w:t>
       </w:r>
+      <w:proofErr w:type="spellEnd"/>
       <w:r>
         <w:rPr>
           <w:rFonts w:ascii="Consolas" w:eastAsia="Times New Roman" w:hAnsi="Consolas" w:cs="Times New Roman"/>
@@ -735,6 +1264,7 @@
         </w:rPr>
         <w:t xml:space="preserve">            </w:t>
       </w:r>
+      <w:proofErr w:type="spellStart"/>
       <w:r>
         <w:rPr>
           <w:rFonts w:ascii="Consolas" w:eastAsia="Times New Roman" w:hAnsi="Consolas" w:cs="Times New Roman"/>
@@ -765,6 +1295,7 @@
         </w:rPr>
         <w:t>detectCollisions</w:t>
       </w:r>
+      <w:proofErr w:type="spellEnd"/>
       <w:r>
         <w:rPr>
           <w:rFonts w:ascii="Consolas" w:eastAsia="Times New Roman" w:hAnsi="Consolas" w:cs="Times New Roman"/>
@@ -799,13 +1330,29 @@
     <w:p/>
     <w:p>
       <w:r>
-        <w:t xml:space="preserve">Hierdoor vallen ze gelijk om. Ik had eerst een probleem dat het lichaam in de lucht begon te vliegen op de X-axis. Dit bleek te komen omdat ik </w:t>
+        <w:t>Hierdoor vallen ze gelijk om. Ik had eerst een probleem dat het lichaam in de lucht begon te vliegen op de X-</w:t>
+      </w:r>
+      <w:proofErr w:type="spellStart"/>
+      <w:r>
+        <w:t>axis</w:t>
+      </w:r>
+      <w:proofErr w:type="spellEnd"/>
+      <w:r>
+        <w:t xml:space="preserve">. Dit bleek te komen omdat ik </w:t>
       </w:r>
       <w:r>
         <w:t>per ongelijk</w:t>
       </w:r>
       <w:r>
-        <w:t xml:space="preserve"> de X,Y,Z position van een van de arme had “bevroren”.</w:t>
+        <w:t xml:space="preserve"> de X,Y,Z </w:t>
+      </w:r>
+      <w:proofErr w:type="spellStart"/>
+      <w:r>
+        <w:t>position</w:t>
+      </w:r>
+      <w:proofErr w:type="spellEnd"/>
+      <w:r>
+        <w:t xml:space="preserve"> van een van de arme had “bevroren”.</w:t>
       </w:r>
     </w:p>
     <w:p>
@@ -816,9 +1363,17 @@
         <w:t>laatste</w:t>
       </w:r>
       <w:r>
-        <w:t xml:space="preserve"> heb ik ook een begin gemaakt aan en nieuw level in een ondergrondse subway. Ik heb hiervoor de asset van </w:t>
-      </w:r>
-      <w:hyperlink r:id="rId15" w:history="1">
+        <w:t xml:space="preserve"> heb ik ook een begin gemaakt aan en nieuw level in een ondergrondse </w:t>
+      </w:r>
+      <w:proofErr w:type="spellStart"/>
+      <w:r>
+        <w:t>subway</w:t>
+      </w:r>
+      <w:proofErr w:type="spellEnd"/>
+      <w:r>
+        <w:t xml:space="preserve">. Ik heb hiervoor de asset van </w:t>
+      </w:r>
+      <w:hyperlink r:id="rId14" w:history="1">
         <w:r>
           <w:rPr>
             <w:rStyle w:val="Hyperlink"/>
@@ -835,7 +1390,29 @@
     </w:p>
     <w:p>
       <w:r>
-        <w:t>De rifle van de player heeft nu ook een impact effect. Deze is echter nog erg buggy en zal dus volgende keer nog moeten worden opgeschoont.</w:t>
+        <w:t xml:space="preserve">De </w:t>
+      </w:r>
+      <w:proofErr w:type="spellStart"/>
+      <w:r>
+        <w:t>rifle</w:t>
+      </w:r>
+      <w:proofErr w:type="spellEnd"/>
+      <w:r>
+        <w:t xml:space="preserve"> van de </w:t>
+      </w:r>
+      <w:r>
+        <w:t xml:space="preserve">speler </w:t>
+      </w:r>
+      <w:r>
+        <w:t xml:space="preserve">heeft nu ook een impact effect. Deze is echter nog erg buggy en zal dus volgende keer nog moeten worden </w:t>
+      </w:r>
+      <w:proofErr w:type="spellStart"/>
+      <w:r>
+        <w:t>opgeschoont</w:t>
+      </w:r>
+      <w:proofErr w:type="spellEnd"/>
+      <w:r>
+        <w:t>.</w:t>
       </w:r>
     </w:p>
     <w:p>
@@ -857,15 +1434,46 @@
           <w:sz w:val="32"/>
           <w:szCs w:val="32"/>
         </w:rPr>
-        <w:lastRenderedPageBreak/>
         <w:t>11/5/2022</w:t>
       </w:r>
     </w:p>
     <w:p>
       <w:r>
-        <w:t xml:space="preserve">Vandaag heb ik geëxperimenteerd met the lighting settings van unity. Ik heb deze uitgetest en gefinetuned totdat ik een resultaat had wat ik bij het level vond passen. Ik heb hiervoor de </w:t>
-      </w:r>
-      <w:hyperlink r:id="rId16" w:history="1">
+        <w:t xml:space="preserve">Vandaag heb ik geëxperimenteerd met </w:t>
+      </w:r>
+      <w:proofErr w:type="spellStart"/>
+      <w:r>
+        <w:t>the</w:t>
+      </w:r>
+      <w:proofErr w:type="spellEnd"/>
+      <w:r>
+        <w:t xml:space="preserve"> </w:t>
+      </w:r>
+      <w:proofErr w:type="spellStart"/>
+      <w:r>
+        <w:t>lighting</w:t>
+      </w:r>
+      <w:proofErr w:type="spellEnd"/>
+      <w:r>
+        <w:t xml:space="preserve"> </w:t>
+      </w:r>
+      <w:proofErr w:type="spellStart"/>
+      <w:r>
+        <w:t>settings</w:t>
+      </w:r>
+      <w:proofErr w:type="spellEnd"/>
+      <w:r>
+        <w:t xml:space="preserve"> van </w:t>
+      </w:r>
+      <w:proofErr w:type="spellStart"/>
+      <w:r>
+        <w:t>unity</w:t>
+      </w:r>
+      <w:proofErr w:type="spellEnd"/>
+      <w:r>
+        <w:t xml:space="preserve">. Ik heb deze uitgetest en gefinetuned totdat ik een resultaat had wat ik bij het level vond passen. Ik heb hiervoor de </w:t>
+      </w:r>
+      <w:hyperlink r:id="rId15" w:history="1">
         <w:r>
           <w:rPr>
             <w:rStyle w:val="Hyperlink"/>
@@ -874,13 +1482,77 @@
         </w:r>
       </w:hyperlink>
       <w:r>
-        <w:t xml:space="preserve"> van Brackeys gevolgd.</w:t>
+        <w:t xml:space="preserve"> van </w:t>
+      </w:r>
+      <w:proofErr w:type="spellStart"/>
+      <w:r>
+        <w:t>Brackeys</w:t>
+      </w:r>
+      <w:proofErr w:type="spellEnd"/>
+      <w:r>
+        <w:t xml:space="preserve"> gevolgd.</w:t>
       </w:r>
       <w:r>
         <w:t xml:space="preserve"> Ik zat een tijdje vast op een</w:t>
       </w:r>
       <w:r>
-        <w:t xml:space="preserve"> issue met de floor tiles. Deze hadden dezelfde material als de lampen en waren daardoor dus ook emissive. Ik heb dit gefikst door de material te kopiëren  en de emissive optie uit te zetten. Vervolgens heb ik deze material op de floor tiles gezet.</w:t>
+        <w:t xml:space="preserve"> issue met de floor </w:t>
+      </w:r>
+      <w:proofErr w:type="spellStart"/>
+      <w:r>
+        <w:t>tiles</w:t>
+      </w:r>
+      <w:proofErr w:type="spellEnd"/>
+      <w:r>
+        <w:t xml:space="preserve">. Deze hadden dezelfde </w:t>
+      </w:r>
+      <w:proofErr w:type="spellStart"/>
+      <w:r>
+        <w:t>material</w:t>
+      </w:r>
+      <w:proofErr w:type="spellEnd"/>
+      <w:r>
+        <w:t xml:space="preserve"> als de lampen en waren daardoor dus ook </w:t>
+      </w:r>
+      <w:proofErr w:type="spellStart"/>
+      <w:r>
+        <w:t>emissive</w:t>
+      </w:r>
+      <w:proofErr w:type="spellEnd"/>
+      <w:r>
+        <w:t xml:space="preserve">. Ik heb dit gefikst door de </w:t>
+      </w:r>
+      <w:proofErr w:type="spellStart"/>
+      <w:r>
+        <w:t>material</w:t>
+      </w:r>
+      <w:proofErr w:type="spellEnd"/>
+      <w:r>
+        <w:t xml:space="preserve"> te kopiëren  en de </w:t>
+      </w:r>
+      <w:proofErr w:type="spellStart"/>
+      <w:r>
+        <w:t>emissive</w:t>
+      </w:r>
+      <w:proofErr w:type="spellEnd"/>
+      <w:r>
+        <w:t xml:space="preserve"> optie uit te zetten. Vervolgens heb ik deze </w:t>
+      </w:r>
+      <w:proofErr w:type="spellStart"/>
+      <w:r>
+        <w:t>material</w:t>
+      </w:r>
+      <w:proofErr w:type="spellEnd"/>
+      <w:r>
+        <w:t xml:space="preserve"> op de floor </w:t>
+      </w:r>
+      <w:proofErr w:type="spellStart"/>
+      <w:r>
+        <w:t>tiles</w:t>
+      </w:r>
+      <w:proofErr w:type="spellEnd"/>
+      <w:r>
+        <w:t xml:space="preserve"> gezet.</w:t>
       </w:r>
     </w:p>
     <w:p/>
@@ -894,15 +1566,27 @@
       <w:pPr>
         <w:rPr>
           <w:b/>
-          <w:lang w:val="en-NL"/>
-        </w:rPr>
-      </w:pPr>
-      <w:r>
-        <w:rPr>
-          <w:b/>
-          <w:lang w:val="en-NL"/>
-        </w:rPr>
-        <w:t>The year is 2034.</w:t>
+        </w:rPr>
+      </w:pPr>
+      <w:r>
+        <w:rPr>
+          <w:b/>
+        </w:rPr>
+        <w:t xml:space="preserve">The </w:t>
+      </w:r>
+      <w:proofErr w:type="spellStart"/>
+      <w:r>
+        <w:rPr>
+          <w:b/>
+        </w:rPr>
+        <w:t>year</w:t>
+      </w:r>
+      <w:proofErr w:type="spellEnd"/>
+      <w:r>
+        <w:rPr>
+          <w:b/>
+        </w:rPr>
+        <w:t xml:space="preserve"> is 2034.</w:t>
       </w:r>
     </w:p>
     <w:p>
@@ -910,30 +1594,230 @@
         <w:rPr>
           <w:rFonts w:ascii="Times New Roman" w:hAnsi="Times New Roman"/>
           <w:b/>
-          <w:lang w:val="en-NL"/>
-        </w:rPr>
-      </w:pPr>
-      <w:r>
-        <w:rPr>
-          <w:b/>
-          <w:lang w:val="en-NL"/>
-        </w:rPr>
-        <w:t>You ere sent on a mission to find and destroy the source of the mist. A mysterious gas that turns humans into the walking dead.</w:t>
-      </w:r>
-    </w:p>
-    <w:p>
-      <w:pPr>
-        <w:rPr>
-          <w:b/>
-          <w:lang w:val="en-NL"/>
-        </w:rPr>
-      </w:pPr>
-      <w:r>
-        <w:rPr>
-          <w:b/>
-          <w:lang w:val="en-NL"/>
-        </w:rPr>
-        <w:t>- fade to black-</w:t>
+        </w:rPr>
+      </w:pPr>
+      <w:proofErr w:type="spellStart"/>
+      <w:r>
+        <w:rPr>
+          <w:b/>
+        </w:rPr>
+        <w:t>You</w:t>
+      </w:r>
+      <w:proofErr w:type="spellEnd"/>
+      <w:r>
+        <w:rPr>
+          <w:b/>
+        </w:rPr>
+        <w:t xml:space="preserve"> ere sent on a mission </w:t>
+      </w:r>
+      <w:proofErr w:type="spellStart"/>
+      <w:r>
+        <w:rPr>
+          <w:b/>
+        </w:rPr>
+        <w:t>to</w:t>
+      </w:r>
+      <w:proofErr w:type="spellEnd"/>
+      <w:r>
+        <w:rPr>
+          <w:b/>
+        </w:rPr>
+        <w:t xml:space="preserve"> </w:t>
+      </w:r>
+      <w:proofErr w:type="spellStart"/>
+      <w:r>
+        <w:rPr>
+          <w:b/>
+        </w:rPr>
+        <w:t>find</w:t>
+      </w:r>
+      <w:proofErr w:type="spellEnd"/>
+      <w:r>
+        <w:rPr>
+          <w:b/>
+        </w:rPr>
+        <w:t xml:space="preserve"> </w:t>
+      </w:r>
+      <w:proofErr w:type="spellStart"/>
+      <w:r>
+        <w:rPr>
+          <w:b/>
+        </w:rPr>
+        <w:t>and</w:t>
+      </w:r>
+      <w:proofErr w:type="spellEnd"/>
+      <w:r>
+        <w:rPr>
+          <w:b/>
+        </w:rPr>
+        <w:t xml:space="preserve"> </w:t>
+      </w:r>
+      <w:proofErr w:type="spellStart"/>
+      <w:r>
+        <w:rPr>
+          <w:b/>
+        </w:rPr>
+        <w:t>destroy</w:t>
+      </w:r>
+      <w:proofErr w:type="spellEnd"/>
+      <w:r>
+        <w:rPr>
+          <w:b/>
+        </w:rPr>
+        <w:t xml:space="preserve"> </w:t>
+      </w:r>
+      <w:proofErr w:type="spellStart"/>
+      <w:r>
+        <w:rPr>
+          <w:b/>
+        </w:rPr>
+        <w:t>the</w:t>
+      </w:r>
+      <w:proofErr w:type="spellEnd"/>
+      <w:r>
+        <w:rPr>
+          <w:b/>
+        </w:rPr>
+        <w:t xml:space="preserve"> source of </w:t>
+      </w:r>
+      <w:proofErr w:type="spellStart"/>
+      <w:r>
+        <w:rPr>
+          <w:b/>
+        </w:rPr>
+        <w:t>the</w:t>
+      </w:r>
+      <w:proofErr w:type="spellEnd"/>
+      <w:r>
+        <w:rPr>
+          <w:b/>
+        </w:rPr>
+        <w:t xml:space="preserve"> mist. A </w:t>
+      </w:r>
+      <w:proofErr w:type="spellStart"/>
+      <w:r>
+        <w:rPr>
+          <w:b/>
+        </w:rPr>
+        <w:t>mysterious</w:t>
+      </w:r>
+      <w:proofErr w:type="spellEnd"/>
+      <w:r>
+        <w:rPr>
+          <w:b/>
+        </w:rPr>
+        <w:t xml:space="preserve"> gas </w:t>
+      </w:r>
+      <w:proofErr w:type="spellStart"/>
+      <w:r>
+        <w:rPr>
+          <w:b/>
+        </w:rPr>
+        <w:t>that</w:t>
+      </w:r>
+      <w:proofErr w:type="spellEnd"/>
+      <w:r>
+        <w:rPr>
+          <w:b/>
+        </w:rPr>
+        <w:t xml:space="preserve"> </w:t>
+      </w:r>
+      <w:proofErr w:type="spellStart"/>
+      <w:r>
+        <w:rPr>
+          <w:b/>
+        </w:rPr>
+        <w:t>turns</w:t>
+      </w:r>
+      <w:proofErr w:type="spellEnd"/>
+      <w:r>
+        <w:rPr>
+          <w:b/>
+        </w:rPr>
+        <w:t xml:space="preserve"> </w:t>
+      </w:r>
+      <w:proofErr w:type="spellStart"/>
+      <w:r>
+        <w:rPr>
+          <w:b/>
+        </w:rPr>
+        <w:t>humans</w:t>
+      </w:r>
+      <w:proofErr w:type="spellEnd"/>
+      <w:r>
+        <w:rPr>
+          <w:b/>
+        </w:rPr>
+        <w:t xml:space="preserve"> </w:t>
+      </w:r>
+      <w:proofErr w:type="spellStart"/>
+      <w:r>
+        <w:rPr>
+          <w:b/>
+        </w:rPr>
+        <w:t>into</w:t>
+      </w:r>
+      <w:proofErr w:type="spellEnd"/>
+      <w:r>
+        <w:rPr>
+          <w:b/>
+        </w:rPr>
+        <w:t xml:space="preserve"> </w:t>
+      </w:r>
+      <w:proofErr w:type="spellStart"/>
+      <w:r>
+        <w:rPr>
+          <w:b/>
+        </w:rPr>
+        <w:t>the</w:t>
+      </w:r>
+      <w:proofErr w:type="spellEnd"/>
+      <w:r>
+        <w:rPr>
+          <w:b/>
+        </w:rPr>
+        <w:t xml:space="preserve"> </w:t>
+      </w:r>
+      <w:proofErr w:type="spellStart"/>
+      <w:r>
+        <w:rPr>
+          <w:b/>
+        </w:rPr>
+        <w:t>walking</w:t>
+      </w:r>
+      <w:proofErr w:type="spellEnd"/>
+      <w:r>
+        <w:rPr>
+          <w:b/>
+        </w:rPr>
+        <w:t xml:space="preserve"> dead.</w:t>
+      </w:r>
+    </w:p>
+    <w:p>
+      <w:pPr>
+        <w:rPr>
+          <w:b/>
+        </w:rPr>
+      </w:pPr>
+      <w:r>
+        <w:rPr>
+          <w:b/>
+        </w:rPr>
+        <w:t xml:space="preserve">- fade </w:t>
+      </w:r>
+      <w:proofErr w:type="spellStart"/>
+      <w:r>
+        <w:rPr>
+          <w:b/>
+        </w:rPr>
+        <w:t>to</w:t>
+      </w:r>
+      <w:proofErr w:type="spellEnd"/>
+      <w:r>
+        <w:rPr>
+          <w:b/>
+        </w:rPr>
+        <w:t xml:space="preserve"> black-</w:t>
       </w:r>
     </w:p>
     <w:p>
@@ -941,15 +1825,231 @@
         <w:rPr>
           <w:rFonts w:ascii="Times New Roman" w:hAnsi="Times New Roman"/>
           <w:b/>
-          <w:lang w:val="en-NL"/>
-        </w:rPr>
-      </w:pPr>
-      <w:r>
-        <w:rPr>
-          <w:b/>
-          <w:lang w:val="en-NL"/>
-        </w:rPr>
-        <w:t>Your camp was overrun last night, you tried to save your squad but there were to many of them. Everybody is dead except for you.</w:t>
+        </w:rPr>
+      </w:pPr>
+      <w:proofErr w:type="spellStart"/>
+      <w:r>
+        <w:rPr>
+          <w:b/>
+        </w:rPr>
+        <w:t>Your</w:t>
+      </w:r>
+      <w:proofErr w:type="spellEnd"/>
+      <w:r>
+        <w:rPr>
+          <w:b/>
+        </w:rPr>
+        <w:t xml:space="preserve"> camp was </w:t>
+      </w:r>
+      <w:proofErr w:type="spellStart"/>
+      <w:r>
+        <w:rPr>
+          <w:b/>
+        </w:rPr>
+        <w:t>overrun</w:t>
+      </w:r>
+      <w:proofErr w:type="spellEnd"/>
+      <w:r>
+        <w:rPr>
+          <w:b/>
+        </w:rPr>
+        <w:t xml:space="preserve"> last </w:t>
+      </w:r>
+      <w:proofErr w:type="spellStart"/>
+      <w:r>
+        <w:rPr>
+          <w:b/>
+        </w:rPr>
+        <w:t>night</w:t>
+      </w:r>
+      <w:proofErr w:type="spellEnd"/>
+      <w:r>
+        <w:rPr>
+          <w:b/>
+        </w:rPr>
+        <w:t xml:space="preserve">, </w:t>
+      </w:r>
+      <w:proofErr w:type="spellStart"/>
+      <w:r>
+        <w:rPr>
+          <w:b/>
+        </w:rPr>
+        <w:t>you</w:t>
+      </w:r>
+      <w:proofErr w:type="spellEnd"/>
+      <w:r>
+        <w:rPr>
+          <w:b/>
+        </w:rPr>
+        <w:t xml:space="preserve"> </w:t>
+      </w:r>
+      <w:proofErr w:type="spellStart"/>
+      <w:r>
+        <w:rPr>
+          <w:b/>
+        </w:rPr>
+        <w:t>tried</w:t>
+      </w:r>
+      <w:proofErr w:type="spellEnd"/>
+      <w:r>
+        <w:rPr>
+          <w:b/>
+        </w:rPr>
+        <w:t xml:space="preserve"> </w:t>
+      </w:r>
+      <w:proofErr w:type="spellStart"/>
+      <w:r>
+        <w:rPr>
+          <w:b/>
+        </w:rPr>
+        <w:t>to</w:t>
+      </w:r>
+      <w:proofErr w:type="spellEnd"/>
+      <w:r>
+        <w:rPr>
+          <w:b/>
+        </w:rPr>
+        <w:t xml:space="preserve"> save </w:t>
+      </w:r>
+      <w:proofErr w:type="spellStart"/>
+      <w:r>
+        <w:rPr>
+          <w:b/>
+        </w:rPr>
+        <w:t>your</w:t>
+      </w:r>
+      <w:proofErr w:type="spellEnd"/>
+      <w:r>
+        <w:rPr>
+          <w:b/>
+        </w:rPr>
+        <w:t xml:space="preserve"> </w:t>
+      </w:r>
+      <w:proofErr w:type="spellStart"/>
+      <w:r>
+        <w:rPr>
+          <w:b/>
+        </w:rPr>
+        <w:t>squad</w:t>
+      </w:r>
+      <w:proofErr w:type="spellEnd"/>
+      <w:r>
+        <w:rPr>
+          <w:b/>
+        </w:rPr>
+        <w:t xml:space="preserve"> but </w:t>
+      </w:r>
+      <w:proofErr w:type="spellStart"/>
+      <w:r>
+        <w:rPr>
+          <w:b/>
+        </w:rPr>
+        <w:t>there</w:t>
+      </w:r>
+      <w:proofErr w:type="spellEnd"/>
+      <w:r>
+        <w:rPr>
+          <w:b/>
+        </w:rPr>
+        <w:t xml:space="preserve"> </w:t>
+      </w:r>
+      <w:proofErr w:type="spellStart"/>
+      <w:r>
+        <w:rPr>
+          <w:b/>
+        </w:rPr>
+        <w:t>were</w:t>
+      </w:r>
+      <w:proofErr w:type="spellEnd"/>
+      <w:r>
+        <w:rPr>
+          <w:b/>
+        </w:rPr>
+        <w:t xml:space="preserve"> </w:t>
+      </w:r>
+      <w:proofErr w:type="spellStart"/>
+      <w:r>
+        <w:rPr>
+          <w:b/>
+        </w:rPr>
+        <w:t>to</w:t>
+      </w:r>
+      <w:proofErr w:type="spellEnd"/>
+      <w:r>
+        <w:rPr>
+          <w:b/>
+        </w:rPr>
+        <w:t xml:space="preserve"> </w:t>
+      </w:r>
+      <w:proofErr w:type="spellStart"/>
+      <w:r>
+        <w:rPr>
+          <w:b/>
+        </w:rPr>
+        <w:t>many</w:t>
+      </w:r>
+      <w:proofErr w:type="spellEnd"/>
+      <w:r>
+        <w:rPr>
+          <w:b/>
+        </w:rPr>
+        <w:t xml:space="preserve"> of </w:t>
+      </w:r>
+      <w:proofErr w:type="spellStart"/>
+      <w:r>
+        <w:rPr>
+          <w:b/>
+        </w:rPr>
+        <w:t>them</w:t>
+      </w:r>
+      <w:proofErr w:type="spellEnd"/>
+      <w:r>
+        <w:rPr>
+          <w:b/>
+        </w:rPr>
+        <w:t xml:space="preserve">. Everybody is dead </w:t>
+      </w:r>
+      <w:proofErr w:type="spellStart"/>
+      <w:r>
+        <w:rPr>
+          <w:b/>
+        </w:rPr>
+        <w:t>except</w:t>
+      </w:r>
+      <w:proofErr w:type="spellEnd"/>
+      <w:r>
+        <w:rPr>
+          <w:b/>
+        </w:rPr>
+        <w:t xml:space="preserve"> </w:t>
+      </w:r>
+      <w:proofErr w:type="spellStart"/>
+      <w:r>
+        <w:rPr>
+          <w:b/>
+        </w:rPr>
+        <w:t>for</w:t>
+      </w:r>
+      <w:proofErr w:type="spellEnd"/>
+      <w:r>
+        <w:rPr>
+          <w:b/>
+        </w:rPr>
+        <w:t xml:space="preserve"> </w:t>
+      </w:r>
+      <w:proofErr w:type="spellStart"/>
+      <w:r>
+        <w:rPr>
+          <w:b/>
+        </w:rPr>
+        <w:t>you</w:t>
+      </w:r>
+      <w:proofErr w:type="spellEnd"/>
+      <w:r>
+        <w:rPr>
+          <w:b/>
+        </w:rPr>
+        <w:t>.</w:t>
       </w:r>
     </w:p>
     <w:p>
@@ -957,20 +2057,31 @@
         <w:rPr>
           <w:rFonts w:ascii="Times New Roman" w:hAnsi="Times New Roman"/>
           <w:b/>
-          <w:lang w:val="en-NL"/>
-        </w:rPr>
-      </w:pPr>
-      <w:r>
-        <w:rPr>
-          <w:b/>
-          <w:lang w:val="en-NL"/>
-        </w:rPr>
-        <w:t>- fade to black</w:t>
-      </w:r>
-      <w:r>
-        <w:rPr>
-          <w:b/>
-          <w:lang w:val="en-NL"/>
+        </w:rPr>
+      </w:pPr>
+      <w:r>
+        <w:rPr>
+          <w:b/>
+        </w:rPr>
+        <w:t xml:space="preserve">- fade </w:t>
+      </w:r>
+      <w:proofErr w:type="spellStart"/>
+      <w:r>
+        <w:rPr>
+          <w:b/>
+        </w:rPr>
+        <w:t>to</w:t>
+      </w:r>
+      <w:proofErr w:type="spellEnd"/>
+      <w:r>
+        <w:rPr>
+          <w:b/>
+        </w:rPr>
+        <w:t xml:space="preserve"> black</w:t>
+      </w:r>
+      <w:r>
+        <w:rPr>
+          <w:b/>
         </w:rPr>
         <w:t>-</w:t>
       </w:r>
@@ -980,15 +2091,69 @@
         <w:rPr>
           <w:rFonts w:ascii="Times New Roman" w:hAnsi="Times New Roman"/>
           <w:b/>
-          <w:lang w:val="en-NL"/>
-        </w:rPr>
-      </w:pPr>
-      <w:r>
-        <w:rPr>
-          <w:b/>
-          <w:lang w:val="en-NL"/>
-        </w:rPr>
-        <w:t>The mission must be completed. Humanity depends on it.</w:t>
+        </w:rPr>
+      </w:pPr>
+      <w:r>
+        <w:rPr>
+          <w:b/>
+        </w:rPr>
+        <w:t xml:space="preserve">The mission must </w:t>
+      </w:r>
+      <w:proofErr w:type="spellStart"/>
+      <w:r>
+        <w:rPr>
+          <w:b/>
+        </w:rPr>
+        <w:t>be</w:t>
+      </w:r>
+      <w:proofErr w:type="spellEnd"/>
+      <w:r>
+        <w:rPr>
+          <w:b/>
+        </w:rPr>
+        <w:t xml:space="preserve"> </w:t>
+      </w:r>
+      <w:proofErr w:type="spellStart"/>
+      <w:r>
+        <w:rPr>
+          <w:b/>
+        </w:rPr>
+        <w:t>completed</w:t>
+      </w:r>
+      <w:proofErr w:type="spellEnd"/>
+      <w:r>
+        <w:rPr>
+          <w:b/>
+        </w:rPr>
+        <w:t xml:space="preserve">. </w:t>
+      </w:r>
+      <w:proofErr w:type="spellStart"/>
+      <w:r>
+        <w:rPr>
+          <w:b/>
+        </w:rPr>
+        <w:t>Humanity</w:t>
+      </w:r>
+      <w:proofErr w:type="spellEnd"/>
+      <w:r>
+        <w:rPr>
+          <w:b/>
+        </w:rPr>
+        <w:t xml:space="preserve"> </w:t>
+      </w:r>
+      <w:proofErr w:type="spellStart"/>
+      <w:r>
+        <w:rPr>
+          <w:b/>
+        </w:rPr>
+        <w:t>depends</w:t>
+      </w:r>
+      <w:proofErr w:type="spellEnd"/>
+      <w:r>
+        <w:rPr>
+          <w:b/>
+        </w:rPr>
+        <w:t xml:space="preserve"> on it.</w:t>
       </w:r>
     </w:p>
     <w:p>
@@ -996,15 +2161,27 @@
         <w:rPr>
           <w:rFonts w:ascii="Times New Roman" w:hAnsi="Times New Roman"/>
           <w:b/>
-          <w:lang w:val="en-NL"/>
-        </w:rPr>
-      </w:pPr>
-      <w:r>
-        <w:rPr>
-          <w:b/>
-          <w:lang w:val="en-NL"/>
-        </w:rPr>
-        <w:t>- fade to black</w:t>
+        </w:rPr>
+      </w:pPr>
+      <w:r>
+        <w:rPr>
+          <w:b/>
+        </w:rPr>
+        <w:t xml:space="preserve">- fade </w:t>
+      </w:r>
+      <w:proofErr w:type="spellStart"/>
+      <w:r>
+        <w:rPr>
+          <w:b/>
+        </w:rPr>
+        <w:t>to</w:t>
+      </w:r>
+      <w:proofErr w:type="spellEnd"/>
+      <w:r>
+        <w:rPr>
+          <w:b/>
+        </w:rPr>
+        <w:t xml:space="preserve"> black</w:t>
       </w:r>
       <w:r>
         <w:rPr>
@@ -1016,7 +2193,6 @@
       <w:r>
         <w:rPr>
           <w:b/>
-          <w:lang w:val="en-NL"/>
         </w:rPr>
         <w:t>-</w:t>
       </w:r>
@@ -1025,7 +2201,6 @@
       <w:pPr>
         <w:rPr>
           <w:rFonts w:ascii="Times New Roman" w:hAnsi="Times New Roman"/>
-          <w:lang w:val="en-NL"/>
         </w:rPr>
       </w:pPr>
     </w:p>
@@ -1053,13 +2228,40 @@
     </w:p>
     <w:p>
       <w:r>
-        <w:t>Vandaag  heb ik heel veel kunnen doen! Ik heb level 1 uitgebreid doormiddel van een langere tunnel, spawner, meer decoratie</w:t>
+        <w:t xml:space="preserve">Vandaag  heb ik heel veel kunnen doen! Ik heb level 1 uitgebreid doormiddel van een langere tunnel, </w:t>
+      </w:r>
+      <w:proofErr w:type="spellStart"/>
+      <w:r>
+        <w:t>spawner</w:t>
+      </w:r>
+      <w:proofErr w:type="spellEnd"/>
+      <w:r>
+        <w:t>, meer decoratie</w:t>
       </w:r>
       <w:r>
         <w:t>, de mist</w:t>
       </w:r>
       <w:r>
-        <w:t xml:space="preserve"> en een eind objective (deur met exit bordje). Hiernaast heb ik de volgende issues met de player movement opgelost:</w:t>
+        <w:t xml:space="preserve"> en een eind </w:t>
+      </w:r>
+      <w:proofErr w:type="spellStart"/>
+      <w:r>
+        <w:t>objective</w:t>
+      </w:r>
+      <w:proofErr w:type="spellEnd"/>
+      <w:r>
+        <w:t xml:space="preserve"> (deur met exit bordje). Hiernaast heb ik de volgende issues met de </w:t>
+      </w:r>
+      <w:r>
+        <w:t xml:space="preserve">speler </w:t>
+      </w:r>
+      <w:proofErr w:type="spellStart"/>
+      <w:r>
+        <w:t>movement</w:t>
+      </w:r>
+      <w:proofErr w:type="spellEnd"/>
+      <w:r>
+        <w:t xml:space="preserve"> opgelost:</w:t>
       </w:r>
     </w:p>
     <w:p>
@@ -1088,7 +2290,23 @@
         </w:numPr>
       </w:pPr>
       <w:r>
-        <w:t>De Reload animatie speelde niet gelijk af als je op R klikte. Dit heb ik nu bereikt door de Has Exit Time bool bij de animatie transities uit te zetten.</w:t>
+        <w:t xml:space="preserve">De </w:t>
+      </w:r>
+      <w:proofErr w:type="spellStart"/>
+      <w:r>
+        <w:t>Reload</w:t>
+      </w:r>
+      <w:proofErr w:type="spellEnd"/>
+      <w:r>
+        <w:t xml:space="preserve"> animatie speelde niet gelijk af als je op R klikte. Dit heb ik nu bereikt door de Has Exit Time </w:t>
+      </w:r>
+      <w:proofErr w:type="spellStart"/>
+      <w:r>
+        <w:t>bool</w:t>
+      </w:r>
+      <w:proofErr w:type="spellEnd"/>
+      <w:r>
+        <w:t xml:space="preserve"> bij de animatie transities uit te zetten.</w:t>
       </w:r>
     </w:p>
     <w:p>
@@ -1110,7 +2328,23 @@
         </w:numPr>
       </w:pPr>
       <w:r>
-        <w:t>Running animatie speelde af terwijl je aan het crouchen was. Dit heb ik opgelost door de Running animatie te resetten zolang je crouched.</w:t>
+        <w:t xml:space="preserve">Running animatie speelde af terwijl je aan het </w:t>
+      </w:r>
+      <w:proofErr w:type="spellStart"/>
+      <w:r>
+        <w:t>crouchen</w:t>
+      </w:r>
+      <w:proofErr w:type="spellEnd"/>
+      <w:r>
+        <w:t xml:space="preserve"> was. Dit heb ik opgelost door de Running animatie te resetten zolang je </w:t>
+      </w:r>
+      <w:proofErr w:type="spellStart"/>
+      <w:r>
+        <w:t>crouched</w:t>
+      </w:r>
+      <w:proofErr w:type="spellEnd"/>
+      <w:r>
+        <w:t>.</w:t>
       </w:r>
     </w:p>
     <w:p>
@@ -1120,16 +2354,61 @@
     </w:p>
     <w:p>
       <w:r>
-        <w:lastRenderedPageBreak/>
         <w:t>Ik heb ook a</w:t>
       </w:r>
       <w:r>
-        <w:t>anpassingen gedaan aan het ZombieAI script. De zombies lopen nu pas op je af als je binnen een bepaalde afstand bent. Ik moet hier nog animaties aan toevoegen maar dat komt een andere keer. De zombie prefab heeft ook een aantal aanpasingen gehad. Ik had eerst een issue met de Mesh Colliders van de zombies als deze dood gingen. De body collider ging uit zoals de bedoeling was maar de hoofd collider bleef aan staan. Hierdoor blijf de player vast zitten als die over een dode zombie loopt.</w:t>
-      </w:r>
-    </w:p>
-    <w:p>
-      <w:r>
-        <w:t xml:space="preserve"> Na wat onderzoeken kwam ik erachter dat dit kwam omdat ik 2 mesh colliders aan het model van de zombie had zitten, en niet aan het hoofd en lichaam apart. Toen ik dit had gedaan kon met deze loop er voor zorgen dat de colliders allebij uitgingen nadat de zombie dood was gegaan:</w:t>
+        <w:t xml:space="preserve">anpassingen gedaan aan het </w:t>
+      </w:r>
+      <w:proofErr w:type="spellStart"/>
+      <w:r>
+        <w:t>ZombieAI</w:t>
+      </w:r>
+      <w:proofErr w:type="spellEnd"/>
+      <w:r>
+        <w:t xml:space="preserve"> script. De zombies lopen nu pas op je af als je binnen een bepaalde afstand bent. Ik moet hier nog animaties aan toevoegen maar dat komt een andere keer. De zombie prefab heeft ook een aantal </w:t>
+      </w:r>
+      <w:proofErr w:type="spellStart"/>
+      <w:r>
+        <w:t>aanpasingen</w:t>
+      </w:r>
+      <w:proofErr w:type="spellEnd"/>
+      <w:r>
+        <w:t xml:space="preserve"> gehad. Ik had eerst een issue met de </w:t>
+      </w:r>
+      <w:proofErr w:type="spellStart"/>
+      <w:r>
+        <w:t>Mesh</w:t>
+      </w:r>
+      <w:proofErr w:type="spellEnd"/>
+      <w:r>
+        <w:t xml:space="preserve"> Colliders van de zombies als deze dood gingen. De body collider ging uit zoals de bedoeling was maar de hoofd collider bleef aan staan. Hierdoor blijf de </w:t>
+      </w:r>
+      <w:r>
+        <w:t xml:space="preserve">speler </w:t>
+      </w:r>
+      <w:r>
+        <w:t>vast zitten als die over een dode zombie loopt.</w:t>
+      </w:r>
+    </w:p>
+    <w:p>
+      <w:r>
+        <w:t xml:space="preserve"> Na wat onderzoeken kwam ik erachter dat dit kwam omdat ik 2 </w:t>
+      </w:r>
+      <w:proofErr w:type="spellStart"/>
+      <w:r>
+        <w:t>mesh</w:t>
+      </w:r>
+      <w:proofErr w:type="spellEnd"/>
+      <w:r>
+        <w:t xml:space="preserve"> colliders aan het model van de zombie had zitten, en niet aan het hoofd en lichaam apart. Toen ik dit had gedaan kon met deze loop er voor zorgen dat de colliders </w:t>
+      </w:r>
+      <w:proofErr w:type="spellStart"/>
+      <w:r>
+        <w:t>allebij</w:t>
+      </w:r>
+      <w:proofErr w:type="spellEnd"/>
+      <w:r>
+        <w:t xml:space="preserve"> uitgingen nadat de zombie dood was gegaan:</w:t>
       </w:r>
     </w:p>
     <w:p>
@@ -1164,6 +2443,7 @@
         </w:rPr>
         <w:t>(</w:t>
       </w:r>
+      <w:proofErr w:type="spellStart"/>
       <w:r>
         <w:rPr>
           <w:rFonts w:ascii="Consolas" w:eastAsia="Times New Roman" w:hAnsi="Consolas" w:cs="Times New Roman"/>
@@ -1174,6 +2454,7 @@
         </w:rPr>
         <w:t>GameObject</w:t>
       </w:r>
+      <w:proofErr w:type="spellEnd"/>
       <w:r>
         <w:rPr>
           <w:rFonts w:ascii="Consolas" w:eastAsia="Times New Roman" w:hAnsi="Consolas" w:cs="Times New Roman"/>
@@ -1278,6 +2559,7 @@
           <w:lang w:val="en-US"/>
         </w:rPr>
       </w:pPr>
+      <w:proofErr w:type="spellStart"/>
       <w:r>
         <w:rPr>
           <w:rFonts w:ascii="Consolas" w:eastAsia="Times New Roman" w:hAnsi="Consolas" w:cs="Times New Roman"/>
@@ -1308,6 +2590,7 @@
         </w:rPr>
         <w:t>GetComponent</w:t>
       </w:r>
+      <w:proofErr w:type="spellEnd"/>
       <w:r>
         <w:rPr>
           <w:rFonts w:ascii="Consolas" w:eastAsia="Times New Roman" w:hAnsi="Consolas" w:cs="Times New Roman"/>
@@ -1318,6 +2601,7 @@
         </w:rPr>
         <w:t>&lt;</w:t>
       </w:r>
+      <w:proofErr w:type="spellStart"/>
       <w:r>
         <w:rPr>
           <w:rFonts w:ascii="Consolas" w:eastAsia="Times New Roman" w:hAnsi="Consolas" w:cs="Times New Roman"/>
@@ -1328,6 +2612,7 @@
         </w:rPr>
         <w:t>MeshCollider</w:t>
       </w:r>
+      <w:proofErr w:type="spellEnd"/>
       <w:r>
         <w:rPr>
           <w:rFonts w:ascii="Consolas" w:eastAsia="Times New Roman" w:hAnsi="Consolas" w:cs="Times New Roman"/>
@@ -1405,8 +2690,37 @@
     <w:p/>
     <w:p>
       <w:r>
-        <w:t>Ik kwam er achter dat ik heel veel NavMeshSurfaces had aangemaakt gister. Ik heb deze allemaal verwijderd en een nieuwe gebaked. Hierdoor is de Pathfinding van de zombies veel accurater, en gaan ze niet meer door obstakels heeen</w:t>
-      </w:r>
+        <w:t xml:space="preserve">Ik kwam er achter dat ik heel veel </w:t>
+      </w:r>
+      <w:proofErr w:type="spellStart"/>
+      <w:r>
+        <w:t>NavMeshSurfaces</w:t>
+      </w:r>
+      <w:proofErr w:type="spellEnd"/>
+      <w:r>
+        <w:t xml:space="preserve"> had aangemaakt gister. Ik heb deze allemaal verwijderd en een nieuwe </w:t>
+      </w:r>
+      <w:proofErr w:type="spellStart"/>
+      <w:r>
+        <w:t>gebaked</w:t>
+      </w:r>
+      <w:proofErr w:type="spellEnd"/>
+      <w:r>
+        <w:t xml:space="preserve">. Hierdoor is de </w:t>
+      </w:r>
+      <w:proofErr w:type="spellStart"/>
+      <w:r>
+        <w:t>Pathfinding</w:t>
+      </w:r>
+      <w:proofErr w:type="spellEnd"/>
+      <w:r>
+        <w:t xml:space="preserve"> van de zombies veel accurater, en gaan ze niet meer door obstakels </w:t>
+      </w:r>
+      <w:proofErr w:type="spellStart"/>
+      <w:r>
+        <w:t>heeen</w:t>
+      </w:r>
+      <w:proofErr w:type="spellEnd"/>
     </w:p>
     <w:p>
       <w:r>
@@ -1422,10 +2736,29 @@
         </w:numPr>
       </w:pPr>
       <w:r>
-        <w:t>Player kon schieten tijdens dat de Running animation afspeelde.</w:t>
-      </w:r>
-      <w:r>
-        <w:t xml:space="preserve"> Dit kan nu niet meer doormiddel van een extra parameter in de if statement:</w:t>
+        <w:t xml:space="preserve">Speler </w:t>
+      </w:r>
+      <w:r>
+        <w:t xml:space="preserve">kon schieten tijdens dat de Running </w:t>
+      </w:r>
+      <w:proofErr w:type="spellStart"/>
+      <w:r>
+        <w:t>animation</w:t>
+      </w:r>
+      <w:proofErr w:type="spellEnd"/>
+      <w:r>
+        <w:t xml:space="preserve"> afspeelde.</w:t>
+      </w:r>
+      <w:r>
+        <w:t xml:space="preserve"> Dit kan nu niet meer doormiddel van een extra parameter in de </w:t>
+      </w:r>
+      <w:proofErr w:type="spellStart"/>
+      <w:r>
+        <w:t>if</w:t>
+      </w:r>
+      <w:proofErr w:type="spellEnd"/>
+      <w:r>
+        <w:t xml:space="preserve"> statement:</w:t>
       </w:r>
     </w:p>
     <w:p>
@@ -1451,6 +2784,7 @@
         </w:rPr>
         <w:t>!</w:t>
       </w:r>
+      <w:proofErr w:type="spellStart"/>
       <w:r>
         <w:rPr>
           <w:rFonts w:ascii="Consolas" w:eastAsia="Times New Roman" w:hAnsi="Consolas" w:cs="Times New Roman"/>
@@ -1481,6 +2815,7 @@
         </w:rPr>
         <w:t>GetKey</w:t>
       </w:r>
+      <w:proofErr w:type="spellEnd"/>
       <w:r>
         <w:rPr>
           <w:rFonts w:ascii="Consolas" w:eastAsia="Times New Roman" w:hAnsi="Consolas" w:cs="Times New Roman"/>
@@ -1491,6 +2826,7 @@
         </w:rPr>
         <w:t>(</w:t>
       </w:r>
+      <w:proofErr w:type="spellStart"/>
       <w:r>
         <w:rPr>
           <w:rFonts w:ascii="Consolas" w:eastAsia="Times New Roman" w:hAnsi="Consolas" w:cs="Times New Roman"/>
@@ -1521,6 +2857,7 @@
         </w:rPr>
         <w:t>LeftShift</w:t>
       </w:r>
+      <w:proofErr w:type="spellEnd"/>
       <w:r>
         <w:rPr>
           <w:rFonts w:ascii="Consolas" w:eastAsia="Times New Roman" w:hAnsi="Consolas" w:cs="Times New Roman"/>
@@ -1546,7 +2883,15 @@
         </w:numPr>
       </w:pPr>
       <w:r>
-        <w:t>Het wapen maakte geen reload geluid. Ik heb hiervoor een nieuwe audio source toegevoegd met een sound effect</w:t>
+        <w:t xml:space="preserve">Het wapen maakte geen </w:t>
+      </w:r>
+      <w:proofErr w:type="spellStart"/>
+      <w:r>
+        <w:t>reload</w:t>
+      </w:r>
+      <w:proofErr w:type="spellEnd"/>
+      <w:r>
+        <w:t xml:space="preserve"> geluid. Ik heb hiervoor een nieuwe audio source toegevoegd met een sound effect</w:t>
       </w:r>
     </w:p>
     <w:p>
@@ -1580,7 +2925,15 @@
         </w:numPr>
       </w:pPr>
       <w:r>
-        <w:t xml:space="preserve">Ik heb een ammo </w:t>
+        <w:t xml:space="preserve">Ik heb een </w:t>
+      </w:r>
+      <w:proofErr w:type="spellStart"/>
+      <w:r>
+        <w:t>ammo</w:t>
+      </w:r>
+      <w:proofErr w:type="spellEnd"/>
+      <w:r>
+        <w:t xml:space="preserve"> </w:t>
       </w:r>
       <w:r>
         <w:t>systeem</w:t>
@@ -1602,109 +2955,318 @@
     </w:p>
     <w:p>
       <w:pPr>
-        <w:rPr>
-          <w:sz w:val="32"/>
-          <w:szCs w:val="32"/>
-        </w:rPr>
-      </w:pPr>
-      <w:r>
-        <w:rPr>
-          <w:sz w:val="32"/>
-          <w:szCs w:val="32"/>
-        </w:rPr>
-        <w:t>11/7</w:t>
-      </w:r>
-      <w:r>
-        <w:rPr>
-          <w:sz w:val="32"/>
-          <w:szCs w:val="32"/>
-        </w:rPr>
-        <w:t>/2022</w:t>
-      </w:r>
-    </w:p>
-    <w:p>
-      <w:r>
-        <w:t xml:space="preserve">Vandaag  Ben ik bezig geweest met een aantal verschillende dingen. Ik heb als eerste heel level 2 in elkaar gezet en deze </w:t>
-      </w:r>
-      <w:r>
-        <w:t>gelinkt</w:t>
-      </w:r>
-      <w:r>
-        <w:t xml:space="preserve"> aan het eerste level met een transitie. In dit level kom je net uit de </w:t>
-      </w:r>
-      <w:r>
-        <w:t>Subway</w:t>
-      </w:r>
-      <w:r>
-        <w:t xml:space="preserve"> en moet je opzoek naar de ingang van het Park. Nu is het nog in beide levels niet zichtbaar wat de objective is, maar dat wil ik deze donderdag </w:t>
-      </w:r>
-      <w:r>
-        <w:t>gefikst</w:t>
-      </w:r>
-      <w:r>
-        <w:t xml:space="preserve"> hebben.</w:t>
-      </w:r>
-    </w:p>
-    <w:p>
-      <w:r>
-        <w:t xml:space="preserve">Daarnaast ben ik bezig geweest met het menu scherm als je de game opstart, en het scherm voor als je dood gaat. Het menu scherm heeft 3 opties: Play, Controls, Quit. Bij het “dood” scherm krijg je “You Died </w:t>
-      </w:r>
-      <w:r>
-        <w:sym w:font="Wingdings" w:char="F04C"/>
-      </w:r>
-      <w:r>
-        <w:t>” en je score te zien. Ik weet nog niet zeker of ik dit zo wil laten.</w:t>
-      </w:r>
-    </w:p>
-    <w:p>
-      <w:r>
-        <w:t>De speler krijgt nu ook punten als hij een zombie killed. Later wil ik ook een score toevoegen voor hoe snel de speler de game heeft afgemaakt. Zo kan je op verschillende manieren voor een highscore gaan.</w:t>
-      </w:r>
-      <w:bookmarkStart w:id="0" w:name="_GoBack"/>
-      <w:bookmarkEnd w:id="0"/>
-    </w:p>
-    <w:p>
-      <w:r>
-        <w:lastRenderedPageBreak/>
-        <w:t xml:space="preserve">Verder heb ik ook nog een lijstje gemaakt </w:t>
-      </w:r>
-      <w:r>
-        <w:t>met</w:t>
-      </w:r>
-      <w:r>
-        <w:t xml:space="preserve"> wat ik af wil  hebben voordat ik het moet inleveren:</w:t>
-      </w:r>
-    </w:p>
-    <w:p>
-      <w:r>
-        <w:t>-Visual bugs oplossing die te maken hebben met sprinten.</w:t>
-      </w:r>
-      <w:r>
-        <w:br/>
-        <w:t>-Objective notificatie zodat je weet wat je moet doen in elk level.</w:t>
-      </w:r>
-      <w:r>
-        <w:br/>
-        <w:t>-Level 3 maken met de final boss.</w:t>
-      </w:r>
-      <w:r>
-        <w:br/>
-        <w:t>-Visual bugs fixen die te maken hebben met scene transities.</w:t>
-      </w:r>
-    </w:p>
-    <w:p>
-      <w:r>
-        <w:t>Voor de rest ben ik nergens tegen aan gelopen vandaag, en heb ik niet echt nieuwe dingen geleerd.</w:t>
-      </w:r>
+        <w:pStyle w:val="Lijstalinea"/>
+      </w:pPr>
     </w:p>
     <w:p/>
     <w:p/>
     <w:p/>
+    <w:p>
+      <w:pPr>
+        <w:rPr>
+          <w:sz w:val="32"/>
+          <w:szCs w:val="32"/>
+        </w:rPr>
+      </w:pPr>
+      <w:r>
+        <w:rPr>
+          <w:sz w:val="32"/>
+          <w:szCs w:val="32"/>
+        </w:rPr>
+        <w:t>11/</w:t>
+      </w:r>
+      <w:r>
+        <w:rPr>
+          <w:sz w:val="32"/>
+          <w:szCs w:val="32"/>
+        </w:rPr>
+        <w:t>7</w:t>
+      </w:r>
+      <w:r>
+        <w:rPr>
+          <w:sz w:val="32"/>
+          <w:szCs w:val="32"/>
+        </w:rPr>
+        <w:t>/2022</w:t>
+      </w:r>
+    </w:p>
+    <w:p>
+      <w:r>
+        <w:t xml:space="preserve">Vandaag  heb ik de </w:t>
+      </w:r>
+      <w:proofErr w:type="spellStart"/>
+      <w:r>
+        <w:t>zombieAI</w:t>
+      </w:r>
+      <w:proofErr w:type="spellEnd"/>
+      <w:r>
+        <w:t xml:space="preserve"> af gemaakt door de 2 animaties toe te voegen en de code voor het geluid weer aan te zetten. De zombie kan nu alleen de speler zien als die in zijn bereik is. Als die de speler heeft “gezien”, dan stop die met de </w:t>
+      </w:r>
+      <w:proofErr w:type="spellStart"/>
+      <w:r>
+        <w:t>idle</w:t>
+      </w:r>
+      <w:proofErr w:type="spellEnd"/>
+      <w:r>
+        <w:t xml:space="preserve"> animatie en start die de </w:t>
+      </w:r>
+      <w:proofErr w:type="spellStart"/>
+      <w:r>
+        <w:t>chase</w:t>
+      </w:r>
+      <w:proofErr w:type="spellEnd"/>
+      <w:r>
+        <w:t xml:space="preserve"> animatie. De </w:t>
+      </w:r>
+      <w:proofErr w:type="spellStart"/>
+      <w:r>
+        <w:t>NavMeshAgent</w:t>
+      </w:r>
+      <w:proofErr w:type="spellEnd"/>
+      <w:r>
+        <w:t xml:space="preserve"> component wordt dan ook geactiveerd waardoor hij richting de speler gaat. Wanneer de zombie 2 meter van de speler vandaan is, speelt hij de attack animatie af. Dit blijft hij doen zolang hij binnen die 2 meter is. Hiernaast word ook een Box Collider geactiveerd waardoor de speler kan </w:t>
+      </w:r>
+      <w:proofErr w:type="spellStart"/>
+      <w:r>
+        <w:t>colliden</w:t>
+      </w:r>
+      <w:proofErr w:type="spellEnd"/>
+      <w:r>
+        <w:t xml:space="preserve"> met de zombie. Als dit gebeurd dan word de Health </w:t>
+      </w:r>
+      <w:proofErr w:type="spellStart"/>
+      <w:r>
+        <w:t>float</w:t>
+      </w:r>
+      <w:proofErr w:type="spellEnd"/>
+      <w:r>
+        <w:t xml:space="preserve"> van de speler gepakt en  – 10 af gehaald.  De speler heeft in totaal 100 health.</w:t>
+      </w:r>
+    </w:p>
+    <w:p/>
+    <w:p>
+      <w:r>
+        <w:t xml:space="preserve">Ik heb ook al de nodige documentatie bij de code gezet, aangezien ik denk dat ik niks meer in het </w:t>
+      </w:r>
+      <w:proofErr w:type="spellStart"/>
+      <w:r>
+        <w:t>ZombieAI</w:t>
+      </w:r>
+      <w:proofErr w:type="spellEnd"/>
+      <w:r>
+        <w:t xml:space="preserve"> script hoeft te doen.</w:t>
+      </w:r>
+    </w:p>
+    <w:p/>
+    <w:p>
+      <w:r>
+        <w:t xml:space="preserve">Ik ben daarna aan de slag geweest met scene </w:t>
+      </w:r>
+      <w:proofErr w:type="spellStart"/>
+      <w:r>
+        <w:t>transitions</w:t>
+      </w:r>
+      <w:proofErr w:type="spellEnd"/>
+      <w:r>
+        <w:t xml:space="preserve">. Dit bleek makkelijker te zijn dan ik dacht en heb daardoor 2 verschillende </w:t>
+      </w:r>
+      <w:proofErr w:type="spellStart"/>
+      <w:r>
+        <w:t>transitions</w:t>
+      </w:r>
+      <w:proofErr w:type="spellEnd"/>
+      <w:r>
+        <w:t xml:space="preserve"> kunnen maken. 1 voor als je de game start, en de andere voor als je tussen levels </w:t>
+      </w:r>
+      <w:proofErr w:type="spellStart"/>
+      <w:r>
+        <w:t>switched</w:t>
+      </w:r>
+      <w:proofErr w:type="spellEnd"/>
+      <w:r>
+        <w:t>. Ik heb gelijk de intro tekst in de eerste animatie gestopt.</w:t>
+      </w:r>
+    </w:p>
     <w:p/>
     <w:p/>
     <w:p>
       <w:pPr>
         <w:rPr>
+          <w:sz w:val="32"/>
+          <w:szCs w:val="32"/>
+        </w:rPr>
+      </w:pPr>
+      <w:r>
+        <w:rPr>
+          <w:sz w:val="32"/>
+          <w:szCs w:val="32"/>
+        </w:rPr>
+        <w:t>11/</w:t>
+      </w:r>
+      <w:r>
+        <w:rPr>
+          <w:sz w:val="32"/>
+          <w:szCs w:val="32"/>
+        </w:rPr>
+        <w:t>13</w:t>
+      </w:r>
+      <w:r>
+        <w:rPr>
+          <w:sz w:val="32"/>
+          <w:szCs w:val="32"/>
+        </w:rPr>
+        <w:t>/2022</w:t>
+      </w:r>
+    </w:p>
+    <w:p>
+      <w:r>
+        <w:t xml:space="preserve">Vandaag </w:t>
+      </w:r>
+      <w:r>
+        <w:t xml:space="preserve">ben ik bezig geweest met het maken van level 3. Ik heb een “rune </w:t>
+      </w:r>
+      <w:proofErr w:type="spellStart"/>
+      <w:r>
+        <w:t>stone</w:t>
+      </w:r>
+      <w:proofErr w:type="spellEnd"/>
+      <w:r>
+        <w:t xml:space="preserve">” neergezet wat de source van de mysterieuze mist is. De speler kan op deze schieten waardoor die uiteindelijk kapot gaat. Wanneer de health van de steen 0 is, word er een animatie getriggerd, en alle zombies in het level gaan ook dood. Het is alleen nog niet heel duidelijk dat je schoten ook echt </w:t>
+      </w:r>
+      <w:proofErr w:type="spellStart"/>
+      <w:r>
+        <w:t>damage</w:t>
+      </w:r>
+      <w:proofErr w:type="spellEnd"/>
+      <w:r>
+        <w:t xml:space="preserve"> doet, dit wil ik nog oplossen morgen.</w:t>
+      </w:r>
+    </w:p>
+    <w:p/>
+    <w:p>
+      <w:r>
+        <w:t xml:space="preserve">Ik heb ook aan Gilbert gevraagd of hij de game wou uit proberen voor mogelijke feedback. Uit deze </w:t>
+      </w:r>
+      <w:proofErr w:type="spellStart"/>
+      <w:r>
+        <w:t>playtest</w:t>
+      </w:r>
+      <w:proofErr w:type="spellEnd"/>
+      <w:r>
+        <w:t xml:space="preserve"> heb ik een aantal dingen kunnen halen. </w:t>
+      </w:r>
+    </w:p>
+    <w:p>
+      <w:pPr>
+        <w:pStyle w:val="Lijstalinea"/>
+        <w:numPr>
+          <w:ilvl w:val="0"/>
+          <w:numId w:val="1"/>
+        </w:numPr>
+      </w:pPr>
+      <w:r>
+        <w:t xml:space="preserve">Headshots deden niet meer </w:t>
+      </w:r>
+      <w:proofErr w:type="spellStart"/>
+      <w:r>
+        <w:t>damage</w:t>
+      </w:r>
+      <w:proofErr w:type="spellEnd"/>
+      <w:r>
+        <w:t xml:space="preserve"> dan body shots, nu wel</w:t>
+      </w:r>
+    </w:p>
+    <w:p>
+      <w:pPr>
+        <w:pStyle w:val="Lijstalinea"/>
+      </w:pPr>
+    </w:p>
+    <w:p>
+      <w:pPr>
+        <w:pStyle w:val="Lijstalinea"/>
+        <w:numPr>
+          <w:ilvl w:val="0"/>
+          <w:numId w:val="1"/>
+        </w:numPr>
+      </w:pPr>
+      <w:proofErr w:type="spellStart"/>
+      <w:r>
+        <w:t>Reload</w:t>
+      </w:r>
+      <w:proofErr w:type="spellEnd"/>
+      <w:r>
+        <w:t xml:space="preserve"> </w:t>
+      </w:r>
+      <w:proofErr w:type="spellStart"/>
+      <w:r>
+        <w:t>animation</w:t>
+      </w:r>
+      <w:proofErr w:type="spellEnd"/>
+      <w:r>
+        <w:t xml:space="preserve"> liep niet altijd tegelijk met de sound. Dit zou nu opgelost moeten zijn.</w:t>
+      </w:r>
+    </w:p>
+    <w:p>
+      <w:pPr>
+        <w:pStyle w:val="Lijstalinea"/>
+      </w:pPr>
+    </w:p>
+    <w:p>
+      <w:pPr>
+        <w:pStyle w:val="Lijstalinea"/>
+        <w:numPr>
+          <w:ilvl w:val="0"/>
+          <w:numId w:val="1"/>
+        </w:numPr>
+      </w:pPr>
+      <w:r>
+        <w:t xml:space="preserve">Er was te weinig duidelijkheid wat de </w:t>
+      </w:r>
+      <w:proofErr w:type="spellStart"/>
+      <w:r>
+        <w:t>objective</w:t>
+      </w:r>
+      <w:proofErr w:type="spellEnd"/>
+      <w:r>
+        <w:t xml:space="preserve"> was, dit heb ik nu opgelost door links boven in het beeld een lijstje neer te zetten. Dit is niet </w:t>
+      </w:r>
+      <w:proofErr w:type="spellStart"/>
+      <w:r>
+        <w:t>ideal</w:t>
+      </w:r>
+      <w:proofErr w:type="spellEnd"/>
+      <w:r>
+        <w:t xml:space="preserve"> maar door de tijdsdruk is het goed genoeg voor nu</w:t>
+      </w:r>
+    </w:p>
+    <w:p>
+      <w:pPr>
+        <w:pStyle w:val="Lijstalinea"/>
+      </w:pPr>
+    </w:p>
+    <w:p>
+      <w:pPr>
+        <w:pStyle w:val="Lijstalinea"/>
+        <w:numPr>
+          <w:ilvl w:val="0"/>
+          <w:numId w:val="1"/>
+        </w:numPr>
+      </w:pPr>
+      <w:r>
+        <w:t>Er missen nog muziek en een aantal SFX geluiden in de game. Deze wil ik morgen nog proberen toe te voegen.</w:t>
+      </w:r>
+    </w:p>
+    <w:p>
+      <w:pPr>
+        <w:rPr>
+          <w:sz w:val="32"/>
+          <w:szCs w:val="32"/>
+        </w:rPr>
+      </w:pPr>
+    </w:p>
+    <w:p>
+      <w:pPr>
+        <w:rPr>
           <w:b/>
         </w:rPr>
       </w:pPr>
@@ -1713,7 +3275,6 @@
       <w:pPr>
         <w:rPr>
           <w:rFonts w:ascii="Times New Roman" w:hAnsi="Times New Roman"/>
-          <w:lang w:val="en-NL"/>
         </w:rPr>
       </w:pPr>
     </w:p>
@@ -1737,7 +3298,7 @@
 </file>
 
 <file path=word/numbering.xml><?xml version="1.0" encoding="utf-8"?>
-<w:numbering xmlns:wpc="http://schemas.microsoft.com/office/word/2010/wordprocessingCanvas" xmlns:cx="http://schemas.microsoft.com/office/drawing/2014/chartex" xmlns:mc="http://schemas.openxmlformats.org/markup-compatibility/2006" xmlns:o="urn:schemas-microsoft-com:office:office" xmlns:r="http://schemas.openxmlformats.org/officeDocument/2006/relationships" xmlns:m="http://schemas.openxmlformats.org/officeDocument/2006/math" xmlns:v="urn:schemas-microsoft-com:vml" xmlns:wp14="http://schemas.microsoft.com/office/word/2010/wordprocessingDrawing" xmlns:wp="http://schemas.openxmlformats.org/drawingml/2006/wordprocessingDrawing" xmlns:w10="urn:schemas-microsoft-com:office:word" xmlns:w="http://schemas.openxmlformats.org/wordprocessingml/2006/main" xmlns:w14="http://schemas.microsoft.com/office/word/2010/wordml" xmlns:w15="http://schemas.microsoft.com/office/word/2012/wordml" xmlns:w16se="http://schemas.microsoft.com/office/word/2015/wordml/symex" xmlns:wpg="http://schemas.microsoft.com/office/word/2010/wordprocessingGroup" xmlns:wpi="http://schemas.microsoft.com/office/word/2010/wordprocessingInk" xmlns:wne="http://schemas.microsoft.com/office/word/2006/wordml" xmlns:wps="http://schemas.microsoft.com/office/word/2010/wordprocessingShape" mc:Ignorable="w14 w15 w16se wp14">
+<w:numbering xmlns:wpc="http://schemas.microsoft.com/office/word/2010/wordprocessingCanvas" xmlns:cx="http://schemas.microsoft.com/office/drawing/2014/chartex" xmlns:cx1="http://schemas.microsoft.com/office/drawing/2015/9/8/chartex" xmlns:cx2="http://schemas.microsoft.com/office/drawing/2015/10/21/chartex" xmlns:cx3="http://schemas.microsoft.com/office/drawing/2016/5/9/chartex" xmlns:cx4="http://schemas.microsoft.com/office/drawing/2016/5/10/chartex" xmlns:cx5="http://schemas.microsoft.com/office/drawing/2016/5/11/chartex" xmlns:cx6="http://schemas.microsoft.com/office/drawing/2016/5/12/chartex" xmlns:cx7="http://schemas.microsoft.com/office/drawing/2016/5/13/chartex" xmlns:cx8="http://schemas.microsoft.com/office/drawing/2016/5/14/chartex" xmlns:mc="http://schemas.openxmlformats.org/markup-compatibility/2006" xmlns:aink="http://schemas.microsoft.com/office/drawing/2016/ink" xmlns:am3d="http://schemas.microsoft.com/office/drawing/2017/model3d" xmlns:o="urn:schemas-microsoft-com:office:office" xmlns:oel="http://schemas.microsoft.com/office/2019/extlst" xmlns:r="http://schemas.openxmlformats.org/officeDocument/2006/relationships" xmlns:m="http://schemas.openxmlformats.org/officeDocument/2006/math" xmlns:v="urn:schemas-microsoft-com:vml" xmlns:wp14="http://schemas.microsoft.com/office/word/2010/wordprocessingDrawing" xmlns:wp="http://schemas.openxmlformats.org/drawingml/2006/wordprocessingDrawing" xmlns:w10="urn:schemas-microsoft-com:office:word" xmlns:w="http://schemas.openxmlformats.org/wordprocessingml/2006/main" xmlns:w14="http://schemas.microsoft.com/office/word/2010/wordml" xmlns:w15="http://schemas.microsoft.com/office/word/2012/wordml" xmlns:w16cex="http://schemas.microsoft.com/office/word/2018/wordml/cex" xmlns:w16cid="http://schemas.microsoft.com/office/word/2016/wordml/cid" xmlns:w16="http://schemas.microsoft.com/office/word/2018/wordml" xmlns:w16sdtdh="http://schemas.microsoft.com/office/word/2020/wordml/sdtdatahash" xmlns:w16se="http://schemas.microsoft.com/office/word/2015/wordml/symex" xmlns:wpg="http://schemas.microsoft.com/office/word/2010/wordprocessingGroup" xmlns:wpi="http://schemas.microsoft.com/office/word/2010/wordprocessingInk" xmlns:wne="http://schemas.microsoft.com/office/word/2006/wordml" xmlns:wps="http://schemas.microsoft.com/office/word/2010/wordprocessingShape" mc:Ignorable="w14 w15 w16se w16cid w16 w16cex w16sdtdh wp14">
   <w:abstractNum w:abstractNumId="0" w15:restartNumberingAfterBreak="0">
     <w:nsid w:val="30805FEF"/>
     <w:multiLevelType w:val="hybridMultilevel"/>
@@ -1850,14 +3411,14 @@
       </w:rPr>
     </w:lvl>
   </w:abstractNum>
-  <w:num w:numId="1">
+  <w:num w:numId="1" w16cid:durableId="44914712">
     <w:abstractNumId w:val="0"/>
   </w:num>
 </w:numbering>
 </file>
 
 <file path=word/styles.xml><?xml version="1.0" encoding="utf-8"?>
-<w:styles xmlns:mc="http://schemas.openxmlformats.org/markup-compatibility/2006" xmlns:r="http://schemas.openxmlformats.org/officeDocument/2006/relationships" xmlns:w="http://schemas.openxmlformats.org/wordprocessingml/2006/main" xmlns:w14="http://schemas.microsoft.com/office/word/2010/wordml" xmlns:w15="http://schemas.microsoft.com/office/word/2012/wordml" xmlns:w16se="http://schemas.microsoft.com/office/word/2015/wordml/symex" mc:Ignorable="w14 w15 w16se">
+<w:styles xmlns:mc="http://schemas.openxmlformats.org/markup-compatibility/2006" xmlns:r="http://schemas.openxmlformats.org/officeDocument/2006/relationships" xmlns:w="http://schemas.openxmlformats.org/wordprocessingml/2006/main" xmlns:w14="http://schemas.microsoft.com/office/word/2010/wordml" xmlns:w15="http://schemas.microsoft.com/office/word/2012/wordml" xmlns:w16cex="http://schemas.microsoft.com/office/word/2018/wordml/cex" xmlns:w16cid="http://schemas.microsoft.com/office/word/2016/wordml/cid" xmlns:w16="http://schemas.microsoft.com/office/word/2018/wordml" xmlns:w16sdtdh="http://schemas.microsoft.com/office/word/2020/wordml/sdtdatahash" xmlns:w16se="http://schemas.microsoft.com/office/word/2015/wordml/symex" mc:Ignorable="w14 w15 w16se w16cid w16 w16cex w16sdtdh">
   <w:docDefaults>
     <w:rPrDefault>
       <w:rPr>
@@ -1873,7 +3434,7 @@
       </w:pPr>
     </w:pPrDefault>
   </w:docDefaults>
-  <w:latentStyles w:defLockedState="0" w:defUIPriority="99" w:defSemiHidden="0" w:defUnhideWhenUsed="0" w:defQFormat="0" w:count="371">
+  <w:latentStyles w:defLockedState="0" w:defUIPriority="99" w:defSemiHidden="0" w:defUnhideWhenUsed="0" w:defQFormat="0" w:count="376">
     <w:lsdException w:name="Normal" w:uiPriority="0" w:qFormat="1"/>
     <w:lsdException w:name="heading 1" w:uiPriority="9" w:qFormat="1"/>
     <w:lsdException w:name="heading 2" w:semiHidden="1" w:uiPriority="9" w:unhideWhenUsed="1" w:qFormat="1"/>
@@ -2245,11 +3806,16 @@
     <w:lsdException w:name="List Table 5 Dark Accent 6" w:uiPriority="50"/>
     <w:lsdException w:name="List Table 6 Colorful Accent 6" w:uiPriority="51"/>
     <w:lsdException w:name="List Table 7 Colorful Accent 6" w:uiPriority="52"/>
+    <w:lsdException w:name="Mention" w:semiHidden="1" w:unhideWhenUsed="1"/>
+    <w:lsdException w:name="Smart Hyperlink" w:semiHidden="1" w:unhideWhenUsed="1"/>
+    <w:lsdException w:name="Hashtag" w:semiHidden="1" w:unhideWhenUsed="1"/>
+    <w:lsdException w:name="Unresolved Mention" w:semiHidden="1" w:unhideWhenUsed="1"/>
+    <w:lsdException w:name="Smart Link" w:semiHidden="1" w:unhideWhenUsed="1"/>
   </w:latentStyles>
   <w:style w:type="paragraph" w:default="1" w:styleId="Standaard">
     <w:name w:val="Normal"/>
     <w:qFormat/>
-    <w:rsid w:val="0065636A"/>
+    <w:rsid w:val="001A7B0B"/>
     <w:rPr>
       <w:lang w:val="nl-NL"/>
     </w:rPr>

</xml_diff>